<commit_message>
Aufgabe 6, Dossier Update
</commit_message>
<xml_diff>
--- a/Gruppennummer_dossier.docx
+++ b/Gruppennummer_dossier.docx
@@ -1,6 +1,6 @@
 
 <file path=word/document.xml><?xml version="1.0" encoding="utf-8"?>
-<w:document xmlns:wpc="http://schemas.microsoft.com/office/word/2010/wordprocessingCanvas" xmlns:cx="http://schemas.microsoft.com/office/drawing/2014/chartex" xmlns:cx1="http://schemas.microsoft.com/office/drawing/2015/9/8/chartex" xmlns:cx2="http://schemas.microsoft.com/office/drawing/2015/10/21/chartex" xmlns:cx3="http://schemas.microsoft.com/office/drawing/2016/5/9/chartex" xmlns:cx4="http://schemas.microsoft.com/office/drawing/2016/5/10/chartex" xmlns:cx5="http://schemas.microsoft.com/office/drawing/2016/5/11/chartex" xmlns:cx6="http://schemas.microsoft.com/office/drawing/2016/5/12/chartex" xmlns:cx7="http://schemas.microsoft.com/office/drawing/2016/5/13/chartex" xmlns:cx8="http://schemas.microsoft.com/office/drawing/2016/5/14/chartex" xmlns:mc="http://schemas.openxmlformats.org/markup-compatibility/2006" xmlns:aink="http://schemas.microsoft.com/office/drawing/2016/ink" xmlns:am3d="http://schemas.microsoft.com/office/drawing/2017/model3d" xmlns:o="urn:schemas-microsoft-com:office:office" xmlns:r="http://schemas.openxmlformats.org/officeDocument/2006/relationships" xmlns:m="http://schemas.openxmlformats.org/officeDocument/2006/math" xmlns:v="urn:schemas-microsoft-com:vml" xmlns:wp14="http://schemas.microsoft.com/office/word/2010/wordprocessingDrawing" xmlns:wp="http://schemas.openxmlformats.org/drawingml/2006/wordprocessingDrawing" xmlns:w10="urn:schemas-microsoft-com:office:word" xmlns:w="http://schemas.openxmlformats.org/wordprocessingml/2006/main" xmlns:w14="http://schemas.microsoft.com/office/word/2010/wordml" xmlns:w15="http://schemas.microsoft.com/office/word/2012/wordml" xmlns:w16cex="http://schemas.microsoft.com/office/word/2018/wordml/cex" xmlns:w16cid="http://schemas.microsoft.com/office/word/2016/wordml/cid" xmlns:w16="http://schemas.microsoft.com/office/word/2018/wordml" xmlns:w16se="http://schemas.microsoft.com/office/word/2015/wordml/symex" xmlns:wpg="http://schemas.microsoft.com/office/word/2010/wordprocessingGroup" xmlns:wpi="http://schemas.microsoft.com/office/word/2010/wordprocessingInk" xmlns:wne="http://schemas.microsoft.com/office/word/2006/wordml" xmlns:wps="http://schemas.microsoft.com/office/word/2010/wordprocessingShape" mc:Ignorable="w14 w15 w16se w16cid w16 w16cex wp14">
+<w:document xmlns:wpc="http://schemas.microsoft.com/office/word/2010/wordprocessingCanvas" xmlns:cx="http://schemas.microsoft.com/office/drawing/2014/chartex" xmlns:cx1="http://schemas.microsoft.com/office/drawing/2015/9/8/chartex" xmlns:cx2="http://schemas.microsoft.com/office/drawing/2015/10/21/chartex" xmlns:cx3="http://schemas.microsoft.com/office/drawing/2016/5/9/chartex" xmlns:cx4="http://schemas.microsoft.com/office/drawing/2016/5/10/chartex" xmlns:cx5="http://schemas.microsoft.com/office/drawing/2016/5/11/chartex" xmlns:cx6="http://schemas.microsoft.com/office/drawing/2016/5/12/chartex" xmlns:cx7="http://schemas.microsoft.com/office/drawing/2016/5/13/chartex" xmlns:cx8="http://schemas.microsoft.com/office/drawing/2016/5/14/chartex" xmlns:mc="http://schemas.openxmlformats.org/markup-compatibility/2006" xmlns:aink="http://schemas.microsoft.com/office/drawing/2016/ink" xmlns:am3d="http://schemas.microsoft.com/office/drawing/2017/model3d" xmlns:o="urn:schemas-microsoft-com:office:office" xmlns:r="http://schemas.openxmlformats.org/officeDocument/2006/relationships" xmlns:m="http://schemas.openxmlformats.org/officeDocument/2006/math" xmlns:v="urn:schemas-microsoft-com:vml" xmlns:wp14="http://schemas.microsoft.com/office/word/2010/wordprocessingDrawing" xmlns:wp="http://schemas.openxmlformats.org/drawingml/2006/wordprocessingDrawing" xmlns:w10="urn:schemas-microsoft-com:office:word" xmlns:w="http://schemas.openxmlformats.org/wordprocessingml/2006/main" xmlns:w14="http://schemas.microsoft.com/office/word/2010/wordml" xmlns:w15="http://schemas.microsoft.com/office/word/2012/wordml" xmlns:w16cid="http://schemas.microsoft.com/office/word/2016/wordml/cid" xmlns:w16se="http://schemas.microsoft.com/office/word/2015/wordml/symex" xmlns:wpg="http://schemas.microsoft.com/office/word/2010/wordprocessingGroup" xmlns:wpi="http://schemas.microsoft.com/office/word/2010/wordprocessingInk" xmlns:wne="http://schemas.microsoft.com/office/word/2006/wordml" xmlns:wps="http://schemas.microsoft.com/office/word/2010/wordprocessingShape" mc:Ignorable="w14 w15 w16se w16cid wp14">
   <w:body>
     <w:p/>
     <w:p/>
@@ -21,7 +21,7 @@
     </w:p>
     <w:tbl>
       <w:tblPr>
-        <w:tblStyle w:val="Tabellenraster"/>
+        <w:tblStyle w:val="Grilledutableau"/>
         <w:tblW w:w="9351" w:type="dxa"/>
         <w:tblCellMar>
           <w:top w:w="113" w:type="dxa"/>
@@ -1035,6 +1035,504 @@
         </w:tc>
       </w:tr>
     </w:tbl>
+    <w:p>
+      <w:pPr>
+        <w:rPr>
+          <w:lang w:val="de-DE"/>
+        </w:rPr>
+      </w:pPr>
+    </w:p>
+    <w:p>
+      <w:pPr>
+        <w:rPr>
+          <w:lang w:val="de-DE"/>
+        </w:rPr>
+      </w:pPr>
+      <w:r>
+        <w:rPr>
+          <w:lang w:val="de-DE"/>
+        </w:rPr>
+        <w:br w:type="page"/>
+      </w:r>
+    </w:p>
+    <w:p>
+      <w:pPr>
+        <w:rPr>
+          <w:sz w:val="32"/>
+          <w:szCs w:val="32"/>
+        </w:rPr>
+      </w:pPr>
+      <w:r>
+        <w:rPr>
+          <w:sz w:val="32"/>
+          <w:szCs w:val="32"/>
+        </w:rPr>
+        <w:lastRenderedPageBreak/>
+        <w:t xml:space="preserve">Meilenstein </w:t>
+      </w:r>
+      <w:r>
+        <w:rPr>
+          <w:sz w:val="32"/>
+          <w:szCs w:val="32"/>
+        </w:rPr>
+        <w:t>2</w:t>
+      </w:r>
+    </w:p>
+    <w:p>
+      <w:pPr>
+        <w:rPr>
+          <w:sz w:val="32"/>
+          <w:szCs w:val="32"/>
+        </w:rPr>
+      </w:pPr>
+    </w:p>
+    <w:tbl>
+      <w:tblPr>
+        <w:tblStyle w:val="Grilledutableau"/>
+        <w:tblW w:w="0" w:type="auto"/>
+        <w:tblLook w:val="04A0" w:firstRow="1" w:lastRow="0" w:firstColumn="1" w:lastColumn="0" w:noHBand="0" w:noVBand="1"/>
+      </w:tblPr>
+      <w:tblGrid>
+        <w:gridCol w:w="1812"/>
+        <w:gridCol w:w="1812"/>
+        <w:gridCol w:w="1812"/>
+        <w:gridCol w:w="1813"/>
+        <w:gridCol w:w="1813"/>
+      </w:tblGrid>
+      <w:tr>
+        <w:tc>
+          <w:tcPr>
+            <w:tcW w:w="1812" w:type="dxa"/>
+          </w:tcPr>
+          <w:p>
+            <w:pPr>
+              <w:rPr>
+                <w:sz w:val="28"/>
+                <w:szCs w:val="28"/>
+              </w:rPr>
+            </w:pPr>
+            <w:r>
+              <w:rPr>
+                <w:sz w:val="28"/>
+                <w:szCs w:val="28"/>
+              </w:rPr>
+              <w:t>Aufgaben Nummer</w:t>
+            </w:r>
+          </w:p>
+        </w:tc>
+        <w:tc>
+          <w:tcPr>
+            <w:tcW w:w="1812" w:type="dxa"/>
+          </w:tcPr>
+          <w:p>
+            <w:pPr>
+              <w:rPr>
+                <w:sz w:val="28"/>
+                <w:szCs w:val="28"/>
+              </w:rPr>
+            </w:pPr>
+            <w:r>
+              <w:rPr>
+                <w:sz w:val="28"/>
+                <w:szCs w:val="28"/>
+              </w:rPr>
+              <w:t>Geschätzter Zeitaufwand</w:t>
+            </w:r>
+          </w:p>
+        </w:tc>
+        <w:tc>
+          <w:tcPr>
+            <w:tcW w:w="1812" w:type="dxa"/>
+          </w:tcPr>
+          <w:p>
+            <w:pPr>
+              <w:rPr>
+                <w:sz w:val="28"/>
+                <w:szCs w:val="28"/>
+              </w:rPr>
+            </w:pPr>
+            <w:r>
+              <w:rPr>
+                <w:sz w:val="28"/>
+                <w:szCs w:val="28"/>
+              </w:rPr>
+              <w:t>Benötigte Zeit</w:t>
+            </w:r>
+          </w:p>
+        </w:tc>
+        <w:tc>
+          <w:tcPr>
+            <w:tcW w:w="1813" w:type="dxa"/>
+          </w:tcPr>
+          <w:p>
+            <w:pPr>
+              <w:rPr>
+                <w:sz w:val="28"/>
+                <w:szCs w:val="28"/>
+              </w:rPr>
+            </w:pPr>
+            <w:r>
+              <w:rPr>
+                <w:sz w:val="28"/>
+                <w:szCs w:val="28"/>
+              </w:rPr>
+              <w:t>Grund für Abweichung</w:t>
+            </w:r>
+          </w:p>
+        </w:tc>
+        <w:tc>
+          <w:tcPr>
+            <w:tcW w:w="1813" w:type="dxa"/>
+          </w:tcPr>
+          <w:p>
+            <w:pPr>
+              <w:rPr>
+                <w:sz w:val="28"/>
+                <w:szCs w:val="28"/>
+              </w:rPr>
+            </w:pPr>
+            <w:r>
+              <w:rPr>
+                <w:sz w:val="28"/>
+                <w:szCs w:val="28"/>
+              </w:rPr>
+              <w:t>Quellen</w:t>
+            </w:r>
+          </w:p>
+        </w:tc>
+      </w:tr>
+      <w:tr>
+        <w:tc>
+          <w:tcPr>
+            <w:tcW w:w="1812" w:type="dxa"/>
+          </w:tcPr>
+          <w:p>
+            <w:r>
+              <w:t>M2</w:t>
+            </w:r>
+            <w:r>
+              <w:t>, A1</w:t>
+            </w:r>
+            <w:r>
+              <w:t>, Mika</w:t>
+            </w:r>
+          </w:p>
+        </w:tc>
+        <w:tc>
+          <w:tcPr>
+            <w:tcW w:w="1812" w:type="dxa"/>
+          </w:tcPr>
+          <w:p>
+            <w:r>
+              <w:t>1 Minute</w:t>
+            </w:r>
+          </w:p>
+        </w:tc>
+        <w:tc>
+          <w:tcPr>
+            <w:tcW w:w="1812" w:type="dxa"/>
+          </w:tcPr>
+          <w:p>
+            <w:r>
+              <w:t>1 Minute</w:t>
+            </w:r>
+          </w:p>
+        </w:tc>
+        <w:tc>
+          <w:tcPr>
+            <w:tcW w:w="1813" w:type="dxa"/>
+          </w:tcPr>
+          <w:p/>
+        </w:tc>
+        <w:tc>
+          <w:tcPr>
+            <w:tcW w:w="1813" w:type="dxa"/>
+          </w:tcPr>
+          <w:p/>
+        </w:tc>
+      </w:tr>
+      <w:tr>
+        <w:tc>
+          <w:tcPr>
+            <w:tcW w:w="1812" w:type="dxa"/>
+          </w:tcPr>
+          <w:p>
+            <w:r>
+              <w:t>M2, A2</w:t>
+            </w:r>
+            <w:r>
+              <w:t>, Mika, Ben</w:t>
+            </w:r>
+          </w:p>
+        </w:tc>
+        <w:tc>
+          <w:tcPr>
+            <w:tcW w:w="1812" w:type="dxa"/>
+          </w:tcPr>
+          <w:p/>
+        </w:tc>
+        <w:tc>
+          <w:tcPr>
+            <w:tcW w:w="1812" w:type="dxa"/>
+          </w:tcPr>
+          <w:p/>
+        </w:tc>
+        <w:tc>
+          <w:tcPr>
+            <w:tcW w:w="1813" w:type="dxa"/>
+          </w:tcPr>
+          <w:p/>
+        </w:tc>
+        <w:tc>
+          <w:tcPr>
+            <w:tcW w:w="1813" w:type="dxa"/>
+          </w:tcPr>
+          <w:p/>
+        </w:tc>
+      </w:tr>
+      <w:tr>
+        <w:tc>
+          <w:tcPr>
+            <w:tcW w:w="1812" w:type="dxa"/>
+          </w:tcPr>
+          <w:p>
+            <w:r>
+              <w:t>M2, A3</w:t>
+            </w:r>
+          </w:p>
+        </w:tc>
+        <w:tc>
+          <w:tcPr>
+            <w:tcW w:w="1812" w:type="dxa"/>
+          </w:tcPr>
+          <w:p/>
+        </w:tc>
+        <w:tc>
+          <w:tcPr>
+            <w:tcW w:w="1812" w:type="dxa"/>
+          </w:tcPr>
+          <w:p/>
+        </w:tc>
+        <w:tc>
+          <w:tcPr>
+            <w:tcW w:w="1813" w:type="dxa"/>
+          </w:tcPr>
+          <w:p/>
+        </w:tc>
+        <w:tc>
+          <w:tcPr>
+            <w:tcW w:w="1813" w:type="dxa"/>
+          </w:tcPr>
+          <w:p/>
+        </w:tc>
+      </w:tr>
+      <w:tr>
+        <w:tc>
+          <w:tcPr>
+            <w:tcW w:w="1812" w:type="dxa"/>
+          </w:tcPr>
+          <w:p>
+            <w:r>
+              <w:t>M2, A4</w:t>
+            </w:r>
+            <w:r>
+              <w:t>, Ben, Mika</w:t>
+            </w:r>
+          </w:p>
+        </w:tc>
+        <w:tc>
+          <w:tcPr>
+            <w:tcW w:w="1812" w:type="dxa"/>
+          </w:tcPr>
+          <w:p>
+            <w:r>
+              <w:t>1 Minute</w:t>
+            </w:r>
+          </w:p>
+        </w:tc>
+        <w:tc>
+          <w:tcPr>
+            <w:tcW w:w="1812" w:type="dxa"/>
+          </w:tcPr>
+          <w:p>
+            <w:r>
+              <w:t>1 Minute</w:t>
+            </w:r>
+          </w:p>
+        </w:tc>
+        <w:tc>
+          <w:tcPr>
+            <w:tcW w:w="1813" w:type="dxa"/>
+          </w:tcPr>
+          <w:p/>
+        </w:tc>
+        <w:tc>
+          <w:tcPr>
+            <w:tcW w:w="1813" w:type="dxa"/>
+          </w:tcPr>
+          <w:p/>
+        </w:tc>
+      </w:tr>
+      <w:tr>
+        <w:tc>
+          <w:tcPr>
+            <w:tcW w:w="1812" w:type="dxa"/>
+          </w:tcPr>
+          <w:p>
+            <w:r>
+              <w:t>M2, A5</w:t>
+            </w:r>
+          </w:p>
+        </w:tc>
+        <w:tc>
+          <w:tcPr>
+            <w:tcW w:w="1812" w:type="dxa"/>
+          </w:tcPr>
+          <w:p/>
+        </w:tc>
+        <w:tc>
+          <w:tcPr>
+            <w:tcW w:w="1812" w:type="dxa"/>
+          </w:tcPr>
+          <w:p/>
+        </w:tc>
+        <w:tc>
+          <w:tcPr>
+            <w:tcW w:w="1813" w:type="dxa"/>
+          </w:tcPr>
+          <w:p/>
+        </w:tc>
+        <w:tc>
+          <w:tcPr>
+            <w:tcW w:w="1813" w:type="dxa"/>
+          </w:tcPr>
+          <w:p/>
+        </w:tc>
+      </w:tr>
+      <w:tr>
+        <w:tc>
+          <w:tcPr>
+            <w:tcW w:w="1812" w:type="dxa"/>
+          </w:tcPr>
+          <w:p>
+            <w:r>
+              <w:t>M2, A6</w:t>
+            </w:r>
+            <w:r>
+              <w:t>, Mika</w:t>
+            </w:r>
+          </w:p>
+        </w:tc>
+        <w:tc>
+          <w:tcPr>
+            <w:tcW w:w="1812" w:type="dxa"/>
+          </w:tcPr>
+          <w:p>
+            <w:r>
+              <w:t>1 Stunde</w:t>
+            </w:r>
+          </w:p>
+        </w:tc>
+        <w:tc>
+          <w:tcPr>
+            <w:tcW w:w="1812" w:type="dxa"/>
+          </w:tcPr>
+          <w:p>
+            <w:r>
+              <w:t>2</w:t>
+            </w:r>
+            <w:r>
+              <w:t>.5</w:t>
+            </w:r>
+            <w:r>
+              <w:t xml:space="preserve"> Stunden</w:t>
+            </w:r>
+          </w:p>
+        </w:tc>
+        <w:tc>
+          <w:tcPr>
+            <w:tcW w:w="1813" w:type="dxa"/>
+          </w:tcPr>
+          <w:p>
+            <w:bookmarkStart w:id="0" w:name="_GoBack"/>
+            <w:r>
+              <w:t>Ideen suchen für das Umsetzen.</w:t>
+            </w:r>
+          </w:p>
+          <w:bookmarkEnd w:id="0"/>
+          <w:p>
+            <w:r>
+              <w:t>Logikfehler in Idee. Fehler wurden beheben</w:t>
+            </w:r>
+          </w:p>
+          <w:p/>
+        </w:tc>
+        <w:tc>
+          <w:tcPr>
+            <w:tcW w:w="1813" w:type="dxa"/>
+          </w:tcPr>
+          <w:p>
+            <w:r>
+              <w:t>Php.net</w:t>
+            </w:r>
+          </w:p>
+          <w:p>
+            <w:r>
+              <w:t>W3school.com</w:t>
+            </w:r>
+          </w:p>
+          <w:p>
+            <w:r>
+              <w:t>Google images</w:t>
+            </w:r>
+          </w:p>
+        </w:tc>
+      </w:tr>
+      <w:tr>
+        <w:tc>
+          <w:tcPr>
+            <w:tcW w:w="1812" w:type="dxa"/>
+          </w:tcPr>
+          <w:p>
+            <w:r>
+              <w:t>M2, A7</w:t>
+            </w:r>
+          </w:p>
+        </w:tc>
+        <w:tc>
+          <w:tcPr>
+            <w:tcW w:w="1812" w:type="dxa"/>
+          </w:tcPr>
+          <w:p/>
+        </w:tc>
+        <w:tc>
+          <w:tcPr>
+            <w:tcW w:w="1812" w:type="dxa"/>
+          </w:tcPr>
+          <w:p/>
+        </w:tc>
+        <w:tc>
+          <w:tcPr>
+            <w:tcW w:w="1813" w:type="dxa"/>
+          </w:tcPr>
+          <w:p/>
+        </w:tc>
+        <w:tc>
+          <w:tcPr>
+            <w:tcW w:w="1813" w:type="dxa"/>
+          </w:tcPr>
+          <w:p/>
+        </w:tc>
+      </w:tr>
+    </w:tbl>
+    <w:p>
+      <w:pPr>
+        <w:rPr>
+          <w:sz w:val="32"/>
+          <w:szCs w:val="32"/>
+        </w:rPr>
+      </w:pPr>
+    </w:p>
     <w:p>
       <w:pPr>
         <w:rPr>
@@ -1055,7 +1553,7 @@
 </file>
 
 <file path=word/endnotes.xml><?xml version="1.0" encoding="utf-8"?>
-<w:endnotes xmlns:wpc="http://schemas.microsoft.com/office/word/2010/wordprocessingCanvas" xmlns:cx="http://schemas.microsoft.com/office/drawing/2014/chartex" xmlns:cx1="http://schemas.microsoft.com/office/drawing/2015/9/8/chartex" xmlns:cx2="http://schemas.microsoft.com/office/drawing/2015/10/21/chartex" xmlns:cx3="http://schemas.microsoft.com/office/drawing/2016/5/9/chartex" xmlns:cx4="http://schemas.microsoft.com/office/drawing/2016/5/10/chartex" xmlns:cx5="http://schemas.microsoft.com/office/drawing/2016/5/11/chartex" xmlns:cx6="http://schemas.microsoft.com/office/drawing/2016/5/12/chartex" xmlns:cx7="http://schemas.microsoft.com/office/drawing/2016/5/13/chartex" xmlns:cx8="http://schemas.microsoft.com/office/drawing/2016/5/14/chartex" xmlns:mc="http://schemas.openxmlformats.org/markup-compatibility/2006" xmlns:aink="http://schemas.microsoft.com/office/drawing/2016/ink" xmlns:am3d="http://schemas.microsoft.com/office/drawing/2017/model3d" xmlns:o="urn:schemas-microsoft-com:office:office" xmlns:r="http://schemas.openxmlformats.org/officeDocument/2006/relationships" xmlns:m="http://schemas.openxmlformats.org/officeDocument/2006/math" xmlns:v="urn:schemas-microsoft-com:vml" xmlns:wp14="http://schemas.microsoft.com/office/word/2010/wordprocessingDrawing" xmlns:wp="http://schemas.openxmlformats.org/drawingml/2006/wordprocessingDrawing" xmlns:w10="urn:schemas-microsoft-com:office:word" xmlns:w="http://schemas.openxmlformats.org/wordprocessingml/2006/main" xmlns:w14="http://schemas.microsoft.com/office/word/2010/wordml" xmlns:w15="http://schemas.microsoft.com/office/word/2012/wordml" xmlns:w16cex="http://schemas.microsoft.com/office/word/2018/wordml/cex" xmlns:w16cid="http://schemas.microsoft.com/office/word/2016/wordml/cid" xmlns:w16="http://schemas.microsoft.com/office/word/2018/wordml" xmlns:w16se="http://schemas.microsoft.com/office/word/2015/wordml/symex" xmlns:wpg="http://schemas.microsoft.com/office/word/2010/wordprocessingGroup" xmlns:wpi="http://schemas.microsoft.com/office/word/2010/wordprocessingInk" xmlns:wne="http://schemas.microsoft.com/office/word/2006/wordml" xmlns:wps="http://schemas.microsoft.com/office/word/2010/wordprocessingShape" mc:Ignorable="w14 w15 w16se w16cid w16 w16cex wp14">
+<w:endnotes xmlns:wpc="http://schemas.microsoft.com/office/word/2010/wordprocessingCanvas" xmlns:cx="http://schemas.microsoft.com/office/drawing/2014/chartex" xmlns:cx1="http://schemas.microsoft.com/office/drawing/2015/9/8/chartex" xmlns:cx2="http://schemas.microsoft.com/office/drawing/2015/10/21/chartex" xmlns:cx3="http://schemas.microsoft.com/office/drawing/2016/5/9/chartex" xmlns:cx4="http://schemas.microsoft.com/office/drawing/2016/5/10/chartex" xmlns:cx5="http://schemas.microsoft.com/office/drawing/2016/5/11/chartex" xmlns:cx6="http://schemas.microsoft.com/office/drawing/2016/5/12/chartex" xmlns:cx7="http://schemas.microsoft.com/office/drawing/2016/5/13/chartex" xmlns:cx8="http://schemas.microsoft.com/office/drawing/2016/5/14/chartex" xmlns:mc="http://schemas.openxmlformats.org/markup-compatibility/2006" xmlns:aink="http://schemas.microsoft.com/office/drawing/2016/ink" xmlns:am3d="http://schemas.microsoft.com/office/drawing/2017/model3d" xmlns:o="urn:schemas-microsoft-com:office:office" xmlns:r="http://schemas.openxmlformats.org/officeDocument/2006/relationships" xmlns:m="http://schemas.openxmlformats.org/officeDocument/2006/math" xmlns:v="urn:schemas-microsoft-com:vml" xmlns:wp14="http://schemas.microsoft.com/office/word/2010/wordprocessingDrawing" xmlns:wp="http://schemas.openxmlformats.org/drawingml/2006/wordprocessingDrawing" xmlns:w10="urn:schemas-microsoft-com:office:word" xmlns:w="http://schemas.openxmlformats.org/wordprocessingml/2006/main" xmlns:w14="http://schemas.microsoft.com/office/word/2010/wordml" xmlns:w15="http://schemas.microsoft.com/office/word/2012/wordml" xmlns:w16cid="http://schemas.microsoft.com/office/word/2016/wordml/cid" xmlns:w16se="http://schemas.microsoft.com/office/word/2015/wordml/symex" xmlns:wpg="http://schemas.microsoft.com/office/word/2010/wordprocessingGroup" xmlns:wpi="http://schemas.microsoft.com/office/word/2010/wordprocessingInk" xmlns:wne="http://schemas.microsoft.com/office/word/2006/wordml" xmlns:wps="http://schemas.microsoft.com/office/word/2010/wordprocessingShape" mc:Ignorable="w14 w15 w16se w16cid wp14">
   <w:endnote w:type="separator" w:id="-1">
     <w:p>
       <w:pPr>
@@ -1080,7 +1578,7 @@
 </file>
 
 <file path=word/footer1.xml><?xml version="1.0" encoding="utf-8"?>
-<w:ftr xmlns:wpc="http://schemas.microsoft.com/office/word/2010/wordprocessingCanvas" xmlns:cx="http://schemas.microsoft.com/office/drawing/2014/chartex" xmlns:cx1="http://schemas.microsoft.com/office/drawing/2015/9/8/chartex" xmlns:cx2="http://schemas.microsoft.com/office/drawing/2015/10/21/chartex" xmlns:cx3="http://schemas.microsoft.com/office/drawing/2016/5/9/chartex" xmlns:cx4="http://schemas.microsoft.com/office/drawing/2016/5/10/chartex" xmlns:cx5="http://schemas.microsoft.com/office/drawing/2016/5/11/chartex" xmlns:cx6="http://schemas.microsoft.com/office/drawing/2016/5/12/chartex" xmlns:cx7="http://schemas.microsoft.com/office/drawing/2016/5/13/chartex" xmlns:cx8="http://schemas.microsoft.com/office/drawing/2016/5/14/chartex" xmlns:mc="http://schemas.openxmlformats.org/markup-compatibility/2006" xmlns:aink="http://schemas.microsoft.com/office/drawing/2016/ink" xmlns:am3d="http://schemas.microsoft.com/office/drawing/2017/model3d" xmlns:o="urn:schemas-microsoft-com:office:office" xmlns:r="http://schemas.openxmlformats.org/officeDocument/2006/relationships" xmlns:m="http://schemas.openxmlformats.org/officeDocument/2006/math" xmlns:v="urn:schemas-microsoft-com:vml" xmlns:wp14="http://schemas.microsoft.com/office/word/2010/wordprocessingDrawing" xmlns:wp="http://schemas.openxmlformats.org/drawingml/2006/wordprocessingDrawing" xmlns:w10="urn:schemas-microsoft-com:office:word" xmlns:w="http://schemas.openxmlformats.org/wordprocessingml/2006/main" xmlns:w14="http://schemas.microsoft.com/office/word/2010/wordml" xmlns:w15="http://schemas.microsoft.com/office/word/2012/wordml" xmlns:w16cex="http://schemas.microsoft.com/office/word/2018/wordml/cex" xmlns:w16cid="http://schemas.microsoft.com/office/word/2016/wordml/cid" xmlns:w16="http://schemas.microsoft.com/office/word/2018/wordml" xmlns:w16se="http://schemas.microsoft.com/office/word/2015/wordml/symex" xmlns:wpg="http://schemas.microsoft.com/office/word/2010/wordprocessingGroup" xmlns:wpi="http://schemas.microsoft.com/office/word/2010/wordprocessingInk" xmlns:wne="http://schemas.microsoft.com/office/word/2006/wordml" xmlns:wps="http://schemas.microsoft.com/office/word/2010/wordprocessingShape" mc:Ignorable="w14 w15 w16se w16cid w16 w16cex wp14">
+<w:ftr xmlns:wpc="http://schemas.microsoft.com/office/word/2010/wordprocessingCanvas" xmlns:cx="http://schemas.microsoft.com/office/drawing/2014/chartex" xmlns:cx1="http://schemas.microsoft.com/office/drawing/2015/9/8/chartex" xmlns:cx2="http://schemas.microsoft.com/office/drawing/2015/10/21/chartex" xmlns:cx3="http://schemas.microsoft.com/office/drawing/2016/5/9/chartex" xmlns:cx4="http://schemas.microsoft.com/office/drawing/2016/5/10/chartex" xmlns:cx5="http://schemas.microsoft.com/office/drawing/2016/5/11/chartex" xmlns:cx6="http://schemas.microsoft.com/office/drawing/2016/5/12/chartex" xmlns:cx7="http://schemas.microsoft.com/office/drawing/2016/5/13/chartex" xmlns:cx8="http://schemas.microsoft.com/office/drawing/2016/5/14/chartex" xmlns:mc="http://schemas.openxmlformats.org/markup-compatibility/2006" xmlns:aink="http://schemas.microsoft.com/office/drawing/2016/ink" xmlns:am3d="http://schemas.microsoft.com/office/drawing/2017/model3d" xmlns:o="urn:schemas-microsoft-com:office:office" xmlns:r="http://schemas.openxmlformats.org/officeDocument/2006/relationships" xmlns:m="http://schemas.openxmlformats.org/officeDocument/2006/math" xmlns:v="urn:schemas-microsoft-com:vml" xmlns:wp14="http://schemas.microsoft.com/office/word/2010/wordprocessingDrawing" xmlns:wp="http://schemas.openxmlformats.org/drawingml/2006/wordprocessingDrawing" xmlns:w10="urn:schemas-microsoft-com:office:word" xmlns:w="http://schemas.openxmlformats.org/wordprocessingml/2006/main" xmlns:w14="http://schemas.microsoft.com/office/word/2010/wordml" xmlns:w15="http://schemas.microsoft.com/office/word/2012/wordml" xmlns:w16cid="http://schemas.microsoft.com/office/word/2016/wordml/cid" xmlns:w16se="http://schemas.microsoft.com/office/word/2015/wordml/symex" xmlns:wpg="http://schemas.microsoft.com/office/word/2010/wordprocessingGroup" xmlns:wpi="http://schemas.microsoft.com/office/word/2010/wordprocessingInk" xmlns:wne="http://schemas.microsoft.com/office/word/2006/wordml" xmlns:wps="http://schemas.microsoft.com/office/word/2010/wordprocessingShape" mc:Ignorable="w14 w15 w16se w16cid wp14">
   <w:sdt>
     <w:sdtPr>
       <w:id w:val="-211430689"/>
@@ -1093,7 +1591,7 @@
     <w:sdtContent>
       <w:p>
         <w:pPr>
-          <w:pStyle w:val="Fuzeile"/>
+          <w:pStyle w:val="Pieddepage"/>
           <w:jc w:val="center"/>
         </w:pPr>
         <w:r>
@@ -1119,14 +1617,14 @@
   </w:sdt>
   <w:p>
     <w:pPr>
-      <w:pStyle w:val="Fuzeile"/>
+      <w:pStyle w:val="Pieddepage"/>
     </w:pPr>
   </w:p>
 </w:ftr>
 </file>
 
 <file path=word/footnotes.xml><?xml version="1.0" encoding="utf-8"?>
-<w:footnotes xmlns:wpc="http://schemas.microsoft.com/office/word/2010/wordprocessingCanvas" xmlns:cx="http://schemas.microsoft.com/office/drawing/2014/chartex" xmlns:cx1="http://schemas.microsoft.com/office/drawing/2015/9/8/chartex" xmlns:cx2="http://schemas.microsoft.com/office/drawing/2015/10/21/chartex" xmlns:cx3="http://schemas.microsoft.com/office/drawing/2016/5/9/chartex" xmlns:cx4="http://schemas.microsoft.com/office/drawing/2016/5/10/chartex" xmlns:cx5="http://schemas.microsoft.com/office/drawing/2016/5/11/chartex" xmlns:cx6="http://schemas.microsoft.com/office/drawing/2016/5/12/chartex" xmlns:cx7="http://schemas.microsoft.com/office/drawing/2016/5/13/chartex" xmlns:cx8="http://schemas.microsoft.com/office/drawing/2016/5/14/chartex" xmlns:mc="http://schemas.openxmlformats.org/markup-compatibility/2006" xmlns:aink="http://schemas.microsoft.com/office/drawing/2016/ink" xmlns:am3d="http://schemas.microsoft.com/office/drawing/2017/model3d" xmlns:o="urn:schemas-microsoft-com:office:office" xmlns:r="http://schemas.openxmlformats.org/officeDocument/2006/relationships" xmlns:m="http://schemas.openxmlformats.org/officeDocument/2006/math" xmlns:v="urn:schemas-microsoft-com:vml" xmlns:wp14="http://schemas.microsoft.com/office/word/2010/wordprocessingDrawing" xmlns:wp="http://schemas.openxmlformats.org/drawingml/2006/wordprocessingDrawing" xmlns:w10="urn:schemas-microsoft-com:office:word" xmlns:w="http://schemas.openxmlformats.org/wordprocessingml/2006/main" xmlns:w14="http://schemas.microsoft.com/office/word/2010/wordml" xmlns:w15="http://schemas.microsoft.com/office/word/2012/wordml" xmlns:w16cex="http://schemas.microsoft.com/office/word/2018/wordml/cex" xmlns:w16cid="http://schemas.microsoft.com/office/word/2016/wordml/cid" xmlns:w16="http://schemas.microsoft.com/office/word/2018/wordml" xmlns:w16se="http://schemas.microsoft.com/office/word/2015/wordml/symex" xmlns:wpg="http://schemas.microsoft.com/office/word/2010/wordprocessingGroup" xmlns:wpi="http://schemas.microsoft.com/office/word/2010/wordprocessingInk" xmlns:wne="http://schemas.microsoft.com/office/word/2006/wordml" xmlns:wps="http://schemas.microsoft.com/office/word/2010/wordprocessingShape" mc:Ignorable="w14 w15 w16se w16cid w16 w16cex wp14">
+<w:footnotes xmlns:wpc="http://schemas.microsoft.com/office/word/2010/wordprocessingCanvas" xmlns:cx="http://schemas.microsoft.com/office/drawing/2014/chartex" xmlns:cx1="http://schemas.microsoft.com/office/drawing/2015/9/8/chartex" xmlns:cx2="http://schemas.microsoft.com/office/drawing/2015/10/21/chartex" xmlns:cx3="http://schemas.microsoft.com/office/drawing/2016/5/9/chartex" xmlns:cx4="http://schemas.microsoft.com/office/drawing/2016/5/10/chartex" xmlns:cx5="http://schemas.microsoft.com/office/drawing/2016/5/11/chartex" xmlns:cx6="http://schemas.microsoft.com/office/drawing/2016/5/12/chartex" xmlns:cx7="http://schemas.microsoft.com/office/drawing/2016/5/13/chartex" xmlns:cx8="http://schemas.microsoft.com/office/drawing/2016/5/14/chartex" xmlns:mc="http://schemas.openxmlformats.org/markup-compatibility/2006" xmlns:aink="http://schemas.microsoft.com/office/drawing/2016/ink" xmlns:am3d="http://schemas.microsoft.com/office/drawing/2017/model3d" xmlns:o="urn:schemas-microsoft-com:office:office" xmlns:r="http://schemas.openxmlformats.org/officeDocument/2006/relationships" xmlns:m="http://schemas.openxmlformats.org/officeDocument/2006/math" xmlns:v="urn:schemas-microsoft-com:vml" xmlns:wp14="http://schemas.microsoft.com/office/word/2010/wordprocessingDrawing" xmlns:wp="http://schemas.openxmlformats.org/drawingml/2006/wordprocessingDrawing" xmlns:w10="urn:schemas-microsoft-com:office:word" xmlns:w="http://schemas.openxmlformats.org/wordprocessingml/2006/main" xmlns:w14="http://schemas.microsoft.com/office/word/2010/wordml" xmlns:w15="http://schemas.microsoft.com/office/word/2012/wordml" xmlns:w16cid="http://schemas.microsoft.com/office/word/2016/wordml/cid" xmlns:w16se="http://schemas.microsoft.com/office/word/2015/wordml/symex" xmlns:wpg="http://schemas.microsoft.com/office/word/2010/wordprocessingGroup" xmlns:wpi="http://schemas.microsoft.com/office/word/2010/wordprocessingInk" xmlns:wne="http://schemas.microsoft.com/office/word/2006/wordml" xmlns:wps="http://schemas.microsoft.com/office/word/2010/wordprocessingShape" mc:Ignorable="w14 w15 w16se w16cid wp14">
   <w:footnote w:type="separator" w:id="-1">
     <w:p>
       <w:pPr>
@@ -1151,10 +1649,10 @@
 </file>
 
 <file path=word/header1.xml><?xml version="1.0" encoding="utf-8"?>
-<w:hdr xmlns:wpc="http://schemas.microsoft.com/office/word/2010/wordprocessingCanvas" xmlns:cx="http://schemas.microsoft.com/office/drawing/2014/chartex" xmlns:cx1="http://schemas.microsoft.com/office/drawing/2015/9/8/chartex" xmlns:cx2="http://schemas.microsoft.com/office/drawing/2015/10/21/chartex" xmlns:cx3="http://schemas.microsoft.com/office/drawing/2016/5/9/chartex" xmlns:cx4="http://schemas.microsoft.com/office/drawing/2016/5/10/chartex" xmlns:cx5="http://schemas.microsoft.com/office/drawing/2016/5/11/chartex" xmlns:cx6="http://schemas.microsoft.com/office/drawing/2016/5/12/chartex" xmlns:cx7="http://schemas.microsoft.com/office/drawing/2016/5/13/chartex" xmlns:cx8="http://schemas.microsoft.com/office/drawing/2016/5/14/chartex" xmlns:mc="http://schemas.openxmlformats.org/markup-compatibility/2006" xmlns:aink="http://schemas.microsoft.com/office/drawing/2016/ink" xmlns:am3d="http://schemas.microsoft.com/office/drawing/2017/model3d" xmlns:o="urn:schemas-microsoft-com:office:office" xmlns:r="http://schemas.openxmlformats.org/officeDocument/2006/relationships" xmlns:m="http://schemas.openxmlformats.org/officeDocument/2006/math" xmlns:v="urn:schemas-microsoft-com:vml" xmlns:wp14="http://schemas.microsoft.com/office/word/2010/wordprocessingDrawing" xmlns:wp="http://schemas.openxmlformats.org/drawingml/2006/wordprocessingDrawing" xmlns:w10="urn:schemas-microsoft-com:office:word" xmlns:w="http://schemas.openxmlformats.org/wordprocessingml/2006/main" xmlns:w14="http://schemas.microsoft.com/office/word/2010/wordml" xmlns:w15="http://schemas.microsoft.com/office/word/2012/wordml" xmlns:w16cex="http://schemas.microsoft.com/office/word/2018/wordml/cex" xmlns:w16cid="http://schemas.microsoft.com/office/word/2016/wordml/cid" xmlns:w16="http://schemas.microsoft.com/office/word/2018/wordml" xmlns:w16se="http://schemas.microsoft.com/office/word/2015/wordml/symex" xmlns:wpg="http://schemas.microsoft.com/office/word/2010/wordprocessingGroup" xmlns:wpi="http://schemas.microsoft.com/office/word/2010/wordprocessingInk" xmlns:wne="http://schemas.microsoft.com/office/word/2006/wordml" xmlns:wps="http://schemas.microsoft.com/office/word/2010/wordprocessingShape" mc:Ignorable="w14 w15 w16se w16cid w16 w16cex wp14">
+<w:hdr xmlns:wpc="http://schemas.microsoft.com/office/word/2010/wordprocessingCanvas" xmlns:cx="http://schemas.microsoft.com/office/drawing/2014/chartex" xmlns:cx1="http://schemas.microsoft.com/office/drawing/2015/9/8/chartex" xmlns:cx2="http://schemas.microsoft.com/office/drawing/2015/10/21/chartex" xmlns:cx3="http://schemas.microsoft.com/office/drawing/2016/5/9/chartex" xmlns:cx4="http://schemas.microsoft.com/office/drawing/2016/5/10/chartex" xmlns:cx5="http://schemas.microsoft.com/office/drawing/2016/5/11/chartex" xmlns:cx6="http://schemas.microsoft.com/office/drawing/2016/5/12/chartex" xmlns:cx7="http://schemas.microsoft.com/office/drawing/2016/5/13/chartex" xmlns:cx8="http://schemas.microsoft.com/office/drawing/2016/5/14/chartex" xmlns:mc="http://schemas.openxmlformats.org/markup-compatibility/2006" xmlns:aink="http://schemas.microsoft.com/office/drawing/2016/ink" xmlns:am3d="http://schemas.microsoft.com/office/drawing/2017/model3d" xmlns:o="urn:schemas-microsoft-com:office:office" xmlns:r="http://schemas.openxmlformats.org/officeDocument/2006/relationships" xmlns:m="http://schemas.openxmlformats.org/officeDocument/2006/math" xmlns:v="urn:schemas-microsoft-com:vml" xmlns:wp14="http://schemas.microsoft.com/office/word/2010/wordprocessingDrawing" xmlns:wp="http://schemas.openxmlformats.org/drawingml/2006/wordprocessingDrawing" xmlns:w10="urn:schemas-microsoft-com:office:word" xmlns:w="http://schemas.openxmlformats.org/wordprocessingml/2006/main" xmlns:w14="http://schemas.microsoft.com/office/word/2010/wordml" xmlns:w15="http://schemas.microsoft.com/office/word/2012/wordml" xmlns:w16cid="http://schemas.microsoft.com/office/word/2016/wordml/cid" xmlns:w16se="http://schemas.microsoft.com/office/word/2015/wordml/symex" xmlns:wpg="http://schemas.microsoft.com/office/word/2010/wordprocessingGroup" xmlns:wpi="http://schemas.microsoft.com/office/word/2010/wordprocessingInk" xmlns:wne="http://schemas.microsoft.com/office/word/2006/wordml" xmlns:wps="http://schemas.microsoft.com/office/word/2010/wordprocessingShape" mc:Ignorable="w14 w15 w16se w16cid wp14">
   <w:p>
     <w:pPr>
-      <w:pStyle w:val="Kopfzeile"/>
+      <w:pStyle w:val="En-tte"/>
       <w:rPr>
         <w:lang w:val="fr-CH"/>
       </w:rPr>
@@ -1170,7 +1668,7 @@
 </file>
 
 <file path=word/styles.xml><?xml version="1.0" encoding="utf-8"?>
-<w:styles xmlns:mc="http://schemas.openxmlformats.org/markup-compatibility/2006" xmlns:r="http://schemas.openxmlformats.org/officeDocument/2006/relationships" xmlns:w="http://schemas.openxmlformats.org/wordprocessingml/2006/main" xmlns:w14="http://schemas.microsoft.com/office/word/2010/wordml" xmlns:w15="http://schemas.microsoft.com/office/word/2012/wordml" xmlns:w16cex="http://schemas.microsoft.com/office/word/2018/wordml/cex" xmlns:w16cid="http://schemas.microsoft.com/office/word/2016/wordml/cid" xmlns:w16="http://schemas.microsoft.com/office/word/2018/wordml" xmlns:w16se="http://schemas.microsoft.com/office/word/2015/wordml/symex" mc:Ignorable="w14 w15 w16se w16cid w16 w16cex">
+<w:styles xmlns:mc="http://schemas.openxmlformats.org/markup-compatibility/2006" xmlns:r="http://schemas.openxmlformats.org/officeDocument/2006/relationships" xmlns:w="http://schemas.openxmlformats.org/wordprocessingml/2006/main" xmlns:w14="http://schemas.microsoft.com/office/word/2010/wordml" xmlns:w15="http://schemas.microsoft.com/office/word/2012/wordml" xmlns:w16cid="http://schemas.microsoft.com/office/word/2016/wordml/cid" xmlns:w16se="http://schemas.microsoft.com/office/word/2015/wordml/symex" mc:Ignorable="w14 w15 w16se w16cid">
   <w:docDefaults>
     <w:rPrDefault>
       <w:rPr>
@@ -1564,17 +2062,17 @@
     <w:lsdException w:name="Unresolved Mention" w:semiHidden="1" w:unhideWhenUsed="1"/>
     <w:lsdException w:name="Smart Link" w:semiHidden="1" w:unhideWhenUsed="1"/>
   </w:latentStyles>
-  <w:style w:type="paragraph" w:default="1" w:styleId="Standard">
+  <w:style w:type="paragraph" w:default="1" w:styleId="Normal">
     <w:name w:val="Normal"/>
     <w:qFormat/>
   </w:style>
-  <w:style w:type="character" w:default="1" w:styleId="Absatz-Standardschriftart">
+  <w:style w:type="character" w:default="1" w:styleId="Policepardfaut">
     <w:name w:val="Default Paragraph Font"/>
     <w:uiPriority w:val="1"/>
     <w:semiHidden/>
     <w:unhideWhenUsed/>
   </w:style>
-  <w:style w:type="table" w:default="1" w:styleId="NormaleTabelle">
+  <w:style w:type="table" w:default="1" w:styleId="TableauNormal">
     <w:name w:val="Normal Table"/>
     <w:uiPriority w:val="99"/>
     <w:semiHidden/>
@@ -1589,15 +2087,15 @@
       </w:tblCellMar>
     </w:tblPr>
   </w:style>
-  <w:style w:type="numbering" w:default="1" w:styleId="KeineListe">
+  <w:style w:type="numbering" w:default="1" w:styleId="Aucuneliste">
     <w:name w:val="No List"/>
     <w:uiPriority w:val="99"/>
     <w:semiHidden/>
     <w:unhideWhenUsed/>
   </w:style>
-  <w:style w:type="table" w:styleId="Tabellenraster">
+  <w:style w:type="table" w:styleId="Grilledutableau">
     <w:name w:val="Table Grid"/>
-    <w:basedOn w:val="NormaleTabelle"/>
+    <w:basedOn w:val="TableauNormal"/>
     <w:uiPriority w:val="39"/>
     <w:rsid w:val="004040F6"/>
     <w:pPr>
@@ -1614,10 +2112,10 @@
       </w:tblBorders>
     </w:tblPr>
   </w:style>
-  <w:style w:type="paragraph" w:styleId="Kopfzeile">
+  <w:style w:type="paragraph" w:styleId="En-tte">
     <w:name w:val="header"/>
-    <w:basedOn w:val="Standard"/>
-    <w:link w:val="KopfzeileZchn"/>
+    <w:basedOn w:val="Normal"/>
+    <w:link w:val="En-tteCar"/>
     <w:uiPriority w:val="99"/>
     <w:unhideWhenUsed/>
     <w:rsid w:val="00F34891"/>
@@ -1629,17 +2127,17 @@
       <w:spacing w:after="0" w:line="240" w:lineRule="auto"/>
     </w:pPr>
   </w:style>
-  <w:style w:type="character" w:customStyle="1" w:styleId="KopfzeileZchn">
-    <w:name w:val="Kopfzeile Zchn"/>
-    <w:basedOn w:val="Absatz-Standardschriftart"/>
-    <w:link w:val="Kopfzeile"/>
+  <w:style w:type="character" w:customStyle="1" w:styleId="En-tteCar">
+    <w:name w:val="En-tête Car"/>
+    <w:basedOn w:val="Policepardfaut"/>
+    <w:link w:val="En-tte"/>
     <w:uiPriority w:val="99"/>
     <w:rsid w:val="00F34891"/>
   </w:style>
-  <w:style w:type="paragraph" w:styleId="Fuzeile">
+  <w:style w:type="paragraph" w:styleId="Pieddepage">
     <w:name w:val="footer"/>
-    <w:basedOn w:val="Standard"/>
-    <w:link w:val="FuzeileZchn"/>
+    <w:basedOn w:val="Normal"/>
+    <w:link w:val="PieddepageCar"/>
     <w:uiPriority w:val="99"/>
     <w:unhideWhenUsed/>
     <w:rsid w:val="00F34891"/>
@@ -1651,10 +2149,10 @@
       <w:spacing w:after="0" w:line="240" w:lineRule="auto"/>
     </w:pPr>
   </w:style>
-  <w:style w:type="character" w:customStyle="1" w:styleId="FuzeileZchn">
-    <w:name w:val="Fußzeile Zchn"/>
-    <w:basedOn w:val="Absatz-Standardschriftart"/>
-    <w:link w:val="Fuzeile"/>
+  <w:style w:type="character" w:customStyle="1" w:styleId="PieddepageCar">
+    <w:name w:val="Pied de page Car"/>
+    <w:basedOn w:val="Policepardfaut"/>
+    <w:link w:val="Pieddepage"/>
     <w:uiPriority w:val="99"/>
     <w:rsid w:val="00F34891"/>
   </w:style>
@@ -1961,7 +2459,7 @@
 </file>
 
 <file path=customXml/itemProps1.xml><?xml version="1.0" encoding="utf-8"?>
-<ds:datastoreItem xmlns:ds="http://schemas.openxmlformats.org/officeDocument/2006/customXml" ds:itemID="{978B4029-73A3-4B21-9986-2A7D3F77B082}">
+<ds:datastoreItem xmlns:ds="http://schemas.openxmlformats.org/officeDocument/2006/customXml" ds:itemID="{159D5E10-2FA8-403D-B6B7-F90440A7A1A9}">
   <ds:schemaRefs>
     <ds:schemaRef ds:uri="http://schemas.openxmlformats.org/officeDocument/2006/bibliography"/>
   </ds:schemaRefs>

</xml_diff>

<commit_message>
Aufgabe 3   1)   3)     a)-f) TODO:   g) Net ganz secher wei ech dat implementeieren kann   h) Ass easy Dossier Update
</commit_message>
<xml_diff>
--- a/Gruppennummer_dossier.docx
+++ b/Gruppennummer_dossier.docx
@@ -1,6 +1,6 @@
 
 <file path=word/document.xml><?xml version="1.0" encoding="utf-8"?>
-<w:document xmlns:wpc="http://schemas.microsoft.com/office/word/2010/wordprocessingCanvas" xmlns:cx="http://schemas.microsoft.com/office/drawing/2014/chartex" xmlns:cx1="http://schemas.microsoft.com/office/drawing/2015/9/8/chartex" xmlns:cx2="http://schemas.microsoft.com/office/drawing/2015/10/21/chartex" xmlns:cx3="http://schemas.microsoft.com/office/drawing/2016/5/9/chartex" xmlns:cx4="http://schemas.microsoft.com/office/drawing/2016/5/10/chartex" xmlns:cx5="http://schemas.microsoft.com/office/drawing/2016/5/11/chartex" xmlns:cx6="http://schemas.microsoft.com/office/drawing/2016/5/12/chartex" xmlns:cx7="http://schemas.microsoft.com/office/drawing/2016/5/13/chartex" xmlns:cx8="http://schemas.microsoft.com/office/drawing/2016/5/14/chartex" xmlns:mc="http://schemas.openxmlformats.org/markup-compatibility/2006" xmlns:aink="http://schemas.microsoft.com/office/drawing/2016/ink" xmlns:am3d="http://schemas.microsoft.com/office/drawing/2017/model3d" xmlns:o="urn:schemas-microsoft-com:office:office" xmlns:r="http://schemas.openxmlformats.org/officeDocument/2006/relationships" xmlns:m="http://schemas.openxmlformats.org/officeDocument/2006/math" xmlns:v="urn:schemas-microsoft-com:vml" xmlns:wp14="http://schemas.microsoft.com/office/word/2010/wordprocessingDrawing" xmlns:wp="http://schemas.openxmlformats.org/drawingml/2006/wordprocessingDrawing" xmlns:w10="urn:schemas-microsoft-com:office:word" xmlns:w="http://schemas.openxmlformats.org/wordprocessingml/2006/main" xmlns:w14="http://schemas.microsoft.com/office/word/2010/wordml" xmlns:w15="http://schemas.microsoft.com/office/word/2012/wordml" xmlns:w16cid="http://schemas.microsoft.com/office/word/2016/wordml/cid" xmlns:w16se="http://schemas.microsoft.com/office/word/2015/wordml/symex" xmlns:wpg="http://schemas.microsoft.com/office/word/2010/wordprocessingGroup" xmlns:wpi="http://schemas.microsoft.com/office/word/2010/wordprocessingInk" xmlns:wne="http://schemas.microsoft.com/office/word/2006/wordml" xmlns:wps="http://schemas.microsoft.com/office/word/2010/wordprocessingShape" mc:Ignorable="w14 w15 w16se w16cid wp14">
+<w:document xmlns:wpc="http://schemas.microsoft.com/office/word/2010/wordprocessingCanvas" xmlns:cx="http://schemas.microsoft.com/office/drawing/2014/chartex" xmlns:cx1="http://schemas.microsoft.com/office/drawing/2015/9/8/chartex" xmlns:cx2="http://schemas.microsoft.com/office/drawing/2015/10/21/chartex" xmlns:cx3="http://schemas.microsoft.com/office/drawing/2016/5/9/chartex" xmlns:cx4="http://schemas.microsoft.com/office/drawing/2016/5/10/chartex" xmlns:cx5="http://schemas.microsoft.com/office/drawing/2016/5/11/chartex" xmlns:cx6="http://schemas.microsoft.com/office/drawing/2016/5/12/chartex" xmlns:cx7="http://schemas.microsoft.com/office/drawing/2016/5/13/chartex" xmlns:cx8="http://schemas.microsoft.com/office/drawing/2016/5/14/chartex" xmlns:mc="http://schemas.openxmlformats.org/markup-compatibility/2006" xmlns:aink="http://schemas.microsoft.com/office/drawing/2016/ink" xmlns:am3d="http://schemas.microsoft.com/office/drawing/2017/model3d" xmlns:o="urn:schemas-microsoft-com:office:office" xmlns:r="http://schemas.openxmlformats.org/officeDocument/2006/relationships" xmlns:m="http://schemas.openxmlformats.org/officeDocument/2006/math" xmlns:v="urn:schemas-microsoft-com:vml" xmlns:wp14="http://schemas.microsoft.com/office/word/2010/wordprocessingDrawing" xmlns:wp="http://schemas.openxmlformats.org/drawingml/2006/wordprocessingDrawing" xmlns:w10="urn:schemas-microsoft-com:office:word" xmlns:w="http://schemas.openxmlformats.org/wordprocessingml/2006/main" xmlns:w14="http://schemas.microsoft.com/office/word/2010/wordml" xmlns:w15="http://schemas.microsoft.com/office/word/2012/wordml" xmlns:w16cex="http://schemas.microsoft.com/office/word/2018/wordml/cex" xmlns:w16cid="http://schemas.microsoft.com/office/word/2016/wordml/cid" xmlns:w16="http://schemas.microsoft.com/office/word/2018/wordml" xmlns:w16se="http://schemas.microsoft.com/office/word/2015/wordml/symex" xmlns:wpg="http://schemas.microsoft.com/office/word/2010/wordprocessingGroup" xmlns:wpi="http://schemas.microsoft.com/office/word/2010/wordprocessingInk" xmlns:wne="http://schemas.microsoft.com/office/word/2006/wordml" xmlns:wps="http://schemas.microsoft.com/office/word/2010/wordprocessingShape" mc:Ignorable="w14 w15 w16se w16cid w16 w16cex wp14">
   <w:body>
     <w:p/>
     <w:p/>
@@ -11,17 +11,26 @@
           <w:szCs w:val="32"/>
         </w:rPr>
       </w:pPr>
+      <w:proofErr w:type="spellStart"/>
       <w:r>
         <w:rPr>
           <w:sz w:val="32"/>
           <w:szCs w:val="32"/>
         </w:rPr>
-        <w:t>Meilenstein 1</w:t>
+        <w:t>Meilenstein</w:t>
+      </w:r>
+      <w:proofErr w:type="spellEnd"/>
+      <w:r>
+        <w:rPr>
+          <w:sz w:val="32"/>
+          <w:szCs w:val="32"/>
+        </w:rPr>
+        <w:t xml:space="preserve"> 1</w:t>
       </w:r>
     </w:p>
     <w:tbl>
       <w:tblPr>
-        <w:tblStyle w:val="Grilledutableau"/>
+        <w:tblStyle w:val="Tabellenraster"/>
         <w:tblW w:w="9351" w:type="dxa"/>
         <w:tblCellMar>
           <w:top w:w="113" w:type="dxa"/>
@@ -823,7 +832,21 @@
               <w:rPr>
                 <w:lang w:val="de-DE"/>
               </w:rPr>
-              <w:t>Detailarbeit wie zB passende Schriftart ändern</w:t>
+              <w:t xml:space="preserve">Detailarbeit wie </w:t>
+            </w:r>
+            <w:proofErr w:type="spellStart"/>
+            <w:r>
+              <w:rPr>
+                <w:lang w:val="de-DE"/>
+              </w:rPr>
+              <w:t>zB</w:t>
+            </w:r>
+            <w:proofErr w:type="spellEnd"/>
+            <w:r>
+              <w:rPr>
+                <w:lang w:val="de-DE"/>
+              </w:rPr>
+              <w:t xml:space="preserve"> passende Schriftart ändern</w:t>
             </w:r>
           </w:p>
         </w:tc>
@@ -909,7 +932,19 @@
               <w:rPr>
                 <w:lang w:val="de-DE"/>
               </w:rPr>
-              <w:t>Während CSS Vorlesung gearbeitet</w:t>
+              <w:t xml:space="preserve">Während </w:t>
+            </w:r>
+            <w:r>
+              <w:rPr>
+                <w:lang w:val="de-DE"/>
+              </w:rPr>
+              <w:t>CSS-Vorlesung</w:t>
+            </w:r>
+            <w:r>
+              <w:rPr>
+                <w:lang w:val="de-DE"/>
+              </w:rPr>
+              <w:t xml:space="preserve"> gearbeitet</w:t>
             </w:r>
           </w:p>
         </w:tc>
@@ -997,11 +1032,19 @@
                 <w:lang w:val="de-DE"/>
               </w:rPr>
             </w:pPr>
-            <w:r>
-              <w:rPr>
-                <w:lang w:val="de-DE"/>
-              </w:rPr>
-              <w:t>Colouring, Seiten Layout, Detailarbeit</w:t>
+            <w:proofErr w:type="spellStart"/>
+            <w:r>
+              <w:rPr>
+                <w:lang w:val="de-DE"/>
+              </w:rPr>
+              <w:t>Colouring</w:t>
+            </w:r>
+            <w:proofErr w:type="spellEnd"/>
+            <w:r>
+              <w:rPr>
+                <w:lang w:val="de-DE"/>
+              </w:rPr>
+              <w:t>, Seiten Layout, Detailarbeit</w:t>
             </w:r>
           </w:p>
         </w:tc>
@@ -1016,7 +1059,23 @@
           </w:p>
           <w:p>
             <w:r>
-              <w:t>canva.com/colors/color-wheel</w:t>
+              <w:t>canva.com/</w:t>
+            </w:r>
+            <w:proofErr w:type="spellStart"/>
+            <w:r>
+              <w:t>colors</w:t>
+            </w:r>
+            <w:proofErr w:type="spellEnd"/>
+            <w:r>
+              <w:t>/</w:t>
+            </w:r>
+            <w:proofErr w:type="spellStart"/>
+            <w:r>
+              <w:t>color</w:t>
+            </w:r>
+            <w:proofErr w:type="spellEnd"/>
+            <w:r>
+              <w:t>-wheel</w:t>
             </w:r>
           </w:p>
           <w:p>
@@ -1062,13 +1121,22 @@
           <w:szCs w:val="32"/>
         </w:rPr>
       </w:pPr>
+      <w:proofErr w:type="spellStart"/>
       <w:r>
         <w:rPr>
           <w:sz w:val="32"/>
           <w:szCs w:val="32"/>
         </w:rPr>
         <w:lastRenderedPageBreak/>
-        <w:t xml:space="preserve">Meilenstein </w:t>
+        <w:t>Meilenstein</w:t>
+      </w:r>
+      <w:proofErr w:type="spellEnd"/>
+      <w:r>
+        <w:rPr>
+          <w:sz w:val="32"/>
+          <w:szCs w:val="32"/>
+        </w:rPr>
+        <w:t xml:space="preserve"> </w:t>
       </w:r>
       <w:r>
         <w:rPr>
@@ -1088,7 +1156,7 @@
     </w:p>
     <w:tbl>
       <w:tblPr>
-        <w:tblStyle w:val="Grilledutableau"/>
+        <w:tblStyle w:val="Tabellenraster"/>
         <w:tblW w:w="0" w:type="auto"/>
         <w:tblLook w:val="04A0" w:firstRow="1" w:lastRow="0" w:firstColumn="1" w:lastColumn="0" w:noHBand="0" w:noVBand="1"/>
       </w:tblPr>
@@ -1111,33 +1179,31 @@
                 <w:szCs w:val="28"/>
               </w:rPr>
             </w:pPr>
+            <w:proofErr w:type="spellStart"/>
             <w:r>
               <w:rPr>
                 <w:sz w:val="28"/>
                 <w:szCs w:val="28"/>
               </w:rPr>
-              <w:t>Aufgaben Nummer</w:t>
-            </w:r>
-          </w:p>
-        </w:tc>
-        <w:tc>
-          <w:tcPr>
-            <w:tcW w:w="1812" w:type="dxa"/>
-          </w:tcPr>
-          <w:p>
-            <w:pPr>
+              <w:t>Aufgaben</w:t>
+            </w:r>
+            <w:proofErr w:type="spellEnd"/>
+            <w:r>
               <w:rPr>
                 <w:sz w:val="28"/>
                 <w:szCs w:val="28"/>
               </w:rPr>
-            </w:pPr>
+              <w:t xml:space="preserve"> </w:t>
+            </w:r>
+            <w:proofErr w:type="spellStart"/>
             <w:r>
               <w:rPr>
                 <w:sz w:val="28"/>
                 <w:szCs w:val="28"/>
               </w:rPr>
-              <w:t>Geschätzter Zeitaufwand</w:t>
-            </w:r>
+              <w:t>Nummer</w:t>
+            </w:r>
+            <w:proofErr w:type="spellEnd"/>
           </w:p>
         </w:tc>
         <w:tc>
@@ -1151,38 +1217,36 @@
                 <w:szCs w:val="28"/>
               </w:rPr>
             </w:pPr>
+            <w:proofErr w:type="spellStart"/>
             <w:r>
               <w:rPr>
                 <w:sz w:val="28"/>
                 <w:szCs w:val="28"/>
               </w:rPr>
-              <w:t>Benötigte Zeit</w:t>
-            </w:r>
-          </w:p>
-        </w:tc>
-        <w:tc>
-          <w:tcPr>
-            <w:tcW w:w="1813" w:type="dxa"/>
-          </w:tcPr>
-          <w:p>
-            <w:pPr>
+              <w:t>Geschätzter</w:t>
+            </w:r>
+            <w:proofErr w:type="spellEnd"/>
+            <w:r>
               <w:rPr>
                 <w:sz w:val="28"/>
                 <w:szCs w:val="28"/>
               </w:rPr>
-            </w:pPr>
+              <w:t xml:space="preserve"> </w:t>
+            </w:r>
+            <w:proofErr w:type="spellStart"/>
             <w:r>
               <w:rPr>
                 <w:sz w:val="28"/>
                 <w:szCs w:val="28"/>
               </w:rPr>
-              <w:t>Grund für Abweichung</w:t>
-            </w:r>
-          </w:p>
-        </w:tc>
-        <w:tc>
-          <w:tcPr>
-            <w:tcW w:w="1813" w:type="dxa"/>
+              <w:t>Zeitaufwand</w:t>
+            </w:r>
+            <w:proofErr w:type="spellEnd"/>
+          </w:p>
+        </w:tc>
+        <w:tc>
+          <w:tcPr>
+            <w:tcW w:w="1812" w:type="dxa"/>
           </w:tcPr>
           <w:p>
             <w:pPr>
@@ -1191,13 +1255,98 @@
                 <w:szCs w:val="28"/>
               </w:rPr>
             </w:pPr>
+            <w:proofErr w:type="spellStart"/>
             <w:r>
               <w:rPr>
                 <w:sz w:val="28"/>
                 <w:szCs w:val="28"/>
               </w:rPr>
+              <w:t>Benötigte</w:t>
+            </w:r>
+            <w:proofErr w:type="spellEnd"/>
+            <w:r>
+              <w:rPr>
+                <w:sz w:val="28"/>
+                <w:szCs w:val="28"/>
+              </w:rPr>
+              <w:t xml:space="preserve"> Zeit</w:t>
+            </w:r>
+          </w:p>
+        </w:tc>
+        <w:tc>
+          <w:tcPr>
+            <w:tcW w:w="1813" w:type="dxa"/>
+          </w:tcPr>
+          <w:p>
+            <w:pPr>
+              <w:rPr>
+                <w:sz w:val="28"/>
+                <w:szCs w:val="28"/>
+              </w:rPr>
+            </w:pPr>
+            <w:proofErr w:type="spellStart"/>
+            <w:r>
+              <w:rPr>
+                <w:sz w:val="28"/>
+                <w:szCs w:val="28"/>
+              </w:rPr>
+              <w:t>Grund</w:t>
+            </w:r>
+            <w:proofErr w:type="spellEnd"/>
+            <w:r>
+              <w:rPr>
+                <w:sz w:val="28"/>
+                <w:szCs w:val="28"/>
+              </w:rPr>
+              <w:t xml:space="preserve"> </w:t>
+            </w:r>
+            <w:proofErr w:type="spellStart"/>
+            <w:r>
+              <w:rPr>
+                <w:sz w:val="28"/>
+                <w:szCs w:val="28"/>
+              </w:rPr>
+              <w:t>für</w:t>
+            </w:r>
+            <w:proofErr w:type="spellEnd"/>
+            <w:r>
+              <w:rPr>
+                <w:sz w:val="28"/>
+                <w:szCs w:val="28"/>
+              </w:rPr>
+              <w:t xml:space="preserve"> </w:t>
+            </w:r>
+            <w:proofErr w:type="spellStart"/>
+            <w:r>
+              <w:rPr>
+                <w:sz w:val="28"/>
+                <w:szCs w:val="28"/>
+              </w:rPr>
+              <w:t>Abweichung</w:t>
+            </w:r>
+            <w:proofErr w:type="spellEnd"/>
+          </w:p>
+        </w:tc>
+        <w:tc>
+          <w:tcPr>
+            <w:tcW w:w="1813" w:type="dxa"/>
+          </w:tcPr>
+          <w:p>
+            <w:pPr>
+              <w:rPr>
+                <w:sz w:val="28"/>
+                <w:szCs w:val="28"/>
+              </w:rPr>
+            </w:pPr>
+            <w:proofErr w:type="spellStart"/>
+            <w:r>
+              <w:rPr>
+                <w:sz w:val="28"/>
+                <w:szCs w:val="28"/>
+              </w:rPr>
               <w:t>Quellen</w:t>
             </w:r>
+            <w:proofErr w:type="spellEnd"/>
           </w:p>
         </w:tc>
       </w:tr>
@@ -1269,13 +1418,31 @@
           <w:tcPr>
             <w:tcW w:w="1812" w:type="dxa"/>
           </w:tcPr>
-          <w:p/>
+          <w:p>
+            <w:r>
+              <w:t xml:space="preserve">5 </w:t>
+            </w:r>
+            <w:proofErr w:type="spellStart"/>
+            <w:r>
+              <w:t>Minuten</w:t>
+            </w:r>
+            <w:proofErr w:type="spellEnd"/>
+          </w:p>
         </w:tc>
         <w:tc>
           <w:tcPr>
             <w:tcW w:w="1812" w:type="dxa"/>
           </w:tcPr>
-          <w:p/>
+          <w:p>
+            <w:r>
+              <w:t xml:space="preserve">20 </w:t>
+            </w:r>
+            <w:proofErr w:type="spellStart"/>
+            <w:r>
+              <w:t>Minuten</w:t>
+            </w:r>
+            <w:proofErr w:type="spellEnd"/>
+          </w:p>
         </w:tc>
         <w:tc>
           <w:tcPr>
@@ -1299,13 +1466,25 @@
             <w:r>
               <w:t>M2, A3</w:t>
             </w:r>
+            <w:r>
+              <w:t>, Ben</w:t>
+            </w:r>
           </w:p>
         </w:tc>
         <w:tc>
           <w:tcPr>
             <w:tcW w:w="1812" w:type="dxa"/>
           </w:tcPr>
-          <w:p/>
+          <w:p>
+            <w:r>
+              <w:t xml:space="preserve">2 </w:t>
+            </w:r>
+            <w:proofErr w:type="spellStart"/>
+            <w:r>
+              <w:t>Stunden</w:t>
+            </w:r>
+            <w:proofErr w:type="spellEnd"/>
+          </w:p>
         </w:tc>
         <w:tc>
           <w:tcPr>
@@ -1429,8 +1608,13 @@
           </w:tcPr>
           <w:p>
             <w:r>
-              <w:t>1 Stunde</w:t>
-            </w:r>
+              <w:t xml:space="preserve">1 </w:t>
+            </w:r>
+            <w:proofErr w:type="spellStart"/>
+            <w:r>
+              <w:t>Stunde</w:t>
+            </w:r>
+            <w:proofErr w:type="spellEnd"/>
           </w:p>
         </w:tc>
         <w:tc>
@@ -1445,8 +1629,13 @@
               <w:t>.5</w:t>
             </w:r>
             <w:r>
-              <w:t xml:space="preserve"> Stunden</w:t>
-            </w:r>
+              <w:t xml:space="preserve"> </w:t>
+            </w:r>
+            <w:proofErr w:type="spellStart"/>
+            <w:r>
+              <w:t>Stunden</w:t>
+            </w:r>
+            <w:proofErr w:type="spellEnd"/>
           </w:p>
         </w:tc>
         <w:tc>
@@ -1454,18 +1643,38 @@
             <w:tcW w:w="1813" w:type="dxa"/>
           </w:tcPr>
           <w:p>
-            <w:bookmarkStart w:id="0" w:name="_GoBack"/>
-            <w:r>
+            <w:pPr>
+              <w:rPr>
+                <w:lang w:val="de-CH"/>
+              </w:rPr>
+            </w:pPr>
+            <w:r>
+              <w:rPr>
+                <w:lang w:val="de-CH"/>
+              </w:rPr>
               <w:t>Ideen suchen für das Umsetzen.</w:t>
             </w:r>
           </w:p>
-          <w:bookmarkEnd w:id="0"/>
-          <w:p>
-            <w:r>
+          <w:p>
+            <w:pPr>
+              <w:rPr>
+                <w:lang w:val="de-CH"/>
+              </w:rPr>
+            </w:pPr>
+            <w:r>
+              <w:rPr>
+                <w:lang w:val="de-CH"/>
+              </w:rPr>
               <w:t>Logikfehler in Idee. Fehler wurden beheben</w:t>
             </w:r>
           </w:p>
-          <w:p/>
+          <w:p>
+            <w:pPr>
+              <w:rPr>
+                <w:lang w:val="de-CH"/>
+              </w:rPr>
+            </w:pPr>
+          </w:p>
         </w:tc>
         <w:tc>
           <w:tcPr>
@@ -1478,7 +1687,13 @@
           </w:p>
           <w:p>
             <w:r>
-              <w:t>W3school.com</w:t>
+              <w:t>W3school</w:t>
+            </w:r>
+            <w:r>
+              <w:t>s</w:t>
+            </w:r>
+            <w:r>
+              <w:t>.com</w:t>
             </w:r>
           </w:p>
           <w:p>
@@ -1539,10 +1754,620 @@
           <w:lang w:val="de-DE"/>
         </w:rPr>
       </w:pPr>
+      <w:r>
+        <w:rPr>
+          <w:lang w:val="de-DE"/>
+        </w:rPr>
+        <w:t>Aufgabe 3:</w:t>
+      </w:r>
+    </w:p>
+    <w:p>
+      <w:pPr>
+        <w:pStyle w:val="Listenabsatz"/>
+        <w:numPr>
+          <w:ilvl w:val="0"/>
+          <w:numId w:val="1"/>
+        </w:numPr>
+        <w:rPr>
+          <w:lang w:val="de-DE"/>
+        </w:rPr>
+      </w:pPr>
+      <w:r>
+        <w:rPr>
+          <w:lang w:val="de-DE"/>
+        </w:rPr>
+        <w:t>Gefundene Fehler (Zeilennummern aktuell nach Fertigstellung</w:t>
+      </w:r>
+      <w:r>
+        <w:rPr>
+          <w:lang w:val="de-DE"/>
+        </w:rPr>
+        <w:t xml:space="preserve"> der</w:t>
+      </w:r>
+      <w:r>
+        <w:rPr>
+          <w:lang w:val="de-DE"/>
+        </w:rPr>
+        <w:t xml:space="preserve"> Aufgabe 3): </w:t>
+      </w:r>
+    </w:p>
+    <w:p>
+      <w:pPr>
+        <w:pStyle w:val="Listenabsatz"/>
+        <w:numPr>
+          <w:ilvl w:val="0"/>
+          <w:numId w:val="2"/>
+        </w:numPr>
+        <w:rPr>
+          <w:lang w:val="de-DE"/>
+        </w:rPr>
+      </w:pPr>
+      <w:r>
+        <w:rPr>
+          <w:lang w:val="de-DE"/>
+        </w:rPr>
+        <w:t>Zeile 18: Fehlendes „)“</w:t>
+      </w:r>
+    </w:p>
+    <w:p>
+      <w:pPr>
+        <w:pStyle w:val="HTMLVorformatiert"/>
+        <w:shd w:val="clear" w:color="auto" w:fill="2B2B2B"/>
+        <w:rPr>
+          <w:color w:val="A9B7C6"/>
+          <w:lang w:val="de-DE"/>
+        </w:rPr>
+      </w:pPr>
+      <w:r>
+        <w:rPr>
+          <w:lang w:val="de-DE"/>
+        </w:rPr>
+        <w:t xml:space="preserve">Ausgabe: </w:t>
+      </w:r>
+      <w:r>
+        <w:rPr>
+          <w:color w:val="808080"/>
+          <w:shd w:val="clear" w:color="auto" w:fill="232525"/>
+          <w:lang w:val="de-DE"/>
+        </w:rPr>
+        <w:t xml:space="preserve">Parse </w:t>
+      </w:r>
+      <w:proofErr w:type="spellStart"/>
+      <w:r>
+        <w:rPr>
+          <w:color w:val="808080"/>
+          <w:shd w:val="clear" w:color="auto" w:fill="232525"/>
+          <w:lang w:val="de-DE"/>
+        </w:rPr>
+        <w:t>error</w:t>
+      </w:r>
+      <w:proofErr w:type="spellEnd"/>
+      <w:r>
+        <w:rPr>
+          <w:color w:val="808080"/>
+          <w:shd w:val="clear" w:color="auto" w:fill="232525"/>
+          <w:lang w:val="de-DE"/>
+        </w:rPr>
+        <w:t xml:space="preserve">: </w:t>
+      </w:r>
+      <w:proofErr w:type="spellStart"/>
+      <w:r>
+        <w:rPr>
+          <w:color w:val="808080"/>
+          <w:shd w:val="clear" w:color="auto" w:fill="232525"/>
+          <w:lang w:val="de-DE"/>
+        </w:rPr>
+        <w:t>syntax</w:t>
+      </w:r>
+      <w:proofErr w:type="spellEnd"/>
+      <w:r>
+        <w:rPr>
+          <w:color w:val="808080"/>
+          <w:shd w:val="clear" w:color="auto" w:fill="232525"/>
+          <w:lang w:val="de-DE"/>
+        </w:rPr>
+        <w:t xml:space="preserve"> </w:t>
+      </w:r>
+      <w:proofErr w:type="spellStart"/>
+      <w:r>
+        <w:rPr>
+          <w:color w:val="808080"/>
+          <w:shd w:val="clear" w:color="auto" w:fill="232525"/>
+          <w:lang w:val="de-DE"/>
+        </w:rPr>
+        <w:t>error</w:t>
+      </w:r>
+      <w:proofErr w:type="spellEnd"/>
+      <w:r>
+        <w:rPr>
+          <w:color w:val="808080"/>
+          <w:shd w:val="clear" w:color="auto" w:fill="232525"/>
+          <w:lang w:val="de-DE"/>
+        </w:rPr>
+        <w:t xml:space="preserve">, </w:t>
+      </w:r>
+      <w:proofErr w:type="spellStart"/>
+      <w:r>
+        <w:rPr>
+          <w:color w:val="808080"/>
+          <w:shd w:val="clear" w:color="auto" w:fill="232525"/>
+          <w:lang w:val="de-DE"/>
+        </w:rPr>
+        <w:t>unexpected</w:t>
+      </w:r>
+      <w:proofErr w:type="spellEnd"/>
+      <w:r>
+        <w:rPr>
+          <w:color w:val="808080"/>
+          <w:shd w:val="clear" w:color="auto" w:fill="232525"/>
+          <w:lang w:val="de-DE"/>
+        </w:rPr>
+        <w:t xml:space="preserve"> ';', </w:t>
+      </w:r>
+      <w:proofErr w:type="spellStart"/>
+      <w:r>
+        <w:rPr>
+          <w:color w:val="808080"/>
+          <w:shd w:val="clear" w:color="auto" w:fill="232525"/>
+          <w:lang w:val="de-DE"/>
+        </w:rPr>
+        <w:t>expecting</w:t>
+      </w:r>
+      <w:proofErr w:type="spellEnd"/>
+      <w:r>
+        <w:rPr>
+          <w:color w:val="808080"/>
+          <w:shd w:val="clear" w:color="auto" w:fill="232525"/>
+          <w:lang w:val="de-DE"/>
+        </w:rPr>
+        <w:t xml:space="preserve"> ')' in C:\Users\benlo\PhpstormProjects\E-Mensa_Werbeseite\beispiele\meal.php on </w:t>
+      </w:r>
+      <w:proofErr w:type="spellStart"/>
+      <w:r>
+        <w:rPr>
+          <w:color w:val="808080"/>
+          <w:shd w:val="clear" w:color="auto" w:fill="232525"/>
+          <w:lang w:val="de-DE"/>
+        </w:rPr>
+        <w:t>line</w:t>
+      </w:r>
+      <w:proofErr w:type="spellEnd"/>
+      <w:r>
+        <w:rPr>
+          <w:color w:val="808080"/>
+          <w:shd w:val="clear" w:color="auto" w:fill="232525"/>
+          <w:lang w:val="de-DE"/>
+        </w:rPr>
+        <w:t xml:space="preserve"> 14</w:t>
+      </w:r>
+    </w:p>
+    <w:p>
+      <w:pPr>
+        <w:pStyle w:val="Listenabsatz"/>
+        <w:ind w:left="1440"/>
+        <w:rPr>
+          <w:lang w:val="de-DE"/>
+        </w:rPr>
+      </w:pPr>
+    </w:p>
+    <w:p>
+      <w:pPr>
+        <w:pStyle w:val="Listenabsatz"/>
+        <w:numPr>
+          <w:ilvl w:val="0"/>
+          <w:numId w:val="2"/>
+        </w:numPr>
+        <w:rPr>
+          <w:lang w:val="de-DE"/>
+        </w:rPr>
+      </w:pPr>
+      <w:r>
+        <w:rPr>
+          <w:lang w:val="de-DE"/>
+        </w:rPr>
+        <w:t>Zeile 62: Schreibfehler „</w:t>
+      </w:r>
+      <w:proofErr w:type="spellStart"/>
+      <w:r>
+        <w:rPr>
+          <w:lang w:val="de-DE"/>
+        </w:rPr>
+        <w:t>el</w:t>
+      </w:r>
+      <w:proofErr w:type="spellEnd"/>
+      <w:r>
+        <w:rPr>
+          <w:lang w:val="de-DE"/>
+        </w:rPr>
+        <w:t xml:space="preserve"> </w:t>
+      </w:r>
+      <w:proofErr w:type="spellStart"/>
+      <w:r>
+        <w:rPr>
+          <w:lang w:val="de-DE"/>
+        </w:rPr>
+        <w:t>if</w:t>
+      </w:r>
+      <w:proofErr w:type="spellEnd"/>
+      <w:r>
+        <w:rPr>
+          <w:lang w:val="de-DE"/>
+        </w:rPr>
+        <w:t>“ verbessert zu „</w:t>
+      </w:r>
+      <w:proofErr w:type="spellStart"/>
+      <w:r>
+        <w:rPr>
+          <w:lang w:val="de-DE"/>
+        </w:rPr>
+        <w:t>elseif</w:t>
+      </w:r>
+      <w:proofErr w:type="spellEnd"/>
+      <w:r>
+        <w:rPr>
+          <w:lang w:val="de-DE"/>
+        </w:rPr>
+        <w:t>“</w:t>
+      </w:r>
+    </w:p>
+    <w:p>
+      <w:pPr>
+        <w:pStyle w:val="HTMLVorformatiert"/>
+        <w:shd w:val="clear" w:color="auto" w:fill="2B2B2B"/>
+        <w:rPr>
+          <w:color w:val="A9B7C6"/>
+          <w:lang w:val="de-DE"/>
+        </w:rPr>
+      </w:pPr>
+      <w:r>
+        <w:rPr>
+          <w:lang w:val="de-DE"/>
+        </w:rPr>
+        <w:t xml:space="preserve">Ausgabe: </w:t>
+      </w:r>
+      <w:r>
+        <w:rPr>
+          <w:color w:val="808080"/>
+          <w:shd w:val="clear" w:color="auto" w:fill="232525"/>
+          <w:lang w:val="de-DE"/>
+        </w:rPr>
+        <w:t xml:space="preserve">Parse </w:t>
+      </w:r>
+      <w:proofErr w:type="spellStart"/>
+      <w:r>
+        <w:rPr>
+          <w:color w:val="808080"/>
+          <w:shd w:val="clear" w:color="auto" w:fill="232525"/>
+          <w:lang w:val="de-DE"/>
+        </w:rPr>
+        <w:t>error</w:t>
+      </w:r>
+      <w:proofErr w:type="spellEnd"/>
+      <w:r>
+        <w:rPr>
+          <w:color w:val="808080"/>
+          <w:shd w:val="clear" w:color="auto" w:fill="232525"/>
+          <w:lang w:val="de-DE"/>
+        </w:rPr>
+        <w:t xml:space="preserve">: </w:t>
+      </w:r>
+      <w:proofErr w:type="spellStart"/>
+      <w:r>
+        <w:rPr>
+          <w:color w:val="808080"/>
+          <w:shd w:val="clear" w:color="auto" w:fill="232525"/>
+          <w:lang w:val="de-DE"/>
+        </w:rPr>
+        <w:t>syntax</w:t>
+      </w:r>
+      <w:proofErr w:type="spellEnd"/>
+      <w:r>
+        <w:rPr>
+          <w:color w:val="808080"/>
+          <w:shd w:val="clear" w:color="auto" w:fill="232525"/>
+          <w:lang w:val="de-DE"/>
+        </w:rPr>
+        <w:t xml:space="preserve"> </w:t>
+      </w:r>
+      <w:proofErr w:type="spellStart"/>
+      <w:r>
+        <w:rPr>
+          <w:color w:val="808080"/>
+          <w:shd w:val="clear" w:color="auto" w:fill="232525"/>
+          <w:lang w:val="de-DE"/>
+        </w:rPr>
+        <w:t>error</w:t>
+      </w:r>
+      <w:proofErr w:type="spellEnd"/>
+      <w:r>
+        <w:rPr>
+          <w:color w:val="808080"/>
+          <w:shd w:val="clear" w:color="auto" w:fill="232525"/>
+          <w:lang w:val="de-DE"/>
+        </w:rPr>
+        <w:t xml:space="preserve">, </w:t>
+      </w:r>
+      <w:proofErr w:type="spellStart"/>
+      <w:r>
+        <w:rPr>
+          <w:color w:val="808080"/>
+          <w:shd w:val="clear" w:color="auto" w:fill="232525"/>
+          <w:lang w:val="de-DE"/>
+        </w:rPr>
+        <w:t>unexpected</w:t>
+      </w:r>
+      <w:proofErr w:type="spellEnd"/>
+      <w:r>
+        <w:rPr>
+          <w:color w:val="808080"/>
+          <w:shd w:val="clear" w:color="auto" w:fill="232525"/>
+          <w:lang w:val="de-DE"/>
+        </w:rPr>
+        <w:t xml:space="preserve"> '</w:t>
+      </w:r>
+      <w:proofErr w:type="spellStart"/>
+      <w:r>
+        <w:rPr>
+          <w:color w:val="808080"/>
+          <w:shd w:val="clear" w:color="auto" w:fill="232525"/>
+          <w:lang w:val="de-DE"/>
+        </w:rPr>
+        <w:t>if</w:t>
+      </w:r>
+      <w:proofErr w:type="spellEnd"/>
+      <w:r>
+        <w:rPr>
+          <w:color w:val="808080"/>
+          <w:shd w:val="clear" w:color="auto" w:fill="232525"/>
+          <w:lang w:val="de-DE"/>
+        </w:rPr>
+        <w:t xml:space="preserve">' (T_IF) in C:\Users\benlo\PhpstormProjects\E-Mensa_Werbeseite\beispiele\meal.php on </w:t>
+      </w:r>
+      <w:proofErr w:type="spellStart"/>
+      <w:r>
+        <w:rPr>
+          <w:color w:val="808080"/>
+          <w:shd w:val="clear" w:color="auto" w:fill="232525"/>
+          <w:lang w:val="de-DE"/>
+        </w:rPr>
+        <w:t>line</w:t>
+      </w:r>
+      <w:proofErr w:type="spellEnd"/>
+      <w:r>
+        <w:rPr>
+          <w:color w:val="808080"/>
+          <w:shd w:val="clear" w:color="auto" w:fill="232525"/>
+          <w:lang w:val="de-DE"/>
+        </w:rPr>
+        <w:t xml:space="preserve"> 51</w:t>
+      </w:r>
+    </w:p>
+    <w:p>
+      <w:pPr>
+        <w:pStyle w:val="Listenabsatz"/>
+        <w:ind w:left="1440"/>
+        <w:rPr>
+          <w:lang w:val="de-DE"/>
+        </w:rPr>
+      </w:pPr>
+    </w:p>
+    <w:p>
+      <w:pPr>
+        <w:pStyle w:val="Listenabsatz"/>
+        <w:numPr>
+          <w:ilvl w:val="0"/>
+          <w:numId w:val="2"/>
+        </w:numPr>
+        <w:rPr>
+          <w:lang w:val="de-DE"/>
+        </w:rPr>
+      </w:pPr>
+      <w:r>
+        <w:rPr>
+          <w:lang w:val="de-DE"/>
+        </w:rPr>
+        <w:t>Zeile 85: Schreibfehler „</w:t>
+      </w:r>
+      <w:proofErr w:type="spellStart"/>
+      <w:r>
+        <w:rPr>
+          <w:lang w:val="de-DE"/>
+        </w:rPr>
+        <w:t>foreah</w:t>
+      </w:r>
+      <w:proofErr w:type="spellEnd"/>
+      <w:r>
+        <w:rPr>
+          <w:lang w:val="de-DE"/>
+        </w:rPr>
+        <w:t>“ verbessert zu „</w:t>
+      </w:r>
+      <w:proofErr w:type="spellStart"/>
+      <w:r>
+        <w:rPr>
+          <w:lang w:val="de-DE"/>
+        </w:rPr>
+        <w:t>foreach</w:t>
+      </w:r>
+      <w:proofErr w:type="spellEnd"/>
+      <w:r>
+        <w:rPr>
+          <w:lang w:val="de-DE"/>
+        </w:rPr>
+        <w:t>“</w:t>
+      </w:r>
+    </w:p>
+    <w:p>
+      <w:pPr>
+        <w:pStyle w:val="HTMLVorformatiert"/>
+        <w:shd w:val="clear" w:color="auto" w:fill="2B2B2B"/>
+        <w:rPr>
+          <w:color w:val="A9B7C6"/>
+          <w:lang w:val="de-DE"/>
+        </w:rPr>
+      </w:pPr>
+      <w:r>
+        <w:rPr>
+          <w:lang w:val="de-DE"/>
+        </w:rPr>
+        <w:t xml:space="preserve">Ausgabe: </w:t>
+      </w:r>
+      <w:r>
+        <w:rPr>
+          <w:color w:val="808080"/>
+          <w:shd w:val="clear" w:color="auto" w:fill="232525"/>
+          <w:lang w:val="de-DE"/>
+        </w:rPr>
+        <w:t xml:space="preserve">Parse </w:t>
+      </w:r>
+      <w:proofErr w:type="spellStart"/>
+      <w:r>
+        <w:rPr>
+          <w:color w:val="808080"/>
+          <w:shd w:val="clear" w:color="auto" w:fill="232525"/>
+          <w:lang w:val="de-DE"/>
+        </w:rPr>
+        <w:t>error</w:t>
+      </w:r>
+      <w:proofErr w:type="spellEnd"/>
+      <w:r>
+        <w:rPr>
+          <w:color w:val="808080"/>
+          <w:shd w:val="clear" w:color="auto" w:fill="232525"/>
+          <w:lang w:val="de-DE"/>
+        </w:rPr>
+        <w:t xml:space="preserve">: </w:t>
+      </w:r>
+      <w:proofErr w:type="spellStart"/>
+      <w:r>
+        <w:rPr>
+          <w:color w:val="808080"/>
+          <w:shd w:val="clear" w:color="auto" w:fill="232525"/>
+          <w:lang w:val="de-DE"/>
+        </w:rPr>
+        <w:t>syntax</w:t>
+      </w:r>
+      <w:proofErr w:type="spellEnd"/>
+      <w:r>
+        <w:rPr>
+          <w:color w:val="808080"/>
+          <w:shd w:val="clear" w:color="auto" w:fill="232525"/>
+          <w:lang w:val="de-DE"/>
+        </w:rPr>
+        <w:t xml:space="preserve"> </w:t>
+      </w:r>
+      <w:proofErr w:type="spellStart"/>
+      <w:r>
+        <w:rPr>
+          <w:color w:val="808080"/>
+          <w:shd w:val="clear" w:color="auto" w:fill="232525"/>
+          <w:lang w:val="de-DE"/>
+        </w:rPr>
+        <w:t>error</w:t>
+      </w:r>
+      <w:proofErr w:type="spellEnd"/>
+      <w:r>
+        <w:rPr>
+          <w:color w:val="808080"/>
+          <w:shd w:val="clear" w:color="auto" w:fill="232525"/>
+          <w:lang w:val="de-DE"/>
+        </w:rPr>
+        <w:t xml:space="preserve">, </w:t>
+      </w:r>
+      <w:proofErr w:type="spellStart"/>
+      <w:r>
+        <w:rPr>
+          <w:color w:val="808080"/>
+          <w:shd w:val="clear" w:color="auto" w:fill="232525"/>
+          <w:lang w:val="de-DE"/>
+        </w:rPr>
+        <w:t>unexpected</w:t>
+      </w:r>
+      <w:proofErr w:type="spellEnd"/>
+      <w:r>
+        <w:rPr>
+          <w:color w:val="808080"/>
+          <w:shd w:val="clear" w:color="auto" w:fill="232525"/>
+          <w:lang w:val="de-DE"/>
+        </w:rPr>
+        <w:t xml:space="preserve"> '</w:t>
+      </w:r>
+      <w:proofErr w:type="spellStart"/>
+      <w:r>
+        <w:rPr>
+          <w:color w:val="808080"/>
+          <w:shd w:val="clear" w:color="auto" w:fill="232525"/>
+          <w:lang w:val="de-DE"/>
+        </w:rPr>
+        <w:t>as</w:t>
+      </w:r>
+      <w:proofErr w:type="spellEnd"/>
+      <w:r>
+        <w:rPr>
+          <w:color w:val="808080"/>
+          <w:shd w:val="clear" w:color="auto" w:fill="232525"/>
+          <w:lang w:val="de-DE"/>
+        </w:rPr>
+        <w:t xml:space="preserve">' (T_AS), </w:t>
+      </w:r>
+      <w:proofErr w:type="spellStart"/>
+      <w:r>
+        <w:rPr>
+          <w:color w:val="808080"/>
+          <w:shd w:val="clear" w:color="auto" w:fill="232525"/>
+          <w:lang w:val="de-DE"/>
+        </w:rPr>
+        <w:t>expecting</w:t>
+      </w:r>
+      <w:proofErr w:type="spellEnd"/>
+      <w:r>
+        <w:rPr>
+          <w:color w:val="808080"/>
+          <w:shd w:val="clear" w:color="auto" w:fill="232525"/>
+          <w:lang w:val="de-DE"/>
+        </w:rPr>
+        <w:t xml:space="preserve"> ')' in C:\Users\benlo\PhpstormProjects\E-Mensa_Werbeseite\beispiele\meal.php on </w:t>
+      </w:r>
+      <w:proofErr w:type="spellStart"/>
+      <w:r>
+        <w:rPr>
+          <w:color w:val="808080"/>
+          <w:shd w:val="clear" w:color="auto" w:fill="232525"/>
+          <w:lang w:val="de-DE"/>
+        </w:rPr>
+        <w:t>line</w:t>
+      </w:r>
+      <w:proofErr w:type="spellEnd"/>
+      <w:r>
+        <w:rPr>
+          <w:color w:val="808080"/>
+          <w:shd w:val="clear" w:color="auto" w:fill="232525"/>
+          <w:lang w:val="de-DE"/>
+        </w:rPr>
+        <w:t xml:space="preserve"> 70</w:t>
+      </w:r>
+    </w:p>
+    <w:p>
+      <w:pPr>
+        <w:pStyle w:val="Listenabsatz"/>
+        <w:ind w:left="1440"/>
+        <w:rPr>
+          <w:lang w:val="de-DE"/>
+        </w:rPr>
+      </w:pPr>
+    </w:p>
+    <w:p>
+      <w:pPr>
+        <w:pStyle w:val="Listenabsatz"/>
+        <w:ind w:left="1440"/>
+        <w:rPr>
+          <w:lang w:val="de-DE"/>
+        </w:rPr>
+      </w:pPr>
     </w:p>
     <w:sectPr>
-      <w:headerReference w:type="default" r:id="rId7"/>
-      <w:footerReference w:type="default" r:id="rId8"/>
+      <w:headerReference w:type="default" r:id="rId8"/>
+      <w:footerReference w:type="default" r:id="rId9"/>
       <w:pgSz w:w="11906" w:h="16838"/>
       <w:pgMar w:top="1417" w:right="1417" w:bottom="1417" w:left="1417" w:header="708" w:footer="708" w:gutter="0"/>
       <w:cols w:space="708"/>
@@ -1553,7 +2378,7 @@
 </file>
 
 <file path=word/endnotes.xml><?xml version="1.0" encoding="utf-8"?>
-<w:endnotes xmlns:wpc="http://schemas.microsoft.com/office/word/2010/wordprocessingCanvas" xmlns:cx="http://schemas.microsoft.com/office/drawing/2014/chartex" xmlns:cx1="http://schemas.microsoft.com/office/drawing/2015/9/8/chartex" xmlns:cx2="http://schemas.microsoft.com/office/drawing/2015/10/21/chartex" xmlns:cx3="http://schemas.microsoft.com/office/drawing/2016/5/9/chartex" xmlns:cx4="http://schemas.microsoft.com/office/drawing/2016/5/10/chartex" xmlns:cx5="http://schemas.microsoft.com/office/drawing/2016/5/11/chartex" xmlns:cx6="http://schemas.microsoft.com/office/drawing/2016/5/12/chartex" xmlns:cx7="http://schemas.microsoft.com/office/drawing/2016/5/13/chartex" xmlns:cx8="http://schemas.microsoft.com/office/drawing/2016/5/14/chartex" xmlns:mc="http://schemas.openxmlformats.org/markup-compatibility/2006" xmlns:aink="http://schemas.microsoft.com/office/drawing/2016/ink" xmlns:am3d="http://schemas.microsoft.com/office/drawing/2017/model3d" xmlns:o="urn:schemas-microsoft-com:office:office" xmlns:r="http://schemas.openxmlformats.org/officeDocument/2006/relationships" xmlns:m="http://schemas.openxmlformats.org/officeDocument/2006/math" xmlns:v="urn:schemas-microsoft-com:vml" xmlns:wp14="http://schemas.microsoft.com/office/word/2010/wordprocessingDrawing" xmlns:wp="http://schemas.openxmlformats.org/drawingml/2006/wordprocessingDrawing" xmlns:w10="urn:schemas-microsoft-com:office:word" xmlns:w="http://schemas.openxmlformats.org/wordprocessingml/2006/main" xmlns:w14="http://schemas.microsoft.com/office/word/2010/wordml" xmlns:w15="http://schemas.microsoft.com/office/word/2012/wordml" xmlns:w16cid="http://schemas.microsoft.com/office/word/2016/wordml/cid" xmlns:w16se="http://schemas.microsoft.com/office/word/2015/wordml/symex" xmlns:wpg="http://schemas.microsoft.com/office/word/2010/wordprocessingGroup" xmlns:wpi="http://schemas.microsoft.com/office/word/2010/wordprocessingInk" xmlns:wne="http://schemas.microsoft.com/office/word/2006/wordml" xmlns:wps="http://schemas.microsoft.com/office/word/2010/wordprocessingShape" mc:Ignorable="w14 w15 w16se w16cid wp14">
+<w:endnotes xmlns:wpc="http://schemas.microsoft.com/office/word/2010/wordprocessingCanvas" xmlns:cx="http://schemas.microsoft.com/office/drawing/2014/chartex" xmlns:cx1="http://schemas.microsoft.com/office/drawing/2015/9/8/chartex" xmlns:cx2="http://schemas.microsoft.com/office/drawing/2015/10/21/chartex" xmlns:cx3="http://schemas.microsoft.com/office/drawing/2016/5/9/chartex" xmlns:cx4="http://schemas.microsoft.com/office/drawing/2016/5/10/chartex" xmlns:cx5="http://schemas.microsoft.com/office/drawing/2016/5/11/chartex" xmlns:cx6="http://schemas.microsoft.com/office/drawing/2016/5/12/chartex" xmlns:cx7="http://schemas.microsoft.com/office/drawing/2016/5/13/chartex" xmlns:cx8="http://schemas.microsoft.com/office/drawing/2016/5/14/chartex" xmlns:mc="http://schemas.openxmlformats.org/markup-compatibility/2006" xmlns:aink="http://schemas.microsoft.com/office/drawing/2016/ink" xmlns:am3d="http://schemas.microsoft.com/office/drawing/2017/model3d" xmlns:o="urn:schemas-microsoft-com:office:office" xmlns:r="http://schemas.openxmlformats.org/officeDocument/2006/relationships" xmlns:m="http://schemas.openxmlformats.org/officeDocument/2006/math" xmlns:v="urn:schemas-microsoft-com:vml" xmlns:wp14="http://schemas.microsoft.com/office/word/2010/wordprocessingDrawing" xmlns:wp="http://schemas.openxmlformats.org/drawingml/2006/wordprocessingDrawing" xmlns:w10="urn:schemas-microsoft-com:office:word" xmlns:w="http://schemas.openxmlformats.org/wordprocessingml/2006/main" xmlns:w14="http://schemas.microsoft.com/office/word/2010/wordml" xmlns:w15="http://schemas.microsoft.com/office/word/2012/wordml" xmlns:w16cex="http://schemas.microsoft.com/office/word/2018/wordml/cex" xmlns:w16cid="http://schemas.microsoft.com/office/word/2016/wordml/cid" xmlns:w16="http://schemas.microsoft.com/office/word/2018/wordml" xmlns:w16se="http://schemas.microsoft.com/office/word/2015/wordml/symex" xmlns:wpg="http://schemas.microsoft.com/office/word/2010/wordprocessingGroup" xmlns:wpi="http://schemas.microsoft.com/office/word/2010/wordprocessingInk" xmlns:wne="http://schemas.microsoft.com/office/word/2006/wordml" xmlns:wps="http://schemas.microsoft.com/office/word/2010/wordprocessingShape" mc:Ignorable="w14 w15 w16se w16cid w16 w16cex wp14">
   <w:endnote w:type="separator" w:id="-1">
     <w:p>
       <w:pPr>
@@ -1578,7 +2403,7 @@
 </file>
 
 <file path=word/footer1.xml><?xml version="1.0" encoding="utf-8"?>
-<w:ftr xmlns:wpc="http://schemas.microsoft.com/office/word/2010/wordprocessingCanvas" xmlns:cx="http://schemas.microsoft.com/office/drawing/2014/chartex" xmlns:cx1="http://schemas.microsoft.com/office/drawing/2015/9/8/chartex" xmlns:cx2="http://schemas.microsoft.com/office/drawing/2015/10/21/chartex" xmlns:cx3="http://schemas.microsoft.com/office/drawing/2016/5/9/chartex" xmlns:cx4="http://schemas.microsoft.com/office/drawing/2016/5/10/chartex" xmlns:cx5="http://schemas.microsoft.com/office/drawing/2016/5/11/chartex" xmlns:cx6="http://schemas.microsoft.com/office/drawing/2016/5/12/chartex" xmlns:cx7="http://schemas.microsoft.com/office/drawing/2016/5/13/chartex" xmlns:cx8="http://schemas.microsoft.com/office/drawing/2016/5/14/chartex" xmlns:mc="http://schemas.openxmlformats.org/markup-compatibility/2006" xmlns:aink="http://schemas.microsoft.com/office/drawing/2016/ink" xmlns:am3d="http://schemas.microsoft.com/office/drawing/2017/model3d" xmlns:o="urn:schemas-microsoft-com:office:office" xmlns:r="http://schemas.openxmlformats.org/officeDocument/2006/relationships" xmlns:m="http://schemas.openxmlformats.org/officeDocument/2006/math" xmlns:v="urn:schemas-microsoft-com:vml" xmlns:wp14="http://schemas.microsoft.com/office/word/2010/wordprocessingDrawing" xmlns:wp="http://schemas.openxmlformats.org/drawingml/2006/wordprocessingDrawing" xmlns:w10="urn:schemas-microsoft-com:office:word" xmlns:w="http://schemas.openxmlformats.org/wordprocessingml/2006/main" xmlns:w14="http://schemas.microsoft.com/office/word/2010/wordml" xmlns:w15="http://schemas.microsoft.com/office/word/2012/wordml" xmlns:w16cid="http://schemas.microsoft.com/office/word/2016/wordml/cid" xmlns:w16se="http://schemas.microsoft.com/office/word/2015/wordml/symex" xmlns:wpg="http://schemas.microsoft.com/office/word/2010/wordprocessingGroup" xmlns:wpi="http://schemas.microsoft.com/office/word/2010/wordprocessingInk" xmlns:wne="http://schemas.microsoft.com/office/word/2006/wordml" xmlns:wps="http://schemas.microsoft.com/office/word/2010/wordprocessingShape" mc:Ignorable="w14 w15 w16se w16cid wp14">
+<w:ftr xmlns:wpc="http://schemas.microsoft.com/office/word/2010/wordprocessingCanvas" xmlns:cx="http://schemas.microsoft.com/office/drawing/2014/chartex" xmlns:cx1="http://schemas.microsoft.com/office/drawing/2015/9/8/chartex" xmlns:cx2="http://schemas.microsoft.com/office/drawing/2015/10/21/chartex" xmlns:cx3="http://schemas.microsoft.com/office/drawing/2016/5/9/chartex" xmlns:cx4="http://schemas.microsoft.com/office/drawing/2016/5/10/chartex" xmlns:cx5="http://schemas.microsoft.com/office/drawing/2016/5/11/chartex" xmlns:cx6="http://schemas.microsoft.com/office/drawing/2016/5/12/chartex" xmlns:cx7="http://schemas.microsoft.com/office/drawing/2016/5/13/chartex" xmlns:cx8="http://schemas.microsoft.com/office/drawing/2016/5/14/chartex" xmlns:mc="http://schemas.openxmlformats.org/markup-compatibility/2006" xmlns:aink="http://schemas.microsoft.com/office/drawing/2016/ink" xmlns:am3d="http://schemas.microsoft.com/office/drawing/2017/model3d" xmlns:o="urn:schemas-microsoft-com:office:office" xmlns:r="http://schemas.openxmlformats.org/officeDocument/2006/relationships" xmlns:m="http://schemas.openxmlformats.org/officeDocument/2006/math" xmlns:v="urn:schemas-microsoft-com:vml" xmlns:wp14="http://schemas.microsoft.com/office/word/2010/wordprocessingDrawing" xmlns:wp="http://schemas.openxmlformats.org/drawingml/2006/wordprocessingDrawing" xmlns:w10="urn:schemas-microsoft-com:office:word" xmlns:w="http://schemas.openxmlformats.org/wordprocessingml/2006/main" xmlns:w14="http://schemas.microsoft.com/office/word/2010/wordml" xmlns:w15="http://schemas.microsoft.com/office/word/2012/wordml" xmlns:w16cex="http://schemas.microsoft.com/office/word/2018/wordml/cex" xmlns:w16cid="http://schemas.microsoft.com/office/word/2016/wordml/cid" xmlns:w16="http://schemas.microsoft.com/office/word/2018/wordml" xmlns:w16se="http://schemas.microsoft.com/office/word/2015/wordml/symex" xmlns:wpg="http://schemas.microsoft.com/office/word/2010/wordprocessingGroup" xmlns:wpi="http://schemas.microsoft.com/office/word/2010/wordprocessingInk" xmlns:wne="http://schemas.microsoft.com/office/word/2006/wordml" xmlns:wps="http://schemas.microsoft.com/office/word/2010/wordprocessingShape" mc:Ignorable="w14 w15 w16se w16cid w16 w16cex wp14">
   <w:sdt>
     <w:sdtPr>
       <w:id w:val="-211430689"/>
@@ -1591,7 +2416,7 @@
     <w:sdtContent>
       <w:p>
         <w:pPr>
-          <w:pStyle w:val="Pieddepage"/>
+          <w:pStyle w:val="Fuzeile"/>
           <w:jc w:val="center"/>
         </w:pPr>
         <w:r>
@@ -1617,14 +2442,14 @@
   </w:sdt>
   <w:p>
     <w:pPr>
-      <w:pStyle w:val="Pieddepage"/>
+      <w:pStyle w:val="Fuzeile"/>
     </w:pPr>
   </w:p>
 </w:ftr>
 </file>
 
 <file path=word/footnotes.xml><?xml version="1.0" encoding="utf-8"?>
-<w:footnotes xmlns:wpc="http://schemas.microsoft.com/office/word/2010/wordprocessingCanvas" xmlns:cx="http://schemas.microsoft.com/office/drawing/2014/chartex" xmlns:cx1="http://schemas.microsoft.com/office/drawing/2015/9/8/chartex" xmlns:cx2="http://schemas.microsoft.com/office/drawing/2015/10/21/chartex" xmlns:cx3="http://schemas.microsoft.com/office/drawing/2016/5/9/chartex" xmlns:cx4="http://schemas.microsoft.com/office/drawing/2016/5/10/chartex" xmlns:cx5="http://schemas.microsoft.com/office/drawing/2016/5/11/chartex" xmlns:cx6="http://schemas.microsoft.com/office/drawing/2016/5/12/chartex" xmlns:cx7="http://schemas.microsoft.com/office/drawing/2016/5/13/chartex" xmlns:cx8="http://schemas.microsoft.com/office/drawing/2016/5/14/chartex" xmlns:mc="http://schemas.openxmlformats.org/markup-compatibility/2006" xmlns:aink="http://schemas.microsoft.com/office/drawing/2016/ink" xmlns:am3d="http://schemas.microsoft.com/office/drawing/2017/model3d" xmlns:o="urn:schemas-microsoft-com:office:office" xmlns:r="http://schemas.openxmlformats.org/officeDocument/2006/relationships" xmlns:m="http://schemas.openxmlformats.org/officeDocument/2006/math" xmlns:v="urn:schemas-microsoft-com:vml" xmlns:wp14="http://schemas.microsoft.com/office/word/2010/wordprocessingDrawing" xmlns:wp="http://schemas.openxmlformats.org/drawingml/2006/wordprocessingDrawing" xmlns:w10="urn:schemas-microsoft-com:office:word" xmlns:w="http://schemas.openxmlformats.org/wordprocessingml/2006/main" xmlns:w14="http://schemas.microsoft.com/office/word/2010/wordml" xmlns:w15="http://schemas.microsoft.com/office/word/2012/wordml" xmlns:w16cid="http://schemas.microsoft.com/office/word/2016/wordml/cid" xmlns:w16se="http://schemas.microsoft.com/office/word/2015/wordml/symex" xmlns:wpg="http://schemas.microsoft.com/office/word/2010/wordprocessingGroup" xmlns:wpi="http://schemas.microsoft.com/office/word/2010/wordprocessingInk" xmlns:wne="http://schemas.microsoft.com/office/word/2006/wordml" xmlns:wps="http://schemas.microsoft.com/office/word/2010/wordprocessingShape" mc:Ignorable="w14 w15 w16se w16cid wp14">
+<w:footnotes xmlns:wpc="http://schemas.microsoft.com/office/word/2010/wordprocessingCanvas" xmlns:cx="http://schemas.microsoft.com/office/drawing/2014/chartex" xmlns:cx1="http://schemas.microsoft.com/office/drawing/2015/9/8/chartex" xmlns:cx2="http://schemas.microsoft.com/office/drawing/2015/10/21/chartex" xmlns:cx3="http://schemas.microsoft.com/office/drawing/2016/5/9/chartex" xmlns:cx4="http://schemas.microsoft.com/office/drawing/2016/5/10/chartex" xmlns:cx5="http://schemas.microsoft.com/office/drawing/2016/5/11/chartex" xmlns:cx6="http://schemas.microsoft.com/office/drawing/2016/5/12/chartex" xmlns:cx7="http://schemas.microsoft.com/office/drawing/2016/5/13/chartex" xmlns:cx8="http://schemas.microsoft.com/office/drawing/2016/5/14/chartex" xmlns:mc="http://schemas.openxmlformats.org/markup-compatibility/2006" xmlns:aink="http://schemas.microsoft.com/office/drawing/2016/ink" xmlns:am3d="http://schemas.microsoft.com/office/drawing/2017/model3d" xmlns:o="urn:schemas-microsoft-com:office:office" xmlns:r="http://schemas.openxmlformats.org/officeDocument/2006/relationships" xmlns:m="http://schemas.openxmlformats.org/officeDocument/2006/math" xmlns:v="urn:schemas-microsoft-com:vml" xmlns:wp14="http://schemas.microsoft.com/office/word/2010/wordprocessingDrawing" xmlns:wp="http://schemas.openxmlformats.org/drawingml/2006/wordprocessingDrawing" xmlns:w10="urn:schemas-microsoft-com:office:word" xmlns:w="http://schemas.openxmlformats.org/wordprocessingml/2006/main" xmlns:w14="http://schemas.microsoft.com/office/word/2010/wordml" xmlns:w15="http://schemas.microsoft.com/office/word/2012/wordml" xmlns:w16cex="http://schemas.microsoft.com/office/word/2018/wordml/cex" xmlns:w16cid="http://schemas.microsoft.com/office/word/2016/wordml/cid" xmlns:w16="http://schemas.microsoft.com/office/word/2018/wordml" xmlns:w16se="http://schemas.microsoft.com/office/word/2015/wordml/symex" xmlns:wpg="http://schemas.microsoft.com/office/word/2010/wordprocessingGroup" xmlns:wpi="http://schemas.microsoft.com/office/word/2010/wordprocessingInk" xmlns:wne="http://schemas.microsoft.com/office/word/2006/wordml" xmlns:wps="http://schemas.microsoft.com/office/word/2010/wordprocessingShape" mc:Ignorable="w14 w15 w16se w16cid w16 w16cex wp14">
   <w:footnote w:type="separator" w:id="-1">
     <w:p>
       <w:pPr>
@@ -1649,10 +2474,10 @@
 </file>
 
 <file path=word/header1.xml><?xml version="1.0" encoding="utf-8"?>
-<w:hdr xmlns:wpc="http://schemas.microsoft.com/office/word/2010/wordprocessingCanvas" xmlns:cx="http://schemas.microsoft.com/office/drawing/2014/chartex" xmlns:cx1="http://schemas.microsoft.com/office/drawing/2015/9/8/chartex" xmlns:cx2="http://schemas.microsoft.com/office/drawing/2015/10/21/chartex" xmlns:cx3="http://schemas.microsoft.com/office/drawing/2016/5/9/chartex" xmlns:cx4="http://schemas.microsoft.com/office/drawing/2016/5/10/chartex" xmlns:cx5="http://schemas.microsoft.com/office/drawing/2016/5/11/chartex" xmlns:cx6="http://schemas.microsoft.com/office/drawing/2016/5/12/chartex" xmlns:cx7="http://schemas.microsoft.com/office/drawing/2016/5/13/chartex" xmlns:cx8="http://schemas.microsoft.com/office/drawing/2016/5/14/chartex" xmlns:mc="http://schemas.openxmlformats.org/markup-compatibility/2006" xmlns:aink="http://schemas.microsoft.com/office/drawing/2016/ink" xmlns:am3d="http://schemas.microsoft.com/office/drawing/2017/model3d" xmlns:o="urn:schemas-microsoft-com:office:office" xmlns:r="http://schemas.openxmlformats.org/officeDocument/2006/relationships" xmlns:m="http://schemas.openxmlformats.org/officeDocument/2006/math" xmlns:v="urn:schemas-microsoft-com:vml" xmlns:wp14="http://schemas.microsoft.com/office/word/2010/wordprocessingDrawing" xmlns:wp="http://schemas.openxmlformats.org/drawingml/2006/wordprocessingDrawing" xmlns:w10="urn:schemas-microsoft-com:office:word" xmlns:w="http://schemas.openxmlformats.org/wordprocessingml/2006/main" xmlns:w14="http://schemas.microsoft.com/office/word/2010/wordml" xmlns:w15="http://schemas.microsoft.com/office/word/2012/wordml" xmlns:w16cid="http://schemas.microsoft.com/office/word/2016/wordml/cid" xmlns:w16se="http://schemas.microsoft.com/office/word/2015/wordml/symex" xmlns:wpg="http://schemas.microsoft.com/office/word/2010/wordprocessingGroup" xmlns:wpi="http://schemas.microsoft.com/office/word/2010/wordprocessingInk" xmlns:wne="http://schemas.microsoft.com/office/word/2006/wordml" xmlns:wps="http://schemas.microsoft.com/office/word/2010/wordprocessingShape" mc:Ignorable="w14 w15 w16se w16cid wp14">
+<w:hdr xmlns:wpc="http://schemas.microsoft.com/office/word/2010/wordprocessingCanvas" xmlns:cx="http://schemas.microsoft.com/office/drawing/2014/chartex" xmlns:cx1="http://schemas.microsoft.com/office/drawing/2015/9/8/chartex" xmlns:cx2="http://schemas.microsoft.com/office/drawing/2015/10/21/chartex" xmlns:cx3="http://schemas.microsoft.com/office/drawing/2016/5/9/chartex" xmlns:cx4="http://schemas.microsoft.com/office/drawing/2016/5/10/chartex" xmlns:cx5="http://schemas.microsoft.com/office/drawing/2016/5/11/chartex" xmlns:cx6="http://schemas.microsoft.com/office/drawing/2016/5/12/chartex" xmlns:cx7="http://schemas.microsoft.com/office/drawing/2016/5/13/chartex" xmlns:cx8="http://schemas.microsoft.com/office/drawing/2016/5/14/chartex" xmlns:mc="http://schemas.openxmlformats.org/markup-compatibility/2006" xmlns:aink="http://schemas.microsoft.com/office/drawing/2016/ink" xmlns:am3d="http://schemas.microsoft.com/office/drawing/2017/model3d" xmlns:o="urn:schemas-microsoft-com:office:office" xmlns:r="http://schemas.openxmlformats.org/officeDocument/2006/relationships" xmlns:m="http://schemas.openxmlformats.org/officeDocument/2006/math" xmlns:v="urn:schemas-microsoft-com:vml" xmlns:wp14="http://schemas.microsoft.com/office/word/2010/wordprocessingDrawing" xmlns:wp="http://schemas.openxmlformats.org/drawingml/2006/wordprocessingDrawing" xmlns:w10="urn:schemas-microsoft-com:office:word" xmlns:w="http://schemas.openxmlformats.org/wordprocessingml/2006/main" xmlns:w14="http://schemas.microsoft.com/office/word/2010/wordml" xmlns:w15="http://schemas.microsoft.com/office/word/2012/wordml" xmlns:w16cex="http://schemas.microsoft.com/office/word/2018/wordml/cex" xmlns:w16cid="http://schemas.microsoft.com/office/word/2016/wordml/cid" xmlns:w16="http://schemas.microsoft.com/office/word/2018/wordml" xmlns:w16se="http://schemas.microsoft.com/office/word/2015/wordml/symex" xmlns:wpg="http://schemas.microsoft.com/office/word/2010/wordprocessingGroup" xmlns:wpi="http://schemas.microsoft.com/office/word/2010/wordprocessingInk" xmlns:wne="http://schemas.microsoft.com/office/word/2006/wordml" xmlns:wps="http://schemas.microsoft.com/office/word/2010/wordprocessingShape" mc:Ignorable="w14 w15 w16se w16cid w16 w16cex wp14">
   <w:p>
     <w:pPr>
-      <w:pStyle w:val="En-tte"/>
+      <w:pStyle w:val="Kopfzeile"/>
       <w:rPr>
         <w:lang w:val="fr-CH"/>
       </w:rPr>
@@ -1667,8 +2492,221 @@
 </w:hdr>
 </file>
 
+<file path=word/numbering.xml><?xml version="1.0" encoding="utf-8"?>
+<w:numbering xmlns:wpc="http://schemas.microsoft.com/office/word/2010/wordprocessingCanvas" xmlns:cx="http://schemas.microsoft.com/office/drawing/2014/chartex" xmlns:cx1="http://schemas.microsoft.com/office/drawing/2015/9/8/chartex" xmlns:cx2="http://schemas.microsoft.com/office/drawing/2015/10/21/chartex" xmlns:cx3="http://schemas.microsoft.com/office/drawing/2016/5/9/chartex" xmlns:cx4="http://schemas.microsoft.com/office/drawing/2016/5/10/chartex" xmlns:cx5="http://schemas.microsoft.com/office/drawing/2016/5/11/chartex" xmlns:cx6="http://schemas.microsoft.com/office/drawing/2016/5/12/chartex" xmlns:cx7="http://schemas.microsoft.com/office/drawing/2016/5/13/chartex" xmlns:cx8="http://schemas.microsoft.com/office/drawing/2016/5/14/chartex" xmlns:mc="http://schemas.openxmlformats.org/markup-compatibility/2006" xmlns:aink="http://schemas.microsoft.com/office/drawing/2016/ink" xmlns:am3d="http://schemas.microsoft.com/office/drawing/2017/model3d" xmlns:o="urn:schemas-microsoft-com:office:office" xmlns:r="http://schemas.openxmlformats.org/officeDocument/2006/relationships" xmlns:m="http://schemas.openxmlformats.org/officeDocument/2006/math" xmlns:v="urn:schemas-microsoft-com:vml" xmlns:wp14="http://schemas.microsoft.com/office/word/2010/wordprocessingDrawing" xmlns:wp="http://schemas.openxmlformats.org/drawingml/2006/wordprocessingDrawing" xmlns:w10="urn:schemas-microsoft-com:office:word" xmlns:w="http://schemas.openxmlformats.org/wordprocessingml/2006/main" xmlns:w14="http://schemas.microsoft.com/office/word/2010/wordml" xmlns:w15="http://schemas.microsoft.com/office/word/2012/wordml" xmlns:w16cex="http://schemas.microsoft.com/office/word/2018/wordml/cex" xmlns:w16cid="http://schemas.microsoft.com/office/word/2016/wordml/cid" xmlns:w16="http://schemas.microsoft.com/office/word/2018/wordml" xmlns:w16se="http://schemas.microsoft.com/office/word/2015/wordml/symex" xmlns:wpg="http://schemas.microsoft.com/office/word/2010/wordprocessingGroup" xmlns:wpi="http://schemas.microsoft.com/office/word/2010/wordprocessingInk" xmlns:wne="http://schemas.microsoft.com/office/word/2006/wordml" xmlns:wps="http://schemas.microsoft.com/office/word/2010/wordprocessingShape" mc:Ignorable="w14 w15 w16se w16cid w16 w16cex wp14">
+  <w:abstractNum w:abstractNumId="0" w15:restartNumberingAfterBreak="0">
+    <w:nsid w:val="5C3E79D0"/>
+    <w:multiLevelType w:val="hybridMultilevel"/>
+    <w:tmpl w:val="E5DE0C1C"/>
+    <w:lvl w:ilvl="0" w:tplc="08090001">
+      <w:start w:val="1"/>
+      <w:numFmt w:val="bullet"/>
+      <w:lvlText w:val=""/>
+      <w:lvlJc w:val="left"/>
+      <w:pPr>
+        <w:ind w:left="1440" w:hanging="360"/>
+      </w:pPr>
+      <w:rPr>
+        <w:rFonts w:ascii="Symbol" w:hAnsi="Symbol" w:hint="default"/>
+      </w:rPr>
+    </w:lvl>
+    <w:lvl w:ilvl="1" w:tplc="08090003" w:tentative="1">
+      <w:start w:val="1"/>
+      <w:numFmt w:val="bullet"/>
+      <w:lvlText w:val="o"/>
+      <w:lvlJc w:val="left"/>
+      <w:pPr>
+        <w:ind w:left="2160" w:hanging="360"/>
+      </w:pPr>
+      <w:rPr>
+        <w:rFonts w:ascii="Courier New" w:hAnsi="Courier New" w:cs="Courier New" w:hint="default"/>
+      </w:rPr>
+    </w:lvl>
+    <w:lvl w:ilvl="2" w:tplc="08090005" w:tentative="1">
+      <w:start w:val="1"/>
+      <w:numFmt w:val="bullet"/>
+      <w:lvlText w:val=""/>
+      <w:lvlJc w:val="left"/>
+      <w:pPr>
+        <w:ind w:left="2880" w:hanging="360"/>
+      </w:pPr>
+      <w:rPr>
+        <w:rFonts w:ascii="Wingdings" w:hAnsi="Wingdings" w:hint="default"/>
+      </w:rPr>
+    </w:lvl>
+    <w:lvl w:ilvl="3" w:tplc="08090001" w:tentative="1">
+      <w:start w:val="1"/>
+      <w:numFmt w:val="bullet"/>
+      <w:lvlText w:val=""/>
+      <w:lvlJc w:val="left"/>
+      <w:pPr>
+        <w:ind w:left="3600" w:hanging="360"/>
+      </w:pPr>
+      <w:rPr>
+        <w:rFonts w:ascii="Symbol" w:hAnsi="Symbol" w:hint="default"/>
+      </w:rPr>
+    </w:lvl>
+    <w:lvl w:ilvl="4" w:tplc="08090003" w:tentative="1">
+      <w:start w:val="1"/>
+      <w:numFmt w:val="bullet"/>
+      <w:lvlText w:val="o"/>
+      <w:lvlJc w:val="left"/>
+      <w:pPr>
+        <w:ind w:left="4320" w:hanging="360"/>
+      </w:pPr>
+      <w:rPr>
+        <w:rFonts w:ascii="Courier New" w:hAnsi="Courier New" w:cs="Courier New" w:hint="default"/>
+      </w:rPr>
+    </w:lvl>
+    <w:lvl w:ilvl="5" w:tplc="08090005" w:tentative="1">
+      <w:start w:val="1"/>
+      <w:numFmt w:val="bullet"/>
+      <w:lvlText w:val=""/>
+      <w:lvlJc w:val="left"/>
+      <w:pPr>
+        <w:ind w:left="5040" w:hanging="360"/>
+      </w:pPr>
+      <w:rPr>
+        <w:rFonts w:ascii="Wingdings" w:hAnsi="Wingdings" w:hint="default"/>
+      </w:rPr>
+    </w:lvl>
+    <w:lvl w:ilvl="6" w:tplc="08090001" w:tentative="1">
+      <w:start w:val="1"/>
+      <w:numFmt w:val="bullet"/>
+      <w:lvlText w:val=""/>
+      <w:lvlJc w:val="left"/>
+      <w:pPr>
+        <w:ind w:left="5760" w:hanging="360"/>
+      </w:pPr>
+      <w:rPr>
+        <w:rFonts w:ascii="Symbol" w:hAnsi="Symbol" w:hint="default"/>
+      </w:rPr>
+    </w:lvl>
+    <w:lvl w:ilvl="7" w:tplc="08090003" w:tentative="1">
+      <w:start w:val="1"/>
+      <w:numFmt w:val="bullet"/>
+      <w:lvlText w:val="o"/>
+      <w:lvlJc w:val="left"/>
+      <w:pPr>
+        <w:ind w:left="6480" w:hanging="360"/>
+      </w:pPr>
+      <w:rPr>
+        <w:rFonts w:ascii="Courier New" w:hAnsi="Courier New" w:cs="Courier New" w:hint="default"/>
+      </w:rPr>
+    </w:lvl>
+    <w:lvl w:ilvl="8" w:tplc="08090005" w:tentative="1">
+      <w:start w:val="1"/>
+      <w:numFmt w:val="bullet"/>
+      <w:lvlText w:val=""/>
+      <w:lvlJc w:val="left"/>
+      <w:pPr>
+        <w:ind w:left="7200" w:hanging="360"/>
+      </w:pPr>
+      <w:rPr>
+        <w:rFonts w:ascii="Wingdings" w:hAnsi="Wingdings" w:hint="default"/>
+      </w:rPr>
+    </w:lvl>
+  </w:abstractNum>
+  <w:abstractNum w:abstractNumId="1" w15:restartNumberingAfterBreak="0">
+    <w:nsid w:val="77275D4C"/>
+    <w:multiLevelType w:val="hybridMultilevel"/>
+    <w:tmpl w:val="711E16D4"/>
+    <w:lvl w:ilvl="0" w:tplc="08090011">
+      <w:start w:val="1"/>
+      <w:numFmt w:val="decimal"/>
+      <w:lvlText w:val="%1)"/>
+      <w:lvlJc w:val="left"/>
+      <w:pPr>
+        <w:ind w:left="720" w:hanging="360"/>
+      </w:pPr>
+      <w:rPr>
+        <w:rFonts w:hint="default"/>
+      </w:rPr>
+    </w:lvl>
+    <w:lvl w:ilvl="1" w:tplc="08090019" w:tentative="1">
+      <w:start w:val="1"/>
+      <w:numFmt w:val="lowerLetter"/>
+      <w:lvlText w:val="%2."/>
+      <w:lvlJc w:val="left"/>
+      <w:pPr>
+        <w:ind w:left="1440" w:hanging="360"/>
+      </w:pPr>
+    </w:lvl>
+    <w:lvl w:ilvl="2" w:tplc="0809001B" w:tentative="1">
+      <w:start w:val="1"/>
+      <w:numFmt w:val="lowerRoman"/>
+      <w:lvlText w:val="%3."/>
+      <w:lvlJc w:val="right"/>
+      <w:pPr>
+        <w:ind w:left="2160" w:hanging="180"/>
+      </w:pPr>
+    </w:lvl>
+    <w:lvl w:ilvl="3" w:tplc="0809000F" w:tentative="1">
+      <w:start w:val="1"/>
+      <w:numFmt w:val="decimal"/>
+      <w:lvlText w:val="%4."/>
+      <w:lvlJc w:val="left"/>
+      <w:pPr>
+        <w:ind w:left="2880" w:hanging="360"/>
+      </w:pPr>
+    </w:lvl>
+    <w:lvl w:ilvl="4" w:tplc="08090019" w:tentative="1">
+      <w:start w:val="1"/>
+      <w:numFmt w:val="lowerLetter"/>
+      <w:lvlText w:val="%5."/>
+      <w:lvlJc w:val="left"/>
+      <w:pPr>
+        <w:ind w:left="3600" w:hanging="360"/>
+      </w:pPr>
+    </w:lvl>
+    <w:lvl w:ilvl="5" w:tplc="0809001B" w:tentative="1">
+      <w:start w:val="1"/>
+      <w:numFmt w:val="lowerRoman"/>
+      <w:lvlText w:val="%6."/>
+      <w:lvlJc w:val="right"/>
+      <w:pPr>
+        <w:ind w:left="4320" w:hanging="180"/>
+      </w:pPr>
+    </w:lvl>
+    <w:lvl w:ilvl="6" w:tplc="0809000F" w:tentative="1">
+      <w:start w:val="1"/>
+      <w:numFmt w:val="decimal"/>
+      <w:lvlText w:val="%7."/>
+      <w:lvlJc w:val="left"/>
+      <w:pPr>
+        <w:ind w:left="5040" w:hanging="360"/>
+      </w:pPr>
+    </w:lvl>
+    <w:lvl w:ilvl="7" w:tplc="08090019" w:tentative="1">
+      <w:start w:val="1"/>
+      <w:numFmt w:val="lowerLetter"/>
+      <w:lvlText w:val="%8."/>
+      <w:lvlJc w:val="left"/>
+      <w:pPr>
+        <w:ind w:left="5760" w:hanging="360"/>
+      </w:pPr>
+    </w:lvl>
+    <w:lvl w:ilvl="8" w:tplc="0809001B" w:tentative="1">
+      <w:start w:val="1"/>
+      <w:numFmt w:val="lowerRoman"/>
+      <w:lvlText w:val="%9."/>
+      <w:lvlJc w:val="right"/>
+      <w:pPr>
+        <w:ind w:left="6480" w:hanging="180"/>
+      </w:pPr>
+    </w:lvl>
+  </w:abstractNum>
+  <w:num w:numId="1">
+    <w:abstractNumId w:val="1"/>
+  </w:num>
+  <w:num w:numId="2">
+    <w:abstractNumId w:val="0"/>
+  </w:num>
+</w:numbering>
+</file>
+
 <file path=word/styles.xml><?xml version="1.0" encoding="utf-8"?>
-<w:styles xmlns:mc="http://schemas.openxmlformats.org/markup-compatibility/2006" xmlns:r="http://schemas.openxmlformats.org/officeDocument/2006/relationships" xmlns:w="http://schemas.openxmlformats.org/wordprocessingml/2006/main" xmlns:w14="http://schemas.microsoft.com/office/word/2010/wordml" xmlns:w15="http://schemas.microsoft.com/office/word/2012/wordml" xmlns:w16cid="http://schemas.microsoft.com/office/word/2016/wordml/cid" xmlns:w16se="http://schemas.microsoft.com/office/word/2015/wordml/symex" mc:Ignorable="w14 w15 w16se w16cid">
+<w:styles xmlns:mc="http://schemas.openxmlformats.org/markup-compatibility/2006" xmlns:r="http://schemas.openxmlformats.org/officeDocument/2006/relationships" xmlns:w="http://schemas.openxmlformats.org/wordprocessingml/2006/main" xmlns:w14="http://schemas.microsoft.com/office/word/2010/wordml" xmlns:w15="http://schemas.microsoft.com/office/word/2012/wordml" xmlns:w16cex="http://schemas.microsoft.com/office/word/2018/wordml/cex" xmlns:w16cid="http://schemas.microsoft.com/office/word/2016/wordml/cid" xmlns:w16="http://schemas.microsoft.com/office/word/2018/wordml" xmlns:w16se="http://schemas.microsoft.com/office/word/2015/wordml/symex" mc:Ignorable="w14 w15 w16se w16cid w16 w16cex">
   <w:docDefaults>
     <w:rPrDefault>
       <w:rPr>
@@ -2062,17 +3100,17 @@
     <w:lsdException w:name="Unresolved Mention" w:semiHidden="1" w:unhideWhenUsed="1"/>
     <w:lsdException w:name="Smart Link" w:semiHidden="1" w:unhideWhenUsed="1"/>
   </w:latentStyles>
-  <w:style w:type="paragraph" w:default="1" w:styleId="Normal">
+  <w:style w:type="paragraph" w:default="1" w:styleId="Standard">
     <w:name w:val="Normal"/>
     <w:qFormat/>
   </w:style>
-  <w:style w:type="character" w:default="1" w:styleId="Policepardfaut">
+  <w:style w:type="character" w:default="1" w:styleId="Absatz-Standardschriftart">
     <w:name w:val="Default Paragraph Font"/>
     <w:uiPriority w:val="1"/>
     <w:semiHidden/>
     <w:unhideWhenUsed/>
   </w:style>
-  <w:style w:type="table" w:default="1" w:styleId="TableauNormal">
+  <w:style w:type="table" w:default="1" w:styleId="NormaleTabelle">
     <w:name w:val="Normal Table"/>
     <w:uiPriority w:val="99"/>
     <w:semiHidden/>
@@ -2087,15 +3125,15 @@
       </w:tblCellMar>
     </w:tblPr>
   </w:style>
-  <w:style w:type="numbering" w:default="1" w:styleId="Aucuneliste">
+  <w:style w:type="numbering" w:default="1" w:styleId="KeineListe">
     <w:name w:val="No List"/>
     <w:uiPriority w:val="99"/>
     <w:semiHidden/>
     <w:unhideWhenUsed/>
   </w:style>
-  <w:style w:type="table" w:styleId="Grilledutableau">
+  <w:style w:type="table" w:styleId="Tabellenraster">
     <w:name w:val="Table Grid"/>
-    <w:basedOn w:val="TableauNormal"/>
+    <w:basedOn w:val="NormaleTabelle"/>
     <w:uiPriority w:val="39"/>
     <w:rsid w:val="004040F6"/>
     <w:pPr>
@@ -2112,10 +3150,10 @@
       </w:tblBorders>
     </w:tblPr>
   </w:style>
-  <w:style w:type="paragraph" w:styleId="En-tte">
+  <w:style w:type="paragraph" w:styleId="Kopfzeile">
     <w:name w:val="header"/>
-    <w:basedOn w:val="Normal"/>
-    <w:link w:val="En-tteCar"/>
+    <w:basedOn w:val="Standard"/>
+    <w:link w:val="KopfzeileZchn"/>
     <w:uiPriority w:val="99"/>
     <w:unhideWhenUsed/>
     <w:rsid w:val="00F34891"/>
@@ -2127,17 +3165,17 @@
       <w:spacing w:after="0" w:line="240" w:lineRule="auto"/>
     </w:pPr>
   </w:style>
-  <w:style w:type="character" w:customStyle="1" w:styleId="En-tteCar">
-    <w:name w:val="En-tête Car"/>
-    <w:basedOn w:val="Policepardfaut"/>
-    <w:link w:val="En-tte"/>
+  <w:style w:type="character" w:customStyle="1" w:styleId="KopfzeileZchn">
+    <w:name w:val="Kopfzeile Zchn"/>
+    <w:basedOn w:val="Absatz-Standardschriftart"/>
+    <w:link w:val="Kopfzeile"/>
     <w:uiPriority w:val="99"/>
     <w:rsid w:val="00F34891"/>
   </w:style>
-  <w:style w:type="paragraph" w:styleId="Pieddepage">
+  <w:style w:type="paragraph" w:styleId="Fuzeile">
     <w:name w:val="footer"/>
-    <w:basedOn w:val="Normal"/>
-    <w:link w:val="PieddepageCar"/>
+    <w:basedOn w:val="Standard"/>
+    <w:link w:val="FuzeileZchn"/>
     <w:uiPriority w:val="99"/>
     <w:unhideWhenUsed/>
     <w:rsid w:val="00F34891"/>
@@ -2149,12 +3187,71 @@
       <w:spacing w:after="0" w:line="240" w:lineRule="auto"/>
     </w:pPr>
   </w:style>
-  <w:style w:type="character" w:customStyle="1" w:styleId="PieddepageCar">
-    <w:name w:val="Pied de page Car"/>
-    <w:basedOn w:val="Policepardfaut"/>
-    <w:link w:val="Pieddepage"/>
+  <w:style w:type="character" w:customStyle="1" w:styleId="FuzeileZchn">
+    <w:name w:val="Fußzeile Zchn"/>
+    <w:basedOn w:val="Absatz-Standardschriftart"/>
+    <w:link w:val="Fuzeile"/>
     <w:uiPriority w:val="99"/>
     <w:rsid w:val="00F34891"/>
+  </w:style>
+  <w:style w:type="paragraph" w:styleId="Listenabsatz">
+    <w:name w:val="List Paragraph"/>
+    <w:basedOn w:val="Standard"/>
+    <w:uiPriority w:val="34"/>
+    <w:qFormat/>
+    <w:rsid w:val="00E57E42"/>
+    <w:pPr>
+      <w:ind w:left="720"/>
+      <w:contextualSpacing/>
+    </w:pPr>
+  </w:style>
+  <w:style w:type="paragraph" w:styleId="HTMLVorformatiert">
+    <w:name w:val="HTML Preformatted"/>
+    <w:basedOn w:val="Standard"/>
+    <w:link w:val="HTMLVorformatiertZchn"/>
+    <w:uiPriority w:val="99"/>
+    <w:unhideWhenUsed/>
+    <w:rsid w:val="00E57E42"/>
+    <w:pPr>
+      <w:tabs>
+        <w:tab w:val="left" w:pos="916"/>
+        <w:tab w:val="left" w:pos="1832"/>
+        <w:tab w:val="left" w:pos="2748"/>
+        <w:tab w:val="left" w:pos="3664"/>
+        <w:tab w:val="left" w:pos="4580"/>
+        <w:tab w:val="left" w:pos="5496"/>
+        <w:tab w:val="left" w:pos="6412"/>
+        <w:tab w:val="left" w:pos="7328"/>
+        <w:tab w:val="left" w:pos="8244"/>
+        <w:tab w:val="left" w:pos="9160"/>
+        <w:tab w:val="left" w:pos="10076"/>
+        <w:tab w:val="left" w:pos="10992"/>
+        <w:tab w:val="left" w:pos="11908"/>
+        <w:tab w:val="left" w:pos="12824"/>
+        <w:tab w:val="left" w:pos="13740"/>
+        <w:tab w:val="left" w:pos="14656"/>
+      </w:tabs>
+      <w:spacing w:after="0" w:line="240" w:lineRule="auto"/>
+    </w:pPr>
+    <w:rPr>
+      <w:rFonts w:ascii="Courier New" w:eastAsia="Times New Roman" w:hAnsi="Courier New" w:cs="Courier New"/>
+      <w:sz w:val="20"/>
+      <w:szCs w:val="20"/>
+      <w:lang w:eastAsia="en-GB"/>
+    </w:rPr>
+  </w:style>
+  <w:style w:type="character" w:customStyle="1" w:styleId="HTMLVorformatiertZchn">
+    <w:name w:val="HTML Vorformatiert Zchn"/>
+    <w:basedOn w:val="Absatz-Standardschriftart"/>
+    <w:link w:val="HTMLVorformatiert"/>
+    <w:uiPriority w:val="99"/>
+    <w:rsid w:val="00E57E42"/>
+    <w:rPr>
+      <w:rFonts w:ascii="Courier New" w:eastAsia="Times New Roman" w:hAnsi="Courier New" w:cs="Courier New"/>
+      <w:sz w:val="20"/>
+      <w:szCs w:val="20"/>
+      <w:lang w:eastAsia="en-GB"/>
+    </w:rPr>
   </w:style>
 </w:styles>
 </file>

</xml_diff>

<commit_message>
Aufgabe 5, Dossier Update
</commit_message>
<xml_diff>
--- a/Gruppennummer_dossier.docx
+++ b/Gruppennummer_dossier.docx
@@ -1,6 +1,6 @@
 
 <file path=word/document.xml><?xml version="1.0" encoding="utf-8"?>
-<w:document xmlns:wpc="http://schemas.microsoft.com/office/word/2010/wordprocessingCanvas" xmlns:cx="http://schemas.microsoft.com/office/drawing/2014/chartex" xmlns:cx1="http://schemas.microsoft.com/office/drawing/2015/9/8/chartex" xmlns:cx2="http://schemas.microsoft.com/office/drawing/2015/10/21/chartex" xmlns:cx3="http://schemas.microsoft.com/office/drawing/2016/5/9/chartex" xmlns:cx4="http://schemas.microsoft.com/office/drawing/2016/5/10/chartex" xmlns:cx5="http://schemas.microsoft.com/office/drawing/2016/5/11/chartex" xmlns:cx6="http://schemas.microsoft.com/office/drawing/2016/5/12/chartex" xmlns:cx7="http://schemas.microsoft.com/office/drawing/2016/5/13/chartex" xmlns:cx8="http://schemas.microsoft.com/office/drawing/2016/5/14/chartex" xmlns:mc="http://schemas.openxmlformats.org/markup-compatibility/2006" xmlns:aink="http://schemas.microsoft.com/office/drawing/2016/ink" xmlns:am3d="http://schemas.microsoft.com/office/drawing/2017/model3d" xmlns:o="urn:schemas-microsoft-com:office:office" xmlns:r="http://schemas.openxmlformats.org/officeDocument/2006/relationships" xmlns:m="http://schemas.openxmlformats.org/officeDocument/2006/math" xmlns:v="urn:schemas-microsoft-com:vml" xmlns:wp14="http://schemas.microsoft.com/office/word/2010/wordprocessingDrawing" xmlns:wp="http://schemas.openxmlformats.org/drawingml/2006/wordprocessingDrawing" xmlns:w10="urn:schemas-microsoft-com:office:word" xmlns:w="http://schemas.openxmlformats.org/wordprocessingml/2006/main" xmlns:w14="http://schemas.microsoft.com/office/word/2010/wordml" xmlns:w15="http://schemas.microsoft.com/office/word/2012/wordml" xmlns:w16cex="http://schemas.microsoft.com/office/word/2018/wordml/cex" xmlns:w16cid="http://schemas.microsoft.com/office/word/2016/wordml/cid" xmlns:w16="http://schemas.microsoft.com/office/word/2018/wordml" xmlns:w16se="http://schemas.microsoft.com/office/word/2015/wordml/symex" xmlns:wpg="http://schemas.microsoft.com/office/word/2010/wordprocessingGroup" xmlns:wpi="http://schemas.microsoft.com/office/word/2010/wordprocessingInk" xmlns:wne="http://schemas.microsoft.com/office/word/2006/wordml" xmlns:wps="http://schemas.microsoft.com/office/word/2010/wordprocessingShape" mc:Ignorable="w14 w15 w16se w16cid w16 w16cex wp14">
+<w:document xmlns:wpc="http://schemas.microsoft.com/office/word/2010/wordprocessingCanvas" xmlns:cx="http://schemas.microsoft.com/office/drawing/2014/chartex" xmlns:cx1="http://schemas.microsoft.com/office/drawing/2015/9/8/chartex" xmlns:cx2="http://schemas.microsoft.com/office/drawing/2015/10/21/chartex" xmlns:cx3="http://schemas.microsoft.com/office/drawing/2016/5/9/chartex" xmlns:cx4="http://schemas.microsoft.com/office/drawing/2016/5/10/chartex" xmlns:cx5="http://schemas.microsoft.com/office/drawing/2016/5/11/chartex" xmlns:cx6="http://schemas.microsoft.com/office/drawing/2016/5/12/chartex" xmlns:cx7="http://schemas.microsoft.com/office/drawing/2016/5/13/chartex" xmlns:cx8="http://schemas.microsoft.com/office/drawing/2016/5/14/chartex" xmlns:mc="http://schemas.openxmlformats.org/markup-compatibility/2006" xmlns:aink="http://schemas.microsoft.com/office/drawing/2016/ink" xmlns:am3d="http://schemas.microsoft.com/office/drawing/2017/model3d" xmlns:o="urn:schemas-microsoft-com:office:office" xmlns:r="http://schemas.openxmlformats.org/officeDocument/2006/relationships" xmlns:m="http://schemas.openxmlformats.org/officeDocument/2006/math" xmlns:v="urn:schemas-microsoft-com:vml" xmlns:wp14="http://schemas.microsoft.com/office/word/2010/wordprocessingDrawing" xmlns:wp="http://schemas.openxmlformats.org/drawingml/2006/wordprocessingDrawing" xmlns:w10="urn:schemas-microsoft-com:office:word" xmlns:w="http://schemas.openxmlformats.org/wordprocessingml/2006/main" xmlns:w14="http://schemas.microsoft.com/office/word/2010/wordml" xmlns:w15="http://schemas.microsoft.com/office/word/2012/wordml" xmlns:w16cid="http://schemas.microsoft.com/office/word/2016/wordml/cid" xmlns:w16se="http://schemas.microsoft.com/office/word/2015/wordml/symex" xmlns:wpg="http://schemas.microsoft.com/office/word/2010/wordprocessingGroup" xmlns:wpi="http://schemas.microsoft.com/office/word/2010/wordprocessingInk" xmlns:wne="http://schemas.microsoft.com/office/word/2006/wordml" xmlns:wps="http://schemas.microsoft.com/office/word/2010/wordprocessingShape" mc:Ignorable="w14 w15 w16se w16cid wp14">
   <w:body>
     <w:p/>
     <w:p/>
@@ -11,26 +11,17 @@
           <w:szCs w:val="32"/>
         </w:rPr>
       </w:pPr>
-      <w:proofErr w:type="spellStart"/>
       <w:r>
         <w:rPr>
           <w:sz w:val="32"/>
           <w:szCs w:val="32"/>
         </w:rPr>
-        <w:t>Meilenstein</w:t>
-      </w:r>
-      <w:proofErr w:type="spellEnd"/>
-      <w:r>
-        <w:rPr>
-          <w:sz w:val="32"/>
-          <w:szCs w:val="32"/>
-        </w:rPr>
-        <w:t xml:space="preserve"> 1</w:t>
+        <w:t>Meilenstein 1</w:t>
       </w:r>
     </w:p>
     <w:tbl>
       <w:tblPr>
-        <w:tblStyle w:val="Tabellenraster"/>
+        <w:tblStyle w:val="Grilledutableau"/>
         <w:tblW w:w="9351" w:type="dxa"/>
         <w:tblCellMar>
           <w:top w:w="113" w:type="dxa"/>
@@ -832,21 +823,7 @@
               <w:rPr>
                 <w:lang w:val="de-DE"/>
               </w:rPr>
-              <w:t xml:space="preserve">Detailarbeit wie </w:t>
-            </w:r>
-            <w:proofErr w:type="spellStart"/>
-            <w:r>
-              <w:rPr>
-                <w:lang w:val="de-DE"/>
-              </w:rPr>
-              <w:t>zB</w:t>
-            </w:r>
-            <w:proofErr w:type="spellEnd"/>
-            <w:r>
-              <w:rPr>
-                <w:lang w:val="de-DE"/>
-              </w:rPr>
-              <w:t xml:space="preserve"> passende Schriftart ändern</w:t>
+              <w:t>Detailarbeit wie zB passende Schriftart ändern</w:t>
             </w:r>
           </w:p>
         </w:tc>
@@ -1032,19 +1009,11 @@
                 <w:lang w:val="de-DE"/>
               </w:rPr>
             </w:pPr>
-            <w:proofErr w:type="spellStart"/>
-            <w:r>
-              <w:rPr>
-                <w:lang w:val="de-DE"/>
-              </w:rPr>
-              <w:t>Colouring</w:t>
-            </w:r>
-            <w:proofErr w:type="spellEnd"/>
-            <w:r>
-              <w:rPr>
-                <w:lang w:val="de-DE"/>
-              </w:rPr>
-              <w:t>, Seiten Layout, Detailarbeit</w:t>
+            <w:r>
+              <w:rPr>
+                <w:lang w:val="de-DE"/>
+              </w:rPr>
+              <w:t>Colouring, Seiten Layout, Detailarbeit</w:t>
             </w:r>
           </w:p>
         </w:tc>
@@ -1059,23 +1028,7 @@
           </w:p>
           <w:p>
             <w:r>
-              <w:t>canva.com/</w:t>
-            </w:r>
-            <w:proofErr w:type="spellStart"/>
-            <w:r>
-              <w:t>colors</w:t>
-            </w:r>
-            <w:proofErr w:type="spellEnd"/>
-            <w:r>
-              <w:t>/</w:t>
-            </w:r>
-            <w:proofErr w:type="spellStart"/>
-            <w:r>
-              <w:t>color</w:t>
-            </w:r>
-            <w:proofErr w:type="spellEnd"/>
-            <w:r>
-              <w:t>-wheel</w:t>
+              <w:t>canva.com/colors/color-wheel</w:t>
             </w:r>
           </w:p>
           <w:p>
@@ -1121,22 +1074,13 @@
           <w:szCs w:val="32"/>
         </w:rPr>
       </w:pPr>
-      <w:proofErr w:type="spellStart"/>
       <w:r>
         <w:rPr>
           <w:sz w:val="32"/>
           <w:szCs w:val="32"/>
         </w:rPr>
         <w:lastRenderedPageBreak/>
-        <w:t>Meilenstein</w:t>
-      </w:r>
-      <w:proofErr w:type="spellEnd"/>
-      <w:r>
-        <w:rPr>
-          <w:sz w:val="32"/>
-          <w:szCs w:val="32"/>
-        </w:rPr>
-        <w:t xml:space="preserve"> </w:t>
+        <w:t xml:space="preserve">Meilenstein </w:t>
       </w:r>
       <w:r>
         <w:rPr>
@@ -1156,21 +1100,22 @@
     </w:p>
     <w:tbl>
       <w:tblPr>
-        <w:tblStyle w:val="Tabellenraster"/>
+        <w:tblStyle w:val="Grilledutableau"/>
         <w:tblW w:w="0" w:type="auto"/>
+        <w:tblLayout w:type="fixed"/>
         <w:tblLook w:val="04A0" w:firstRow="1" w:lastRow="0" w:firstColumn="1" w:lastColumn="0" w:noHBand="0" w:noVBand="1"/>
       </w:tblPr>
       <w:tblGrid>
-        <w:gridCol w:w="1812"/>
-        <w:gridCol w:w="1812"/>
-        <w:gridCol w:w="1812"/>
-        <w:gridCol w:w="1813"/>
-        <w:gridCol w:w="1813"/>
+        <w:gridCol w:w="1413"/>
+        <w:gridCol w:w="1701"/>
+        <w:gridCol w:w="1417"/>
+        <w:gridCol w:w="2835"/>
+        <w:gridCol w:w="1696"/>
       </w:tblGrid>
       <w:tr>
         <w:tc>
           <w:tcPr>
-            <w:tcW w:w="1812" w:type="dxa"/>
+            <w:tcW w:w="1413" w:type="dxa"/>
           </w:tcPr>
           <w:p>
             <w:pPr>
@@ -1179,36 +1124,38 @@
                 <w:szCs w:val="28"/>
               </w:rPr>
             </w:pPr>
-            <w:proofErr w:type="spellStart"/>
             <w:r>
               <w:rPr>
                 <w:sz w:val="28"/>
                 <w:szCs w:val="28"/>
               </w:rPr>
-              <w:t>Aufgaben</w:t>
-            </w:r>
-            <w:proofErr w:type="spellEnd"/>
-            <w:r>
+              <w:t>Aufgaben Nummer</w:t>
+            </w:r>
+          </w:p>
+        </w:tc>
+        <w:tc>
+          <w:tcPr>
+            <w:tcW w:w="1701" w:type="dxa"/>
+          </w:tcPr>
+          <w:p>
+            <w:pPr>
               <w:rPr>
                 <w:sz w:val="28"/>
                 <w:szCs w:val="28"/>
               </w:rPr>
-              <w:t xml:space="preserve"> </w:t>
-            </w:r>
-            <w:proofErr w:type="spellStart"/>
+            </w:pPr>
             <w:r>
               <w:rPr>
                 <w:sz w:val="28"/>
                 <w:szCs w:val="28"/>
               </w:rPr>
-              <w:t>Nummer</w:t>
-            </w:r>
-            <w:proofErr w:type="spellEnd"/>
-          </w:p>
-        </w:tc>
-        <w:tc>
-          <w:tcPr>
-            <w:tcW w:w="1812" w:type="dxa"/>
+              <w:t>Geschätzter Zeitaufwand</w:t>
+            </w:r>
+          </w:p>
+        </w:tc>
+        <w:tc>
+          <w:tcPr>
+            <w:tcW w:w="1417" w:type="dxa"/>
           </w:tcPr>
           <w:p>
             <w:pPr>
@@ -1217,36 +1164,38 @@
                 <w:szCs w:val="28"/>
               </w:rPr>
             </w:pPr>
-            <w:proofErr w:type="spellStart"/>
             <w:r>
               <w:rPr>
                 <w:sz w:val="28"/>
                 <w:szCs w:val="28"/>
               </w:rPr>
-              <w:t>Geschätzter</w:t>
-            </w:r>
-            <w:proofErr w:type="spellEnd"/>
-            <w:r>
+              <w:t>Benötigte Zeit</w:t>
+            </w:r>
+          </w:p>
+        </w:tc>
+        <w:tc>
+          <w:tcPr>
+            <w:tcW w:w="2835" w:type="dxa"/>
+          </w:tcPr>
+          <w:p>
+            <w:pPr>
               <w:rPr>
                 <w:sz w:val="28"/>
                 <w:szCs w:val="28"/>
               </w:rPr>
-              <w:t xml:space="preserve"> </w:t>
-            </w:r>
-            <w:proofErr w:type="spellStart"/>
+            </w:pPr>
             <w:r>
               <w:rPr>
                 <w:sz w:val="28"/>
                 <w:szCs w:val="28"/>
               </w:rPr>
-              <w:t>Zeitaufwand</w:t>
-            </w:r>
-            <w:proofErr w:type="spellEnd"/>
-          </w:p>
-        </w:tc>
-        <w:tc>
-          <w:tcPr>
-            <w:tcW w:w="1812" w:type="dxa"/>
+              <w:t>Grund für Abweichung</w:t>
+            </w:r>
+          </w:p>
+        </w:tc>
+        <w:tc>
+          <w:tcPr>
+            <w:tcW w:w="1696" w:type="dxa"/>
           </w:tcPr>
           <w:p>
             <w:pPr>
@@ -1255,105 +1204,20 @@
                 <w:szCs w:val="28"/>
               </w:rPr>
             </w:pPr>
-            <w:proofErr w:type="spellStart"/>
             <w:r>
               <w:rPr>
                 <w:sz w:val="28"/>
                 <w:szCs w:val="28"/>
               </w:rPr>
-              <w:t>Benötigte</w:t>
-            </w:r>
-            <w:proofErr w:type="spellEnd"/>
-            <w:r>
-              <w:rPr>
-                <w:sz w:val="28"/>
-                <w:szCs w:val="28"/>
-              </w:rPr>
-              <w:t xml:space="preserve"> Zeit</w:t>
-            </w:r>
-          </w:p>
-        </w:tc>
-        <w:tc>
-          <w:tcPr>
-            <w:tcW w:w="1813" w:type="dxa"/>
-          </w:tcPr>
-          <w:p>
-            <w:pPr>
-              <w:rPr>
-                <w:sz w:val="28"/>
-                <w:szCs w:val="28"/>
-              </w:rPr>
-            </w:pPr>
-            <w:proofErr w:type="spellStart"/>
-            <w:r>
-              <w:rPr>
-                <w:sz w:val="28"/>
-                <w:szCs w:val="28"/>
-              </w:rPr>
-              <w:t>Grund</w:t>
-            </w:r>
-            <w:proofErr w:type="spellEnd"/>
-            <w:r>
-              <w:rPr>
-                <w:sz w:val="28"/>
-                <w:szCs w:val="28"/>
-              </w:rPr>
-              <w:t xml:space="preserve"> </w:t>
-            </w:r>
-            <w:proofErr w:type="spellStart"/>
-            <w:r>
-              <w:rPr>
-                <w:sz w:val="28"/>
-                <w:szCs w:val="28"/>
-              </w:rPr>
-              <w:t>für</w:t>
-            </w:r>
-            <w:proofErr w:type="spellEnd"/>
-            <w:r>
-              <w:rPr>
-                <w:sz w:val="28"/>
-                <w:szCs w:val="28"/>
-              </w:rPr>
-              <w:t xml:space="preserve"> </w:t>
-            </w:r>
-            <w:proofErr w:type="spellStart"/>
-            <w:r>
-              <w:rPr>
-                <w:sz w:val="28"/>
-                <w:szCs w:val="28"/>
-              </w:rPr>
-              <w:t>Abweichung</w:t>
-            </w:r>
-            <w:proofErr w:type="spellEnd"/>
-          </w:p>
-        </w:tc>
-        <w:tc>
-          <w:tcPr>
-            <w:tcW w:w="1813" w:type="dxa"/>
-          </w:tcPr>
-          <w:p>
-            <w:pPr>
-              <w:rPr>
-                <w:sz w:val="28"/>
-                <w:szCs w:val="28"/>
-              </w:rPr>
-            </w:pPr>
-            <w:proofErr w:type="spellStart"/>
-            <w:r>
-              <w:rPr>
-                <w:sz w:val="28"/>
-                <w:szCs w:val="28"/>
-              </w:rPr>
               <w:t>Quellen</w:t>
             </w:r>
-            <w:proofErr w:type="spellEnd"/>
           </w:p>
         </w:tc>
       </w:tr>
       <w:tr>
         <w:tc>
           <w:tcPr>
-            <w:tcW w:w="1812" w:type="dxa"/>
+            <w:tcW w:w="1413" w:type="dxa"/>
           </w:tcPr>
           <w:p>
             <w:r>
@@ -1369,7 +1233,7 @@
         </w:tc>
         <w:tc>
           <w:tcPr>
-            <w:tcW w:w="1812" w:type="dxa"/>
+            <w:tcW w:w="1701" w:type="dxa"/>
           </w:tcPr>
           <w:p>
             <w:r>
@@ -1379,7 +1243,7 @@
         </w:tc>
         <w:tc>
           <w:tcPr>
-            <w:tcW w:w="1812" w:type="dxa"/>
+            <w:tcW w:w="1417" w:type="dxa"/>
           </w:tcPr>
           <w:p>
             <w:r>
@@ -1389,13 +1253,13 @@
         </w:tc>
         <w:tc>
           <w:tcPr>
-            <w:tcW w:w="1813" w:type="dxa"/>
+            <w:tcW w:w="2835" w:type="dxa"/>
           </w:tcPr>
           <w:p/>
         </w:tc>
         <w:tc>
           <w:tcPr>
-            <w:tcW w:w="1813" w:type="dxa"/>
+            <w:tcW w:w="1696" w:type="dxa"/>
           </w:tcPr>
           <w:p/>
         </w:tc>
@@ -1403,7 +1267,7 @@
       <w:tr>
         <w:tc>
           <w:tcPr>
-            <w:tcW w:w="1812" w:type="dxa"/>
+            <w:tcW w:w="1413" w:type="dxa"/>
           </w:tcPr>
           <w:p>
             <w:r>
@@ -1416,43 +1280,33 @@
         </w:tc>
         <w:tc>
           <w:tcPr>
-            <w:tcW w:w="1812" w:type="dxa"/>
-          </w:tcPr>
-          <w:p>
-            <w:r>
-              <w:t xml:space="preserve">5 </w:t>
-            </w:r>
-            <w:proofErr w:type="spellStart"/>
-            <w:r>
-              <w:t>Minuten</w:t>
-            </w:r>
-            <w:proofErr w:type="spellEnd"/>
-          </w:p>
-        </w:tc>
-        <w:tc>
-          <w:tcPr>
-            <w:tcW w:w="1812" w:type="dxa"/>
-          </w:tcPr>
-          <w:p>
-            <w:r>
-              <w:t xml:space="preserve">20 </w:t>
-            </w:r>
-            <w:proofErr w:type="spellStart"/>
-            <w:r>
-              <w:t>Minuten</w:t>
-            </w:r>
-            <w:proofErr w:type="spellEnd"/>
-          </w:p>
-        </w:tc>
-        <w:tc>
-          <w:tcPr>
-            <w:tcW w:w="1813" w:type="dxa"/>
+            <w:tcW w:w="1701" w:type="dxa"/>
+          </w:tcPr>
+          <w:p>
+            <w:r>
+              <w:t>5 Minuten</w:t>
+            </w:r>
+          </w:p>
+        </w:tc>
+        <w:tc>
+          <w:tcPr>
+            <w:tcW w:w="1417" w:type="dxa"/>
+          </w:tcPr>
+          <w:p>
+            <w:r>
+              <w:t>20 Minuten</w:t>
+            </w:r>
+          </w:p>
+        </w:tc>
+        <w:tc>
+          <w:tcPr>
+            <w:tcW w:w="2835" w:type="dxa"/>
           </w:tcPr>
           <w:p/>
         </w:tc>
         <w:tc>
           <w:tcPr>
-            <w:tcW w:w="1813" w:type="dxa"/>
+            <w:tcW w:w="1696" w:type="dxa"/>
           </w:tcPr>
           <w:p/>
         </w:tc>
@@ -1460,7 +1314,7 @@
       <w:tr>
         <w:tc>
           <w:tcPr>
-            <w:tcW w:w="1812" w:type="dxa"/>
+            <w:tcW w:w="1413" w:type="dxa"/>
           </w:tcPr>
           <w:p>
             <w:r>
@@ -1473,52 +1327,40 @@
         </w:tc>
         <w:tc>
           <w:tcPr>
-            <w:tcW w:w="1812" w:type="dxa"/>
-          </w:tcPr>
-          <w:p>
-            <w:r>
-              <w:t xml:space="preserve">2 </w:t>
-            </w:r>
-            <w:proofErr w:type="spellStart"/>
-            <w:r>
-              <w:t>Stunden</w:t>
-            </w:r>
-            <w:proofErr w:type="spellEnd"/>
-          </w:p>
-        </w:tc>
-        <w:tc>
-          <w:tcPr>
-            <w:tcW w:w="1812" w:type="dxa"/>
-          </w:tcPr>
-          <w:p>
-            <w:r>
-              <w:t xml:space="preserve">4 </w:t>
-            </w:r>
-            <w:proofErr w:type="spellStart"/>
-            <w:r>
-              <w:t>Stunden</w:t>
-            </w:r>
-            <w:proofErr w:type="spellEnd"/>
-          </w:p>
-        </w:tc>
-        <w:tc>
-          <w:tcPr>
-            <w:tcW w:w="1813" w:type="dxa"/>
+            <w:tcW w:w="1701" w:type="dxa"/>
+          </w:tcPr>
+          <w:p>
+            <w:r>
+              <w:t>2 Stunden</w:t>
+            </w:r>
+          </w:p>
+        </w:tc>
+        <w:tc>
+          <w:tcPr>
+            <w:tcW w:w="1417" w:type="dxa"/>
+          </w:tcPr>
+          <w:p>
+            <w:r>
+              <w:t>4 Stunden</w:t>
+            </w:r>
+          </w:p>
+        </w:tc>
+        <w:tc>
+          <w:tcPr>
+            <w:tcW w:w="2835" w:type="dxa"/>
           </w:tcPr>
           <w:p>
             <w:r>
               <w:t xml:space="preserve">g) </w:t>
             </w:r>
-            <w:proofErr w:type="spellStart"/>
             <w:r>
               <w:t>Sprachänderung</w:t>
             </w:r>
-            <w:proofErr w:type="spellEnd"/>
-          </w:p>
-        </w:tc>
-        <w:tc>
-          <w:tcPr>
-            <w:tcW w:w="1813" w:type="dxa"/>
+          </w:p>
+        </w:tc>
+        <w:tc>
+          <w:tcPr>
+            <w:tcW w:w="1696" w:type="dxa"/>
           </w:tcPr>
           <w:p/>
         </w:tc>
@@ -1526,7 +1368,7 @@
       <w:tr>
         <w:tc>
           <w:tcPr>
-            <w:tcW w:w="1812" w:type="dxa"/>
+            <w:tcW w:w="1413" w:type="dxa"/>
           </w:tcPr>
           <w:p>
             <w:r>
@@ -1539,7 +1381,7 @@
         </w:tc>
         <w:tc>
           <w:tcPr>
-            <w:tcW w:w="1812" w:type="dxa"/>
+            <w:tcW w:w="1701" w:type="dxa"/>
           </w:tcPr>
           <w:p>
             <w:r>
@@ -1549,7 +1391,7 @@
         </w:tc>
         <w:tc>
           <w:tcPr>
-            <w:tcW w:w="1812" w:type="dxa"/>
+            <w:tcW w:w="1417" w:type="dxa"/>
           </w:tcPr>
           <w:p>
             <w:r>
@@ -1559,13 +1401,13 @@
         </w:tc>
         <w:tc>
           <w:tcPr>
-            <w:tcW w:w="1813" w:type="dxa"/>
+            <w:tcW w:w="2835" w:type="dxa"/>
           </w:tcPr>
           <w:p/>
         </w:tc>
         <w:tc>
           <w:tcPr>
-            <w:tcW w:w="1813" w:type="dxa"/>
+            <w:tcW w:w="1696" w:type="dxa"/>
           </w:tcPr>
           <w:p/>
         </w:tc>
@@ -1573,43 +1415,62 @@
       <w:tr>
         <w:tc>
           <w:tcPr>
-            <w:tcW w:w="1812" w:type="dxa"/>
+            <w:tcW w:w="1413" w:type="dxa"/>
           </w:tcPr>
           <w:p>
             <w:r>
               <w:t>M2, A5</w:t>
             </w:r>
-          </w:p>
-        </w:tc>
-        <w:tc>
-          <w:tcPr>
-            <w:tcW w:w="1812" w:type="dxa"/>
-          </w:tcPr>
-          <w:p/>
-        </w:tc>
-        <w:tc>
-          <w:tcPr>
-            <w:tcW w:w="1812" w:type="dxa"/>
-          </w:tcPr>
-          <w:p/>
-        </w:tc>
-        <w:tc>
-          <w:tcPr>
-            <w:tcW w:w="1813" w:type="dxa"/>
-          </w:tcPr>
-          <w:p/>
-        </w:tc>
-        <w:tc>
-          <w:tcPr>
-            <w:tcW w:w="1813" w:type="dxa"/>
-          </w:tcPr>
-          <w:p/>
+            <w:r>
+              <w:t>, Mika</w:t>
+            </w:r>
+          </w:p>
+        </w:tc>
+        <w:tc>
+          <w:tcPr>
+            <w:tcW w:w="1701" w:type="dxa"/>
+          </w:tcPr>
+          <w:p>
+            <w:r>
+              <w:t>2 Stunden</w:t>
+            </w:r>
+          </w:p>
+        </w:tc>
+        <w:tc>
+          <w:tcPr>
+            <w:tcW w:w="1417" w:type="dxa"/>
+          </w:tcPr>
+          <w:p>
+            <w:r>
+              <w:t>3 Stunden</w:t>
+            </w:r>
+          </w:p>
+        </w:tc>
+        <w:tc>
+          <w:tcPr>
+            <w:tcW w:w="2835" w:type="dxa"/>
+          </w:tcPr>
+          <w:p>
+            <w:r>
+              <w:t>Ein paar Probleme mit Arrays in Arrays</w:t>
+            </w:r>
+          </w:p>
+        </w:tc>
+        <w:tc>
+          <w:tcPr>
+            <w:tcW w:w="1696" w:type="dxa"/>
+          </w:tcPr>
+          <w:p>
+            <w:r>
+              <w:t>https://www.php.net/manual/en/reserved.variables.server.php</w:t>
+            </w:r>
+          </w:p>
         </w:tc>
       </w:tr>
       <w:tr>
         <w:tc>
           <w:tcPr>
-            <w:tcW w:w="1812" w:type="dxa"/>
+            <w:tcW w:w="1413" w:type="dxa"/>
           </w:tcPr>
           <w:p>
             <w:r>
@@ -1622,22 +1483,17 @@
         </w:tc>
         <w:tc>
           <w:tcPr>
-            <w:tcW w:w="1812" w:type="dxa"/>
-          </w:tcPr>
-          <w:p>
-            <w:r>
-              <w:t xml:space="preserve">1 </w:t>
-            </w:r>
-            <w:proofErr w:type="spellStart"/>
-            <w:r>
-              <w:t>Stunde</w:t>
-            </w:r>
-            <w:proofErr w:type="spellEnd"/>
-          </w:p>
-        </w:tc>
-        <w:tc>
-          <w:tcPr>
-            <w:tcW w:w="1812" w:type="dxa"/>
+            <w:tcW w:w="1701" w:type="dxa"/>
+          </w:tcPr>
+          <w:p>
+            <w:r>
+              <w:t>1 Stunde</w:t>
+            </w:r>
+          </w:p>
+        </w:tc>
+        <w:tc>
+          <w:tcPr>
+            <w:tcW w:w="1417" w:type="dxa"/>
           </w:tcPr>
           <w:p>
             <w:r>
@@ -1647,18 +1503,13 @@
               <w:t>.5</w:t>
             </w:r>
             <w:r>
-              <w:t xml:space="preserve"> </w:t>
-            </w:r>
-            <w:proofErr w:type="spellStart"/>
-            <w:r>
-              <w:t>Stunden</w:t>
-            </w:r>
-            <w:proofErr w:type="spellEnd"/>
-          </w:p>
-        </w:tc>
-        <w:tc>
-          <w:tcPr>
-            <w:tcW w:w="1813" w:type="dxa"/>
+              <w:t xml:space="preserve"> Stunden</w:t>
+            </w:r>
+          </w:p>
+        </w:tc>
+        <w:tc>
+          <w:tcPr>
+            <w:tcW w:w="2835" w:type="dxa"/>
           </w:tcPr>
           <w:p>
             <w:pPr>
@@ -1683,20 +1534,28 @@
               <w:rPr>
                 <w:lang w:val="de-CH"/>
               </w:rPr>
-              <w:t>Logikfehler in Idee. Fehler wurden beheben</w:t>
-            </w:r>
-          </w:p>
-          <w:p>
-            <w:pPr>
+              <w:t>Logikfehle</w:t>
+            </w:r>
+            <w:bookmarkStart w:id="0" w:name="_GoBack"/>
+            <w:bookmarkEnd w:id="0"/>
+            <w:r>
               <w:rPr>
                 <w:lang w:val="de-CH"/>
               </w:rPr>
-            </w:pPr>
-          </w:p>
-        </w:tc>
-        <w:tc>
-          <w:tcPr>
-            <w:tcW w:w="1813" w:type="dxa"/>
+              <w:t>r in Idee. Fehler wurden beheben</w:t>
+            </w:r>
+          </w:p>
+          <w:p>
+            <w:pPr>
+              <w:rPr>
+                <w:lang w:val="de-CH"/>
+              </w:rPr>
+            </w:pPr>
+          </w:p>
+        </w:tc>
+        <w:tc>
+          <w:tcPr>
+            <w:tcW w:w="1696" w:type="dxa"/>
           </w:tcPr>
           <w:p>
             <w:r>
@@ -1724,7 +1583,7 @@
       <w:tr>
         <w:tc>
           <w:tcPr>
-            <w:tcW w:w="1812" w:type="dxa"/>
+            <w:tcW w:w="1413" w:type="dxa"/>
           </w:tcPr>
           <w:p>
             <w:r>
@@ -1734,25 +1593,25 @@
         </w:tc>
         <w:tc>
           <w:tcPr>
-            <w:tcW w:w="1812" w:type="dxa"/>
+            <w:tcW w:w="1701" w:type="dxa"/>
           </w:tcPr>
           <w:p/>
         </w:tc>
         <w:tc>
           <w:tcPr>
-            <w:tcW w:w="1812" w:type="dxa"/>
+            <w:tcW w:w="1417" w:type="dxa"/>
           </w:tcPr>
           <w:p/>
         </w:tc>
         <w:tc>
           <w:tcPr>
-            <w:tcW w:w="1813" w:type="dxa"/>
+            <w:tcW w:w="2835" w:type="dxa"/>
           </w:tcPr>
           <w:p/>
         </w:tc>
         <w:tc>
           <w:tcPr>
-            <w:tcW w:w="1813" w:type="dxa"/>
+            <w:tcW w:w="1696" w:type="dxa"/>
           </w:tcPr>
           <w:p/>
         </w:tc>
@@ -1781,7 +1640,7 @@
     </w:p>
     <w:p>
       <w:pPr>
-        <w:pStyle w:val="Listenabsatz"/>
+        <w:pStyle w:val="Paragraphedeliste"/>
         <w:numPr>
           <w:ilvl w:val="0"/>
           <w:numId w:val="1"/>
@@ -1811,7 +1670,7 @@
     </w:p>
     <w:p>
       <w:pPr>
-        <w:pStyle w:val="Listenabsatz"/>
+        <w:pStyle w:val="Paragraphedeliste"/>
         <w:numPr>
           <w:ilvl w:val="0"/>
           <w:numId w:val="2"/>
@@ -1829,7 +1688,7 @@
     </w:p>
     <w:p>
       <w:pPr>
-        <w:pStyle w:val="HTMLVorformatiert"/>
+        <w:pStyle w:val="PrformatHTML"/>
         <w:shd w:val="clear" w:color="auto" w:fill="2B2B2B"/>
         <w:rPr>
           <w:color w:val="A9B7C6"/>
@@ -1848,120 +1707,12 @@
           <w:shd w:val="clear" w:color="auto" w:fill="232525"/>
           <w:lang w:val="de-DE"/>
         </w:rPr>
-        <w:t xml:space="preserve">Parse </w:t>
-      </w:r>
-      <w:proofErr w:type="spellStart"/>
-      <w:r>
-        <w:rPr>
-          <w:color w:val="808080"/>
-          <w:shd w:val="clear" w:color="auto" w:fill="232525"/>
-          <w:lang w:val="de-DE"/>
-        </w:rPr>
-        <w:t>error</w:t>
-      </w:r>
-      <w:proofErr w:type="spellEnd"/>
-      <w:r>
-        <w:rPr>
-          <w:color w:val="808080"/>
-          <w:shd w:val="clear" w:color="auto" w:fill="232525"/>
-          <w:lang w:val="de-DE"/>
-        </w:rPr>
-        <w:t xml:space="preserve">: </w:t>
-      </w:r>
-      <w:proofErr w:type="spellStart"/>
-      <w:r>
-        <w:rPr>
-          <w:color w:val="808080"/>
-          <w:shd w:val="clear" w:color="auto" w:fill="232525"/>
-          <w:lang w:val="de-DE"/>
-        </w:rPr>
-        <w:t>syntax</w:t>
-      </w:r>
-      <w:proofErr w:type="spellEnd"/>
-      <w:r>
-        <w:rPr>
-          <w:color w:val="808080"/>
-          <w:shd w:val="clear" w:color="auto" w:fill="232525"/>
-          <w:lang w:val="de-DE"/>
-        </w:rPr>
-        <w:t xml:space="preserve"> </w:t>
-      </w:r>
-      <w:proofErr w:type="spellStart"/>
-      <w:r>
-        <w:rPr>
-          <w:color w:val="808080"/>
-          <w:shd w:val="clear" w:color="auto" w:fill="232525"/>
-          <w:lang w:val="de-DE"/>
-        </w:rPr>
-        <w:t>error</w:t>
-      </w:r>
-      <w:proofErr w:type="spellEnd"/>
-      <w:r>
-        <w:rPr>
-          <w:color w:val="808080"/>
-          <w:shd w:val="clear" w:color="auto" w:fill="232525"/>
-          <w:lang w:val="de-DE"/>
-        </w:rPr>
-        <w:t xml:space="preserve">, </w:t>
-      </w:r>
-      <w:proofErr w:type="spellStart"/>
-      <w:r>
-        <w:rPr>
-          <w:color w:val="808080"/>
-          <w:shd w:val="clear" w:color="auto" w:fill="232525"/>
-          <w:lang w:val="de-DE"/>
-        </w:rPr>
-        <w:t>unexpected</w:t>
-      </w:r>
-      <w:proofErr w:type="spellEnd"/>
-      <w:r>
-        <w:rPr>
-          <w:color w:val="808080"/>
-          <w:shd w:val="clear" w:color="auto" w:fill="232525"/>
-          <w:lang w:val="de-DE"/>
-        </w:rPr>
-        <w:t xml:space="preserve"> ';', </w:t>
-      </w:r>
-      <w:proofErr w:type="spellStart"/>
-      <w:r>
-        <w:rPr>
-          <w:color w:val="808080"/>
-          <w:shd w:val="clear" w:color="auto" w:fill="232525"/>
-          <w:lang w:val="de-DE"/>
-        </w:rPr>
-        <w:t>expecting</w:t>
-      </w:r>
-      <w:proofErr w:type="spellEnd"/>
-      <w:r>
-        <w:rPr>
-          <w:color w:val="808080"/>
-          <w:shd w:val="clear" w:color="auto" w:fill="232525"/>
-          <w:lang w:val="de-DE"/>
-        </w:rPr>
-        <w:t xml:space="preserve"> ')' in C:\Users\benlo\PhpstormProjects\E-Mensa_Werbeseite\beispiele\meal.php on </w:t>
-      </w:r>
-      <w:proofErr w:type="spellStart"/>
-      <w:r>
-        <w:rPr>
-          <w:color w:val="808080"/>
-          <w:shd w:val="clear" w:color="auto" w:fill="232525"/>
-          <w:lang w:val="de-DE"/>
-        </w:rPr>
-        <w:t>line</w:t>
-      </w:r>
-      <w:proofErr w:type="spellEnd"/>
-      <w:r>
-        <w:rPr>
-          <w:color w:val="808080"/>
-          <w:shd w:val="clear" w:color="auto" w:fill="232525"/>
-          <w:lang w:val="de-DE"/>
-        </w:rPr>
-        <w:t xml:space="preserve"> 14</w:t>
+        <w:t>Parse error: syntax error, unexpected ';', expecting ')' in C:\Users\benlo\PhpstormProjects\E-Mensa_Werbeseite\beispiele\meal.php on line 14</w:t>
       </w:r>
     </w:p>
     <w:p>
       <w:pPr>
-        <w:pStyle w:val="Listenabsatz"/>
+        <w:pStyle w:val="Paragraphedeliste"/>
         <w:ind w:left="1440"/>
         <w:rPr>
           <w:lang w:val="de-DE"/>
@@ -1970,7 +1721,7 @@
     </w:p>
     <w:p>
       <w:pPr>
-        <w:pStyle w:val="Listenabsatz"/>
+        <w:pStyle w:val="Paragraphedeliste"/>
         <w:numPr>
           <w:ilvl w:val="0"/>
           <w:numId w:val="2"/>
@@ -1983,54 +1734,12 @@
         <w:rPr>
           <w:lang w:val="de-DE"/>
         </w:rPr>
-        <w:t>Zeile 62: Schreibfehler „</w:t>
-      </w:r>
-      <w:proofErr w:type="spellStart"/>
-      <w:r>
-        <w:rPr>
-          <w:lang w:val="de-DE"/>
-        </w:rPr>
-        <w:t>el</w:t>
-      </w:r>
-      <w:proofErr w:type="spellEnd"/>
-      <w:r>
-        <w:rPr>
-          <w:lang w:val="de-DE"/>
-        </w:rPr>
-        <w:t xml:space="preserve"> </w:t>
-      </w:r>
-      <w:proofErr w:type="spellStart"/>
-      <w:r>
-        <w:rPr>
-          <w:lang w:val="de-DE"/>
-        </w:rPr>
-        <w:t>if</w:t>
-      </w:r>
-      <w:proofErr w:type="spellEnd"/>
-      <w:r>
-        <w:rPr>
-          <w:lang w:val="de-DE"/>
-        </w:rPr>
-        <w:t>“ verbessert zu „</w:t>
-      </w:r>
-      <w:proofErr w:type="spellStart"/>
-      <w:r>
-        <w:rPr>
-          <w:lang w:val="de-DE"/>
-        </w:rPr>
-        <w:t>elseif</w:t>
-      </w:r>
-      <w:proofErr w:type="spellEnd"/>
-      <w:r>
-        <w:rPr>
-          <w:lang w:val="de-DE"/>
-        </w:rPr>
-        <w:t>“</w:t>
+        <w:t>Zeile 62: Schreibfehler „el if“ verbessert zu „elseif“</w:t>
       </w:r>
     </w:p>
     <w:p>
       <w:pPr>
-        <w:pStyle w:val="HTMLVorformatiert"/>
+        <w:pStyle w:val="PrformatHTML"/>
         <w:shd w:val="clear" w:color="auto" w:fill="2B2B2B"/>
         <w:rPr>
           <w:color w:val="A9B7C6"/>
@@ -2049,120 +1758,12 @@
           <w:shd w:val="clear" w:color="auto" w:fill="232525"/>
           <w:lang w:val="de-DE"/>
         </w:rPr>
-        <w:t xml:space="preserve">Parse </w:t>
-      </w:r>
-      <w:proofErr w:type="spellStart"/>
-      <w:r>
-        <w:rPr>
-          <w:color w:val="808080"/>
-          <w:shd w:val="clear" w:color="auto" w:fill="232525"/>
-          <w:lang w:val="de-DE"/>
-        </w:rPr>
-        <w:t>error</w:t>
-      </w:r>
-      <w:proofErr w:type="spellEnd"/>
-      <w:r>
-        <w:rPr>
-          <w:color w:val="808080"/>
-          <w:shd w:val="clear" w:color="auto" w:fill="232525"/>
-          <w:lang w:val="de-DE"/>
-        </w:rPr>
-        <w:t xml:space="preserve">: </w:t>
-      </w:r>
-      <w:proofErr w:type="spellStart"/>
-      <w:r>
-        <w:rPr>
-          <w:color w:val="808080"/>
-          <w:shd w:val="clear" w:color="auto" w:fill="232525"/>
-          <w:lang w:val="de-DE"/>
-        </w:rPr>
-        <w:t>syntax</w:t>
-      </w:r>
-      <w:proofErr w:type="spellEnd"/>
-      <w:r>
-        <w:rPr>
-          <w:color w:val="808080"/>
-          <w:shd w:val="clear" w:color="auto" w:fill="232525"/>
-          <w:lang w:val="de-DE"/>
-        </w:rPr>
-        <w:t xml:space="preserve"> </w:t>
-      </w:r>
-      <w:proofErr w:type="spellStart"/>
-      <w:r>
-        <w:rPr>
-          <w:color w:val="808080"/>
-          <w:shd w:val="clear" w:color="auto" w:fill="232525"/>
-          <w:lang w:val="de-DE"/>
-        </w:rPr>
-        <w:t>error</w:t>
-      </w:r>
-      <w:proofErr w:type="spellEnd"/>
-      <w:r>
-        <w:rPr>
-          <w:color w:val="808080"/>
-          <w:shd w:val="clear" w:color="auto" w:fill="232525"/>
-          <w:lang w:val="de-DE"/>
-        </w:rPr>
-        <w:t xml:space="preserve">, </w:t>
-      </w:r>
-      <w:proofErr w:type="spellStart"/>
-      <w:r>
-        <w:rPr>
-          <w:color w:val="808080"/>
-          <w:shd w:val="clear" w:color="auto" w:fill="232525"/>
-          <w:lang w:val="de-DE"/>
-        </w:rPr>
-        <w:t>unexpected</w:t>
-      </w:r>
-      <w:proofErr w:type="spellEnd"/>
-      <w:r>
-        <w:rPr>
-          <w:color w:val="808080"/>
-          <w:shd w:val="clear" w:color="auto" w:fill="232525"/>
-          <w:lang w:val="de-DE"/>
-        </w:rPr>
-        <w:t xml:space="preserve"> '</w:t>
-      </w:r>
-      <w:proofErr w:type="spellStart"/>
-      <w:r>
-        <w:rPr>
-          <w:color w:val="808080"/>
-          <w:shd w:val="clear" w:color="auto" w:fill="232525"/>
-          <w:lang w:val="de-DE"/>
-        </w:rPr>
-        <w:t>if</w:t>
-      </w:r>
-      <w:proofErr w:type="spellEnd"/>
-      <w:r>
-        <w:rPr>
-          <w:color w:val="808080"/>
-          <w:shd w:val="clear" w:color="auto" w:fill="232525"/>
-          <w:lang w:val="de-DE"/>
-        </w:rPr>
-        <w:t xml:space="preserve">' (T_IF) in C:\Users\benlo\PhpstormProjects\E-Mensa_Werbeseite\beispiele\meal.php on </w:t>
-      </w:r>
-      <w:proofErr w:type="spellStart"/>
-      <w:r>
-        <w:rPr>
-          <w:color w:val="808080"/>
-          <w:shd w:val="clear" w:color="auto" w:fill="232525"/>
-          <w:lang w:val="de-DE"/>
-        </w:rPr>
-        <w:t>line</w:t>
-      </w:r>
-      <w:proofErr w:type="spellEnd"/>
-      <w:r>
-        <w:rPr>
-          <w:color w:val="808080"/>
-          <w:shd w:val="clear" w:color="auto" w:fill="232525"/>
-          <w:lang w:val="de-DE"/>
-        </w:rPr>
-        <w:t xml:space="preserve"> 51</w:t>
+        <w:t>Parse error: syntax error, unexpected 'if' (T_IF) in C:\Users\benlo\PhpstormProjects\E-Mensa_Werbeseite\beispiele\meal.php on line 51</w:t>
       </w:r>
     </w:p>
     <w:p>
       <w:pPr>
-        <w:pStyle w:val="Listenabsatz"/>
+        <w:pStyle w:val="Paragraphedeliste"/>
         <w:ind w:left="1440"/>
         <w:rPr>
           <w:lang w:val="de-DE"/>
@@ -2171,7 +1772,7 @@
     </w:p>
     <w:p>
       <w:pPr>
-        <w:pStyle w:val="Listenabsatz"/>
+        <w:pStyle w:val="Paragraphedeliste"/>
         <w:numPr>
           <w:ilvl w:val="0"/>
           <w:numId w:val="2"/>
@@ -2184,40 +1785,12 @@
         <w:rPr>
           <w:lang w:val="de-DE"/>
         </w:rPr>
-        <w:t>Zeile 85: Schreibfehler „</w:t>
-      </w:r>
-      <w:proofErr w:type="spellStart"/>
-      <w:r>
-        <w:rPr>
-          <w:lang w:val="de-DE"/>
-        </w:rPr>
-        <w:t>foreah</w:t>
-      </w:r>
-      <w:proofErr w:type="spellEnd"/>
-      <w:r>
-        <w:rPr>
-          <w:lang w:val="de-DE"/>
-        </w:rPr>
-        <w:t>“ verbessert zu „</w:t>
-      </w:r>
-      <w:proofErr w:type="spellStart"/>
-      <w:r>
-        <w:rPr>
-          <w:lang w:val="de-DE"/>
-        </w:rPr>
-        <w:t>foreach</w:t>
-      </w:r>
-      <w:proofErr w:type="spellEnd"/>
-      <w:r>
-        <w:rPr>
-          <w:lang w:val="de-DE"/>
-        </w:rPr>
-        <w:t>“</w:t>
+        <w:t>Zeile 85: Schreibfehler „foreah“ verbessert zu „foreach“</w:t>
       </w:r>
     </w:p>
     <w:p>
       <w:pPr>
-        <w:pStyle w:val="HTMLVorformatiert"/>
+        <w:pStyle w:val="PrformatHTML"/>
         <w:shd w:val="clear" w:color="auto" w:fill="2B2B2B"/>
         <w:rPr>
           <w:color w:val="A9B7C6"/>
@@ -2236,138 +1809,12 @@
           <w:shd w:val="clear" w:color="auto" w:fill="232525"/>
           <w:lang w:val="de-DE"/>
         </w:rPr>
-        <w:t xml:space="preserve">Parse </w:t>
-      </w:r>
-      <w:proofErr w:type="spellStart"/>
-      <w:r>
-        <w:rPr>
-          <w:color w:val="808080"/>
-          <w:shd w:val="clear" w:color="auto" w:fill="232525"/>
-          <w:lang w:val="de-DE"/>
-        </w:rPr>
-        <w:t>error</w:t>
-      </w:r>
-      <w:proofErr w:type="spellEnd"/>
-      <w:r>
-        <w:rPr>
-          <w:color w:val="808080"/>
-          <w:shd w:val="clear" w:color="auto" w:fill="232525"/>
-          <w:lang w:val="de-DE"/>
-        </w:rPr>
-        <w:t xml:space="preserve">: </w:t>
-      </w:r>
-      <w:proofErr w:type="spellStart"/>
-      <w:r>
-        <w:rPr>
-          <w:color w:val="808080"/>
-          <w:shd w:val="clear" w:color="auto" w:fill="232525"/>
-          <w:lang w:val="de-DE"/>
-        </w:rPr>
-        <w:t>syntax</w:t>
-      </w:r>
-      <w:proofErr w:type="spellEnd"/>
-      <w:r>
-        <w:rPr>
-          <w:color w:val="808080"/>
-          <w:shd w:val="clear" w:color="auto" w:fill="232525"/>
-          <w:lang w:val="de-DE"/>
-        </w:rPr>
-        <w:t xml:space="preserve"> </w:t>
-      </w:r>
-      <w:proofErr w:type="spellStart"/>
-      <w:r>
-        <w:rPr>
-          <w:color w:val="808080"/>
-          <w:shd w:val="clear" w:color="auto" w:fill="232525"/>
-          <w:lang w:val="de-DE"/>
-        </w:rPr>
-        <w:t>error</w:t>
-      </w:r>
-      <w:proofErr w:type="spellEnd"/>
-      <w:r>
-        <w:rPr>
-          <w:color w:val="808080"/>
-          <w:shd w:val="clear" w:color="auto" w:fill="232525"/>
-          <w:lang w:val="de-DE"/>
-        </w:rPr>
-        <w:t xml:space="preserve">, </w:t>
-      </w:r>
-      <w:proofErr w:type="spellStart"/>
-      <w:r>
-        <w:rPr>
-          <w:color w:val="808080"/>
-          <w:shd w:val="clear" w:color="auto" w:fill="232525"/>
-          <w:lang w:val="de-DE"/>
-        </w:rPr>
-        <w:t>unexpected</w:t>
-      </w:r>
-      <w:proofErr w:type="spellEnd"/>
-      <w:r>
-        <w:rPr>
-          <w:color w:val="808080"/>
-          <w:shd w:val="clear" w:color="auto" w:fill="232525"/>
-          <w:lang w:val="de-DE"/>
-        </w:rPr>
-        <w:t xml:space="preserve"> '</w:t>
-      </w:r>
-      <w:proofErr w:type="spellStart"/>
-      <w:r>
-        <w:rPr>
-          <w:color w:val="808080"/>
-          <w:shd w:val="clear" w:color="auto" w:fill="232525"/>
-          <w:lang w:val="de-DE"/>
-        </w:rPr>
-        <w:t>as</w:t>
-      </w:r>
-      <w:proofErr w:type="spellEnd"/>
-      <w:r>
-        <w:rPr>
-          <w:color w:val="808080"/>
-          <w:shd w:val="clear" w:color="auto" w:fill="232525"/>
-          <w:lang w:val="de-DE"/>
-        </w:rPr>
-        <w:t xml:space="preserve">' (T_AS), </w:t>
-      </w:r>
-      <w:proofErr w:type="spellStart"/>
-      <w:r>
-        <w:rPr>
-          <w:color w:val="808080"/>
-          <w:shd w:val="clear" w:color="auto" w:fill="232525"/>
-          <w:lang w:val="de-DE"/>
-        </w:rPr>
-        <w:t>expecting</w:t>
-      </w:r>
-      <w:proofErr w:type="spellEnd"/>
-      <w:r>
-        <w:rPr>
-          <w:color w:val="808080"/>
-          <w:shd w:val="clear" w:color="auto" w:fill="232525"/>
-          <w:lang w:val="de-DE"/>
-        </w:rPr>
-        <w:t xml:space="preserve"> ')' in C:\Users\benlo\PhpstormProjects\E-Mensa_Werbeseite\beispiele\meal.php on </w:t>
-      </w:r>
-      <w:proofErr w:type="spellStart"/>
-      <w:r>
-        <w:rPr>
-          <w:color w:val="808080"/>
-          <w:shd w:val="clear" w:color="auto" w:fill="232525"/>
-          <w:lang w:val="de-DE"/>
-        </w:rPr>
-        <w:t>line</w:t>
-      </w:r>
-      <w:proofErr w:type="spellEnd"/>
-      <w:r>
-        <w:rPr>
-          <w:color w:val="808080"/>
-          <w:shd w:val="clear" w:color="auto" w:fill="232525"/>
-          <w:lang w:val="de-DE"/>
-        </w:rPr>
-        <w:t xml:space="preserve"> 70</w:t>
+        <w:t>Parse error: syntax error, unexpected 'as' (T_AS), expecting ')' in C:\Users\benlo\PhpstormProjects\E-Mensa_Werbeseite\beispiele\meal.php on line 70</w:t>
       </w:r>
     </w:p>
     <w:p>
       <w:pPr>
-        <w:pStyle w:val="Listenabsatz"/>
+        <w:pStyle w:val="Paragraphedeliste"/>
         <w:ind w:left="1440"/>
         <w:rPr>
           <w:lang w:val="de-DE"/>
@@ -2376,7 +1823,7 @@
     </w:p>
     <w:p>
       <w:pPr>
-        <w:pStyle w:val="Listenabsatz"/>
+        <w:pStyle w:val="Paragraphedeliste"/>
         <w:ind w:left="1440"/>
         <w:rPr>
           <w:lang w:val="de-DE"/>
@@ -2396,7 +1843,7 @@
 </file>
 
 <file path=word/endnotes.xml><?xml version="1.0" encoding="utf-8"?>
-<w:endnotes xmlns:wpc="http://schemas.microsoft.com/office/word/2010/wordprocessingCanvas" xmlns:cx="http://schemas.microsoft.com/office/drawing/2014/chartex" xmlns:cx1="http://schemas.microsoft.com/office/drawing/2015/9/8/chartex" xmlns:cx2="http://schemas.microsoft.com/office/drawing/2015/10/21/chartex" xmlns:cx3="http://schemas.microsoft.com/office/drawing/2016/5/9/chartex" xmlns:cx4="http://schemas.microsoft.com/office/drawing/2016/5/10/chartex" xmlns:cx5="http://schemas.microsoft.com/office/drawing/2016/5/11/chartex" xmlns:cx6="http://schemas.microsoft.com/office/drawing/2016/5/12/chartex" xmlns:cx7="http://schemas.microsoft.com/office/drawing/2016/5/13/chartex" xmlns:cx8="http://schemas.microsoft.com/office/drawing/2016/5/14/chartex" xmlns:mc="http://schemas.openxmlformats.org/markup-compatibility/2006" xmlns:aink="http://schemas.microsoft.com/office/drawing/2016/ink" xmlns:am3d="http://schemas.microsoft.com/office/drawing/2017/model3d" xmlns:o="urn:schemas-microsoft-com:office:office" xmlns:r="http://schemas.openxmlformats.org/officeDocument/2006/relationships" xmlns:m="http://schemas.openxmlformats.org/officeDocument/2006/math" xmlns:v="urn:schemas-microsoft-com:vml" xmlns:wp14="http://schemas.microsoft.com/office/word/2010/wordprocessingDrawing" xmlns:wp="http://schemas.openxmlformats.org/drawingml/2006/wordprocessingDrawing" xmlns:w10="urn:schemas-microsoft-com:office:word" xmlns:w="http://schemas.openxmlformats.org/wordprocessingml/2006/main" xmlns:w14="http://schemas.microsoft.com/office/word/2010/wordml" xmlns:w15="http://schemas.microsoft.com/office/word/2012/wordml" xmlns:w16cex="http://schemas.microsoft.com/office/word/2018/wordml/cex" xmlns:w16cid="http://schemas.microsoft.com/office/word/2016/wordml/cid" xmlns:w16="http://schemas.microsoft.com/office/word/2018/wordml" xmlns:w16se="http://schemas.microsoft.com/office/word/2015/wordml/symex" xmlns:wpg="http://schemas.microsoft.com/office/word/2010/wordprocessingGroup" xmlns:wpi="http://schemas.microsoft.com/office/word/2010/wordprocessingInk" xmlns:wne="http://schemas.microsoft.com/office/word/2006/wordml" xmlns:wps="http://schemas.microsoft.com/office/word/2010/wordprocessingShape" mc:Ignorable="w14 w15 w16se w16cid w16 w16cex wp14">
+<w:endnotes xmlns:wpc="http://schemas.microsoft.com/office/word/2010/wordprocessingCanvas" xmlns:cx="http://schemas.microsoft.com/office/drawing/2014/chartex" xmlns:cx1="http://schemas.microsoft.com/office/drawing/2015/9/8/chartex" xmlns:cx2="http://schemas.microsoft.com/office/drawing/2015/10/21/chartex" xmlns:cx3="http://schemas.microsoft.com/office/drawing/2016/5/9/chartex" xmlns:cx4="http://schemas.microsoft.com/office/drawing/2016/5/10/chartex" xmlns:cx5="http://schemas.microsoft.com/office/drawing/2016/5/11/chartex" xmlns:cx6="http://schemas.microsoft.com/office/drawing/2016/5/12/chartex" xmlns:cx7="http://schemas.microsoft.com/office/drawing/2016/5/13/chartex" xmlns:cx8="http://schemas.microsoft.com/office/drawing/2016/5/14/chartex" xmlns:mc="http://schemas.openxmlformats.org/markup-compatibility/2006" xmlns:aink="http://schemas.microsoft.com/office/drawing/2016/ink" xmlns:am3d="http://schemas.microsoft.com/office/drawing/2017/model3d" xmlns:o="urn:schemas-microsoft-com:office:office" xmlns:r="http://schemas.openxmlformats.org/officeDocument/2006/relationships" xmlns:m="http://schemas.openxmlformats.org/officeDocument/2006/math" xmlns:v="urn:schemas-microsoft-com:vml" xmlns:wp14="http://schemas.microsoft.com/office/word/2010/wordprocessingDrawing" xmlns:wp="http://schemas.openxmlformats.org/drawingml/2006/wordprocessingDrawing" xmlns:w10="urn:schemas-microsoft-com:office:word" xmlns:w="http://schemas.openxmlformats.org/wordprocessingml/2006/main" xmlns:w14="http://schemas.microsoft.com/office/word/2010/wordml" xmlns:w15="http://schemas.microsoft.com/office/word/2012/wordml" xmlns:w16cid="http://schemas.microsoft.com/office/word/2016/wordml/cid" xmlns:w16se="http://schemas.microsoft.com/office/word/2015/wordml/symex" xmlns:wpg="http://schemas.microsoft.com/office/word/2010/wordprocessingGroup" xmlns:wpi="http://schemas.microsoft.com/office/word/2010/wordprocessingInk" xmlns:wne="http://schemas.microsoft.com/office/word/2006/wordml" xmlns:wps="http://schemas.microsoft.com/office/word/2010/wordprocessingShape" mc:Ignorable="w14 w15 w16se w16cid wp14">
   <w:endnote w:type="separator" w:id="-1">
     <w:p>
       <w:pPr>
@@ -2421,7 +1868,7 @@
 </file>
 
 <file path=word/footer1.xml><?xml version="1.0" encoding="utf-8"?>
-<w:ftr xmlns:wpc="http://schemas.microsoft.com/office/word/2010/wordprocessingCanvas" xmlns:cx="http://schemas.microsoft.com/office/drawing/2014/chartex" xmlns:cx1="http://schemas.microsoft.com/office/drawing/2015/9/8/chartex" xmlns:cx2="http://schemas.microsoft.com/office/drawing/2015/10/21/chartex" xmlns:cx3="http://schemas.microsoft.com/office/drawing/2016/5/9/chartex" xmlns:cx4="http://schemas.microsoft.com/office/drawing/2016/5/10/chartex" xmlns:cx5="http://schemas.microsoft.com/office/drawing/2016/5/11/chartex" xmlns:cx6="http://schemas.microsoft.com/office/drawing/2016/5/12/chartex" xmlns:cx7="http://schemas.microsoft.com/office/drawing/2016/5/13/chartex" xmlns:cx8="http://schemas.microsoft.com/office/drawing/2016/5/14/chartex" xmlns:mc="http://schemas.openxmlformats.org/markup-compatibility/2006" xmlns:aink="http://schemas.microsoft.com/office/drawing/2016/ink" xmlns:am3d="http://schemas.microsoft.com/office/drawing/2017/model3d" xmlns:o="urn:schemas-microsoft-com:office:office" xmlns:r="http://schemas.openxmlformats.org/officeDocument/2006/relationships" xmlns:m="http://schemas.openxmlformats.org/officeDocument/2006/math" xmlns:v="urn:schemas-microsoft-com:vml" xmlns:wp14="http://schemas.microsoft.com/office/word/2010/wordprocessingDrawing" xmlns:wp="http://schemas.openxmlformats.org/drawingml/2006/wordprocessingDrawing" xmlns:w10="urn:schemas-microsoft-com:office:word" xmlns:w="http://schemas.openxmlformats.org/wordprocessingml/2006/main" xmlns:w14="http://schemas.microsoft.com/office/word/2010/wordml" xmlns:w15="http://schemas.microsoft.com/office/word/2012/wordml" xmlns:w16cex="http://schemas.microsoft.com/office/word/2018/wordml/cex" xmlns:w16cid="http://schemas.microsoft.com/office/word/2016/wordml/cid" xmlns:w16="http://schemas.microsoft.com/office/word/2018/wordml" xmlns:w16se="http://schemas.microsoft.com/office/word/2015/wordml/symex" xmlns:wpg="http://schemas.microsoft.com/office/word/2010/wordprocessingGroup" xmlns:wpi="http://schemas.microsoft.com/office/word/2010/wordprocessingInk" xmlns:wne="http://schemas.microsoft.com/office/word/2006/wordml" xmlns:wps="http://schemas.microsoft.com/office/word/2010/wordprocessingShape" mc:Ignorable="w14 w15 w16se w16cid w16 w16cex wp14">
+<w:ftr xmlns:wpc="http://schemas.microsoft.com/office/word/2010/wordprocessingCanvas" xmlns:cx="http://schemas.microsoft.com/office/drawing/2014/chartex" xmlns:cx1="http://schemas.microsoft.com/office/drawing/2015/9/8/chartex" xmlns:cx2="http://schemas.microsoft.com/office/drawing/2015/10/21/chartex" xmlns:cx3="http://schemas.microsoft.com/office/drawing/2016/5/9/chartex" xmlns:cx4="http://schemas.microsoft.com/office/drawing/2016/5/10/chartex" xmlns:cx5="http://schemas.microsoft.com/office/drawing/2016/5/11/chartex" xmlns:cx6="http://schemas.microsoft.com/office/drawing/2016/5/12/chartex" xmlns:cx7="http://schemas.microsoft.com/office/drawing/2016/5/13/chartex" xmlns:cx8="http://schemas.microsoft.com/office/drawing/2016/5/14/chartex" xmlns:mc="http://schemas.openxmlformats.org/markup-compatibility/2006" xmlns:aink="http://schemas.microsoft.com/office/drawing/2016/ink" xmlns:am3d="http://schemas.microsoft.com/office/drawing/2017/model3d" xmlns:o="urn:schemas-microsoft-com:office:office" xmlns:r="http://schemas.openxmlformats.org/officeDocument/2006/relationships" xmlns:m="http://schemas.openxmlformats.org/officeDocument/2006/math" xmlns:v="urn:schemas-microsoft-com:vml" xmlns:wp14="http://schemas.microsoft.com/office/word/2010/wordprocessingDrawing" xmlns:wp="http://schemas.openxmlformats.org/drawingml/2006/wordprocessingDrawing" xmlns:w10="urn:schemas-microsoft-com:office:word" xmlns:w="http://schemas.openxmlformats.org/wordprocessingml/2006/main" xmlns:w14="http://schemas.microsoft.com/office/word/2010/wordml" xmlns:w15="http://schemas.microsoft.com/office/word/2012/wordml" xmlns:w16cid="http://schemas.microsoft.com/office/word/2016/wordml/cid" xmlns:w16se="http://schemas.microsoft.com/office/word/2015/wordml/symex" xmlns:wpg="http://schemas.microsoft.com/office/word/2010/wordprocessingGroup" xmlns:wpi="http://schemas.microsoft.com/office/word/2010/wordprocessingInk" xmlns:wne="http://schemas.microsoft.com/office/word/2006/wordml" xmlns:wps="http://schemas.microsoft.com/office/word/2010/wordprocessingShape" mc:Ignorable="w14 w15 w16se w16cid wp14">
   <w:sdt>
     <w:sdtPr>
       <w:id w:val="-211430689"/>
@@ -2434,7 +1881,7 @@
     <w:sdtContent>
       <w:p>
         <w:pPr>
-          <w:pStyle w:val="Fuzeile"/>
+          <w:pStyle w:val="Pieddepage"/>
           <w:jc w:val="center"/>
         </w:pPr>
         <w:r>
@@ -2460,14 +1907,14 @@
   </w:sdt>
   <w:p>
     <w:pPr>
-      <w:pStyle w:val="Fuzeile"/>
+      <w:pStyle w:val="Pieddepage"/>
     </w:pPr>
   </w:p>
 </w:ftr>
 </file>
 
 <file path=word/footnotes.xml><?xml version="1.0" encoding="utf-8"?>
-<w:footnotes xmlns:wpc="http://schemas.microsoft.com/office/word/2010/wordprocessingCanvas" xmlns:cx="http://schemas.microsoft.com/office/drawing/2014/chartex" xmlns:cx1="http://schemas.microsoft.com/office/drawing/2015/9/8/chartex" xmlns:cx2="http://schemas.microsoft.com/office/drawing/2015/10/21/chartex" xmlns:cx3="http://schemas.microsoft.com/office/drawing/2016/5/9/chartex" xmlns:cx4="http://schemas.microsoft.com/office/drawing/2016/5/10/chartex" xmlns:cx5="http://schemas.microsoft.com/office/drawing/2016/5/11/chartex" xmlns:cx6="http://schemas.microsoft.com/office/drawing/2016/5/12/chartex" xmlns:cx7="http://schemas.microsoft.com/office/drawing/2016/5/13/chartex" xmlns:cx8="http://schemas.microsoft.com/office/drawing/2016/5/14/chartex" xmlns:mc="http://schemas.openxmlformats.org/markup-compatibility/2006" xmlns:aink="http://schemas.microsoft.com/office/drawing/2016/ink" xmlns:am3d="http://schemas.microsoft.com/office/drawing/2017/model3d" xmlns:o="urn:schemas-microsoft-com:office:office" xmlns:r="http://schemas.openxmlformats.org/officeDocument/2006/relationships" xmlns:m="http://schemas.openxmlformats.org/officeDocument/2006/math" xmlns:v="urn:schemas-microsoft-com:vml" xmlns:wp14="http://schemas.microsoft.com/office/word/2010/wordprocessingDrawing" xmlns:wp="http://schemas.openxmlformats.org/drawingml/2006/wordprocessingDrawing" xmlns:w10="urn:schemas-microsoft-com:office:word" xmlns:w="http://schemas.openxmlformats.org/wordprocessingml/2006/main" xmlns:w14="http://schemas.microsoft.com/office/word/2010/wordml" xmlns:w15="http://schemas.microsoft.com/office/word/2012/wordml" xmlns:w16cex="http://schemas.microsoft.com/office/word/2018/wordml/cex" xmlns:w16cid="http://schemas.microsoft.com/office/word/2016/wordml/cid" xmlns:w16="http://schemas.microsoft.com/office/word/2018/wordml" xmlns:w16se="http://schemas.microsoft.com/office/word/2015/wordml/symex" xmlns:wpg="http://schemas.microsoft.com/office/word/2010/wordprocessingGroup" xmlns:wpi="http://schemas.microsoft.com/office/word/2010/wordprocessingInk" xmlns:wne="http://schemas.microsoft.com/office/word/2006/wordml" xmlns:wps="http://schemas.microsoft.com/office/word/2010/wordprocessingShape" mc:Ignorable="w14 w15 w16se w16cid w16 w16cex wp14">
+<w:footnotes xmlns:wpc="http://schemas.microsoft.com/office/word/2010/wordprocessingCanvas" xmlns:cx="http://schemas.microsoft.com/office/drawing/2014/chartex" xmlns:cx1="http://schemas.microsoft.com/office/drawing/2015/9/8/chartex" xmlns:cx2="http://schemas.microsoft.com/office/drawing/2015/10/21/chartex" xmlns:cx3="http://schemas.microsoft.com/office/drawing/2016/5/9/chartex" xmlns:cx4="http://schemas.microsoft.com/office/drawing/2016/5/10/chartex" xmlns:cx5="http://schemas.microsoft.com/office/drawing/2016/5/11/chartex" xmlns:cx6="http://schemas.microsoft.com/office/drawing/2016/5/12/chartex" xmlns:cx7="http://schemas.microsoft.com/office/drawing/2016/5/13/chartex" xmlns:cx8="http://schemas.microsoft.com/office/drawing/2016/5/14/chartex" xmlns:mc="http://schemas.openxmlformats.org/markup-compatibility/2006" xmlns:aink="http://schemas.microsoft.com/office/drawing/2016/ink" xmlns:am3d="http://schemas.microsoft.com/office/drawing/2017/model3d" xmlns:o="urn:schemas-microsoft-com:office:office" xmlns:r="http://schemas.openxmlformats.org/officeDocument/2006/relationships" xmlns:m="http://schemas.openxmlformats.org/officeDocument/2006/math" xmlns:v="urn:schemas-microsoft-com:vml" xmlns:wp14="http://schemas.microsoft.com/office/word/2010/wordprocessingDrawing" xmlns:wp="http://schemas.openxmlformats.org/drawingml/2006/wordprocessingDrawing" xmlns:w10="urn:schemas-microsoft-com:office:word" xmlns:w="http://schemas.openxmlformats.org/wordprocessingml/2006/main" xmlns:w14="http://schemas.microsoft.com/office/word/2010/wordml" xmlns:w15="http://schemas.microsoft.com/office/word/2012/wordml" xmlns:w16cid="http://schemas.microsoft.com/office/word/2016/wordml/cid" xmlns:w16se="http://schemas.microsoft.com/office/word/2015/wordml/symex" xmlns:wpg="http://schemas.microsoft.com/office/word/2010/wordprocessingGroup" xmlns:wpi="http://schemas.microsoft.com/office/word/2010/wordprocessingInk" xmlns:wne="http://schemas.microsoft.com/office/word/2006/wordml" xmlns:wps="http://schemas.microsoft.com/office/word/2010/wordprocessingShape" mc:Ignorable="w14 w15 w16se w16cid wp14">
   <w:footnote w:type="separator" w:id="-1">
     <w:p>
       <w:pPr>
@@ -2492,10 +1939,10 @@
 </file>
 
 <file path=word/header1.xml><?xml version="1.0" encoding="utf-8"?>
-<w:hdr xmlns:wpc="http://schemas.microsoft.com/office/word/2010/wordprocessingCanvas" xmlns:cx="http://schemas.microsoft.com/office/drawing/2014/chartex" xmlns:cx1="http://schemas.microsoft.com/office/drawing/2015/9/8/chartex" xmlns:cx2="http://schemas.microsoft.com/office/drawing/2015/10/21/chartex" xmlns:cx3="http://schemas.microsoft.com/office/drawing/2016/5/9/chartex" xmlns:cx4="http://schemas.microsoft.com/office/drawing/2016/5/10/chartex" xmlns:cx5="http://schemas.microsoft.com/office/drawing/2016/5/11/chartex" xmlns:cx6="http://schemas.microsoft.com/office/drawing/2016/5/12/chartex" xmlns:cx7="http://schemas.microsoft.com/office/drawing/2016/5/13/chartex" xmlns:cx8="http://schemas.microsoft.com/office/drawing/2016/5/14/chartex" xmlns:mc="http://schemas.openxmlformats.org/markup-compatibility/2006" xmlns:aink="http://schemas.microsoft.com/office/drawing/2016/ink" xmlns:am3d="http://schemas.microsoft.com/office/drawing/2017/model3d" xmlns:o="urn:schemas-microsoft-com:office:office" xmlns:r="http://schemas.openxmlformats.org/officeDocument/2006/relationships" xmlns:m="http://schemas.openxmlformats.org/officeDocument/2006/math" xmlns:v="urn:schemas-microsoft-com:vml" xmlns:wp14="http://schemas.microsoft.com/office/word/2010/wordprocessingDrawing" xmlns:wp="http://schemas.openxmlformats.org/drawingml/2006/wordprocessingDrawing" xmlns:w10="urn:schemas-microsoft-com:office:word" xmlns:w="http://schemas.openxmlformats.org/wordprocessingml/2006/main" xmlns:w14="http://schemas.microsoft.com/office/word/2010/wordml" xmlns:w15="http://schemas.microsoft.com/office/word/2012/wordml" xmlns:w16cex="http://schemas.microsoft.com/office/word/2018/wordml/cex" xmlns:w16cid="http://schemas.microsoft.com/office/word/2016/wordml/cid" xmlns:w16="http://schemas.microsoft.com/office/word/2018/wordml" xmlns:w16se="http://schemas.microsoft.com/office/word/2015/wordml/symex" xmlns:wpg="http://schemas.microsoft.com/office/word/2010/wordprocessingGroup" xmlns:wpi="http://schemas.microsoft.com/office/word/2010/wordprocessingInk" xmlns:wne="http://schemas.microsoft.com/office/word/2006/wordml" xmlns:wps="http://schemas.microsoft.com/office/word/2010/wordprocessingShape" mc:Ignorable="w14 w15 w16se w16cid w16 w16cex wp14">
+<w:hdr xmlns:wpc="http://schemas.microsoft.com/office/word/2010/wordprocessingCanvas" xmlns:cx="http://schemas.microsoft.com/office/drawing/2014/chartex" xmlns:cx1="http://schemas.microsoft.com/office/drawing/2015/9/8/chartex" xmlns:cx2="http://schemas.microsoft.com/office/drawing/2015/10/21/chartex" xmlns:cx3="http://schemas.microsoft.com/office/drawing/2016/5/9/chartex" xmlns:cx4="http://schemas.microsoft.com/office/drawing/2016/5/10/chartex" xmlns:cx5="http://schemas.microsoft.com/office/drawing/2016/5/11/chartex" xmlns:cx6="http://schemas.microsoft.com/office/drawing/2016/5/12/chartex" xmlns:cx7="http://schemas.microsoft.com/office/drawing/2016/5/13/chartex" xmlns:cx8="http://schemas.microsoft.com/office/drawing/2016/5/14/chartex" xmlns:mc="http://schemas.openxmlformats.org/markup-compatibility/2006" xmlns:aink="http://schemas.microsoft.com/office/drawing/2016/ink" xmlns:am3d="http://schemas.microsoft.com/office/drawing/2017/model3d" xmlns:o="urn:schemas-microsoft-com:office:office" xmlns:r="http://schemas.openxmlformats.org/officeDocument/2006/relationships" xmlns:m="http://schemas.openxmlformats.org/officeDocument/2006/math" xmlns:v="urn:schemas-microsoft-com:vml" xmlns:wp14="http://schemas.microsoft.com/office/word/2010/wordprocessingDrawing" xmlns:wp="http://schemas.openxmlformats.org/drawingml/2006/wordprocessingDrawing" xmlns:w10="urn:schemas-microsoft-com:office:word" xmlns:w="http://schemas.openxmlformats.org/wordprocessingml/2006/main" xmlns:w14="http://schemas.microsoft.com/office/word/2010/wordml" xmlns:w15="http://schemas.microsoft.com/office/word/2012/wordml" xmlns:w16cid="http://schemas.microsoft.com/office/word/2016/wordml/cid" xmlns:w16se="http://schemas.microsoft.com/office/word/2015/wordml/symex" xmlns:wpg="http://schemas.microsoft.com/office/word/2010/wordprocessingGroup" xmlns:wpi="http://schemas.microsoft.com/office/word/2010/wordprocessingInk" xmlns:wne="http://schemas.microsoft.com/office/word/2006/wordml" xmlns:wps="http://schemas.microsoft.com/office/word/2010/wordprocessingShape" mc:Ignorable="w14 w15 w16se w16cid wp14">
   <w:p>
     <w:pPr>
-      <w:pStyle w:val="Kopfzeile"/>
+      <w:pStyle w:val="En-tte"/>
       <w:rPr>
         <w:lang w:val="fr-CH"/>
       </w:rPr>
@@ -2511,7 +1958,7 @@
 </file>
 
 <file path=word/numbering.xml><?xml version="1.0" encoding="utf-8"?>
-<w:numbering xmlns:wpc="http://schemas.microsoft.com/office/word/2010/wordprocessingCanvas" xmlns:cx="http://schemas.microsoft.com/office/drawing/2014/chartex" xmlns:cx1="http://schemas.microsoft.com/office/drawing/2015/9/8/chartex" xmlns:cx2="http://schemas.microsoft.com/office/drawing/2015/10/21/chartex" xmlns:cx3="http://schemas.microsoft.com/office/drawing/2016/5/9/chartex" xmlns:cx4="http://schemas.microsoft.com/office/drawing/2016/5/10/chartex" xmlns:cx5="http://schemas.microsoft.com/office/drawing/2016/5/11/chartex" xmlns:cx6="http://schemas.microsoft.com/office/drawing/2016/5/12/chartex" xmlns:cx7="http://schemas.microsoft.com/office/drawing/2016/5/13/chartex" xmlns:cx8="http://schemas.microsoft.com/office/drawing/2016/5/14/chartex" xmlns:mc="http://schemas.openxmlformats.org/markup-compatibility/2006" xmlns:aink="http://schemas.microsoft.com/office/drawing/2016/ink" xmlns:am3d="http://schemas.microsoft.com/office/drawing/2017/model3d" xmlns:o="urn:schemas-microsoft-com:office:office" xmlns:r="http://schemas.openxmlformats.org/officeDocument/2006/relationships" xmlns:m="http://schemas.openxmlformats.org/officeDocument/2006/math" xmlns:v="urn:schemas-microsoft-com:vml" xmlns:wp14="http://schemas.microsoft.com/office/word/2010/wordprocessingDrawing" xmlns:wp="http://schemas.openxmlformats.org/drawingml/2006/wordprocessingDrawing" xmlns:w10="urn:schemas-microsoft-com:office:word" xmlns:w="http://schemas.openxmlformats.org/wordprocessingml/2006/main" xmlns:w14="http://schemas.microsoft.com/office/word/2010/wordml" xmlns:w15="http://schemas.microsoft.com/office/word/2012/wordml" xmlns:w16cex="http://schemas.microsoft.com/office/word/2018/wordml/cex" xmlns:w16cid="http://schemas.microsoft.com/office/word/2016/wordml/cid" xmlns:w16="http://schemas.microsoft.com/office/word/2018/wordml" xmlns:w16se="http://schemas.microsoft.com/office/word/2015/wordml/symex" xmlns:wpg="http://schemas.microsoft.com/office/word/2010/wordprocessingGroup" xmlns:wpi="http://schemas.microsoft.com/office/word/2010/wordprocessingInk" xmlns:wne="http://schemas.microsoft.com/office/word/2006/wordml" xmlns:wps="http://schemas.microsoft.com/office/word/2010/wordprocessingShape" mc:Ignorable="w14 w15 w16se w16cid w16 w16cex wp14">
+<w:numbering xmlns:wpc="http://schemas.microsoft.com/office/word/2010/wordprocessingCanvas" xmlns:cx="http://schemas.microsoft.com/office/drawing/2014/chartex" xmlns:cx1="http://schemas.microsoft.com/office/drawing/2015/9/8/chartex" xmlns:cx2="http://schemas.microsoft.com/office/drawing/2015/10/21/chartex" xmlns:cx3="http://schemas.microsoft.com/office/drawing/2016/5/9/chartex" xmlns:cx4="http://schemas.microsoft.com/office/drawing/2016/5/10/chartex" xmlns:cx5="http://schemas.microsoft.com/office/drawing/2016/5/11/chartex" xmlns:cx6="http://schemas.microsoft.com/office/drawing/2016/5/12/chartex" xmlns:cx7="http://schemas.microsoft.com/office/drawing/2016/5/13/chartex" xmlns:cx8="http://schemas.microsoft.com/office/drawing/2016/5/14/chartex" xmlns:mc="http://schemas.openxmlformats.org/markup-compatibility/2006" xmlns:aink="http://schemas.microsoft.com/office/drawing/2016/ink" xmlns:am3d="http://schemas.microsoft.com/office/drawing/2017/model3d" xmlns:o="urn:schemas-microsoft-com:office:office" xmlns:r="http://schemas.openxmlformats.org/officeDocument/2006/relationships" xmlns:m="http://schemas.openxmlformats.org/officeDocument/2006/math" xmlns:v="urn:schemas-microsoft-com:vml" xmlns:wp14="http://schemas.microsoft.com/office/word/2010/wordprocessingDrawing" xmlns:wp="http://schemas.openxmlformats.org/drawingml/2006/wordprocessingDrawing" xmlns:w10="urn:schemas-microsoft-com:office:word" xmlns:w="http://schemas.openxmlformats.org/wordprocessingml/2006/main" xmlns:w14="http://schemas.microsoft.com/office/word/2010/wordml" xmlns:w15="http://schemas.microsoft.com/office/word/2012/wordml" xmlns:w16cid="http://schemas.microsoft.com/office/word/2016/wordml/cid" xmlns:w16se="http://schemas.microsoft.com/office/word/2015/wordml/symex" xmlns:wpg="http://schemas.microsoft.com/office/word/2010/wordprocessingGroup" xmlns:wpi="http://schemas.microsoft.com/office/word/2010/wordprocessingInk" xmlns:wne="http://schemas.microsoft.com/office/word/2006/wordml" xmlns:wps="http://schemas.microsoft.com/office/word/2010/wordprocessingShape" mc:Ignorable="w14 w15 w16se w16cid wp14">
   <w:abstractNum w:abstractNumId="0" w15:restartNumberingAfterBreak="0">
     <w:nsid w:val="5C3E79D0"/>
     <w:multiLevelType w:val="hybridMultilevel"/>
@@ -2724,7 +2171,7 @@
 </file>
 
 <file path=word/styles.xml><?xml version="1.0" encoding="utf-8"?>
-<w:styles xmlns:mc="http://schemas.openxmlformats.org/markup-compatibility/2006" xmlns:r="http://schemas.openxmlformats.org/officeDocument/2006/relationships" xmlns:w="http://schemas.openxmlformats.org/wordprocessingml/2006/main" xmlns:w14="http://schemas.microsoft.com/office/word/2010/wordml" xmlns:w15="http://schemas.microsoft.com/office/word/2012/wordml" xmlns:w16cex="http://schemas.microsoft.com/office/word/2018/wordml/cex" xmlns:w16cid="http://schemas.microsoft.com/office/word/2016/wordml/cid" xmlns:w16="http://schemas.microsoft.com/office/word/2018/wordml" xmlns:w16se="http://schemas.microsoft.com/office/word/2015/wordml/symex" mc:Ignorable="w14 w15 w16se w16cid w16 w16cex">
+<w:styles xmlns:mc="http://schemas.openxmlformats.org/markup-compatibility/2006" xmlns:r="http://schemas.openxmlformats.org/officeDocument/2006/relationships" xmlns:w="http://schemas.openxmlformats.org/wordprocessingml/2006/main" xmlns:w14="http://schemas.microsoft.com/office/word/2010/wordml" xmlns:w15="http://schemas.microsoft.com/office/word/2012/wordml" xmlns:w16cid="http://schemas.microsoft.com/office/word/2016/wordml/cid" xmlns:w16se="http://schemas.microsoft.com/office/word/2015/wordml/symex" mc:Ignorable="w14 w15 w16se w16cid">
   <w:docDefaults>
     <w:rPrDefault>
       <w:rPr>
@@ -3118,17 +2565,17 @@
     <w:lsdException w:name="Unresolved Mention" w:semiHidden="1" w:unhideWhenUsed="1"/>
     <w:lsdException w:name="Smart Link" w:semiHidden="1" w:unhideWhenUsed="1"/>
   </w:latentStyles>
-  <w:style w:type="paragraph" w:default="1" w:styleId="Standard">
+  <w:style w:type="paragraph" w:default="1" w:styleId="Normal">
     <w:name w:val="Normal"/>
     <w:qFormat/>
   </w:style>
-  <w:style w:type="character" w:default="1" w:styleId="Absatz-Standardschriftart">
+  <w:style w:type="character" w:default="1" w:styleId="Policepardfaut">
     <w:name w:val="Default Paragraph Font"/>
     <w:uiPriority w:val="1"/>
     <w:semiHidden/>
     <w:unhideWhenUsed/>
   </w:style>
-  <w:style w:type="table" w:default="1" w:styleId="NormaleTabelle">
+  <w:style w:type="table" w:default="1" w:styleId="TableauNormal">
     <w:name w:val="Normal Table"/>
     <w:uiPriority w:val="99"/>
     <w:semiHidden/>
@@ -3143,15 +2590,15 @@
       </w:tblCellMar>
     </w:tblPr>
   </w:style>
-  <w:style w:type="numbering" w:default="1" w:styleId="KeineListe">
+  <w:style w:type="numbering" w:default="1" w:styleId="Aucuneliste">
     <w:name w:val="No List"/>
     <w:uiPriority w:val="99"/>
     <w:semiHidden/>
     <w:unhideWhenUsed/>
   </w:style>
-  <w:style w:type="table" w:styleId="Tabellenraster">
+  <w:style w:type="table" w:styleId="Grilledutableau">
     <w:name w:val="Table Grid"/>
-    <w:basedOn w:val="NormaleTabelle"/>
+    <w:basedOn w:val="TableauNormal"/>
     <w:uiPriority w:val="39"/>
     <w:rsid w:val="004040F6"/>
     <w:pPr>
@@ -3168,10 +2615,10 @@
       </w:tblBorders>
     </w:tblPr>
   </w:style>
-  <w:style w:type="paragraph" w:styleId="Kopfzeile">
+  <w:style w:type="paragraph" w:styleId="En-tte">
     <w:name w:val="header"/>
-    <w:basedOn w:val="Standard"/>
-    <w:link w:val="KopfzeileZchn"/>
+    <w:basedOn w:val="Normal"/>
+    <w:link w:val="En-tteCar"/>
     <w:uiPriority w:val="99"/>
     <w:unhideWhenUsed/>
     <w:rsid w:val="00F34891"/>
@@ -3183,17 +2630,17 @@
       <w:spacing w:after="0" w:line="240" w:lineRule="auto"/>
     </w:pPr>
   </w:style>
-  <w:style w:type="character" w:customStyle="1" w:styleId="KopfzeileZchn">
-    <w:name w:val="Kopfzeile Zchn"/>
-    <w:basedOn w:val="Absatz-Standardschriftart"/>
-    <w:link w:val="Kopfzeile"/>
+  <w:style w:type="character" w:customStyle="1" w:styleId="En-tteCar">
+    <w:name w:val="En-tête Car"/>
+    <w:basedOn w:val="Policepardfaut"/>
+    <w:link w:val="En-tte"/>
     <w:uiPriority w:val="99"/>
     <w:rsid w:val="00F34891"/>
   </w:style>
-  <w:style w:type="paragraph" w:styleId="Fuzeile">
+  <w:style w:type="paragraph" w:styleId="Pieddepage">
     <w:name w:val="footer"/>
-    <w:basedOn w:val="Standard"/>
-    <w:link w:val="FuzeileZchn"/>
+    <w:basedOn w:val="Normal"/>
+    <w:link w:val="PieddepageCar"/>
     <w:uiPriority w:val="99"/>
     <w:unhideWhenUsed/>
     <w:rsid w:val="00F34891"/>
@@ -3205,16 +2652,16 @@
       <w:spacing w:after="0" w:line="240" w:lineRule="auto"/>
     </w:pPr>
   </w:style>
-  <w:style w:type="character" w:customStyle="1" w:styleId="FuzeileZchn">
-    <w:name w:val="Fußzeile Zchn"/>
-    <w:basedOn w:val="Absatz-Standardschriftart"/>
-    <w:link w:val="Fuzeile"/>
+  <w:style w:type="character" w:customStyle="1" w:styleId="PieddepageCar">
+    <w:name w:val="Pied de page Car"/>
+    <w:basedOn w:val="Policepardfaut"/>
+    <w:link w:val="Pieddepage"/>
     <w:uiPriority w:val="99"/>
     <w:rsid w:val="00F34891"/>
   </w:style>
-  <w:style w:type="paragraph" w:styleId="Listenabsatz">
+  <w:style w:type="paragraph" w:styleId="Paragraphedeliste">
     <w:name w:val="List Paragraph"/>
-    <w:basedOn w:val="Standard"/>
+    <w:basedOn w:val="Normal"/>
     <w:uiPriority w:val="34"/>
     <w:qFormat/>
     <w:rsid w:val="00E57E42"/>
@@ -3223,10 +2670,10 @@
       <w:contextualSpacing/>
     </w:pPr>
   </w:style>
-  <w:style w:type="paragraph" w:styleId="HTMLVorformatiert">
+  <w:style w:type="paragraph" w:styleId="PrformatHTML">
     <w:name w:val="HTML Preformatted"/>
-    <w:basedOn w:val="Standard"/>
-    <w:link w:val="HTMLVorformatiertZchn"/>
+    <w:basedOn w:val="Normal"/>
+    <w:link w:val="PrformatHTMLCar"/>
     <w:uiPriority w:val="99"/>
     <w:unhideWhenUsed/>
     <w:rsid w:val="00E57E42"/>
@@ -3258,10 +2705,10 @@
       <w:lang w:eastAsia="en-GB"/>
     </w:rPr>
   </w:style>
-  <w:style w:type="character" w:customStyle="1" w:styleId="HTMLVorformatiertZchn">
-    <w:name w:val="HTML Vorformatiert Zchn"/>
-    <w:basedOn w:val="Absatz-Standardschriftart"/>
-    <w:link w:val="HTMLVorformatiert"/>
+  <w:style w:type="character" w:customStyle="1" w:styleId="PrformatHTMLCar">
+    <w:name w:val="Préformaté HTML Car"/>
+    <w:basedOn w:val="Policepardfaut"/>
+    <w:link w:val="PrformatHTML"/>
     <w:uiPriority w:val="99"/>
     <w:rsid w:val="00E57E42"/>
     <w:rPr>
@@ -3574,7 +3021,7 @@
 </file>
 
 <file path=customXml/itemProps1.xml><?xml version="1.0" encoding="utf-8"?>
-<ds:datastoreItem xmlns:ds="http://schemas.openxmlformats.org/officeDocument/2006/customXml" ds:itemID="{159D5E10-2FA8-403D-B6B7-F90440A7A1A9}">
+<ds:datastoreItem xmlns:ds="http://schemas.openxmlformats.org/officeDocument/2006/customXml" ds:itemID="{F32AA8C7-1C61-4F6F-B903-A1CE0FBA7A31}">
   <ds:schemaRefs>
     <ds:schemaRef ds:uri="http://schemas.openxmlformats.org/officeDocument/2006/bibliography"/>
   </ds:schemaRefs>

</xml_diff>

<commit_message>
M4 MVC Struktur + Aufgabe 6 + Aufgabe7
</commit_message>
<xml_diff>
--- a/Gruppennummer_dossier.docx
+++ b/Gruppennummer_dossier.docx
@@ -11332,7 +11332,19 @@
               <w:rPr>
                 <w:lang w:val="de-DE"/>
               </w:rPr>
-              <w:t>M3, A1, Ben</w:t>
+              <w:t>M</w:t>
+            </w:r>
+            <w:r>
+              <w:rPr>
+                <w:lang w:val="de-DE"/>
+              </w:rPr>
+              <w:t>4</w:t>
+            </w:r>
+            <w:r>
+              <w:rPr>
+                <w:lang w:val="de-DE"/>
+              </w:rPr>
+              <w:t>, A1, Ben</w:t>
             </w:r>
           </w:p>
         </w:tc>
@@ -11350,7 +11362,7 @@
               <w:rPr>
                 <w:lang w:val="de-DE"/>
               </w:rPr>
-              <w:t>30Minuten</w:t>
+              <w:t>1 Stunde</w:t>
             </w:r>
           </w:p>
         </w:tc>
@@ -11368,7 +11380,13 @@
               <w:rPr>
                 <w:lang w:val="de-DE"/>
               </w:rPr>
-              <w:t>20 Minuten</w:t>
+              <w:t>2</w:t>
+            </w:r>
+            <w:r>
+              <w:rPr>
+                <w:lang w:val="de-DE"/>
+              </w:rPr>
+              <w:t xml:space="preserve"> Stunden</w:t>
             </w:r>
           </w:p>
         </w:tc>
@@ -11382,8 +11400,12 @@
                 <w:lang w:val="de-DE"/>
               </w:rPr>
             </w:pPr>
-            <w:bookmarkStart w:id="0" w:name="_GoBack"/>
-            <w:bookmarkEnd w:id="0"/>
+            <w:r>
+              <w:rPr>
+                <w:lang w:val="de-DE"/>
+              </w:rPr>
+              <w:t>Unsicherheit bei ERD und Struktur bei SQL</w:t>
+            </w:r>
           </w:p>
         </w:tc>
         <w:tc>
@@ -11396,12 +11418,6 @@
                 <w:lang w:val="de-DE"/>
               </w:rPr>
             </w:pPr>
-            <w:r>
-              <w:rPr>
-                <w:lang w:val="de-DE"/>
-              </w:rPr>
-              <w:t>W3schools.com</w:t>
-            </w:r>
           </w:p>
         </w:tc>
       </w:tr>
@@ -11420,7 +11436,19 @@
               <w:rPr>
                 <w:lang w:val="de-DE"/>
               </w:rPr>
-              <w:t>M3, A2, Mika</w:t>
+              <w:t>M</w:t>
+            </w:r>
+            <w:r>
+              <w:rPr>
+                <w:lang w:val="de-DE"/>
+              </w:rPr>
+              <w:t>4</w:t>
+            </w:r>
+            <w:r>
+              <w:rPr>
+                <w:lang w:val="de-DE"/>
+              </w:rPr>
+              <w:t>, A2, Mika</w:t>
             </w:r>
           </w:p>
         </w:tc>
@@ -11438,7 +11466,7 @@
               <w:rPr>
                 <w:lang w:val="de-DE"/>
               </w:rPr>
-              <w:t>1 Stunde</w:t>
+              <w:t>30 Minuten</w:t>
             </w:r>
           </w:p>
         </w:tc>
@@ -11452,6 +11480,12 @@
                 <w:lang w:val="de-DE"/>
               </w:rPr>
             </w:pPr>
+            <w:r>
+              <w:rPr>
+                <w:lang w:val="de-DE"/>
+              </w:rPr>
+              <w:t>25 Minuten</w:t>
+            </w:r>
           </w:p>
         </w:tc>
         <w:tc>
@@ -11500,7 +11534,19 @@
               <w:rPr>
                 <w:lang w:val="de-DE"/>
               </w:rPr>
-              <w:t>M3, A3, Ben, Mika</w:t>
+              <w:t>M</w:t>
+            </w:r>
+            <w:r>
+              <w:rPr>
+                <w:lang w:val="de-DE"/>
+              </w:rPr>
+              <w:t>4</w:t>
+            </w:r>
+            <w:r>
+              <w:rPr>
+                <w:lang w:val="de-DE"/>
+              </w:rPr>
+              <w:t>, A3, Ben, Mika</w:t>
             </w:r>
           </w:p>
         </w:tc>
@@ -11514,12 +11560,6 @@
                 <w:lang w:val="de-DE"/>
               </w:rPr>
             </w:pPr>
-            <w:r>
-              <w:rPr>
-                <w:lang w:val="de-DE"/>
-              </w:rPr>
-              <w:t>10 Minuten</w:t>
-            </w:r>
           </w:p>
         </w:tc>
         <w:tc>
@@ -11532,12 +11572,6 @@
                 <w:lang w:val="de-DE"/>
               </w:rPr>
             </w:pPr>
-            <w:r>
-              <w:rPr>
-                <w:lang w:val="de-DE"/>
-              </w:rPr>
-              <w:t>10 Minuten</w:t>
-            </w:r>
           </w:p>
         </w:tc>
         <w:tc>
@@ -11580,7 +11614,25 @@
               <w:rPr>
                 <w:lang w:val="de-DE"/>
               </w:rPr>
-              <w:t>M3, A4, Ben</w:t>
+              <w:t>M</w:t>
+            </w:r>
+            <w:r>
+              <w:rPr>
+                <w:lang w:val="de-DE"/>
+              </w:rPr>
+              <w:t>4</w:t>
+            </w:r>
+            <w:r>
+              <w:rPr>
+                <w:lang w:val="de-DE"/>
+              </w:rPr>
+              <w:t>, A4, Ben</w:t>
+            </w:r>
+            <w:r>
+              <w:rPr>
+                <w:lang w:val="de-DE"/>
+              </w:rPr>
+              <w:t>, Mika</w:t>
             </w:r>
           </w:p>
         </w:tc>
@@ -11598,7 +11650,7 @@
               <w:rPr>
                 <w:lang w:val="de-DE"/>
               </w:rPr>
-              <w:t>2 Stunden</w:t>
+              <w:t>30 Minuten</w:t>
             </w:r>
           </w:p>
         </w:tc>
@@ -11616,7 +11668,7 @@
               <w:rPr>
                 <w:lang w:val="de-DE"/>
               </w:rPr>
-              <w:t>3 Stunden</w:t>
+              <w:t>25 Minuten</w:t>
             </w:r>
           </w:p>
         </w:tc>
@@ -11630,12 +11682,6 @@
                 <w:lang w:val="de-DE"/>
               </w:rPr>
             </w:pPr>
-            <w:r>
-              <w:rPr>
-                <w:lang w:val="de-DE"/>
-              </w:rPr>
-              <w:t>Fehlerfindung- und behebung</w:t>
-            </w:r>
           </w:p>
         </w:tc>
         <w:tc>
@@ -11652,7 +11698,7 @@
               <w:rPr>
                 <w:lang w:val="de-DE"/>
               </w:rPr>
-              <w:t>Stackoverflow.com</w:t>
+              <w:t>Ilias</w:t>
             </w:r>
           </w:p>
         </w:tc>
@@ -11672,7 +11718,31 @@
               <w:rPr>
                 <w:lang w:val="de-DE"/>
               </w:rPr>
-              <w:t>M3, A5, Mika</w:t>
+              <w:t>M</w:t>
+            </w:r>
+            <w:r>
+              <w:rPr>
+                <w:lang w:val="de-DE"/>
+              </w:rPr>
+              <w:t>4</w:t>
+            </w:r>
+            <w:r>
+              <w:rPr>
+                <w:lang w:val="de-DE"/>
+              </w:rPr>
+              <w:t xml:space="preserve">, A5, </w:t>
+            </w:r>
+            <w:r>
+              <w:rPr>
+                <w:lang w:val="de-DE"/>
+              </w:rPr>
+              <w:t xml:space="preserve">Ben, </w:t>
+            </w:r>
+            <w:r>
+              <w:rPr>
+                <w:lang w:val="de-DE"/>
+              </w:rPr>
+              <w:t>Mika</w:t>
             </w:r>
           </w:p>
         </w:tc>
@@ -11690,6 +11760,119 @@
               <w:rPr>
                 <w:lang w:val="de-DE"/>
               </w:rPr>
+              <w:t>5 Minuten</w:t>
+            </w:r>
+          </w:p>
+        </w:tc>
+        <w:tc>
+          <w:tcPr>
+            <w:tcW w:w="1417" w:type="dxa"/>
+          </w:tcPr>
+          <w:p>
+            <w:pPr>
+              <w:rPr>
+                <w:lang w:val="de-DE"/>
+              </w:rPr>
+            </w:pPr>
+            <w:r>
+              <w:rPr>
+                <w:lang w:val="de-DE"/>
+              </w:rPr>
+              <w:t>1</w:t>
+            </w:r>
+            <w:r>
+              <w:rPr>
+                <w:lang w:val="de-DE"/>
+              </w:rPr>
+              <w:t xml:space="preserve"> Stunde</w:t>
+            </w:r>
+          </w:p>
+        </w:tc>
+        <w:tc>
+          <w:tcPr>
+            <w:tcW w:w="2835" w:type="dxa"/>
+          </w:tcPr>
+          <w:p>
+            <w:pPr>
+              <w:rPr>
+                <w:lang w:val="de-DE"/>
+              </w:rPr>
+            </w:pPr>
+            <w:r>
+              <w:rPr>
+                <w:lang w:val="de-DE"/>
+              </w:rPr>
+              <w:t>Problem bei Built-in Server</w:t>
+            </w:r>
+          </w:p>
+        </w:tc>
+        <w:tc>
+          <w:tcPr>
+            <w:tcW w:w="1696" w:type="dxa"/>
+          </w:tcPr>
+          <w:p>
+            <w:pPr>
+              <w:rPr>
+                <w:lang w:val="de-DE"/>
+              </w:rPr>
+            </w:pPr>
+            <w:r>
+              <w:t>Forum, Supporttermin</w:t>
+            </w:r>
+          </w:p>
+        </w:tc>
+      </w:tr>
+      <w:tr>
+        <w:tc>
+          <w:tcPr>
+            <w:tcW w:w="1413" w:type="dxa"/>
+          </w:tcPr>
+          <w:p>
+            <w:pPr>
+              <w:rPr>
+                <w:lang w:val="de-DE"/>
+              </w:rPr>
+            </w:pPr>
+            <w:r>
+              <w:rPr>
+                <w:lang w:val="de-DE"/>
+              </w:rPr>
+              <w:t>M</w:t>
+            </w:r>
+            <w:r>
+              <w:rPr>
+                <w:lang w:val="de-DE"/>
+              </w:rPr>
+              <w:t>4</w:t>
+            </w:r>
+            <w:r>
+              <w:rPr>
+                <w:lang w:val="de-DE"/>
+              </w:rPr>
+              <w:t>, A6, Ben</w:t>
+            </w:r>
+            <w:r>
+              <w:rPr>
+                <w:lang w:val="de-DE"/>
+              </w:rPr>
+              <w:t>, Mika</w:t>
+            </w:r>
+          </w:p>
+        </w:tc>
+        <w:tc>
+          <w:tcPr>
+            <w:tcW w:w="1701" w:type="dxa"/>
+          </w:tcPr>
+          <w:p>
+            <w:pPr>
+              <w:rPr>
+                <w:lang w:val="de-DE"/>
+              </w:rPr>
+            </w:pPr>
+            <w:r>
+              <w:rPr>
+                <w:lang w:val="de-DE"/>
+              </w:rPr>
               <w:t>2 Stunden</w:t>
             </w:r>
           </w:p>
@@ -11708,7 +11891,19 @@
               <w:rPr>
                 <w:lang w:val="de-DE"/>
               </w:rPr>
-              <w:t>2 Stunden</w:t>
+              <w:t>3</w:t>
+            </w:r>
+            <w:r>
+              <w:rPr>
+                <w:lang w:val="de-DE"/>
+              </w:rPr>
+              <w:t>,5</w:t>
+            </w:r>
+            <w:r>
+              <w:rPr>
+                <w:lang w:val="de-DE"/>
+              </w:rPr>
+              <w:t xml:space="preserve"> Stunden</w:t>
             </w:r>
           </w:p>
         </w:tc>
@@ -11726,7 +11921,7 @@
               <w:rPr>
                 <w:lang w:val="de-DE"/>
               </w:rPr>
-              <w:t>Paar Probleme Join zu verstehen und umzusetzen</w:t>
+              <w:t>Blade einarbeiten und verstehen, Recherchen, Vorlesung nochmal durchgehen</w:t>
             </w:r>
           </w:p>
         </w:tc>
@@ -11740,13 +11935,19 @@
                 <w:lang w:val="de-DE"/>
               </w:rPr>
             </w:pPr>
+            <w:r>
+              <w:rPr>
+                <w:lang w:val="de-DE"/>
+              </w:rPr>
+              <w:t xml:space="preserve">Vorlesung, </w:t>
+            </w:r>
             <w:hyperlink r:id="rId26" w:history="1">
               <w:r>
                 <w:rPr>
                   <w:rStyle w:val="Lienhypertexte"/>
                   <w:lang w:val="de-DE"/>
                 </w:rPr>
-                <w:t>https://www.w3schools.com/sql/sql_join.asp</w:t>
+                <w:t>https://laravel.com</w:t>
               </w:r>
             </w:hyperlink>
             <w:r>
@@ -11773,7 +11974,25 @@
               <w:rPr>
                 <w:lang w:val="de-DE"/>
               </w:rPr>
-              <w:t>M3, A6, Ben</w:t>
+              <w:t>M</w:t>
+            </w:r>
+            <w:r>
+              <w:rPr>
+                <w:lang w:val="de-DE"/>
+              </w:rPr>
+              <w:t>4</w:t>
+            </w:r>
+            <w:r>
+              <w:rPr>
+                <w:lang w:val="de-DE"/>
+              </w:rPr>
+              <w:t xml:space="preserve">, A7, </w:t>
+            </w:r>
+            <w:r>
+              <w:rPr>
+                <w:lang w:val="de-DE"/>
+              </w:rPr>
+              <w:t>Mika</w:t>
             </w:r>
           </w:p>
         </w:tc>
@@ -11791,7 +12010,7 @@
               <w:rPr>
                 <w:lang w:val="de-DE"/>
               </w:rPr>
-              <w:t>10 Minuten</w:t>
+              <w:t>1,5 Stunden</w:t>
             </w:r>
           </w:p>
         </w:tc>
@@ -11809,7 +12028,7 @@
               <w:rPr>
                 <w:lang w:val="de-DE"/>
               </w:rPr>
-              <w:t>3 Stunden</w:t>
+              <w:t>1 Stunde</w:t>
             </w:r>
           </w:p>
         </w:tc>
@@ -11823,22 +12042,6 @@
                 <w:lang w:val="de-DE"/>
               </w:rPr>
             </w:pPr>
-            <w:r>
-              <w:rPr>
-                <w:b/>
-                <w:bCs/>
-                <w:color w:val="000000"/>
-                <w:lang w:val="de-DE"/>
-              </w:rPr>
-              <w:t>Fatal error</w:t>
-            </w:r>
-            <w:r>
-              <w:rPr>
-                <w:color w:val="000000"/>
-                <w:lang w:val="de-DE"/>
-              </w:rPr>
-              <w:t>: Uncaught Error: Call to undefined function mysqli_connect()</w:t>
-            </w:r>
           </w:p>
         </w:tc>
         <w:tc>
@@ -11851,12 +12054,15 @@
                 <w:lang w:val="de-DE"/>
               </w:rPr>
             </w:pPr>
-            <w:r>
-              <w:rPr>
-                <w:lang w:val="de-DE"/>
-              </w:rPr>
-              <w:t>Gefühlt alles mögliche, DBWT Forum</w:t>
-            </w:r>
+            <w:hyperlink r:id="rId27" w:history="1">
+              <w:r>
+                <w:rPr>
+                  <w:rStyle w:val="Lienhypertexte"/>
+                  <w:lang w:val="de-DE"/>
+                </w:rPr>
+                <w:t>https://laravel.com</w:t>
+              </w:r>
+            </w:hyperlink>
           </w:p>
         </w:tc>
       </w:tr>
@@ -11875,7 +12081,19 @@
               <w:rPr>
                 <w:lang w:val="de-DE"/>
               </w:rPr>
-              <w:t>M3, A7, Ben</w:t>
+              <w:t>M</w:t>
+            </w:r>
+            <w:r>
+              <w:rPr>
+                <w:lang w:val="de-DE"/>
+              </w:rPr>
+              <w:t>4</w:t>
+            </w:r>
+            <w:r>
+              <w:rPr>
+                <w:lang w:val="de-DE"/>
+              </w:rPr>
+              <w:t>, A8 Mika</w:t>
             </w:r>
           </w:p>
         </w:tc>
@@ -11911,7 +12129,7 @@
               <w:rPr>
                 <w:lang w:val="de-DE"/>
               </w:rPr>
-              <w:t>6 Stunden</w:t>
+              <w:t>3.5 Stunden</w:t>
             </w:r>
           </w:p>
         </w:tc>
@@ -11929,7 +12147,7 @@
               <w:rPr>
                 <w:lang w:val="de-DE"/>
               </w:rPr>
-              <w:t>SQL Query raffinieren und Daten richtig absatteln</w:t>
+              <w:t>Modell nochmal umgeändert.</w:t>
             </w:r>
           </w:p>
         </w:tc>
@@ -11943,93 +12161,7 @@
                 <w:lang w:val="de-DE"/>
               </w:rPr>
             </w:pPr>
-          </w:p>
-        </w:tc>
-      </w:tr>
-      <w:tr>
-        <w:tc>
-          <w:tcPr>
-            <w:tcW w:w="1413" w:type="dxa"/>
-          </w:tcPr>
-          <w:p>
-            <w:pPr>
-              <w:rPr>
-                <w:lang w:val="de-DE"/>
-              </w:rPr>
-            </w:pPr>
-            <w:r>
-              <w:rPr>
-                <w:lang w:val="de-DE"/>
-              </w:rPr>
-              <w:t>M3, A8 Mika</w:t>
-            </w:r>
-          </w:p>
-        </w:tc>
-        <w:tc>
-          <w:tcPr>
-            <w:tcW w:w="1701" w:type="dxa"/>
-          </w:tcPr>
-          <w:p>
-            <w:pPr>
-              <w:rPr>
-                <w:lang w:val="de-DE"/>
-              </w:rPr>
-            </w:pPr>
-            <w:r>
-              <w:rPr>
-                <w:lang w:val="de-DE"/>
-              </w:rPr>
-              <w:t>3 Stunden</w:t>
-            </w:r>
-          </w:p>
-        </w:tc>
-        <w:tc>
-          <w:tcPr>
-            <w:tcW w:w="1417" w:type="dxa"/>
-          </w:tcPr>
-          <w:p>
-            <w:pPr>
-              <w:rPr>
-                <w:lang w:val="de-DE"/>
-              </w:rPr>
-            </w:pPr>
-            <w:r>
-              <w:rPr>
-                <w:lang w:val="de-DE"/>
-              </w:rPr>
-              <w:t>3.5 Stunden</w:t>
-            </w:r>
-          </w:p>
-        </w:tc>
-        <w:tc>
-          <w:tcPr>
-            <w:tcW w:w="2835" w:type="dxa"/>
-          </w:tcPr>
-          <w:p>
-            <w:pPr>
-              <w:rPr>
-                <w:lang w:val="de-DE"/>
-              </w:rPr>
-            </w:pPr>
-            <w:r>
-              <w:rPr>
-                <w:lang w:val="de-DE"/>
-              </w:rPr>
-              <w:t>Modell nochmal umgeändert.</w:t>
-            </w:r>
-          </w:p>
-        </w:tc>
-        <w:tc>
-          <w:tcPr>
-            <w:tcW w:w="1696" w:type="dxa"/>
-          </w:tcPr>
-          <w:p>
-            <w:pPr>
-              <w:rPr>
-                <w:lang w:val="de-DE"/>
-              </w:rPr>
-            </w:pPr>
-            <w:hyperlink r:id="rId27" w:history="1">
+            <w:hyperlink r:id="rId28" w:history="1">
               <w:r>
                 <w:rPr>
                   <w:rStyle w:val="Lienhypertexte"/>
@@ -12038,92 +12170,6 @@
                 <w:t>https://draw.io</w:t>
               </w:r>
             </w:hyperlink>
-            <w:r>
-              <w:rPr>
-                <w:lang w:val="de-DE"/>
-              </w:rPr>
-              <w:t xml:space="preserve"> </w:t>
-            </w:r>
-          </w:p>
-        </w:tc>
-      </w:tr>
-      <w:tr>
-        <w:tc>
-          <w:tcPr>
-            <w:tcW w:w="1413" w:type="dxa"/>
-          </w:tcPr>
-          <w:p>
-            <w:pPr>
-              <w:rPr>
-                <w:lang w:val="de-DE"/>
-              </w:rPr>
-            </w:pPr>
-            <w:r>
-              <w:rPr>
-                <w:lang w:val="de-DE"/>
-              </w:rPr>
-              <w:t>M3, A9 Mika</w:t>
-            </w:r>
-          </w:p>
-        </w:tc>
-        <w:tc>
-          <w:tcPr>
-            <w:tcW w:w="1701" w:type="dxa"/>
-          </w:tcPr>
-          <w:p>
-            <w:pPr>
-              <w:rPr>
-                <w:lang w:val="de-DE"/>
-              </w:rPr>
-            </w:pPr>
-            <w:r>
-              <w:rPr>
-                <w:lang w:val="de-DE"/>
-              </w:rPr>
-              <w:t>10 Minuten</w:t>
-            </w:r>
-          </w:p>
-        </w:tc>
-        <w:tc>
-          <w:tcPr>
-            <w:tcW w:w="1417" w:type="dxa"/>
-          </w:tcPr>
-          <w:p>
-            <w:pPr>
-              <w:rPr>
-                <w:lang w:val="de-DE"/>
-              </w:rPr>
-            </w:pPr>
-            <w:r>
-              <w:rPr>
-                <w:lang w:val="de-DE"/>
-              </w:rPr>
-              <w:t>5 Minuten</w:t>
-            </w:r>
-          </w:p>
-        </w:tc>
-        <w:tc>
-          <w:tcPr>
-            <w:tcW w:w="2835" w:type="dxa"/>
-          </w:tcPr>
-          <w:p>
-            <w:pPr>
-              <w:rPr>
-                <w:lang w:val="de-DE"/>
-              </w:rPr>
-            </w:pPr>
-          </w:p>
-        </w:tc>
-        <w:tc>
-          <w:tcPr>
-            <w:tcW w:w="1696" w:type="dxa"/>
-          </w:tcPr>
-          <w:p>
-            <w:pPr>
-              <w:rPr>
-                <w:lang w:val="de-DE"/>
-              </w:rPr>
-            </w:pPr>
             <w:r>
               <w:rPr>
                 <w:lang w:val="de-DE"/>
@@ -12200,7 +12246,7 @@
                     <pic:cNvPicPr/>
                   </pic:nvPicPr>
                   <pic:blipFill>
-                    <a:blip r:embed="rId28"/>
+                    <a:blip r:embed="rId29"/>
                     <a:stretch>
                       <a:fillRect/>
                     </a:stretch>
@@ -12257,7 +12303,7 @@
                     <pic:cNvPicPr/>
                   </pic:nvPicPr>
                   <pic:blipFill>
-                    <a:blip r:embed="rId29">
+                    <a:blip r:embed="rId30">
                       <a:extLst>
                         <a:ext uri="{28A0092B-C50C-407E-A947-70E740481C1C}">
                           <a14:useLocalDpi xmlns:a14="http://schemas.microsoft.com/office/drawing/2010/main" val="0"/>
@@ -12413,7 +12459,7 @@
                     <pic:cNvPicPr/>
                   </pic:nvPicPr>
                   <pic:blipFill>
-                    <a:blip r:embed="rId30"/>
+                    <a:blip r:embed="rId31"/>
                     <a:stretch>
                       <a:fillRect/>
                     </a:stretch>
@@ -12458,36 +12504,299 @@
       </w:pPr>
       <w:r>
         <w:rPr>
+          <w:noProof/>
+        </w:rPr>
+        <w:lastRenderedPageBreak/>
+        <w:drawing>
+          <wp:anchor distT="0" distB="0" distL="114300" distR="114300" simplePos="0" relativeHeight="251710464" behindDoc="0" locked="0" layoutInCell="1" allowOverlap="1" wp14:anchorId="5958F637" wp14:editId="63385F4A">
+            <wp:simplePos x="0" y="0"/>
+            <wp:positionH relativeFrom="page">
+              <wp:align>left</wp:align>
+            </wp:positionH>
+            <wp:positionV relativeFrom="paragraph">
+              <wp:posOffset>403225</wp:posOffset>
+            </wp:positionV>
+            <wp:extent cx="7667625" cy="3603625"/>
+            <wp:effectExtent l="0" t="0" r="9525" b="0"/>
+            <wp:wrapTopAndBottom/>
+            <wp:docPr id="15" name="Image 15"/>
+            <wp:cNvGraphicFramePr>
+              <a:graphicFrameLocks xmlns:a="http://schemas.openxmlformats.org/drawingml/2006/main" noChangeAspect="1"/>
+            </wp:cNvGraphicFramePr>
+            <a:graphic xmlns:a="http://schemas.openxmlformats.org/drawingml/2006/main">
+              <a:graphicData uri="http://schemas.openxmlformats.org/drawingml/2006/picture">
+                <pic:pic xmlns:pic="http://schemas.openxmlformats.org/drawingml/2006/picture">
+                  <pic:nvPicPr>
+                    <pic:cNvPr id="1" name=""/>
+                    <pic:cNvPicPr/>
+                  </pic:nvPicPr>
+                  <pic:blipFill>
+                    <a:blip r:embed="rId32">
+                      <a:extLst>
+                        <a:ext uri="{28A0092B-C50C-407E-A947-70E740481C1C}">
+                          <a14:useLocalDpi xmlns:a14="http://schemas.microsoft.com/office/drawing/2010/main" val="0"/>
+                        </a:ext>
+                      </a:extLst>
+                    </a:blip>
+                    <a:stretch>
+                      <a:fillRect/>
+                    </a:stretch>
+                  </pic:blipFill>
+                  <pic:spPr>
+                    <a:xfrm>
+                      <a:off x="0" y="0"/>
+                      <a:ext cx="7667625" cy="3603625"/>
+                    </a:xfrm>
+                    <a:prstGeom prst="rect">
+                      <a:avLst/>
+                    </a:prstGeom>
+                  </pic:spPr>
+                </pic:pic>
+              </a:graphicData>
+            </a:graphic>
+            <wp14:sizeRelH relativeFrom="margin">
+              <wp14:pctWidth>0</wp14:pctWidth>
+            </wp14:sizeRelH>
+            <wp14:sizeRelV relativeFrom="margin">
+              <wp14:pctHeight>0</wp14:pctHeight>
+            </wp14:sizeRelV>
+          </wp:anchor>
+        </w:drawing>
+      </w:r>
+      <w:r>
+        <w:rPr>
           <w:color w:val="000000"/>
           <w:lang w:val="de-DE"/>
         </w:rPr>
-        <w:lastRenderedPageBreak/>
+        <w:t>M4 Aufgabe7 2)</w:t>
+      </w:r>
+    </w:p>
+    <w:p>
+      <w:pPr>
+        <w:rPr>
+          <w:color w:val="000000"/>
+          <w:lang w:val="de-DE"/>
+        </w:rPr>
+      </w:pPr>
+    </w:p>
+    <w:p>
+      <w:pPr>
+        <w:rPr>
+          <w:color w:val="000000"/>
+          <w:lang w:val="de-DE"/>
+        </w:rPr>
+      </w:pPr>
+      <w:bookmarkStart w:id="0" w:name="_GoBack"/>
+      <w:bookmarkEnd w:id="0"/>
+      <w:r>
+        <w:rPr>
+          <w:color w:val="000000"/>
+          <w:lang w:val="de-DE"/>
+        </w:rPr>
+        <w:br w:type="page"/>
+      </w:r>
+    </w:p>
+    <w:p>
+      <w:pPr>
+        <w:rPr>
+          <w:color w:val="000000"/>
+          <w:lang w:val="de-DE"/>
+        </w:rPr>
+      </w:pPr>
+    </w:p>
+    <w:p>
+      <w:pPr>
+        <w:rPr>
+          <w:color w:val="000000"/>
+          <w:lang w:val="de-DE"/>
+        </w:rPr>
+      </w:pPr>
+      <w:r>
+        <w:rPr>
+          <w:color w:val="000000"/>
+          <w:lang w:val="de-DE"/>
+        </w:rPr>
         <w:t>Aufgabe 8</w:t>
       </w:r>
     </w:p>
     <w:p>
-      <w:pPr>
+      <w:r>
         <w:rPr>
           <w:color w:val="000000"/>
           <w:lang w:val="de-DE"/>
         </w:rPr>
-      </w:pPr>
-      <w:r>
+        <w:t>1.</w:t>
+      </w:r>
+      <w:r>
+        <w:t xml:space="preserve"> </w:t>
+      </w:r>
+      <w:r>
+        <w:t>ALTER TABLE `gericht_hat_allergen`</w:t>
+      </w:r>
+    </w:p>
+    <w:p>
+      <w:r>
+        <w:t xml:space="preserve">    ADD CONSTRAINT Uniq UNIQUE(gericht_id,code);</w:t>
+      </w:r>
+    </w:p>
+    <w:p>
+      <w:pPr>
         <w:rPr>
           <w:color w:val="000000"/>
           <w:lang w:val="de-DE"/>
         </w:rPr>
-        <w:t>1.</w:t>
+      </w:pPr>
+    </w:p>
+    <w:p>
+      <w:pPr>
+        <w:rPr>
+          <w:color w:val="000000"/>
+          <w:lang w:val="de-DE"/>
+        </w:rPr>
+      </w:pPr>
+    </w:p>
+    <w:p>
+      <w:pPr>
+        <w:rPr>
+          <w:color w:val="000000"/>
+          <w:lang w:val="de-DE"/>
+        </w:rPr>
+      </w:pPr>
+      <w:r>
+        <w:rPr>
+          <w:color w:val="000000"/>
+          <w:lang w:val="de-DE"/>
+        </w:rPr>
+        <w:t xml:space="preserve">2. </w:t>
+      </w:r>
+      <w:r>
+        <w:rPr>
+          <w:color w:val="000000"/>
+          <w:lang w:val="de-DE"/>
+        </w:rPr>
+        <w:t>CREATE INDEX idx_gerichtname</w:t>
+      </w:r>
+    </w:p>
+    <w:p>
+      <w:pPr>
+        <w:rPr>
+          <w:color w:val="000000"/>
+          <w:lang w:val="de-DE"/>
+        </w:rPr>
+      </w:pPr>
+      <w:r>
+        <w:rPr>
+          <w:color w:val="000000"/>
+          <w:lang w:val="de-DE"/>
+        </w:rPr>
+        <w:t xml:space="preserve">    ON gericht (name);</w:t>
+      </w:r>
+    </w:p>
+    <w:p>
+      <w:pPr>
+        <w:rPr>
+          <w:color w:val="000000"/>
+          <w:lang w:val="de-DE"/>
+        </w:rPr>
+      </w:pPr>
+    </w:p>
+    <w:p>
+      <w:r>
+        <w:rPr>
+          <w:color w:val="000000"/>
+          <w:lang w:val="de-DE"/>
+        </w:rPr>
+        <w:t>3.</w:t>
       </w:r>
       <w:r>
         <w:t xml:space="preserve"> </w:t>
       </w:r>
       <w:r>
+        <w:t>ALTER TABLE gericht_hat_allergen</w:t>
+      </w:r>
+    </w:p>
+    <w:p>
+      <w:r>
+        <w:t xml:space="preserve">    drop CONSTRAINT FK_allergen_gericht;</w:t>
+      </w:r>
+    </w:p>
+    <w:p/>
+    <w:p>
+      <w:r>
+        <w:t>ALTER TABLE gericht_hat_kategorie</w:t>
+      </w:r>
+    </w:p>
+    <w:p>
+      <w:r>
+        <w:t xml:space="preserve">    drop CONSTRAINT FK_kategorie;</w:t>
+      </w:r>
+    </w:p>
+    <w:p/>
+    <w:p>
+      <w:r>
+        <w:t>ALTER TABLE gericht_hat_allergen</w:t>
+      </w:r>
+    </w:p>
+    <w:p>
+      <w:r>
+        <w:t xml:space="preserve">    ADD CONSTRAINT FK_allergen_gericht</w:t>
+      </w:r>
+    </w:p>
+    <w:p>
+      <w:r>
+        <w:t xml:space="preserve">        FOREIGN KEY (gericht_id)</w:t>
+      </w:r>
+    </w:p>
+    <w:p>
+      <w:r>
+        <w:t xml:space="preserve">            REFERENCES gericht</w:t>
+      </w:r>
+    </w:p>
+    <w:p>
+      <w:r>
+        <w:t xml:space="preserve">                (id)</w:t>
+      </w:r>
+    </w:p>
+    <w:p>
+      <w:r>
+        <w:t xml:space="preserve">            ON DELETE CASCADE ON UPDATE NO ACTION;</w:t>
+      </w:r>
+    </w:p>
+    <w:p/>
+    <w:p>
+      <w:r>
+        <w:t>ALTER TABLE gericht_hat_kategorie</w:t>
+      </w:r>
+    </w:p>
+    <w:p>
+      <w:r>
+        <w:t xml:space="preserve">    ADD CONSTRAINT FK_kategorie_gericht</w:t>
+      </w:r>
+    </w:p>
+    <w:p>
+      <w:r>
+        <w:t xml:space="preserve">        FOREIGN KEY (gericht_id)</w:t>
+      </w:r>
+    </w:p>
+    <w:p>
+      <w:r>
+        <w:t xml:space="preserve">            REFERENCES gericht</w:t>
+      </w:r>
+    </w:p>
+    <w:p>
+      <w:r>
+        <w:t xml:space="preserve">                (id)</w:t>
+      </w:r>
+    </w:p>
+    <w:p>
+      <w:pPr>
         <w:rPr>
           <w:color w:val="000000"/>
           <w:lang w:val="de-DE"/>
         </w:rPr>
-        <w:t>ALTER TABLE `gericht_hat_allergen`</w:t>
+      </w:pPr>
+      <w:r>
+        <w:t xml:space="preserve">            ON DELETE CASCADE ON UPDATE NO ACTION;</w:t>
       </w:r>
     </w:p>
     <w:p>
@@ -12497,21 +12806,21 @@
           <w:lang w:val="de-DE"/>
         </w:rPr>
       </w:pPr>
-      <w:r>
+    </w:p>
+    <w:p>
+      <w:pPr>
         <w:rPr>
           <w:color w:val="000000"/>
           <w:lang w:val="de-DE"/>
         </w:rPr>
-        <w:t>ADD CONSTRAINT Uniq UNIQUE(gericht_id,kategorie_id);</w:t>
-      </w:r>
-    </w:p>
-    <w:p>
-      <w:pPr>
+      </w:pPr>
+      <w:r>
         <w:rPr>
           <w:color w:val="000000"/>
           <w:lang w:val="de-DE"/>
         </w:rPr>
-      </w:pPr>
+        <w:t>4.</w:t>
+      </w:r>
     </w:p>
     <w:p>
       <w:pPr>
@@ -12520,13 +12829,14 @@
           <w:lang w:val="de-DE"/>
         </w:rPr>
       </w:pPr>
-      <w:r>
+    </w:p>
+    <w:p>
+      <w:pPr>
         <w:rPr>
           <w:color w:val="000000"/>
           <w:lang w:val="de-DE"/>
         </w:rPr>
-        <w:t>2. CREATE INDEX idx_name</w:t>
-      </w:r>
+      </w:pPr>
     </w:p>
     <w:p>
       <w:pPr>
@@ -12540,7 +12850,7 @@
           <w:color w:val="000000"/>
           <w:lang w:val="de-DE"/>
         </w:rPr>
-        <w:t>ON gericht (name);</w:t>
+        <w:t>5.</w:t>
       </w:r>
     </w:p>
     <w:p>
@@ -12550,39 +12860,27 @@
           <w:lang w:val="de-DE"/>
         </w:rPr>
       </w:pPr>
-    </w:p>
-    <w:p>
-      <w:pPr>
+      <w:r>
         <w:rPr>
           <w:color w:val="000000"/>
           <w:lang w:val="de-DE"/>
         </w:rPr>
-      </w:pPr>
-      <w:r>
+        <w:t>ALTER TABLE gericht_hat_allergen</w:t>
+      </w:r>
+    </w:p>
+    <w:p>
+      <w:pPr>
         <w:rPr>
           <w:color w:val="000000"/>
           <w:lang w:val="de-DE"/>
         </w:rPr>
-        <w:t>3.</w:t>
-      </w:r>
-      <w:r>
-        <w:t xml:space="preserve"> </w:t>
-      </w:r>
-      <w:hyperlink r:id="rId31" w:history="1">
-        <w:r>
-          <w:rPr>
-            <w:rStyle w:val="Lienhypertexte"/>
-            <w:lang w:val="de-DE"/>
-          </w:rPr>
-          <w:t>https://stackoverflow.com/questions/1571581/how-to-add-on-delete-cascade-in-alter-table-statement</w:t>
-        </w:r>
-      </w:hyperlink>
+      </w:pPr>
       <w:r>
         <w:rPr>
           <w:color w:val="000000"/>
           <w:lang w:val="de-DE"/>
         </w:rPr>
-        <w:t xml:space="preserve"> </w:t>
+        <w:t xml:space="preserve">    ADD CONSTRAINT FK_allergen_update</w:t>
       </w:r>
     </w:p>
     <w:p>
@@ -12597,12 +12895,110 @@
           <w:color w:val="000000"/>
           <w:lang w:val="de-DE"/>
         </w:rPr>
-        <w:t>4.</w:t>
+        <w:t xml:space="preserve">        FOREIGN KEY (code)</w:t>
+      </w:r>
+    </w:p>
+    <w:p>
+      <w:pPr>
+        <w:rPr>
+          <w:color w:val="000000"/>
+          <w:lang w:val="de-DE"/>
+        </w:rPr>
+      </w:pPr>
+      <w:r>
+        <w:rPr>
+          <w:color w:val="000000"/>
+          <w:lang w:val="de-DE"/>
+        </w:rPr>
+        <w:t xml:space="preserve">            REFERENCES allergen</w:t>
+      </w:r>
+    </w:p>
+    <w:p>
+      <w:pPr>
+        <w:rPr>
+          <w:color w:val="000000"/>
+          <w:lang w:val="de-DE"/>
+        </w:rPr>
+      </w:pPr>
+      <w:r>
+        <w:rPr>
+          <w:color w:val="000000"/>
+          <w:lang w:val="de-DE"/>
+        </w:rPr>
+        <w:t xml:space="preserve">                (code)</w:t>
+      </w:r>
+    </w:p>
+    <w:p>
+      <w:pPr>
+        <w:rPr>
+          <w:color w:val="000000"/>
+          <w:lang w:val="de-DE"/>
+        </w:rPr>
+      </w:pPr>
+      <w:r>
+        <w:rPr>
+          <w:color w:val="000000"/>
+          <w:lang w:val="de-DE"/>
+        </w:rPr>
+        <w:t xml:space="preserve">            ON DELETE CASCADE ON UPDATE NO ACTION;</w:t>
+      </w:r>
+    </w:p>
+    <w:p>
+      <w:pPr>
+        <w:rPr>
+          <w:color w:val="000000"/>
+          <w:lang w:val="de-DE"/>
+        </w:rPr>
+      </w:pPr>
+    </w:p>
+    <w:p>
+      <w:pPr>
+        <w:rPr>
+          <w:color w:val="000000"/>
+          <w:lang w:val="de-DE"/>
+        </w:rPr>
+      </w:pPr>
+      <w:r>
+        <w:rPr>
+          <w:color w:val="000000"/>
+          <w:lang w:val="de-DE"/>
+        </w:rPr>
+        <w:t>6.</w:t>
+      </w:r>
+    </w:p>
+    <w:p>
+      <w:pPr>
+        <w:rPr>
+          <w:color w:val="000000"/>
+          <w:lang w:val="de-DE"/>
+        </w:rPr>
+      </w:pPr>
+      <w:r>
+        <w:rPr>
+          <w:color w:val="000000"/>
+          <w:lang w:val="de-DE"/>
+        </w:rPr>
+        <w:t>ALTER TABLE gericht_hat_kategorie</w:t>
+      </w:r>
+    </w:p>
+    <w:p>
+      <w:pPr>
+        <w:rPr>
+          <w:color w:val="000000"/>
+          <w:lang w:val="de-DE"/>
+        </w:rPr>
+      </w:pPr>
+      <w:r>
+        <w:rPr>
+          <w:color w:val="000000"/>
+          <w:lang w:val="de-DE"/>
+        </w:rPr>
+        <w:t xml:space="preserve">    ADD CONSTRAINT PK_PrimaryKeys PRIMARY KEY (gericht_id,kategorie_id);</w:t>
       </w:r>
     </w:p>
     <w:sectPr>
-      <w:headerReference w:type="default" r:id="rId32"/>
-      <w:footerReference w:type="default" r:id="rId33"/>
+      <w:headerReference w:type="default" r:id="rId33"/>
+      <w:footerReference w:type="default" r:id="rId34"/>
       <w:pgSz w:w="11906" w:h="16838"/>
       <w:pgMar w:top="1417" w:right="1417" w:bottom="1417" w:left="1417" w:header="708" w:footer="708" w:gutter="0"/>
       <w:cols w:space="708"/>
@@ -13960,7 +14356,7 @@
 </file>
 
 <file path=customXml/itemProps1.xml><?xml version="1.0" encoding="utf-8"?>
-<ds:datastoreItem xmlns:ds="http://schemas.openxmlformats.org/officeDocument/2006/customXml" ds:itemID="{39E76E3F-D98A-4FFA-B1D7-615362F58E3F}">
+<ds:datastoreItem xmlns:ds="http://schemas.openxmlformats.org/officeDocument/2006/customXml" ds:itemID="{C099E72B-241D-4389-9983-7DECDA538865}">
   <ds:schemaRefs>
     <ds:schemaRef ds:uri="http://schemas.openxmlformats.org/officeDocument/2006/bibliography"/>
   </ds:schemaRefs>

</xml_diff>

<commit_message>
M5 Aufgabe1 & 5
</commit_message>
<xml_diff>
--- a/Gruppennummer_dossier.docx
+++ b/Gruppennummer_dossier.docx
@@ -1,6 +1,6 @@
 
 <file path=word/document.xml><?xml version="1.0" encoding="utf-8"?>
-<w:document xmlns:wpc="http://schemas.microsoft.com/office/word/2010/wordprocessingCanvas" xmlns:cx="http://schemas.microsoft.com/office/drawing/2014/chartex" xmlns:cx1="http://schemas.microsoft.com/office/drawing/2015/9/8/chartex" xmlns:cx2="http://schemas.microsoft.com/office/drawing/2015/10/21/chartex" xmlns:cx3="http://schemas.microsoft.com/office/drawing/2016/5/9/chartex" xmlns:cx4="http://schemas.microsoft.com/office/drawing/2016/5/10/chartex" xmlns:cx5="http://schemas.microsoft.com/office/drawing/2016/5/11/chartex" xmlns:cx6="http://schemas.microsoft.com/office/drawing/2016/5/12/chartex" xmlns:cx7="http://schemas.microsoft.com/office/drawing/2016/5/13/chartex" xmlns:cx8="http://schemas.microsoft.com/office/drawing/2016/5/14/chartex" xmlns:mc="http://schemas.openxmlformats.org/markup-compatibility/2006" xmlns:aink="http://schemas.microsoft.com/office/drawing/2016/ink" xmlns:am3d="http://schemas.microsoft.com/office/drawing/2017/model3d" xmlns:o="urn:schemas-microsoft-com:office:office" xmlns:r="http://schemas.openxmlformats.org/officeDocument/2006/relationships" xmlns:m="http://schemas.openxmlformats.org/officeDocument/2006/math" xmlns:v="urn:schemas-microsoft-com:vml" xmlns:wp14="http://schemas.microsoft.com/office/word/2010/wordprocessingDrawing" xmlns:wp="http://schemas.openxmlformats.org/drawingml/2006/wordprocessingDrawing" xmlns:w10="urn:schemas-microsoft-com:office:word" xmlns:w="http://schemas.openxmlformats.org/wordprocessingml/2006/main" xmlns:w14="http://schemas.microsoft.com/office/word/2010/wordml" xmlns:w15="http://schemas.microsoft.com/office/word/2012/wordml" xmlns:w16cex="http://schemas.microsoft.com/office/word/2018/wordml/cex" xmlns:w16cid="http://schemas.microsoft.com/office/word/2016/wordml/cid" xmlns:w16="http://schemas.microsoft.com/office/word/2018/wordml" xmlns:w16se="http://schemas.microsoft.com/office/word/2015/wordml/symex" xmlns:wpg="http://schemas.microsoft.com/office/word/2010/wordprocessingGroup" xmlns:wpi="http://schemas.microsoft.com/office/word/2010/wordprocessingInk" xmlns:wne="http://schemas.microsoft.com/office/word/2006/wordml" xmlns:wps="http://schemas.microsoft.com/office/word/2010/wordprocessingShape" mc:Ignorable="w14 w15 w16se w16cid w16 w16cex wp14">
+<w:document xmlns:wpc="http://schemas.microsoft.com/office/word/2010/wordprocessingCanvas" xmlns:cx="http://schemas.microsoft.com/office/drawing/2014/chartex" xmlns:cx1="http://schemas.microsoft.com/office/drawing/2015/9/8/chartex" xmlns:cx2="http://schemas.microsoft.com/office/drawing/2015/10/21/chartex" xmlns:cx3="http://schemas.microsoft.com/office/drawing/2016/5/9/chartex" xmlns:cx4="http://schemas.microsoft.com/office/drawing/2016/5/10/chartex" xmlns:cx5="http://schemas.microsoft.com/office/drawing/2016/5/11/chartex" xmlns:cx6="http://schemas.microsoft.com/office/drawing/2016/5/12/chartex" xmlns:cx7="http://schemas.microsoft.com/office/drawing/2016/5/13/chartex" xmlns:cx8="http://schemas.microsoft.com/office/drawing/2016/5/14/chartex" xmlns:mc="http://schemas.openxmlformats.org/markup-compatibility/2006" xmlns:aink="http://schemas.microsoft.com/office/drawing/2016/ink" xmlns:am3d="http://schemas.microsoft.com/office/drawing/2017/model3d" xmlns:o="urn:schemas-microsoft-com:office:office" xmlns:r="http://schemas.openxmlformats.org/officeDocument/2006/relationships" xmlns:m="http://schemas.openxmlformats.org/officeDocument/2006/math" xmlns:v="urn:schemas-microsoft-com:vml" xmlns:wp14="http://schemas.microsoft.com/office/word/2010/wordprocessingDrawing" xmlns:wp="http://schemas.openxmlformats.org/drawingml/2006/wordprocessingDrawing" xmlns:w10="urn:schemas-microsoft-com:office:word" xmlns:w="http://schemas.openxmlformats.org/wordprocessingml/2006/main" xmlns:w14="http://schemas.microsoft.com/office/word/2010/wordml" xmlns:w15="http://schemas.microsoft.com/office/word/2012/wordml" xmlns:w16cid="http://schemas.microsoft.com/office/word/2016/wordml/cid" xmlns:w16se="http://schemas.microsoft.com/office/word/2015/wordml/symex" xmlns:wpg="http://schemas.microsoft.com/office/word/2010/wordprocessingGroup" xmlns:wpi="http://schemas.microsoft.com/office/word/2010/wordprocessingInk" xmlns:wne="http://schemas.microsoft.com/office/word/2006/wordml" xmlns:wps="http://schemas.microsoft.com/office/word/2010/wordprocessingShape" mc:Ignorable="w14 w15 w16se w16cid wp14">
   <w:body>
     <w:p>
       <w:pPr>
@@ -35,7 +35,7 @@
     </w:p>
     <w:tbl>
       <w:tblPr>
-        <w:tblStyle w:val="Tabellenraster"/>
+        <w:tblStyle w:val="Grilledutableau"/>
         <w:tblW w:w="9351" w:type="dxa"/>
         <w:tblCellMar>
           <w:top w:w="113" w:type="dxa"/>
@@ -1020,12 +1020,28 @@
             <w:tcW w:w="2450" w:type="dxa"/>
           </w:tcPr>
           <w:p>
-            <w:r>
+            <w:pPr>
+              <w:rPr>
+                <w:lang w:val="de-DE"/>
+              </w:rPr>
+            </w:pPr>
+            <w:r>
+              <w:rPr>
+                <w:lang w:val="de-DE"/>
+              </w:rPr>
               <w:t>w3school.com</w:t>
             </w:r>
           </w:p>
           <w:p>
-            <w:r>
+            <w:pPr>
+              <w:rPr>
+                <w:lang w:val="de-DE"/>
+              </w:rPr>
+            </w:pPr>
+            <w:r>
+              <w:rPr>
+                <w:lang w:val="de-DE"/>
+              </w:rPr>
               <w:t>canva.com/colors/color-wheel</w:t>
             </w:r>
           </w:p>
@@ -1094,7 +1110,7 @@
     </w:p>
     <w:tbl>
       <w:tblPr>
-        <w:tblStyle w:val="Tabellenraster"/>
+        <w:tblStyle w:val="Grilledutableau"/>
         <w:tblW w:w="0" w:type="auto"/>
         <w:tblLayout w:type="fixed"/>
         <w:tblLook w:val="04A0" w:firstRow="1" w:lastRow="0" w:firstColumn="1" w:lastColumn="0" w:noHBand="0" w:noVBand="1"/>
@@ -1788,23 +1804,53 @@
             <w:tcW w:w="1696" w:type="dxa"/>
           </w:tcPr>
           <w:p>
-            <w:r>
+            <w:pPr>
+              <w:rPr>
+                <w:lang w:val="de-DE"/>
+              </w:rPr>
+            </w:pPr>
+            <w:r>
+              <w:rPr>
+                <w:lang w:val="de-DE"/>
+              </w:rPr>
               <w:t>Php.net</w:t>
             </w:r>
           </w:p>
           <w:p>
-            <w:r>
+            <w:pPr>
+              <w:rPr>
+                <w:lang w:val="de-DE"/>
+              </w:rPr>
+            </w:pPr>
+            <w:r>
+              <w:rPr>
+                <w:lang w:val="de-DE"/>
+              </w:rPr>
               <w:t>W3school</w:t>
             </w:r>
             <w:r>
+              <w:rPr>
+                <w:lang w:val="de-DE"/>
+              </w:rPr>
               <w:t>s</w:t>
             </w:r>
             <w:r>
+              <w:rPr>
+                <w:lang w:val="de-DE"/>
+              </w:rPr>
               <w:t>.com</w:t>
             </w:r>
           </w:p>
           <w:p>
-            <w:r>
+            <w:pPr>
+              <w:rPr>
+                <w:lang w:val="de-DE"/>
+              </w:rPr>
+            </w:pPr>
+            <w:r>
+              <w:rPr>
+                <w:lang w:val="de-DE"/>
+              </w:rPr>
               <w:t>Google images</w:t>
             </w:r>
           </w:p>
@@ -1933,7 +1979,7 @@
     </w:p>
     <w:p>
       <w:pPr>
-        <w:pStyle w:val="Listenabsatz"/>
+        <w:pStyle w:val="Paragraphedeliste"/>
         <w:numPr>
           <w:ilvl w:val="0"/>
           <w:numId w:val="1"/>
@@ -1963,7 +2009,7 @@
     </w:p>
     <w:p>
       <w:pPr>
-        <w:pStyle w:val="Listenabsatz"/>
+        <w:pStyle w:val="Paragraphedeliste"/>
         <w:numPr>
           <w:ilvl w:val="0"/>
           <w:numId w:val="2"/>
@@ -1981,7 +2027,7 @@
     </w:p>
     <w:p>
       <w:pPr>
-        <w:pStyle w:val="HTMLVorformatiert"/>
+        <w:pStyle w:val="PrformatHTML"/>
         <w:shd w:val="clear" w:color="auto" w:fill="2B2B2B"/>
         <w:rPr>
           <w:color w:val="A9B7C6"/>
@@ -2005,7 +2051,7 @@
     </w:p>
     <w:p>
       <w:pPr>
-        <w:pStyle w:val="Listenabsatz"/>
+        <w:pStyle w:val="Paragraphedeliste"/>
         <w:ind w:left="1440"/>
         <w:rPr>
           <w:lang w:val="de-DE"/>
@@ -2014,7 +2060,7 @@
     </w:p>
     <w:p>
       <w:pPr>
-        <w:pStyle w:val="Listenabsatz"/>
+        <w:pStyle w:val="Paragraphedeliste"/>
         <w:numPr>
           <w:ilvl w:val="0"/>
           <w:numId w:val="2"/>
@@ -2032,7 +2078,7 @@
     </w:p>
     <w:p>
       <w:pPr>
-        <w:pStyle w:val="HTMLVorformatiert"/>
+        <w:pStyle w:val="PrformatHTML"/>
         <w:shd w:val="clear" w:color="auto" w:fill="2B2B2B"/>
         <w:rPr>
           <w:color w:val="A9B7C6"/>
@@ -2056,7 +2102,7 @@
     </w:p>
     <w:p>
       <w:pPr>
-        <w:pStyle w:val="Listenabsatz"/>
+        <w:pStyle w:val="Paragraphedeliste"/>
         <w:ind w:left="1440"/>
         <w:rPr>
           <w:lang w:val="de-DE"/>
@@ -2065,7 +2111,7 @@
     </w:p>
     <w:p>
       <w:pPr>
-        <w:pStyle w:val="Listenabsatz"/>
+        <w:pStyle w:val="Paragraphedeliste"/>
         <w:numPr>
           <w:ilvl w:val="0"/>
           <w:numId w:val="2"/>
@@ -2083,7 +2129,7 @@
     </w:p>
     <w:p>
       <w:pPr>
-        <w:pStyle w:val="HTMLVorformatiert"/>
+        <w:pStyle w:val="PrformatHTML"/>
         <w:shd w:val="clear" w:color="auto" w:fill="2B2B2B"/>
         <w:rPr>
           <w:color w:val="A9B7C6"/>
@@ -2120,7 +2166,7 @@
     </w:p>
     <w:p>
       <w:pPr>
-        <w:pStyle w:val="Listenabsatz"/>
+        <w:pStyle w:val="Paragraphedeliste"/>
         <w:numPr>
           <w:ilvl w:val="0"/>
           <w:numId w:val="1"/>
@@ -2178,7 +2224,7 @@
     </w:p>
     <w:tbl>
       <w:tblPr>
-        <w:tblStyle w:val="Tabellenraster"/>
+        <w:tblStyle w:val="Grilledutableau"/>
         <w:tblW w:w="0" w:type="auto"/>
         <w:tblLayout w:type="fixed"/>
         <w:tblLook w:val="04A0" w:firstRow="1" w:lastRow="0" w:firstColumn="1" w:lastColumn="0" w:noHBand="0" w:noVBand="1"/>
@@ -2474,7 +2520,7 @@
             <w:hyperlink r:id="rId8" w:history="1">
               <w:r>
                 <w:rPr>
-                  <w:rStyle w:val="Hyperlink"/>
+                  <w:rStyle w:val="Lienhypertexte"/>
                   <w:lang w:val="de-DE"/>
                 </w:rPr>
                 <w:t>https://www.w3schools.com/</w:t>
@@ -2497,7 +2543,7 @@
             <w:hyperlink r:id="rId9" w:history="1">
               <w:r>
                 <w:rPr>
-                  <w:rStyle w:val="Hyperlink"/>
+                  <w:rStyle w:val="Lienhypertexte"/>
                   <w:lang w:val="de-DE"/>
                 </w:rPr>
                 <w:t>https://www.php.net/manual/en/function.stripos.php</w:t>
@@ -2770,7 +2816,7 @@
             <w:hyperlink r:id="rId10" w:history="1">
               <w:r>
                 <w:rPr>
-                  <w:rStyle w:val="Hyperlink"/>
+                  <w:rStyle w:val="Lienhypertexte"/>
                   <w:lang w:val="de-DE"/>
                 </w:rPr>
                 <w:t>https://www.w3schools.com/sql/sql_join.asp</w:t>
@@ -2845,17 +2891,24 @@
             <w:tcW w:w="2835" w:type="dxa"/>
           </w:tcPr>
           <w:p>
+            <w:pPr>
+              <w:rPr>
+                <w:lang w:val="de-DE"/>
+              </w:rPr>
+            </w:pPr>
             <w:r>
               <w:rPr>
                 <w:b/>
                 <w:bCs/>
                 <w:color w:val="000000"/>
+                <w:lang w:val="de-DE"/>
               </w:rPr>
               <w:t>Fatal error</w:t>
             </w:r>
             <w:r>
               <w:rPr>
                 <w:color w:val="000000"/>
+                <w:lang w:val="de-DE"/>
               </w:rPr>
               <w:t>: Uncaught Error: Call to undefined function mysqli_connect()</w:t>
             </w:r>
@@ -3058,7 +3111,7 @@
             <w:hyperlink r:id="rId11" w:history="1">
               <w:r>
                 <w:rPr>
-                  <w:rStyle w:val="Hyperlink"/>
+                  <w:rStyle w:val="Lienhypertexte"/>
                   <w:lang w:val="de-DE"/>
                 </w:rPr>
                 <w:t>https://draw.io</w:t>
@@ -3184,7 +3237,7 @@
     </w:p>
     <w:p>
       <w:pPr>
-        <w:pStyle w:val="Listenabsatz"/>
+        <w:pStyle w:val="Paragraphedeliste"/>
         <w:numPr>
           <w:ilvl w:val="0"/>
           <w:numId w:val="3"/>
@@ -3718,6 +3771,7 @@
           <w:color w:val="808080" w:themeColor="background1" w:themeShade="80"/>
           <w:sz w:val="20"/>
           <w:szCs w:val="20"/>
+          <w:lang w:val="de-DE"/>
         </w:rPr>
       </w:pPr>
       <w:r>
@@ -3738,6 +3792,7 @@
           <w:color w:val="808080" w:themeColor="background1" w:themeShade="80"/>
           <w:sz w:val="20"/>
           <w:szCs w:val="20"/>
+          <w:lang w:val="de-DE"/>
         </w:rPr>
         <w:t>PRIMARY</w:t>
       </w:r>
@@ -3747,6 +3802,7 @@
           <w:color w:val="808080" w:themeColor="background1" w:themeShade="80"/>
           <w:sz w:val="20"/>
           <w:szCs w:val="20"/>
+          <w:lang w:val="de-DE"/>
         </w:rPr>
         <w:t xml:space="preserve"> </w:t>
       </w:r>
@@ -3758,6 +3814,7 @@
           <w:color w:val="808080" w:themeColor="background1" w:themeShade="80"/>
           <w:sz w:val="20"/>
           <w:szCs w:val="20"/>
+          <w:lang w:val="de-DE"/>
         </w:rPr>
         <w:t>KEY</w:t>
       </w:r>
@@ -3767,6 +3824,7 @@
           <w:color w:val="808080" w:themeColor="background1" w:themeShade="80"/>
           <w:sz w:val="20"/>
           <w:szCs w:val="20"/>
+          <w:lang w:val="de-DE"/>
         </w:rPr>
         <w:t xml:space="preserve"> (`code`) </w:t>
       </w:r>
@@ -3778,6 +3836,7 @@
           <w:color w:val="808080" w:themeColor="background1" w:themeShade="80"/>
           <w:sz w:val="20"/>
           <w:szCs w:val="20"/>
+          <w:lang w:val="de-DE"/>
         </w:rPr>
         <w:t>USING</w:t>
       </w:r>
@@ -3787,6 +3846,7 @@
           <w:color w:val="808080" w:themeColor="background1" w:themeShade="80"/>
           <w:sz w:val="20"/>
           <w:szCs w:val="20"/>
+          <w:lang w:val="de-DE"/>
         </w:rPr>
         <w:t xml:space="preserve"> </w:t>
       </w:r>
@@ -3798,6 +3858,7 @@
           <w:color w:val="808080" w:themeColor="background1" w:themeShade="80"/>
           <w:sz w:val="20"/>
           <w:szCs w:val="20"/>
+          <w:lang w:val="de-DE"/>
         </w:rPr>
         <w:t>BTREE</w:t>
       </w:r>
@@ -3813,14 +3874,16 @@
           <w:color w:val="808080" w:themeColor="background1" w:themeShade="80"/>
           <w:sz w:val="20"/>
           <w:szCs w:val="20"/>
-        </w:rPr>
-      </w:pPr>
-      <w:r>
-        <w:rPr>
-          <w:rFonts w:ascii="Courier New" w:hAnsi="Courier New" w:cs="Courier New"/>
-          <w:color w:val="808080" w:themeColor="background1" w:themeShade="80"/>
-          <w:sz w:val="20"/>
-          <w:szCs w:val="20"/>
+          <w:lang w:val="de-DE"/>
+        </w:rPr>
+      </w:pPr>
+      <w:r>
+        <w:rPr>
+          <w:rFonts w:ascii="Courier New" w:hAnsi="Courier New" w:cs="Courier New"/>
+          <w:color w:val="808080" w:themeColor="background1" w:themeShade="80"/>
+          <w:sz w:val="20"/>
+          <w:szCs w:val="20"/>
+          <w:lang w:val="de-DE"/>
         </w:rPr>
         <w:t>)</w:t>
       </w:r>
@@ -3836,16 +3899,18 @@
           <w:color w:val="808080" w:themeColor="background1" w:themeShade="80"/>
           <w:sz w:val="20"/>
           <w:szCs w:val="20"/>
-        </w:rPr>
-      </w:pPr>
-      <w:r>
-        <w:rPr>
-          <w:rFonts w:ascii="Courier New" w:hAnsi="Courier New" w:cs="Courier New"/>
-          <w:b/>
-          <w:bCs/>
-          <w:color w:val="808080" w:themeColor="background1" w:themeShade="80"/>
-          <w:sz w:val="20"/>
-          <w:szCs w:val="20"/>
+          <w:lang w:val="de-DE"/>
+        </w:rPr>
+      </w:pPr>
+      <w:r>
+        <w:rPr>
+          <w:rFonts w:ascii="Courier New" w:hAnsi="Courier New" w:cs="Courier New"/>
+          <w:b/>
+          <w:bCs/>
+          <w:color w:val="808080" w:themeColor="background1" w:themeShade="80"/>
+          <w:sz w:val="20"/>
+          <w:szCs w:val="20"/>
+          <w:lang w:val="de-DE"/>
         </w:rPr>
         <w:t>COLLATE</w:t>
       </w:r>
@@ -3855,6 +3920,7 @@
           <w:color w:val="808080" w:themeColor="background1" w:themeShade="80"/>
           <w:sz w:val="20"/>
           <w:szCs w:val="20"/>
+          <w:lang w:val="de-DE"/>
         </w:rPr>
         <w:t>='utf8mb4_unicode_ci'</w:t>
       </w:r>
@@ -3872,16 +3938,18 @@
           <w:color w:val="808080" w:themeColor="background1" w:themeShade="80"/>
           <w:sz w:val="20"/>
           <w:szCs w:val="20"/>
-        </w:rPr>
-      </w:pPr>
-      <w:r>
-        <w:rPr>
-          <w:rFonts w:ascii="Courier New" w:hAnsi="Courier New" w:cs="Courier New"/>
-          <w:b/>
-          <w:bCs/>
-          <w:color w:val="808080" w:themeColor="background1" w:themeShade="80"/>
-          <w:sz w:val="20"/>
-          <w:szCs w:val="20"/>
+          <w:lang w:val="de-DE"/>
+        </w:rPr>
+      </w:pPr>
+      <w:r>
+        <w:rPr>
+          <w:rFonts w:ascii="Courier New" w:hAnsi="Courier New" w:cs="Courier New"/>
+          <w:b/>
+          <w:bCs/>
+          <w:color w:val="808080" w:themeColor="background1" w:themeShade="80"/>
+          <w:sz w:val="20"/>
+          <w:szCs w:val="20"/>
+          <w:lang w:val="de-DE"/>
         </w:rPr>
         <w:t>ENGINE</w:t>
       </w:r>
@@ -3891,6 +3959,7 @@
           <w:color w:val="808080" w:themeColor="background1" w:themeShade="80"/>
           <w:sz w:val="20"/>
           <w:szCs w:val="20"/>
+          <w:lang w:val="de-DE"/>
         </w:rPr>
         <w:t>=</w:t>
       </w:r>
@@ -3902,6 +3971,7 @@
           <w:color w:val="808080" w:themeColor="background1" w:themeShade="80"/>
           <w:sz w:val="20"/>
           <w:szCs w:val="20"/>
+          <w:lang w:val="de-DE"/>
         </w:rPr>
         <w:t>InnoDB</w:t>
       </w:r>
@@ -3917,14 +3987,16 @@
           <w:color w:val="808080" w:themeColor="background1" w:themeShade="80"/>
           <w:sz w:val="20"/>
           <w:szCs w:val="20"/>
-        </w:rPr>
-      </w:pPr>
-      <w:r>
-        <w:rPr>
-          <w:rFonts w:ascii="Courier New" w:hAnsi="Courier New" w:cs="Courier New"/>
-          <w:color w:val="808080" w:themeColor="background1" w:themeShade="80"/>
-          <w:sz w:val="20"/>
-          <w:szCs w:val="20"/>
+          <w:lang w:val="de-DE"/>
+        </w:rPr>
+      </w:pPr>
+      <w:r>
+        <w:rPr>
+          <w:rFonts w:ascii="Courier New" w:hAnsi="Courier New" w:cs="Courier New"/>
+          <w:color w:val="808080" w:themeColor="background1" w:themeShade="80"/>
+          <w:sz w:val="20"/>
+          <w:szCs w:val="20"/>
+          <w:lang w:val="de-DE"/>
         </w:rPr>
         <w:t>;</w:t>
       </w:r>
@@ -3940,6 +4012,7 @@
           <w:color w:val="808080" w:themeColor="background1" w:themeShade="80"/>
           <w:sz w:val="20"/>
           <w:szCs w:val="20"/>
+          <w:lang w:val="de-DE"/>
         </w:rPr>
       </w:pPr>
     </w:p>
@@ -3954,6 +4027,7 @@
           <w:color w:val="808080" w:themeColor="background1" w:themeShade="80"/>
           <w:sz w:val="20"/>
           <w:szCs w:val="20"/>
+          <w:lang w:val="de-DE"/>
         </w:rPr>
       </w:pPr>
     </w:p>
@@ -3968,6 +4042,7 @@
           <w:color w:val="808080" w:themeColor="background1" w:themeShade="80"/>
           <w:sz w:val="20"/>
           <w:szCs w:val="20"/>
+          <w:lang w:val="de-DE"/>
         </w:rPr>
       </w:pPr>
     </w:p>
@@ -3982,6 +4057,7 @@
           <w:color w:val="808080" w:themeColor="background1" w:themeShade="80"/>
           <w:sz w:val="20"/>
           <w:szCs w:val="20"/>
+          <w:lang w:val="de-DE"/>
         </w:rPr>
       </w:pPr>
     </w:p>
@@ -3996,6 +4072,7 @@
           <w:color w:val="808080" w:themeColor="background1" w:themeShade="80"/>
           <w:sz w:val="20"/>
           <w:szCs w:val="20"/>
+          <w:lang w:val="de-DE"/>
         </w:rPr>
       </w:pPr>
     </w:p>
@@ -4010,6 +4087,7 @@
           <w:color w:val="808080" w:themeColor="background1" w:themeShade="80"/>
           <w:sz w:val="20"/>
           <w:szCs w:val="20"/>
+          <w:lang w:val="de-DE"/>
         </w:rPr>
       </w:pPr>
     </w:p>
@@ -4024,6 +4102,7 @@
           <w:color w:val="808080" w:themeColor="background1" w:themeShade="80"/>
           <w:sz w:val="20"/>
           <w:szCs w:val="20"/>
+          <w:lang w:val="de-DE"/>
         </w:rPr>
       </w:pPr>
     </w:p>
@@ -4038,6 +4117,7 @@
           <w:color w:val="808080" w:themeColor="background1" w:themeShade="80"/>
           <w:sz w:val="20"/>
           <w:szCs w:val="20"/>
+          <w:lang w:val="de-DE"/>
         </w:rPr>
       </w:pPr>
     </w:p>
@@ -4052,6 +4132,7 @@
           <w:color w:val="808080" w:themeColor="background1" w:themeShade="80"/>
           <w:sz w:val="20"/>
           <w:szCs w:val="20"/>
+          <w:lang w:val="de-DE"/>
         </w:rPr>
       </w:pPr>
     </w:p>
@@ -4066,6 +4147,7 @@
           <w:color w:val="808080" w:themeColor="background1" w:themeShade="80"/>
           <w:sz w:val="20"/>
           <w:szCs w:val="20"/>
+          <w:lang w:val="de-DE"/>
         </w:rPr>
       </w:pPr>
     </w:p>
@@ -4081,9 +4163,13 @@
           <w:color w:val="808080" w:themeColor="background1" w:themeShade="80"/>
           <w:sz w:val="20"/>
           <w:szCs w:val="20"/>
-        </w:rPr>
-      </w:pPr>
-      <w:r>
+          <w:lang w:val="de-DE"/>
+        </w:rPr>
+      </w:pPr>
+      <w:r>
+        <w:rPr>
+          <w:lang w:val="de-DE"/>
+        </w:rPr>
         <w:t xml:space="preserve">Gericht: </w:t>
       </w:r>
       <w:r>
@@ -4094,6 +4180,7 @@
           <w:color w:val="808080" w:themeColor="background1" w:themeShade="80"/>
           <w:sz w:val="20"/>
           <w:szCs w:val="20"/>
+          <w:lang w:val="de-DE"/>
         </w:rPr>
         <w:t>CREATE</w:t>
       </w:r>
@@ -4103,6 +4190,7 @@
           <w:color w:val="808080" w:themeColor="background1" w:themeShade="80"/>
           <w:sz w:val="20"/>
           <w:szCs w:val="20"/>
+          <w:lang w:val="de-DE"/>
         </w:rPr>
         <w:t xml:space="preserve"> </w:t>
       </w:r>
@@ -4114,6 +4202,7 @@
           <w:color w:val="808080" w:themeColor="background1" w:themeShade="80"/>
           <w:sz w:val="20"/>
           <w:szCs w:val="20"/>
+          <w:lang w:val="de-DE"/>
         </w:rPr>
         <w:t>TABLE</w:t>
       </w:r>
@@ -4123,6 +4212,7 @@
           <w:color w:val="808080" w:themeColor="background1" w:themeShade="80"/>
           <w:sz w:val="20"/>
           <w:szCs w:val="20"/>
+          <w:lang w:val="de-DE"/>
         </w:rPr>
         <w:t xml:space="preserve"> `gericht` (</w:t>
       </w:r>
@@ -4138,14 +4228,16 @@
           <w:color w:val="808080" w:themeColor="background1" w:themeShade="80"/>
           <w:sz w:val="20"/>
           <w:szCs w:val="20"/>
-        </w:rPr>
-      </w:pPr>
-      <w:r>
-        <w:rPr>
-          <w:rFonts w:ascii="Courier New" w:hAnsi="Courier New" w:cs="Courier New"/>
-          <w:color w:val="808080" w:themeColor="background1" w:themeShade="80"/>
-          <w:sz w:val="20"/>
-          <w:szCs w:val="20"/>
+          <w:lang w:val="de-DE"/>
+        </w:rPr>
+      </w:pPr>
+      <w:r>
+        <w:rPr>
+          <w:rFonts w:ascii="Courier New" w:hAnsi="Courier New" w:cs="Courier New"/>
+          <w:color w:val="808080" w:themeColor="background1" w:themeShade="80"/>
+          <w:sz w:val="20"/>
+          <w:szCs w:val="20"/>
+          <w:lang w:val="de-DE"/>
         </w:rPr>
         <w:tab/>
         <w:t xml:space="preserve">`id` </w:t>
@@ -4158,6 +4250,7 @@
           <w:color w:val="808080" w:themeColor="background1" w:themeShade="80"/>
           <w:sz w:val="20"/>
           <w:szCs w:val="20"/>
+          <w:lang w:val="de-DE"/>
         </w:rPr>
         <w:t>INT</w:t>
       </w:r>
@@ -4167,6 +4260,7 @@
           <w:color w:val="808080" w:themeColor="background1" w:themeShade="80"/>
           <w:sz w:val="20"/>
           <w:szCs w:val="20"/>
+          <w:lang w:val="de-DE"/>
         </w:rPr>
         <w:t xml:space="preserve">(8) </w:t>
       </w:r>
@@ -4178,6 +4272,7 @@
           <w:color w:val="808080" w:themeColor="background1" w:themeShade="80"/>
           <w:sz w:val="20"/>
           <w:szCs w:val="20"/>
+          <w:lang w:val="de-DE"/>
         </w:rPr>
         <w:t>NOT</w:t>
       </w:r>
@@ -4187,6 +4282,7 @@
           <w:color w:val="808080" w:themeColor="background1" w:themeShade="80"/>
           <w:sz w:val="20"/>
           <w:szCs w:val="20"/>
+          <w:lang w:val="de-DE"/>
         </w:rPr>
         <w:t xml:space="preserve"> </w:t>
       </w:r>
@@ -4198,6 +4294,7 @@
           <w:color w:val="808080" w:themeColor="background1" w:themeShade="80"/>
           <w:sz w:val="20"/>
           <w:szCs w:val="20"/>
+          <w:lang w:val="de-DE"/>
         </w:rPr>
         <w:t>NULL</w:t>
       </w:r>
@@ -4207,6 +4304,7 @@
           <w:color w:val="808080" w:themeColor="background1" w:themeShade="80"/>
           <w:sz w:val="20"/>
           <w:szCs w:val="20"/>
+          <w:lang w:val="de-DE"/>
         </w:rPr>
         <w:t xml:space="preserve"> </w:t>
       </w:r>
@@ -4218,6 +4316,7 @@
           <w:color w:val="808080" w:themeColor="background1" w:themeShade="80"/>
           <w:sz w:val="20"/>
           <w:szCs w:val="20"/>
+          <w:lang w:val="de-DE"/>
         </w:rPr>
         <w:t>DEFAULT</w:t>
       </w:r>
@@ -4227,6 +4326,7 @@
           <w:color w:val="808080" w:themeColor="background1" w:themeShade="80"/>
           <w:sz w:val="20"/>
           <w:szCs w:val="20"/>
+          <w:lang w:val="de-DE"/>
         </w:rPr>
         <w:t xml:space="preserve"> '0' </w:t>
       </w:r>
@@ -4238,6 +4338,7 @@
           <w:color w:val="808080" w:themeColor="background1" w:themeShade="80"/>
           <w:sz w:val="20"/>
           <w:szCs w:val="20"/>
+          <w:lang w:val="de-DE"/>
         </w:rPr>
         <w:t>COMMENT</w:t>
       </w:r>
@@ -4247,6 +4348,7 @@
           <w:color w:val="808080" w:themeColor="background1" w:themeShade="80"/>
           <w:sz w:val="20"/>
           <w:szCs w:val="20"/>
+          <w:lang w:val="de-DE"/>
         </w:rPr>
         <w:t xml:space="preserve"> 'Primärschluüssel',</w:t>
       </w:r>
@@ -4271,6 +4373,7 @@
           <w:color w:val="808080" w:themeColor="background1" w:themeShade="80"/>
           <w:sz w:val="20"/>
           <w:szCs w:val="20"/>
+          <w:lang w:val="de-DE"/>
         </w:rPr>
         <w:tab/>
         <w:t xml:space="preserve">`name` </w:t>
@@ -4283,6 +4386,7 @@
           <w:color w:val="808080" w:themeColor="background1" w:themeShade="80"/>
           <w:sz w:val="20"/>
           <w:szCs w:val="20"/>
+          <w:lang w:val="de-DE"/>
         </w:rPr>
         <w:t>VARCHAR</w:t>
       </w:r>
@@ -4292,6 +4396,7 @@
           <w:color w:val="808080" w:themeColor="background1" w:themeShade="80"/>
           <w:sz w:val="20"/>
           <w:szCs w:val="20"/>
+          <w:lang w:val="de-DE"/>
         </w:rPr>
         <w:t xml:space="preserve">(80) </w:t>
       </w:r>
@@ -4303,6 +4408,7 @@
           <w:color w:val="808080" w:themeColor="background1" w:themeShade="80"/>
           <w:sz w:val="20"/>
           <w:szCs w:val="20"/>
+          <w:lang w:val="de-DE"/>
         </w:rPr>
         <w:t>NOT</w:t>
       </w:r>
@@ -4312,6 +4418,7 @@
           <w:color w:val="808080" w:themeColor="background1" w:themeShade="80"/>
           <w:sz w:val="20"/>
           <w:szCs w:val="20"/>
+          <w:lang w:val="de-DE"/>
         </w:rPr>
         <w:t xml:space="preserve"> </w:t>
       </w:r>
@@ -4323,6 +4430,7 @@
           <w:color w:val="808080" w:themeColor="background1" w:themeShade="80"/>
           <w:sz w:val="20"/>
           <w:szCs w:val="20"/>
+          <w:lang w:val="de-DE"/>
         </w:rPr>
         <w:t>NULL</w:t>
       </w:r>
@@ -4332,6 +4440,7 @@
           <w:color w:val="808080" w:themeColor="background1" w:themeShade="80"/>
           <w:sz w:val="20"/>
           <w:szCs w:val="20"/>
+          <w:lang w:val="de-DE"/>
         </w:rPr>
         <w:t xml:space="preserve"> </w:t>
       </w:r>
@@ -4343,6 +4452,7 @@
           <w:color w:val="808080" w:themeColor="background1" w:themeShade="80"/>
           <w:sz w:val="20"/>
           <w:szCs w:val="20"/>
+          <w:lang w:val="de-DE"/>
         </w:rPr>
         <w:t>COMMENT</w:t>
       </w:r>
@@ -4352,18 +4462,9 @@
           <w:color w:val="808080" w:themeColor="background1" w:themeShade="80"/>
           <w:sz w:val="20"/>
           <w:szCs w:val="20"/>
-        </w:rPr>
-        <w:t xml:space="preserve"> 'Name des Gerichts. </w:t>
-      </w:r>
-      <w:r>
-        <w:rPr>
-          <w:rFonts w:ascii="Courier New" w:hAnsi="Courier New" w:cs="Courier New"/>
-          <w:color w:val="808080" w:themeColor="background1" w:themeShade="80"/>
-          <w:sz w:val="20"/>
-          <w:szCs w:val="20"/>
-          <w:lang w:val="de-DE"/>
-        </w:rPr>
-        <w:t xml:space="preserve">Ein Name ist eindeutig.' </w:t>
+          <w:lang w:val="de-DE"/>
+        </w:rPr>
+        <w:t xml:space="preserve"> 'Name des Gerichts. Ein Name ist eindeutig.' </w:t>
       </w:r>
       <w:r>
         <w:rPr>
@@ -5215,6 +5316,7 @@
           <w:color w:val="808080" w:themeColor="background1" w:themeShade="80"/>
           <w:sz w:val="20"/>
           <w:szCs w:val="20"/>
+          <w:lang w:val="de-DE"/>
         </w:rPr>
       </w:pPr>
       <w:r>
@@ -5235,6 +5337,7 @@
           <w:color w:val="808080" w:themeColor="background1" w:themeShade="80"/>
           <w:sz w:val="20"/>
           <w:szCs w:val="20"/>
+          <w:lang w:val="de-DE"/>
         </w:rPr>
         <w:t>PRIMARY</w:t>
       </w:r>
@@ -5244,6 +5347,7 @@
           <w:color w:val="808080" w:themeColor="background1" w:themeShade="80"/>
           <w:sz w:val="20"/>
           <w:szCs w:val="20"/>
+          <w:lang w:val="de-DE"/>
         </w:rPr>
         <w:t xml:space="preserve"> </w:t>
       </w:r>
@@ -5255,6 +5359,7 @@
           <w:color w:val="808080" w:themeColor="background1" w:themeShade="80"/>
           <w:sz w:val="20"/>
           <w:szCs w:val="20"/>
+          <w:lang w:val="de-DE"/>
         </w:rPr>
         <w:t>KEY</w:t>
       </w:r>
@@ -5264,6 +5369,7 @@
           <w:color w:val="808080" w:themeColor="background1" w:themeShade="80"/>
           <w:sz w:val="20"/>
           <w:szCs w:val="20"/>
+          <w:lang w:val="de-DE"/>
         </w:rPr>
         <w:t xml:space="preserve"> (`id`) </w:t>
       </w:r>
@@ -5275,6 +5381,7 @@
           <w:color w:val="808080" w:themeColor="background1" w:themeShade="80"/>
           <w:sz w:val="20"/>
           <w:szCs w:val="20"/>
+          <w:lang w:val="de-DE"/>
         </w:rPr>
         <w:t>USING</w:t>
       </w:r>
@@ -5284,6 +5391,7 @@
           <w:color w:val="808080" w:themeColor="background1" w:themeShade="80"/>
           <w:sz w:val="20"/>
           <w:szCs w:val="20"/>
+          <w:lang w:val="de-DE"/>
         </w:rPr>
         <w:t xml:space="preserve"> </w:t>
       </w:r>
@@ -5295,6 +5403,7 @@
           <w:color w:val="808080" w:themeColor="background1" w:themeShade="80"/>
           <w:sz w:val="20"/>
           <w:szCs w:val="20"/>
+          <w:lang w:val="de-DE"/>
         </w:rPr>
         <w:t>BTREE</w:t>
       </w:r>
@@ -5304,6 +5413,7 @@
           <w:color w:val="808080" w:themeColor="background1" w:themeShade="80"/>
           <w:sz w:val="20"/>
           <w:szCs w:val="20"/>
+          <w:lang w:val="de-DE"/>
         </w:rPr>
         <w:t>,</w:t>
       </w:r>
@@ -5321,14 +5431,16 @@
           <w:color w:val="808080" w:themeColor="background1" w:themeShade="80"/>
           <w:sz w:val="20"/>
           <w:szCs w:val="20"/>
-        </w:rPr>
-      </w:pPr>
-      <w:r>
-        <w:rPr>
-          <w:rFonts w:ascii="Courier New" w:hAnsi="Courier New" w:cs="Courier New"/>
-          <w:color w:val="808080" w:themeColor="background1" w:themeShade="80"/>
-          <w:sz w:val="20"/>
-          <w:szCs w:val="20"/>
+          <w:lang w:val="de-DE"/>
+        </w:rPr>
+      </w:pPr>
+      <w:r>
+        <w:rPr>
+          <w:rFonts w:ascii="Courier New" w:hAnsi="Courier New" w:cs="Courier New"/>
+          <w:color w:val="808080" w:themeColor="background1" w:themeShade="80"/>
+          <w:sz w:val="20"/>
+          <w:szCs w:val="20"/>
+          <w:lang w:val="de-DE"/>
         </w:rPr>
         <w:tab/>
       </w:r>
@@ -5340,6 +5452,7 @@
           <w:color w:val="808080" w:themeColor="background1" w:themeShade="80"/>
           <w:sz w:val="20"/>
           <w:szCs w:val="20"/>
+          <w:lang w:val="de-DE"/>
         </w:rPr>
         <w:t>UNIQUE</w:t>
       </w:r>
@@ -5349,6 +5462,7 @@
           <w:color w:val="808080" w:themeColor="background1" w:themeShade="80"/>
           <w:sz w:val="20"/>
           <w:szCs w:val="20"/>
+          <w:lang w:val="de-DE"/>
         </w:rPr>
         <w:t xml:space="preserve"> </w:t>
       </w:r>
@@ -5360,6 +5474,7 @@
           <w:color w:val="808080" w:themeColor="background1" w:themeShade="80"/>
           <w:sz w:val="20"/>
           <w:szCs w:val="20"/>
+          <w:lang w:val="de-DE"/>
         </w:rPr>
         <w:t>INDEX</w:t>
       </w:r>
@@ -5369,6 +5484,7 @@
           <w:color w:val="808080" w:themeColor="background1" w:themeShade="80"/>
           <w:sz w:val="20"/>
           <w:szCs w:val="20"/>
+          <w:lang w:val="de-DE"/>
         </w:rPr>
         <w:t xml:space="preserve"> `name` (`name`) </w:t>
       </w:r>
@@ -5380,6 +5496,7 @@
           <w:color w:val="808080" w:themeColor="background1" w:themeShade="80"/>
           <w:sz w:val="20"/>
           <w:szCs w:val="20"/>
+          <w:lang w:val="de-DE"/>
         </w:rPr>
         <w:t>USING</w:t>
       </w:r>
@@ -5389,6 +5506,7 @@
           <w:color w:val="808080" w:themeColor="background1" w:themeShade="80"/>
           <w:sz w:val="20"/>
           <w:szCs w:val="20"/>
+          <w:lang w:val="de-DE"/>
         </w:rPr>
         <w:t xml:space="preserve"> </w:t>
       </w:r>
@@ -5400,6 +5518,7 @@
           <w:color w:val="808080" w:themeColor="background1" w:themeShade="80"/>
           <w:sz w:val="20"/>
           <w:szCs w:val="20"/>
+          <w:lang w:val="de-DE"/>
         </w:rPr>
         <w:t>BTREE</w:t>
       </w:r>
@@ -5415,14 +5534,16 @@
           <w:color w:val="808080" w:themeColor="background1" w:themeShade="80"/>
           <w:sz w:val="20"/>
           <w:szCs w:val="20"/>
-        </w:rPr>
-      </w:pPr>
-      <w:r>
-        <w:rPr>
-          <w:rFonts w:ascii="Courier New" w:hAnsi="Courier New" w:cs="Courier New"/>
-          <w:color w:val="808080" w:themeColor="background1" w:themeShade="80"/>
-          <w:sz w:val="20"/>
-          <w:szCs w:val="20"/>
+          <w:lang w:val="de-DE"/>
+        </w:rPr>
+      </w:pPr>
+      <w:r>
+        <w:rPr>
+          <w:rFonts w:ascii="Courier New" w:hAnsi="Courier New" w:cs="Courier New"/>
+          <w:color w:val="808080" w:themeColor="background1" w:themeShade="80"/>
+          <w:sz w:val="20"/>
+          <w:szCs w:val="20"/>
+          <w:lang w:val="de-DE"/>
         </w:rPr>
         <w:t>)</w:t>
       </w:r>
@@ -5438,16 +5559,18 @@
           <w:color w:val="808080" w:themeColor="background1" w:themeShade="80"/>
           <w:sz w:val="20"/>
           <w:szCs w:val="20"/>
-        </w:rPr>
-      </w:pPr>
-      <w:r>
-        <w:rPr>
-          <w:rFonts w:ascii="Courier New" w:hAnsi="Courier New" w:cs="Courier New"/>
-          <w:b/>
-          <w:bCs/>
-          <w:color w:val="808080" w:themeColor="background1" w:themeShade="80"/>
-          <w:sz w:val="20"/>
-          <w:szCs w:val="20"/>
+          <w:lang w:val="de-DE"/>
+        </w:rPr>
+      </w:pPr>
+      <w:r>
+        <w:rPr>
+          <w:rFonts w:ascii="Courier New" w:hAnsi="Courier New" w:cs="Courier New"/>
+          <w:b/>
+          <w:bCs/>
+          <w:color w:val="808080" w:themeColor="background1" w:themeShade="80"/>
+          <w:sz w:val="20"/>
+          <w:szCs w:val="20"/>
+          <w:lang w:val="de-DE"/>
         </w:rPr>
         <w:t>COLLATE</w:t>
       </w:r>
@@ -5457,6 +5580,7 @@
           <w:color w:val="808080" w:themeColor="background1" w:themeShade="80"/>
           <w:sz w:val="20"/>
           <w:szCs w:val="20"/>
+          <w:lang w:val="de-DE"/>
         </w:rPr>
         <w:t>='utf8mb4_unicode_ci'</w:t>
       </w:r>
@@ -5474,16 +5598,18 @@
           <w:color w:val="808080" w:themeColor="background1" w:themeShade="80"/>
           <w:sz w:val="20"/>
           <w:szCs w:val="20"/>
-        </w:rPr>
-      </w:pPr>
-      <w:r>
-        <w:rPr>
-          <w:rFonts w:ascii="Courier New" w:hAnsi="Courier New" w:cs="Courier New"/>
-          <w:b/>
-          <w:bCs/>
-          <w:color w:val="808080" w:themeColor="background1" w:themeShade="80"/>
-          <w:sz w:val="20"/>
-          <w:szCs w:val="20"/>
+          <w:lang w:val="de-DE"/>
+        </w:rPr>
+      </w:pPr>
+      <w:r>
+        <w:rPr>
+          <w:rFonts w:ascii="Courier New" w:hAnsi="Courier New" w:cs="Courier New"/>
+          <w:b/>
+          <w:bCs/>
+          <w:color w:val="808080" w:themeColor="background1" w:themeShade="80"/>
+          <w:sz w:val="20"/>
+          <w:szCs w:val="20"/>
+          <w:lang w:val="de-DE"/>
         </w:rPr>
         <w:t>ENGINE</w:t>
       </w:r>
@@ -5493,6 +5619,7 @@
           <w:color w:val="808080" w:themeColor="background1" w:themeShade="80"/>
           <w:sz w:val="20"/>
           <w:szCs w:val="20"/>
+          <w:lang w:val="de-DE"/>
         </w:rPr>
         <w:t>=</w:t>
       </w:r>
@@ -5504,6 +5631,7 @@
           <w:color w:val="808080" w:themeColor="background1" w:themeShade="80"/>
           <w:sz w:val="20"/>
           <w:szCs w:val="20"/>
+          <w:lang w:val="de-DE"/>
         </w:rPr>
         <w:t>InnoDB</w:t>
       </w:r>
@@ -5973,6 +6101,7 @@
           <w:color w:val="808080" w:themeColor="background1" w:themeShade="80"/>
           <w:sz w:val="20"/>
           <w:szCs w:val="20"/>
+          <w:lang w:val="de-DE"/>
         </w:rPr>
       </w:pPr>
       <w:r>
@@ -5993,6 +6122,7 @@
           <w:color w:val="808080" w:themeColor="background1" w:themeShade="80"/>
           <w:sz w:val="20"/>
           <w:szCs w:val="20"/>
+          <w:lang w:val="de-DE"/>
         </w:rPr>
         <w:t>INDEX</w:t>
       </w:r>
@@ -6002,6 +6132,7 @@
           <w:color w:val="808080" w:themeColor="background1" w:themeShade="80"/>
           <w:sz w:val="20"/>
           <w:szCs w:val="20"/>
+          <w:lang w:val="de-DE"/>
         </w:rPr>
         <w:t xml:space="preserve"> `FK_code_allergen` (`code`) </w:t>
       </w:r>
@@ -6013,6 +6144,7 @@
           <w:color w:val="808080" w:themeColor="background1" w:themeShade="80"/>
           <w:sz w:val="20"/>
           <w:szCs w:val="20"/>
+          <w:lang w:val="de-DE"/>
         </w:rPr>
         <w:t>USING</w:t>
       </w:r>
@@ -6022,6 +6154,7 @@
           <w:color w:val="808080" w:themeColor="background1" w:themeShade="80"/>
           <w:sz w:val="20"/>
           <w:szCs w:val="20"/>
+          <w:lang w:val="de-DE"/>
         </w:rPr>
         <w:t xml:space="preserve"> </w:t>
       </w:r>
@@ -6033,6 +6166,7 @@
           <w:color w:val="808080" w:themeColor="background1" w:themeShade="80"/>
           <w:sz w:val="20"/>
           <w:szCs w:val="20"/>
+          <w:lang w:val="de-DE"/>
         </w:rPr>
         <w:t>BTREE</w:t>
       </w:r>
@@ -6042,6 +6176,7 @@
           <w:color w:val="808080" w:themeColor="background1" w:themeShade="80"/>
           <w:sz w:val="20"/>
           <w:szCs w:val="20"/>
+          <w:lang w:val="de-DE"/>
         </w:rPr>
         <w:t>,</w:t>
       </w:r>
@@ -6057,14 +6192,16 @@
           <w:color w:val="808080" w:themeColor="background1" w:themeShade="80"/>
           <w:sz w:val="20"/>
           <w:szCs w:val="20"/>
-        </w:rPr>
-      </w:pPr>
-      <w:r>
-        <w:rPr>
-          <w:rFonts w:ascii="Courier New" w:hAnsi="Courier New" w:cs="Courier New"/>
-          <w:color w:val="808080" w:themeColor="background1" w:themeShade="80"/>
-          <w:sz w:val="20"/>
-          <w:szCs w:val="20"/>
+          <w:lang w:val="de-DE"/>
+        </w:rPr>
+      </w:pPr>
+      <w:r>
+        <w:rPr>
+          <w:rFonts w:ascii="Courier New" w:hAnsi="Courier New" w:cs="Courier New"/>
+          <w:color w:val="808080" w:themeColor="background1" w:themeShade="80"/>
+          <w:sz w:val="20"/>
+          <w:szCs w:val="20"/>
+          <w:lang w:val="de-DE"/>
         </w:rPr>
         <w:tab/>
       </w:r>
@@ -6076,6 +6213,7 @@
           <w:color w:val="808080" w:themeColor="background1" w:themeShade="80"/>
           <w:sz w:val="20"/>
           <w:szCs w:val="20"/>
+          <w:lang w:val="de-DE"/>
         </w:rPr>
         <w:t>CONSTRAINT</w:t>
       </w:r>
@@ -6085,6 +6223,7 @@
           <w:color w:val="808080" w:themeColor="background1" w:themeShade="80"/>
           <w:sz w:val="20"/>
           <w:szCs w:val="20"/>
+          <w:lang w:val="de-DE"/>
         </w:rPr>
         <w:t xml:space="preserve"> `FK_allergen_gericht` </w:t>
       </w:r>
@@ -6096,6 +6235,7 @@
           <w:color w:val="808080" w:themeColor="background1" w:themeShade="80"/>
           <w:sz w:val="20"/>
           <w:szCs w:val="20"/>
+          <w:lang w:val="de-DE"/>
         </w:rPr>
         <w:t>FOREIGN</w:t>
       </w:r>
@@ -6105,6 +6245,7 @@
           <w:color w:val="808080" w:themeColor="background1" w:themeShade="80"/>
           <w:sz w:val="20"/>
           <w:szCs w:val="20"/>
+          <w:lang w:val="de-DE"/>
         </w:rPr>
         <w:t xml:space="preserve"> </w:t>
       </w:r>
@@ -6116,6 +6257,7 @@
           <w:color w:val="808080" w:themeColor="background1" w:themeShade="80"/>
           <w:sz w:val="20"/>
           <w:szCs w:val="20"/>
+          <w:lang w:val="de-DE"/>
         </w:rPr>
         <w:t>KEY</w:t>
       </w:r>
@@ -6125,6 +6267,7 @@
           <w:color w:val="808080" w:themeColor="background1" w:themeShade="80"/>
           <w:sz w:val="20"/>
           <w:szCs w:val="20"/>
+          <w:lang w:val="de-DE"/>
         </w:rPr>
         <w:t xml:space="preserve"> (`gericht_id`) </w:t>
       </w:r>
@@ -6136,6 +6279,7 @@
           <w:color w:val="808080" w:themeColor="background1" w:themeShade="80"/>
           <w:sz w:val="20"/>
           <w:szCs w:val="20"/>
+          <w:lang w:val="de-DE"/>
         </w:rPr>
         <w:t>REFERENCES</w:t>
       </w:r>
@@ -6145,6 +6289,7 @@
           <w:color w:val="808080" w:themeColor="background1" w:themeShade="80"/>
           <w:sz w:val="20"/>
           <w:szCs w:val="20"/>
+          <w:lang w:val="de-DE"/>
         </w:rPr>
         <w:t xml:space="preserve"> `emensawerbeseite`.`gericht` (`id`) </w:t>
       </w:r>
@@ -6156,6 +6301,7 @@
           <w:color w:val="808080" w:themeColor="background1" w:themeShade="80"/>
           <w:sz w:val="20"/>
           <w:szCs w:val="20"/>
+          <w:lang w:val="de-DE"/>
         </w:rPr>
         <w:t>ON</w:t>
       </w:r>
@@ -6165,6 +6311,7 @@
           <w:color w:val="808080" w:themeColor="background1" w:themeShade="80"/>
           <w:sz w:val="20"/>
           <w:szCs w:val="20"/>
+          <w:lang w:val="de-DE"/>
         </w:rPr>
         <w:t xml:space="preserve"> </w:t>
       </w:r>
@@ -6176,6 +6323,7 @@
           <w:color w:val="808080" w:themeColor="background1" w:themeShade="80"/>
           <w:sz w:val="20"/>
           <w:szCs w:val="20"/>
+          <w:lang w:val="de-DE"/>
         </w:rPr>
         <w:t>UPDATE</w:t>
       </w:r>
@@ -6185,6 +6333,7 @@
           <w:color w:val="808080" w:themeColor="background1" w:themeShade="80"/>
           <w:sz w:val="20"/>
           <w:szCs w:val="20"/>
+          <w:lang w:val="de-DE"/>
         </w:rPr>
         <w:t xml:space="preserve"> </w:t>
       </w:r>
@@ -6196,6 +6345,7 @@
           <w:color w:val="808080" w:themeColor="background1" w:themeShade="80"/>
           <w:sz w:val="20"/>
           <w:szCs w:val="20"/>
+          <w:lang w:val="de-DE"/>
         </w:rPr>
         <w:t>RESTRICT</w:t>
       </w:r>
@@ -6205,6 +6355,7 @@
           <w:color w:val="808080" w:themeColor="background1" w:themeShade="80"/>
           <w:sz w:val="20"/>
           <w:szCs w:val="20"/>
+          <w:lang w:val="de-DE"/>
         </w:rPr>
         <w:t xml:space="preserve"> </w:t>
       </w:r>
@@ -6216,6 +6367,7 @@
           <w:color w:val="808080" w:themeColor="background1" w:themeShade="80"/>
           <w:sz w:val="20"/>
           <w:szCs w:val="20"/>
+          <w:lang w:val="de-DE"/>
         </w:rPr>
         <w:t>ON</w:t>
       </w:r>
@@ -6225,6 +6377,7 @@
           <w:color w:val="808080" w:themeColor="background1" w:themeShade="80"/>
           <w:sz w:val="20"/>
           <w:szCs w:val="20"/>
+          <w:lang w:val="de-DE"/>
         </w:rPr>
         <w:t xml:space="preserve"> </w:t>
       </w:r>
@@ -6236,6 +6389,7 @@
           <w:color w:val="808080" w:themeColor="background1" w:themeShade="80"/>
           <w:sz w:val="20"/>
           <w:szCs w:val="20"/>
+          <w:lang w:val="de-DE"/>
         </w:rPr>
         <w:t>DELETE</w:t>
       </w:r>
@@ -6245,6 +6399,7 @@
           <w:color w:val="808080" w:themeColor="background1" w:themeShade="80"/>
           <w:sz w:val="20"/>
           <w:szCs w:val="20"/>
+          <w:lang w:val="de-DE"/>
         </w:rPr>
         <w:t xml:space="preserve"> </w:t>
       </w:r>
@@ -6256,6 +6411,7 @@
           <w:color w:val="808080" w:themeColor="background1" w:themeShade="80"/>
           <w:sz w:val="20"/>
           <w:szCs w:val="20"/>
+          <w:lang w:val="de-DE"/>
         </w:rPr>
         <w:t>RESTRICT</w:t>
       </w:r>
@@ -6265,6 +6421,7 @@
           <w:color w:val="808080" w:themeColor="background1" w:themeShade="80"/>
           <w:sz w:val="20"/>
           <w:szCs w:val="20"/>
+          <w:lang w:val="de-DE"/>
         </w:rPr>
         <w:t>,</w:t>
       </w:r>
@@ -6282,14 +6439,16 @@
           <w:color w:val="808080" w:themeColor="background1" w:themeShade="80"/>
           <w:sz w:val="20"/>
           <w:szCs w:val="20"/>
-        </w:rPr>
-      </w:pPr>
-      <w:r>
-        <w:rPr>
-          <w:rFonts w:ascii="Courier New" w:hAnsi="Courier New" w:cs="Courier New"/>
-          <w:color w:val="808080" w:themeColor="background1" w:themeShade="80"/>
-          <w:sz w:val="20"/>
-          <w:szCs w:val="20"/>
+          <w:lang w:val="de-DE"/>
+        </w:rPr>
+      </w:pPr>
+      <w:r>
+        <w:rPr>
+          <w:rFonts w:ascii="Courier New" w:hAnsi="Courier New" w:cs="Courier New"/>
+          <w:color w:val="808080" w:themeColor="background1" w:themeShade="80"/>
+          <w:sz w:val="20"/>
+          <w:szCs w:val="20"/>
+          <w:lang w:val="de-DE"/>
         </w:rPr>
         <w:tab/>
       </w:r>
@@ -6301,6 +6460,7 @@
           <w:color w:val="808080" w:themeColor="background1" w:themeShade="80"/>
           <w:sz w:val="20"/>
           <w:szCs w:val="20"/>
+          <w:lang w:val="de-DE"/>
         </w:rPr>
         <w:t>CONSTRAINT</w:t>
       </w:r>
@@ -6310,6 +6470,7 @@
           <w:color w:val="808080" w:themeColor="background1" w:themeShade="80"/>
           <w:sz w:val="20"/>
           <w:szCs w:val="20"/>
+          <w:lang w:val="de-DE"/>
         </w:rPr>
         <w:t xml:space="preserve"> `FK_code_allergen` </w:t>
       </w:r>
@@ -6321,6 +6482,7 @@
           <w:color w:val="808080" w:themeColor="background1" w:themeShade="80"/>
           <w:sz w:val="20"/>
           <w:szCs w:val="20"/>
+          <w:lang w:val="de-DE"/>
         </w:rPr>
         <w:t>FOREIGN</w:t>
       </w:r>
@@ -6330,6 +6492,7 @@
           <w:color w:val="808080" w:themeColor="background1" w:themeShade="80"/>
           <w:sz w:val="20"/>
           <w:szCs w:val="20"/>
+          <w:lang w:val="de-DE"/>
         </w:rPr>
         <w:t xml:space="preserve"> </w:t>
       </w:r>
@@ -6341,6 +6504,7 @@
           <w:color w:val="808080" w:themeColor="background1" w:themeShade="80"/>
           <w:sz w:val="20"/>
           <w:szCs w:val="20"/>
+          <w:lang w:val="de-DE"/>
         </w:rPr>
         <w:t>KEY</w:t>
       </w:r>
@@ -6350,6 +6514,7 @@
           <w:color w:val="808080" w:themeColor="background1" w:themeShade="80"/>
           <w:sz w:val="20"/>
           <w:szCs w:val="20"/>
+          <w:lang w:val="de-DE"/>
         </w:rPr>
         <w:t xml:space="preserve"> (`code`) </w:t>
       </w:r>
@@ -6361,6 +6526,7 @@
           <w:color w:val="808080" w:themeColor="background1" w:themeShade="80"/>
           <w:sz w:val="20"/>
           <w:szCs w:val="20"/>
+          <w:lang w:val="de-DE"/>
         </w:rPr>
         <w:t>REFERENCES</w:t>
       </w:r>
@@ -6370,6 +6536,7 @@
           <w:color w:val="808080" w:themeColor="background1" w:themeShade="80"/>
           <w:sz w:val="20"/>
           <w:szCs w:val="20"/>
+          <w:lang w:val="de-DE"/>
         </w:rPr>
         <w:t xml:space="preserve"> `emensawerbeseite`.`allergen` (`code`) </w:t>
       </w:r>
@@ -6381,6 +6548,7 @@
           <w:color w:val="808080" w:themeColor="background1" w:themeShade="80"/>
           <w:sz w:val="20"/>
           <w:szCs w:val="20"/>
+          <w:lang w:val="de-DE"/>
         </w:rPr>
         <w:t>ON</w:t>
       </w:r>
@@ -6390,6 +6558,7 @@
           <w:color w:val="808080" w:themeColor="background1" w:themeShade="80"/>
           <w:sz w:val="20"/>
           <w:szCs w:val="20"/>
+          <w:lang w:val="de-DE"/>
         </w:rPr>
         <w:t xml:space="preserve"> </w:t>
       </w:r>
@@ -6401,6 +6570,7 @@
           <w:color w:val="808080" w:themeColor="background1" w:themeShade="80"/>
           <w:sz w:val="20"/>
           <w:szCs w:val="20"/>
+          <w:lang w:val="de-DE"/>
         </w:rPr>
         <w:t>UPDATE</w:t>
       </w:r>
@@ -6410,6 +6580,7 @@
           <w:color w:val="808080" w:themeColor="background1" w:themeShade="80"/>
           <w:sz w:val="20"/>
           <w:szCs w:val="20"/>
+          <w:lang w:val="de-DE"/>
         </w:rPr>
         <w:t xml:space="preserve"> </w:t>
       </w:r>
@@ -6421,6 +6592,7 @@
           <w:color w:val="808080" w:themeColor="background1" w:themeShade="80"/>
           <w:sz w:val="20"/>
           <w:szCs w:val="20"/>
+          <w:lang w:val="de-DE"/>
         </w:rPr>
         <w:t>RESTRICT</w:t>
       </w:r>
@@ -6430,6 +6602,7 @@
           <w:color w:val="808080" w:themeColor="background1" w:themeShade="80"/>
           <w:sz w:val="20"/>
           <w:szCs w:val="20"/>
+          <w:lang w:val="de-DE"/>
         </w:rPr>
         <w:t xml:space="preserve"> </w:t>
       </w:r>
@@ -6441,6 +6614,7 @@
           <w:color w:val="808080" w:themeColor="background1" w:themeShade="80"/>
           <w:sz w:val="20"/>
           <w:szCs w:val="20"/>
+          <w:lang w:val="de-DE"/>
         </w:rPr>
         <w:t>ON</w:t>
       </w:r>
@@ -6450,6 +6624,7 @@
           <w:color w:val="808080" w:themeColor="background1" w:themeShade="80"/>
           <w:sz w:val="20"/>
           <w:szCs w:val="20"/>
+          <w:lang w:val="de-DE"/>
         </w:rPr>
         <w:t xml:space="preserve"> </w:t>
       </w:r>
@@ -6461,6 +6636,7 @@
           <w:color w:val="808080" w:themeColor="background1" w:themeShade="80"/>
           <w:sz w:val="20"/>
           <w:szCs w:val="20"/>
+          <w:lang w:val="de-DE"/>
         </w:rPr>
         <w:t>DELETE</w:t>
       </w:r>
@@ -6470,6 +6646,7 @@
           <w:color w:val="808080" w:themeColor="background1" w:themeShade="80"/>
           <w:sz w:val="20"/>
           <w:szCs w:val="20"/>
+          <w:lang w:val="de-DE"/>
         </w:rPr>
         <w:t xml:space="preserve"> </w:t>
       </w:r>
@@ -6481,6 +6658,7 @@
           <w:color w:val="808080" w:themeColor="background1" w:themeShade="80"/>
           <w:sz w:val="20"/>
           <w:szCs w:val="20"/>
+          <w:lang w:val="de-DE"/>
         </w:rPr>
         <w:t>RESTRICT</w:t>
       </w:r>
@@ -6496,14 +6674,16 @@
           <w:color w:val="808080" w:themeColor="background1" w:themeShade="80"/>
           <w:sz w:val="20"/>
           <w:szCs w:val="20"/>
-        </w:rPr>
-      </w:pPr>
-      <w:r>
-        <w:rPr>
-          <w:rFonts w:ascii="Courier New" w:hAnsi="Courier New" w:cs="Courier New"/>
-          <w:color w:val="808080" w:themeColor="background1" w:themeShade="80"/>
-          <w:sz w:val="20"/>
-          <w:szCs w:val="20"/>
+          <w:lang w:val="de-DE"/>
+        </w:rPr>
+      </w:pPr>
+      <w:r>
+        <w:rPr>
+          <w:rFonts w:ascii="Courier New" w:hAnsi="Courier New" w:cs="Courier New"/>
+          <w:color w:val="808080" w:themeColor="background1" w:themeShade="80"/>
+          <w:sz w:val="20"/>
+          <w:szCs w:val="20"/>
+          <w:lang w:val="de-DE"/>
         </w:rPr>
         <w:t>)</w:t>
       </w:r>
@@ -6519,16 +6699,18 @@
           <w:color w:val="808080" w:themeColor="background1" w:themeShade="80"/>
           <w:sz w:val="20"/>
           <w:szCs w:val="20"/>
-        </w:rPr>
-      </w:pPr>
-      <w:r>
-        <w:rPr>
-          <w:rFonts w:ascii="Courier New" w:hAnsi="Courier New" w:cs="Courier New"/>
-          <w:b/>
-          <w:bCs/>
-          <w:color w:val="808080" w:themeColor="background1" w:themeShade="80"/>
-          <w:sz w:val="20"/>
-          <w:szCs w:val="20"/>
+          <w:lang w:val="de-DE"/>
+        </w:rPr>
+      </w:pPr>
+      <w:r>
+        <w:rPr>
+          <w:rFonts w:ascii="Courier New" w:hAnsi="Courier New" w:cs="Courier New"/>
+          <w:b/>
+          <w:bCs/>
+          <w:color w:val="808080" w:themeColor="background1" w:themeShade="80"/>
+          <w:sz w:val="20"/>
+          <w:szCs w:val="20"/>
+          <w:lang w:val="de-DE"/>
         </w:rPr>
         <w:t>COLLATE</w:t>
       </w:r>
@@ -6538,6 +6720,7 @@
           <w:color w:val="808080" w:themeColor="background1" w:themeShade="80"/>
           <w:sz w:val="20"/>
           <w:szCs w:val="20"/>
+          <w:lang w:val="de-DE"/>
         </w:rPr>
         <w:t>='utf8mb4_unicode_ci'</w:t>
       </w:r>
@@ -6555,16 +6738,18 @@
           <w:color w:val="808080" w:themeColor="background1" w:themeShade="80"/>
           <w:sz w:val="20"/>
           <w:szCs w:val="20"/>
-        </w:rPr>
-      </w:pPr>
-      <w:r>
-        <w:rPr>
-          <w:rFonts w:ascii="Courier New" w:hAnsi="Courier New" w:cs="Courier New"/>
-          <w:b/>
-          <w:bCs/>
-          <w:color w:val="808080" w:themeColor="background1" w:themeShade="80"/>
-          <w:sz w:val="20"/>
-          <w:szCs w:val="20"/>
+          <w:lang w:val="de-DE"/>
+        </w:rPr>
+      </w:pPr>
+      <w:r>
+        <w:rPr>
+          <w:rFonts w:ascii="Courier New" w:hAnsi="Courier New" w:cs="Courier New"/>
+          <w:b/>
+          <w:bCs/>
+          <w:color w:val="808080" w:themeColor="background1" w:themeShade="80"/>
+          <w:sz w:val="20"/>
+          <w:szCs w:val="20"/>
+          <w:lang w:val="de-DE"/>
         </w:rPr>
         <w:t>ENGINE</w:t>
       </w:r>
@@ -6574,6 +6759,7 @@
           <w:color w:val="808080" w:themeColor="background1" w:themeShade="80"/>
           <w:sz w:val="20"/>
           <w:szCs w:val="20"/>
+          <w:lang w:val="de-DE"/>
         </w:rPr>
         <w:t>=</w:t>
       </w:r>
@@ -6585,6 +6771,7 @@
           <w:color w:val="808080" w:themeColor="background1" w:themeShade="80"/>
           <w:sz w:val="20"/>
           <w:szCs w:val="20"/>
+          <w:lang w:val="de-DE"/>
         </w:rPr>
         <w:t>InnoDB</w:t>
       </w:r>
@@ -7010,6 +7197,7 @@
           <w:color w:val="808080" w:themeColor="background1" w:themeShade="80"/>
           <w:sz w:val="20"/>
           <w:szCs w:val="20"/>
+          <w:lang w:val="de-DE"/>
         </w:rPr>
       </w:pPr>
       <w:r>
@@ -7030,6 +7218,7 @@
           <w:color w:val="808080" w:themeColor="background1" w:themeShade="80"/>
           <w:sz w:val="20"/>
           <w:szCs w:val="20"/>
+          <w:lang w:val="de-DE"/>
         </w:rPr>
         <w:t>INDEX</w:t>
       </w:r>
@@ -7039,6 +7228,7 @@
           <w:color w:val="808080" w:themeColor="background1" w:themeShade="80"/>
           <w:sz w:val="20"/>
           <w:szCs w:val="20"/>
+          <w:lang w:val="de-DE"/>
         </w:rPr>
         <w:t xml:space="preserve"> `FK_kategorie` (`kategorie_id`) </w:t>
       </w:r>
@@ -7050,6 +7240,7 @@
           <w:color w:val="808080" w:themeColor="background1" w:themeShade="80"/>
           <w:sz w:val="20"/>
           <w:szCs w:val="20"/>
+          <w:lang w:val="de-DE"/>
         </w:rPr>
         <w:t>USING</w:t>
       </w:r>
@@ -7059,6 +7250,7 @@
           <w:color w:val="808080" w:themeColor="background1" w:themeShade="80"/>
           <w:sz w:val="20"/>
           <w:szCs w:val="20"/>
+          <w:lang w:val="de-DE"/>
         </w:rPr>
         <w:t xml:space="preserve"> </w:t>
       </w:r>
@@ -7070,6 +7262,7 @@
           <w:color w:val="808080" w:themeColor="background1" w:themeShade="80"/>
           <w:sz w:val="20"/>
           <w:szCs w:val="20"/>
+          <w:lang w:val="de-DE"/>
         </w:rPr>
         <w:t>BTREE</w:t>
       </w:r>
@@ -7079,6 +7272,7 @@
           <w:color w:val="808080" w:themeColor="background1" w:themeShade="80"/>
           <w:sz w:val="20"/>
           <w:szCs w:val="20"/>
+          <w:lang w:val="de-DE"/>
         </w:rPr>
         <w:t>,</w:t>
       </w:r>
@@ -7094,14 +7288,16 @@
           <w:color w:val="808080" w:themeColor="background1" w:themeShade="80"/>
           <w:sz w:val="20"/>
           <w:szCs w:val="20"/>
-        </w:rPr>
-      </w:pPr>
-      <w:r>
-        <w:rPr>
-          <w:rFonts w:ascii="Courier New" w:hAnsi="Courier New" w:cs="Courier New"/>
-          <w:color w:val="808080" w:themeColor="background1" w:themeShade="80"/>
-          <w:sz w:val="20"/>
-          <w:szCs w:val="20"/>
+          <w:lang w:val="de-DE"/>
+        </w:rPr>
+      </w:pPr>
+      <w:r>
+        <w:rPr>
+          <w:rFonts w:ascii="Courier New" w:hAnsi="Courier New" w:cs="Courier New"/>
+          <w:color w:val="808080" w:themeColor="background1" w:themeShade="80"/>
+          <w:sz w:val="20"/>
+          <w:szCs w:val="20"/>
+          <w:lang w:val="de-DE"/>
         </w:rPr>
         <w:tab/>
       </w:r>
@@ -7113,6 +7309,7 @@
           <w:color w:val="808080" w:themeColor="background1" w:themeShade="80"/>
           <w:sz w:val="20"/>
           <w:szCs w:val="20"/>
+          <w:lang w:val="de-DE"/>
         </w:rPr>
         <w:t>CONSTRAINT</w:t>
       </w:r>
@@ -7122,6 +7319,7 @@
           <w:color w:val="808080" w:themeColor="background1" w:themeShade="80"/>
           <w:sz w:val="20"/>
           <w:szCs w:val="20"/>
+          <w:lang w:val="de-DE"/>
         </w:rPr>
         <w:t xml:space="preserve"> `FK_kategorie` </w:t>
       </w:r>
@@ -7133,6 +7331,7 @@
           <w:color w:val="808080" w:themeColor="background1" w:themeShade="80"/>
           <w:sz w:val="20"/>
           <w:szCs w:val="20"/>
+          <w:lang w:val="de-DE"/>
         </w:rPr>
         <w:t>FOREIGN</w:t>
       </w:r>
@@ -7142,6 +7341,7 @@
           <w:color w:val="808080" w:themeColor="background1" w:themeShade="80"/>
           <w:sz w:val="20"/>
           <w:szCs w:val="20"/>
+          <w:lang w:val="de-DE"/>
         </w:rPr>
         <w:t xml:space="preserve"> </w:t>
       </w:r>
@@ -7153,6 +7353,7 @@
           <w:color w:val="808080" w:themeColor="background1" w:themeShade="80"/>
           <w:sz w:val="20"/>
           <w:szCs w:val="20"/>
+          <w:lang w:val="de-DE"/>
         </w:rPr>
         <w:t>KEY</w:t>
       </w:r>
@@ -7162,6 +7363,7 @@
           <w:color w:val="808080" w:themeColor="background1" w:themeShade="80"/>
           <w:sz w:val="20"/>
           <w:szCs w:val="20"/>
+          <w:lang w:val="de-DE"/>
         </w:rPr>
         <w:t xml:space="preserve"> (`kategorie_id`) </w:t>
       </w:r>
@@ -7173,6 +7375,7 @@
           <w:color w:val="808080" w:themeColor="background1" w:themeShade="80"/>
           <w:sz w:val="20"/>
           <w:szCs w:val="20"/>
+          <w:lang w:val="de-DE"/>
         </w:rPr>
         <w:t>REFERENCES</w:t>
       </w:r>
@@ -7182,6 +7385,7 @@
           <w:color w:val="808080" w:themeColor="background1" w:themeShade="80"/>
           <w:sz w:val="20"/>
           <w:szCs w:val="20"/>
+          <w:lang w:val="de-DE"/>
         </w:rPr>
         <w:t xml:space="preserve"> `emensawerbeseite`.`kategorie` (`id`) </w:t>
       </w:r>
@@ -7193,6 +7397,7 @@
           <w:color w:val="808080" w:themeColor="background1" w:themeShade="80"/>
           <w:sz w:val="20"/>
           <w:szCs w:val="20"/>
+          <w:lang w:val="de-DE"/>
         </w:rPr>
         <w:t>ON</w:t>
       </w:r>
@@ -7202,6 +7407,7 @@
           <w:color w:val="808080" w:themeColor="background1" w:themeShade="80"/>
           <w:sz w:val="20"/>
           <w:szCs w:val="20"/>
+          <w:lang w:val="de-DE"/>
         </w:rPr>
         <w:t xml:space="preserve"> </w:t>
       </w:r>
@@ -7213,6 +7419,7 @@
           <w:color w:val="808080" w:themeColor="background1" w:themeShade="80"/>
           <w:sz w:val="20"/>
           <w:szCs w:val="20"/>
+          <w:lang w:val="de-DE"/>
         </w:rPr>
         <w:t>UPDATE</w:t>
       </w:r>
@@ -7222,6 +7429,7 @@
           <w:color w:val="808080" w:themeColor="background1" w:themeShade="80"/>
           <w:sz w:val="20"/>
           <w:szCs w:val="20"/>
+          <w:lang w:val="de-DE"/>
         </w:rPr>
         <w:t xml:space="preserve"> </w:t>
       </w:r>
@@ -7233,6 +7441,7 @@
           <w:color w:val="808080" w:themeColor="background1" w:themeShade="80"/>
           <w:sz w:val="20"/>
           <w:szCs w:val="20"/>
+          <w:lang w:val="de-DE"/>
         </w:rPr>
         <w:t>RESTRICT</w:t>
       </w:r>
@@ -7242,6 +7451,7 @@
           <w:color w:val="808080" w:themeColor="background1" w:themeShade="80"/>
           <w:sz w:val="20"/>
           <w:szCs w:val="20"/>
+          <w:lang w:val="de-DE"/>
         </w:rPr>
         <w:t xml:space="preserve"> </w:t>
       </w:r>
@@ -7253,6 +7463,7 @@
           <w:color w:val="808080" w:themeColor="background1" w:themeShade="80"/>
           <w:sz w:val="20"/>
           <w:szCs w:val="20"/>
+          <w:lang w:val="de-DE"/>
         </w:rPr>
         <w:t>ON</w:t>
       </w:r>
@@ -7262,6 +7473,7 @@
           <w:color w:val="808080" w:themeColor="background1" w:themeShade="80"/>
           <w:sz w:val="20"/>
           <w:szCs w:val="20"/>
+          <w:lang w:val="de-DE"/>
         </w:rPr>
         <w:t xml:space="preserve"> </w:t>
       </w:r>
@@ -7273,6 +7485,7 @@
           <w:color w:val="808080" w:themeColor="background1" w:themeShade="80"/>
           <w:sz w:val="20"/>
           <w:szCs w:val="20"/>
+          <w:lang w:val="de-DE"/>
         </w:rPr>
         <w:t>DELETE</w:t>
       </w:r>
@@ -7282,6 +7495,7 @@
           <w:color w:val="808080" w:themeColor="background1" w:themeShade="80"/>
           <w:sz w:val="20"/>
           <w:szCs w:val="20"/>
+          <w:lang w:val="de-DE"/>
         </w:rPr>
         <w:t xml:space="preserve"> </w:t>
       </w:r>
@@ -7293,6 +7507,7 @@
           <w:color w:val="808080" w:themeColor="background1" w:themeShade="80"/>
           <w:sz w:val="20"/>
           <w:szCs w:val="20"/>
+          <w:lang w:val="de-DE"/>
         </w:rPr>
         <w:t>RESTRICT</w:t>
       </w:r>
@@ -7302,6 +7517,7 @@
           <w:color w:val="808080" w:themeColor="background1" w:themeShade="80"/>
           <w:sz w:val="20"/>
           <w:szCs w:val="20"/>
+          <w:lang w:val="de-DE"/>
         </w:rPr>
         <w:t>,</w:t>
       </w:r>
@@ -7319,14 +7535,16 @@
           <w:color w:val="808080" w:themeColor="background1" w:themeShade="80"/>
           <w:sz w:val="20"/>
           <w:szCs w:val="20"/>
-        </w:rPr>
-      </w:pPr>
-      <w:r>
-        <w:rPr>
-          <w:rFonts w:ascii="Courier New" w:hAnsi="Courier New" w:cs="Courier New"/>
-          <w:color w:val="808080" w:themeColor="background1" w:themeShade="80"/>
-          <w:sz w:val="20"/>
-          <w:szCs w:val="20"/>
+          <w:lang w:val="de-DE"/>
+        </w:rPr>
+      </w:pPr>
+      <w:r>
+        <w:rPr>
+          <w:rFonts w:ascii="Courier New" w:hAnsi="Courier New" w:cs="Courier New"/>
+          <w:color w:val="808080" w:themeColor="background1" w:themeShade="80"/>
+          <w:sz w:val="20"/>
+          <w:szCs w:val="20"/>
+          <w:lang w:val="de-DE"/>
         </w:rPr>
         <w:tab/>
       </w:r>
@@ -7338,6 +7556,7 @@
           <w:color w:val="808080" w:themeColor="background1" w:themeShade="80"/>
           <w:sz w:val="20"/>
           <w:szCs w:val="20"/>
+          <w:lang w:val="de-DE"/>
         </w:rPr>
         <w:t>CONSTRAINT</w:t>
       </w:r>
@@ -7347,6 +7566,7 @@
           <w:color w:val="808080" w:themeColor="background1" w:themeShade="80"/>
           <w:sz w:val="20"/>
           <w:szCs w:val="20"/>
+          <w:lang w:val="de-DE"/>
         </w:rPr>
         <w:t xml:space="preserve"> `FK_kategorie_gericht` </w:t>
       </w:r>
@@ -7358,6 +7578,7 @@
           <w:color w:val="808080" w:themeColor="background1" w:themeShade="80"/>
           <w:sz w:val="20"/>
           <w:szCs w:val="20"/>
+          <w:lang w:val="de-DE"/>
         </w:rPr>
         <w:t>FOREIGN</w:t>
       </w:r>
@@ -7367,6 +7588,7 @@
           <w:color w:val="808080" w:themeColor="background1" w:themeShade="80"/>
           <w:sz w:val="20"/>
           <w:szCs w:val="20"/>
+          <w:lang w:val="de-DE"/>
         </w:rPr>
         <w:t xml:space="preserve"> </w:t>
       </w:r>
@@ -7378,6 +7600,7 @@
           <w:color w:val="808080" w:themeColor="background1" w:themeShade="80"/>
           <w:sz w:val="20"/>
           <w:szCs w:val="20"/>
+          <w:lang w:val="de-DE"/>
         </w:rPr>
         <w:t>KEY</w:t>
       </w:r>
@@ -7387,6 +7610,7 @@
           <w:color w:val="808080" w:themeColor="background1" w:themeShade="80"/>
           <w:sz w:val="20"/>
           <w:szCs w:val="20"/>
+          <w:lang w:val="de-DE"/>
         </w:rPr>
         <w:t xml:space="preserve"> (`gericht_id`) </w:t>
       </w:r>
@@ -7398,6 +7622,7 @@
           <w:color w:val="808080" w:themeColor="background1" w:themeShade="80"/>
           <w:sz w:val="20"/>
           <w:szCs w:val="20"/>
+          <w:lang w:val="de-DE"/>
         </w:rPr>
         <w:t>REFERENCES</w:t>
       </w:r>
@@ -7407,6 +7632,7 @@
           <w:color w:val="808080" w:themeColor="background1" w:themeShade="80"/>
           <w:sz w:val="20"/>
           <w:szCs w:val="20"/>
+          <w:lang w:val="de-DE"/>
         </w:rPr>
         <w:t xml:space="preserve"> `emensawerbeseite`.`gericht` (`id`) </w:t>
       </w:r>
@@ -7418,6 +7644,7 @@
           <w:color w:val="808080" w:themeColor="background1" w:themeShade="80"/>
           <w:sz w:val="20"/>
           <w:szCs w:val="20"/>
+          <w:lang w:val="de-DE"/>
         </w:rPr>
         <w:t>ON</w:t>
       </w:r>
@@ -7427,6 +7654,7 @@
           <w:color w:val="808080" w:themeColor="background1" w:themeShade="80"/>
           <w:sz w:val="20"/>
           <w:szCs w:val="20"/>
+          <w:lang w:val="de-DE"/>
         </w:rPr>
         <w:t xml:space="preserve"> </w:t>
       </w:r>
@@ -7438,6 +7666,7 @@
           <w:color w:val="808080" w:themeColor="background1" w:themeShade="80"/>
           <w:sz w:val="20"/>
           <w:szCs w:val="20"/>
+          <w:lang w:val="de-DE"/>
         </w:rPr>
         <w:t>UPDATE</w:t>
       </w:r>
@@ -7447,6 +7676,7 @@
           <w:color w:val="808080" w:themeColor="background1" w:themeShade="80"/>
           <w:sz w:val="20"/>
           <w:szCs w:val="20"/>
+          <w:lang w:val="de-DE"/>
         </w:rPr>
         <w:t xml:space="preserve"> </w:t>
       </w:r>
@@ -7458,6 +7688,7 @@
           <w:color w:val="808080" w:themeColor="background1" w:themeShade="80"/>
           <w:sz w:val="20"/>
           <w:szCs w:val="20"/>
+          <w:lang w:val="de-DE"/>
         </w:rPr>
         <w:t>RESTRICT</w:t>
       </w:r>
@@ -7467,6 +7698,7 @@
           <w:color w:val="808080" w:themeColor="background1" w:themeShade="80"/>
           <w:sz w:val="20"/>
           <w:szCs w:val="20"/>
+          <w:lang w:val="de-DE"/>
         </w:rPr>
         <w:t xml:space="preserve"> </w:t>
       </w:r>
@@ -7478,6 +7710,7 @@
           <w:color w:val="808080" w:themeColor="background1" w:themeShade="80"/>
           <w:sz w:val="20"/>
           <w:szCs w:val="20"/>
+          <w:lang w:val="de-DE"/>
         </w:rPr>
         <w:t>ON</w:t>
       </w:r>
@@ -7487,6 +7720,7 @@
           <w:color w:val="808080" w:themeColor="background1" w:themeShade="80"/>
           <w:sz w:val="20"/>
           <w:szCs w:val="20"/>
+          <w:lang w:val="de-DE"/>
         </w:rPr>
         <w:t xml:space="preserve"> </w:t>
       </w:r>
@@ -7498,6 +7732,7 @@
           <w:color w:val="808080" w:themeColor="background1" w:themeShade="80"/>
           <w:sz w:val="20"/>
           <w:szCs w:val="20"/>
+          <w:lang w:val="de-DE"/>
         </w:rPr>
         <w:t>DELETE</w:t>
       </w:r>
@@ -7507,6 +7742,7 @@
           <w:color w:val="808080" w:themeColor="background1" w:themeShade="80"/>
           <w:sz w:val="20"/>
           <w:szCs w:val="20"/>
+          <w:lang w:val="de-DE"/>
         </w:rPr>
         <w:t xml:space="preserve"> </w:t>
       </w:r>
@@ -7518,6 +7754,7 @@
           <w:color w:val="808080" w:themeColor="background1" w:themeShade="80"/>
           <w:sz w:val="20"/>
           <w:szCs w:val="20"/>
+          <w:lang w:val="de-DE"/>
         </w:rPr>
         <w:t>RESTRICT</w:t>
       </w:r>
@@ -7533,14 +7770,16 @@
           <w:color w:val="808080" w:themeColor="background1" w:themeShade="80"/>
           <w:sz w:val="20"/>
           <w:szCs w:val="20"/>
-        </w:rPr>
-      </w:pPr>
-      <w:r>
-        <w:rPr>
-          <w:rFonts w:ascii="Courier New" w:hAnsi="Courier New" w:cs="Courier New"/>
-          <w:color w:val="808080" w:themeColor="background1" w:themeShade="80"/>
-          <w:sz w:val="20"/>
-          <w:szCs w:val="20"/>
+          <w:lang w:val="de-DE"/>
+        </w:rPr>
+      </w:pPr>
+      <w:r>
+        <w:rPr>
+          <w:rFonts w:ascii="Courier New" w:hAnsi="Courier New" w:cs="Courier New"/>
+          <w:color w:val="808080" w:themeColor="background1" w:themeShade="80"/>
+          <w:sz w:val="20"/>
+          <w:szCs w:val="20"/>
+          <w:lang w:val="de-DE"/>
         </w:rPr>
         <w:t>)</w:t>
       </w:r>
@@ -7556,16 +7795,18 @@
           <w:color w:val="808080" w:themeColor="background1" w:themeShade="80"/>
           <w:sz w:val="20"/>
           <w:szCs w:val="20"/>
-        </w:rPr>
-      </w:pPr>
-      <w:r>
-        <w:rPr>
-          <w:rFonts w:ascii="Courier New" w:hAnsi="Courier New" w:cs="Courier New"/>
-          <w:b/>
-          <w:bCs/>
-          <w:color w:val="808080" w:themeColor="background1" w:themeShade="80"/>
-          <w:sz w:val="20"/>
-          <w:szCs w:val="20"/>
+          <w:lang w:val="de-DE"/>
+        </w:rPr>
+      </w:pPr>
+      <w:r>
+        <w:rPr>
+          <w:rFonts w:ascii="Courier New" w:hAnsi="Courier New" w:cs="Courier New"/>
+          <w:b/>
+          <w:bCs/>
+          <w:color w:val="808080" w:themeColor="background1" w:themeShade="80"/>
+          <w:sz w:val="20"/>
+          <w:szCs w:val="20"/>
+          <w:lang w:val="de-DE"/>
         </w:rPr>
         <w:t>COLLATE</w:t>
       </w:r>
@@ -7575,6 +7816,7 @@
           <w:color w:val="808080" w:themeColor="background1" w:themeShade="80"/>
           <w:sz w:val="20"/>
           <w:szCs w:val="20"/>
+          <w:lang w:val="de-DE"/>
         </w:rPr>
         <w:t>='utf8mb4_unicode_ci'</w:t>
       </w:r>
@@ -7592,16 +7834,18 @@
           <w:color w:val="808080" w:themeColor="background1" w:themeShade="80"/>
           <w:sz w:val="20"/>
           <w:szCs w:val="20"/>
-        </w:rPr>
-      </w:pPr>
-      <w:r>
-        <w:rPr>
-          <w:rFonts w:ascii="Courier New" w:hAnsi="Courier New" w:cs="Courier New"/>
-          <w:b/>
-          <w:bCs/>
-          <w:color w:val="808080" w:themeColor="background1" w:themeShade="80"/>
-          <w:sz w:val="20"/>
-          <w:szCs w:val="20"/>
+          <w:lang w:val="de-DE"/>
+        </w:rPr>
+      </w:pPr>
+      <w:r>
+        <w:rPr>
+          <w:rFonts w:ascii="Courier New" w:hAnsi="Courier New" w:cs="Courier New"/>
+          <w:b/>
+          <w:bCs/>
+          <w:color w:val="808080" w:themeColor="background1" w:themeShade="80"/>
+          <w:sz w:val="20"/>
+          <w:szCs w:val="20"/>
+          <w:lang w:val="de-DE"/>
         </w:rPr>
         <w:t>ENGINE</w:t>
       </w:r>
@@ -7611,6 +7855,7 @@
           <w:color w:val="808080" w:themeColor="background1" w:themeShade="80"/>
           <w:sz w:val="20"/>
           <w:szCs w:val="20"/>
+          <w:lang w:val="de-DE"/>
         </w:rPr>
         <w:t>=</w:t>
       </w:r>
@@ -7622,6 +7867,7 @@
           <w:color w:val="808080" w:themeColor="background1" w:themeShade="80"/>
           <w:sz w:val="20"/>
           <w:szCs w:val="20"/>
+          <w:lang w:val="de-DE"/>
         </w:rPr>
         <w:t>InnoDB</w:t>
       </w:r>
@@ -8256,6 +8502,7 @@
           <w:color w:val="808080" w:themeColor="background1" w:themeShade="80"/>
           <w:sz w:val="20"/>
           <w:szCs w:val="20"/>
+          <w:lang w:val="de-DE"/>
         </w:rPr>
       </w:pPr>
       <w:r>
@@ -8387,6 +8634,7 @@
           <w:color w:val="808080" w:themeColor="background1" w:themeShade="80"/>
           <w:sz w:val="20"/>
           <w:szCs w:val="20"/>
+          <w:lang w:val="de-DE"/>
         </w:rPr>
         <w:t>COLLATE</w:t>
       </w:r>
@@ -8396,6 +8644,7 @@
           <w:color w:val="808080" w:themeColor="background1" w:themeShade="80"/>
           <w:sz w:val="20"/>
           <w:szCs w:val="20"/>
+          <w:lang w:val="de-DE"/>
         </w:rPr>
         <w:t xml:space="preserve"> 'utf8mb4_unicode_ci',</w:t>
       </w:r>
@@ -8413,14 +8662,16 @@
           <w:color w:val="808080" w:themeColor="background1" w:themeShade="80"/>
           <w:sz w:val="20"/>
           <w:szCs w:val="20"/>
-        </w:rPr>
-      </w:pPr>
-      <w:r>
-        <w:rPr>
-          <w:rFonts w:ascii="Courier New" w:hAnsi="Courier New" w:cs="Courier New"/>
-          <w:color w:val="808080" w:themeColor="background1" w:themeShade="80"/>
-          <w:sz w:val="20"/>
-          <w:szCs w:val="20"/>
+          <w:lang w:val="de-DE"/>
+        </w:rPr>
+      </w:pPr>
+      <w:r>
+        <w:rPr>
+          <w:rFonts w:ascii="Courier New" w:hAnsi="Courier New" w:cs="Courier New"/>
+          <w:color w:val="808080" w:themeColor="background1" w:themeShade="80"/>
+          <w:sz w:val="20"/>
+          <w:szCs w:val="20"/>
+          <w:lang w:val="de-DE"/>
         </w:rPr>
         <w:tab/>
       </w:r>
@@ -8432,6 +8683,7 @@
           <w:color w:val="808080" w:themeColor="background1" w:themeShade="80"/>
           <w:sz w:val="20"/>
           <w:szCs w:val="20"/>
+          <w:lang w:val="de-DE"/>
         </w:rPr>
         <w:t>PRIMARY</w:t>
       </w:r>
@@ -8441,6 +8693,7 @@
           <w:color w:val="808080" w:themeColor="background1" w:themeShade="80"/>
           <w:sz w:val="20"/>
           <w:szCs w:val="20"/>
+          <w:lang w:val="de-DE"/>
         </w:rPr>
         <w:t xml:space="preserve"> </w:t>
       </w:r>
@@ -8452,6 +8705,7 @@
           <w:color w:val="808080" w:themeColor="background1" w:themeShade="80"/>
           <w:sz w:val="20"/>
           <w:szCs w:val="20"/>
+          <w:lang w:val="de-DE"/>
         </w:rPr>
         <w:t>KEY</w:t>
       </w:r>
@@ -8461,6 +8715,7 @@
           <w:color w:val="808080" w:themeColor="background1" w:themeShade="80"/>
           <w:sz w:val="20"/>
           <w:szCs w:val="20"/>
+          <w:lang w:val="de-DE"/>
         </w:rPr>
         <w:t xml:space="preserve"> (`id`) </w:t>
       </w:r>
@@ -8472,6 +8727,7 @@
           <w:color w:val="808080" w:themeColor="background1" w:themeShade="80"/>
           <w:sz w:val="20"/>
           <w:szCs w:val="20"/>
+          <w:lang w:val="de-DE"/>
         </w:rPr>
         <w:t>USING</w:t>
       </w:r>
@@ -8481,6 +8737,7 @@
           <w:color w:val="808080" w:themeColor="background1" w:themeShade="80"/>
           <w:sz w:val="20"/>
           <w:szCs w:val="20"/>
+          <w:lang w:val="de-DE"/>
         </w:rPr>
         <w:t xml:space="preserve"> </w:t>
       </w:r>
@@ -8492,6 +8749,7 @@
           <w:color w:val="808080" w:themeColor="background1" w:themeShade="80"/>
           <w:sz w:val="20"/>
           <w:szCs w:val="20"/>
+          <w:lang w:val="de-DE"/>
         </w:rPr>
         <w:t>BTREE</w:t>
       </w:r>
@@ -8507,14 +8765,16 @@
           <w:color w:val="808080" w:themeColor="background1" w:themeShade="80"/>
           <w:sz w:val="20"/>
           <w:szCs w:val="20"/>
-        </w:rPr>
-      </w:pPr>
-      <w:r>
-        <w:rPr>
-          <w:rFonts w:ascii="Courier New" w:hAnsi="Courier New" w:cs="Courier New"/>
-          <w:color w:val="808080" w:themeColor="background1" w:themeShade="80"/>
-          <w:sz w:val="20"/>
-          <w:szCs w:val="20"/>
+          <w:lang w:val="de-DE"/>
+        </w:rPr>
+      </w:pPr>
+      <w:r>
+        <w:rPr>
+          <w:rFonts w:ascii="Courier New" w:hAnsi="Courier New" w:cs="Courier New"/>
+          <w:color w:val="808080" w:themeColor="background1" w:themeShade="80"/>
+          <w:sz w:val="20"/>
+          <w:szCs w:val="20"/>
+          <w:lang w:val="de-DE"/>
         </w:rPr>
         <w:t>)</w:t>
       </w:r>
@@ -8530,16 +8790,18 @@
           <w:color w:val="808080" w:themeColor="background1" w:themeShade="80"/>
           <w:sz w:val="20"/>
           <w:szCs w:val="20"/>
-        </w:rPr>
-      </w:pPr>
-      <w:r>
-        <w:rPr>
-          <w:rFonts w:ascii="Courier New" w:hAnsi="Courier New" w:cs="Courier New"/>
-          <w:b/>
-          <w:bCs/>
-          <w:color w:val="808080" w:themeColor="background1" w:themeShade="80"/>
-          <w:sz w:val="20"/>
-          <w:szCs w:val="20"/>
+          <w:lang w:val="de-DE"/>
+        </w:rPr>
+      </w:pPr>
+      <w:r>
+        <w:rPr>
+          <w:rFonts w:ascii="Courier New" w:hAnsi="Courier New" w:cs="Courier New"/>
+          <w:b/>
+          <w:bCs/>
+          <w:color w:val="808080" w:themeColor="background1" w:themeShade="80"/>
+          <w:sz w:val="20"/>
+          <w:szCs w:val="20"/>
+          <w:lang w:val="de-DE"/>
         </w:rPr>
         <w:t>COLLATE</w:t>
       </w:r>
@@ -8549,6 +8811,7 @@
           <w:color w:val="808080" w:themeColor="background1" w:themeShade="80"/>
           <w:sz w:val="20"/>
           <w:szCs w:val="20"/>
+          <w:lang w:val="de-DE"/>
         </w:rPr>
         <w:t>='utf8mb4_unicode_ci'</w:t>
       </w:r>
@@ -8638,7 +8901,7 @@
     </w:p>
     <w:p>
       <w:pPr>
-        <w:pStyle w:val="Listenabsatz"/>
+        <w:pStyle w:val="Paragraphedeliste"/>
         <w:numPr>
           <w:ilvl w:val="0"/>
           <w:numId w:val="4"/>
@@ -10158,6 +10421,7 @@
           <w:noProof/>
           <w:sz w:val="32"/>
           <w:szCs w:val="32"/>
+          <w:lang w:val="de-DE"/>
         </w:rPr>
       </w:pPr>
       <w:r>
@@ -10165,6 +10429,7 @@
           <w:noProof/>
           <w:sz w:val="32"/>
           <w:szCs w:val="32"/>
+          <w:lang w:val="de-DE"/>
         </w:rPr>
         <w:lastRenderedPageBreak/>
         <w:t>15.</w:t>
@@ -10176,6 +10441,7 @@
           <w:noProof/>
           <w:sz w:val="32"/>
           <w:szCs w:val="32"/>
+          <w:lang w:val="de-DE"/>
         </w:rPr>
       </w:pPr>
       <w:r>
@@ -10186,6 +10452,7 @@
           <w:color w:val="0000FF"/>
           <w:sz w:val="24"/>
           <w:szCs w:val="24"/>
+          <w:lang w:val="de-DE"/>
         </w:rPr>
         <w:t>UPDATE</w:t>
       </w:r>
@@ -10195,6 +10462,7 @@
           <w:color w:val="000000"/>
           <w:sz w:val="24"/>
           <w:szCs w:val="24"/>
+          <w:lang w:val="de-DE"/>
         </w:rPr>
         <w:t xml:space="preserve"> </w:t>
       </w:r>
@@ -10204,6 +10472,7 @@
           <w:color w:val="FF00FF"/>
           <w:sz w:val="24"/>
           <w:szCs w:val="24"/>
+          <w:lang w:val="de-DE"/>
         </w:rPr>
         <w:t>allergen</w:t>
       </w:r>
@@ -10213,6 +10482,7 @@
           <w:color w:val="000000"/>
           <w:sz w:val="24"/>
           <w:szCs w:val="24"/>
+          <w:lang w:val="de-DE"/>
         </w:rPr>
         <w:t xml:space="preserve"> </w:t>
       </w:r>
@@ -10224,6 +10494,7 @@
           <w:color w:val="0000FF"/>
           <w:sz w:val="24"/>
           <w:szCs w:val="24"/>
+          <w:lang w:val="de-DE"/>
         </w:rPr>
         <w:t>SET</w:t>
       </w:r>
@@ -10233,6 +10504,7 @@
           <w:color w:val="000000"/>
           <w:sz w:val="24"/>
           <w:szCs w:val="24"/>
+          <w:lang w:val="de-DE"/>
         </w:rPr>
         <w:t xml:space="preserve"> </w:t>
       </w:r>
@@ -10244,6 +10516,7 @@
           <w:color w:val="0000FF"/>
           <w:sz w:val="24"/>
           <w:szCs w:val="24"/>
+          <w:lang w:val="de-DE"/>
         </w:rPr>
         <w:t>NAME</w:t>
       </w:r>
@@ -10253,6 +10526,7 @@
           <w:color w:val="0000FF"/>
           <w:sz w:val="24"/>
           <w:szCs w:val="24"/>
+          <w:lang w:val="de-DE"/>
         </w:rPr>
         <w:t>=</w:t>
       </w:r>
@@ -10262,6 +10536,7 @@
           <w:color w:val="808000"/>
           <w:sz w:val="24"/>
           <w:szCs w:val="24"/>
+          <w:lang w:val="de-DE"/>
         </w:rPr>
         <w:t>"Kamut"</w:t>
       </w:r>
@@ -10271,6 +10546,7 @@
           <w:color w:val="000000"/>
           <w:sz w:val="24"/>
           <w:szCs w:val="24"/>
+          <w:lang w:val="de-DE"/>
         </w:rPr>
         <w:t xml:space="preserve"> </w:t>
       </w:r>
@@ -10282,6 +10558,7 @@
           <w:color w:val="0000FF"/>
           <w:sz w:val="24"/>
           <w:szCs w:val="24"/>
+          <w:lang w:val="de-DE"/>
         </w:rPr>
         <w:t>WHERE</w:t>
       </w:r>
@@ -10291,6 +10568,7 @@
           <w:color w:val="000000"/>
           <w:sz w:val="24"/>
           <w:szCs w:val="24"/>
+          <w:lang w:val="de-DE"/>
         </w:rPr>
         <w:t xml:space="preserve"> </w:t>
       </w:r>
@@ -10302,6 +10580,7 @@
           <w:color w:val="0000FF"/>
           <w:sz w:val="24"/>
           <w:szCs w:val="24"/>
+          <w:lang w:val="de-DE"/>
         </w:rPr>
         <w:t>CODE</w:t>
       </w:r>
@@ -10311,6 +10590,7 @@
           <w:color w:val="0000FF"/>
           <w:sz w:val="24"/>
           <w:szCs w:val="24"/>
+          <w:lang w:val="de-DE"/>
         </w:rPr>
         <w:t>=</w:t>
       </w:r>
@@ -10320,6 +10600,7 @@
           <w:color w:val="808000"/>
           <w:sz w:val="24"/>
           <w:szCs w:val="24"/>
+          <w:lang w:val="de-DE"/>
         </w:rPr>
         <w:t>"a6"</w:t>
       </w:r>
@@ -10329,6 +10610,7 @@
           <w:color w:val="0000FF"/>
           <w:sz w:val="24"/>
           <w:szCs w:val="24"/>
+          <w:lang w:val="de-DE"/>
         </w:rPr>
         <w:t>;</w:t>
       </w:r>
@@ -10339,6 +10621,7 @@
           <w:noProof/>
           <w:sz w:val="32"/>
           <w:szCs w:val="32"/>
+          <w:lang w:val="de-DE"/>
         </w:rPr>
       </w:pPr>
       <w:r>
@@ -10346,6 +10629,7 @@
           <w:noProof/>
           <w:sz w:val="32"/>
           <w:szCs w:val="32"/>
+          <w:lang w:val="de-DE"/>
         </w:rPr>
         <w:t>16.</w:t>
       </w:r>
@@ -10361,6 +10645,7 @@
           <w:color w:val="0000FF"/>
           <w:sz w:val="24"/>
           <w:szCs w:val="24"/>
+          <w:lang w:val="de-DE"/>
         </w:rPr>
       </w:pPr>
       <w:r>
@@ -10371,6 +10656,7 @@
           <w:color w:val="0000FF"/>
           <w:sz w:val="24"/>
           <w:szCs w:val="24"/>
+          <w:lang w:val="de-DE"/>
         </w:rPr>
         <w:t>INSERT</w:t>
       </w:r>
@@ -10380,6 +10666,7 @@
           <w:color w:val="000000"/>
           <w:sz w:val="24"/>
           <w:szCs w:val="24"/>
+          <w:lang w:val="de-DE"/>
         </w:rPr>
         <w:t xml:space="preserve"> </w:t>
       </w:r>
@@ -10391,6 +10678,7 @@
           <w:color w:val="0000FF"/>
           <w:sz w:val="24"/>
           <w:szCs w:val="24"/>
+          <w:lang w:val="de-DE"/>
         </w:rPr>
         <w:t>INTO</w:t>
       </w:r>
@@ -10400,6 +10688,7 @@
           <w:color w:val="000000"/>
           <w:sz w:val="24"/>
           <w:szCs w:val="24"/>
+          <w:lang w:val="de-DE"/>
         </w:rPr>
         <w:t xml:space="preserve"> </w:t>
       </w:r>
@@ -10409,6 +10698,7 @@
           <w:color w:val="FF00FF"/>
           <w:sz w:val="24"/>
           <w:szCs w:val="24"/>
+          <w:lang w:val="de-DE"/>
         </w:rPr>
         <w:t>gericht</w:t>
       </w:r>
@@ -10418,6 +10708,7 @@
           <w:color w:val="0000FF"/>
           <w:sz w:val="24"/>
           <w:szCs w:val="24"/>
+          <w:lang w:val="de-DE"/>
         </w:rPr>
         <w:t>(</w:t>
       </w:r>
@@ -10427,6 +10718,7 @@
           <w:color w:val="808000"/>
           <w:sz w:val="24"/>
           <w:szCs w:val="24"/>
+          <w:lang w:val="de-DE"/>
         </w:rPr>
         <w:t>id</w:t>
       </w:r>
@@ -10436,6 +10728,7 @@
           <w:color w:val="0000FF"/>
           <w:sz w:val="24"/>
           <w:szCs w:val="24"/>
+          <w:lang w:val="de-DE"/>
         </w:rPr>
         <w:t>,</w:t>
       </w:r>
@@ -10447,6 +10740,7 @@
           <w:color w:val="0000FF"/>
           <w:sz w:val="24"/>
           <w:szCs w:val="24"/>
+          <w:lang w:val="de-DE"/>
         </w:rPr>
         <w:t>name</w:t>
       </w:r>
@@ -10456,6 +10750,7 @@
           <w:color w:val="0000FF"/>
           <w:sz w:val="24"/>
           <w:szCs w:val="24"/>
+          <w:lang w:val="de-DE"/>
         </w:rPr>
         <w:t>)</w:t>
       </w:r>
@@ -10471,6 +10766,7 @@
           <w:color w:val="0000FF"/>
           <w:sz w:val="24"/>
           <w:szCs w:val="24"/>
+          <w:lang w:val="de-DE"/>
         </w:rPr>
       </w:pPr>
       <w:r>
@@ -10481,6 +10777,7 @@
           <w:color w:val="0000FF"/>
           <w:sz w:val="24"/>
           <w:szCs w:val="24"/>
+          <w:lang w:val="de-DE"/>
         </w:rPr>
         <w:t>VALUES</w:t>
       </w:r>
@@ -10490,6 +10787,7 @@
           <w:color w:val="000000"/>
           <w:sz w:val="24"/>
           <w:szCs w:val="24"/>
+          <w:lang w:val="de-DE"/>
         </w:rPr>
         <w:t xml:space="preserve"> </w:t>
       </w:r>
@@ -10499,6 +10797,7 @@
           <w:color w:val="0000FF"/>
           <w:sz w:val="24"/>
           <w:szCs w:val="24"/>
+          <w:lang w:val="de-DE"/>
         </w:rPr>
         <w:t>(</w:t>
       </w:r>
@@ -10508,6 +10807,7 @@
           <w:color w:val="800080"/>
           <w:sz w:val="24"/>
           <w:szCs w:val="24"/>
+          <w:lang w:val="de-DE"/>
         </w:rPr>
         <w:t>21</w:t>
       </w:r>
@@ -10517,6 +10817,7 @@
           <w:color w:val="0000FF"/>
           <w:sz w:val="24"/>
           <w:szCs w:val="24"/>
+          <w:lang w:val="de-DE"/>
         </w:rPr>
         <w:t>,</w:t>
       </w:r>
@@ -10526,6 +10827,7 @@
           <w:color w:val="808000"/>
           <w:sz w:val="24"/>
           <w:szCs w:val="24"/>
+          <w:lang w:val="de-DE"/>
         </w:rPr>
         <w:t>"Currywurst mit Pommes"</w:t>
       </w:r>
@@ -10535,6 +10837,7 @@
           <w:color w:val="0000FF"/>
           <w:sz w:val="24"/>
           <w:szCs w:val="24"/>
+          <w:lang w:val="de-DE"/>
         </w:rPr>
         <w:t>);</w:t>
       </w:r>
@@ -10669,6 +10972,7 @@
           <w:color w:val="0000FF"/>
           <w:sz w:val="24"/>
           <w:szCs w:val="24"/>
+          <w:lang w:val="de-DE"/>
         </w:rPr>
       </w:pPr>
       <w:r>
@@ -10679,6 +10983,7 @@
           <w:color w:val="0000FF"/>
           <w:sz w:val="24"/>
           <w:szCs w:val="24"/>
+          <w:lang w:val="de-DE"/>
         </w:rPr>
         <w:t>VALUES</w:t>
       </w:r>
@@ -10688,6 +10993,7 @@
           <w:color w:val="0000FF"/>
           <w:sz w:val="24"/>
           <w:szCs w:val="24"/>
+          <w:lang w:val="de-DE"/>
         </w:rPr>
         <w:t>(</w:t>
       </w:r>
@@ -10697,6 +11003,7 @@
           <w:color w:val="800080"/>
           <w:sz w:val="24"/>
           <w:szCs w:val="24"/>
+          <w:lang w:val="de-DE"/>
         </w:rPr>
         <w:t>21</w:t>
       </w:r>
@@ -10706,6 +11013,7 @@
           <w:color w:val="0000FF"/>
           <w:sz w:val="24"/>
           <w:szCs w:val="24"/>
+          <w:lang w:val="de-DE"/>
         </w:rPr>
         <w:t>,</w:t>
       </w:r>
@@ -10715,6 +11023,7 @@
           <w:color w:val="800080"/>
           <w:sz w:val="24"/>
           <w:szCs w:val="24"/>
+          <w:lang w:val="de-DE"/>
         </w:rPr>
         <w:t>3</w:t>
       </w:r>
@@ -10724,6 +11033,7 @@
           <w:color w:val="0000FF"/>
           <w:sz w:val="24"/>
           <w:szCs w:val="24"/>
+          <w:lang w:val="de-DE"/>
         </w:rPr>
         <w:t>);</w:t>
       </w:r>
@@ -10734,6 +11044,7 @@
           <w:noProof/>
           <w:sz w:val="32"/>
           <w:szCs w:val="32"/>
+          <w:lang w:val="de-DE"/>
         </w:rPr>
       </w:pPr>
     </w:p>
@@ -10743,6 +11054,7 @@
           <w:noProof/>
           <w:sz w:val="32"/>
           <w:szCs w:val="32"/>
+          <w:lang w:val="de-DE"/>
         </w:rPr>
       </w:pPr>
     </w:p>
@@ -10752,6 +11064,7 @@
           <w:noProof/>
           <w:sz w:val="32"/>
           <w:szCs w:val="32"/>
+          <w:lang w:val="de-DE"/>
         </w:rPr>
       </w:pPr>
     </w:p>
@@ -10761,6 +11074,7 @@
           <w:noProof/>
           <w:sz w:val="32"/>
           <w:szCs w:val="32"/>
+          <w:lang w:val="de-DE"/>
         </w:rPr>
       </w:pPr>
       <w:r>
@@ -10768,6 +11082,7 @@
           <w:noProof/>
           <w:sz w:val="32"/>
           <w:szCs w:val="32"/>
+          <w:lang w:val="de-DE"/>
         </w:rPr>
         <w:t>M3 Aufgabe 6:</w:t>
       </w:r>
@@ -10776,6 +11091,7 @@
       <w:pPr>
         <w:rPr>
           <w:color w:val="000000"/>
+          <w:lang w:val="de-DE"/>
         </w:rPr>
       </w:pPr>
       <w:r>
@@ -10783,12 +11099,14 @@
           <w:b/>
           <w:bCs/>
           <w:color w:val="000000"/>
+          <w:lang w:val="de-DE"/>
         </w:rPr>
         <w:t>Fatal error</w:t>
       </w:r>
       <w:r>
         <w:rPr>
           <w:color w:val="000000"/>
+          <w:lang w:val="de-DE"/>
         </w:rPr>
         <w:t>: Uncaught Error: Call to undefined function mysqli_connect()</w:t>
       </w:r>
@@ -10875,7 +11193,7 @@
     </w:p>
     <w:tbl>
       <w:tblPr>
-        <w:tblStyle w:val="Tabellenraster"/>
+        <w:tblStyle w:val="Grilledutableau"/>
         <w:tblW w:w="0" w:type="auto"/>
         <w:tblLayout w:type="fixed"/>
         <w:tblLook w:val="04A0" w:firstRow="1" w:lastRow="0" w:firstColumn="1" w:lastColumn="0" w:noHBand="0" w:noVBand="1"/>
@@ -11626,7 +11944,7 @@
             <w:hyperlink r:id="rId26" w:history="1">
               <w:r>
                 <w:rPr>
-                  <w:rStyle w:val="Hyperlink"/>
+                  <w:rStyle w:val="Lienhypertexte"/>
                   <w:lang w:val="de-DE"/>
                 </w:rPr>
                 <w:t>https://laravel.com</w:t>
@@ -11739,7 +12057,7 @@
             <w:hyperlink r:id="rId27" w:history="1">
               <w:r>
                 <w:rPr>
-                  <w:rStyle w:val="Hyperlink"/>
+                  <w:rStyle w:val="Lienhypertexte"/>
                   <w:lang w:val="de-DE"/>
                 </w:rPr>
                 <w:t>https://laravel.com</w:t>
@@ -11846,7 +12164,7 @@
             <w:hyperlink r:id="rId28" w:history="1">
               <w:r>
                 <w:rPr>
-                  <w:rStyle w:val="Hyperlink"/>
+                  <w:rStyle w:val="Lienhypertexte"/>
                   <w:lang w:val="de-DE"/>
                 </w:rPr>
                 <w:t>https://draw.io</w:t>
@@ -11882,101 +12200,6 @@
           <w:color w:val="000000"/>
           <w:lang w:val="de-DE"/>
         </w:rPr>
-        <w:t>M4 Aufgabe 1</w:t>
-      </w:r>
-    </w:p>
-    <w:p>
-      <w:pPr>
-        <w:rPr>
-          <w:color w:val="000000"/>
-          <w:lang w:val="de-DE"/>
-        </w:rPr>
-      </w:pPr>
-      <w:r>
-        <w:rPr>
-          <w:noProof/>
-          <w:color w:val="000000"/>
-          <w:lang w:val="de-DE"/>
-        </w:rPr>
-        <w:drawing>
-          <wp:inline distT="0" distB="0" distL="0" distR="0" wp14:anchorId="4A5FD6CA" wp14:editId="5A451C46">
-            <wp:extent cx="5753100" cy="3352800"/>
-            <wp:effectExtent l="0" t="0" r="0" b="0"/>
-            <wp:docPr id="17" name="Grafik 17"/>
-            <wp:cNvGraphicFramePr>
-              <a:graphicFrameLocks xmlns:a="http://schemas.openxmlformats.org/drawingml/2006/main" noChangeAspect="1"/>
-            </wp:cNvGraphicFramePr>
-            <a:graphic xmlns:a="http://schemas.openxmlformats.org/drawingml/2006/main">
-              <a:graphicData uri="http://schemas.openxmlformats.org/drawingml/2006/picture">
-                <pic:pic xmlns:pic="http://schemas.openxmlformats.org/drawingml/2006/picture">
-                  <pic:nvPicPr>
-                    <pic:cNvPr id="0" name="Picture 1"/>
-                    <pic:cNvPicPr>
-                      <a:picLocks noChangeAspect="1" noChangeArrowheads="1"/>
-                    </pic:cNvPicPr>
-                  </pic:nvPicPr>
-                  <pic:blipFill>
-                    <a:blip r:embed="rId29">
-                      <a:extLst>
-                        <a:ext uri="{28A0092B-C50C-407E-A947-70E740481C1C}">
-                          <a14:useLocalDpi xmlns:a14="http://schemas.microsoft.com/office/drawing/2010/main" val="0"/>
-                        </a:ext>
-                      </a:extLst>
-                    </a:blip>
-                    <a:srcRect/>
-                    <a:stretch>
-                      <a:fillRect/>
-                    </a:stretch>
-                  </pic:blipFill>
-                  <pic:spPr bwMode="auto">
-                    <a:xfrm>
-                      <a:off x="0" y="0"/>
-                      <a:ext cx="5753100" cy="3352800"/>
-                    </a:xfrm>
-                    <a:prstGeom prst="rect">
-                      <a:avLst/>
-                    </a:prstGeom>
-                    <a:noFill/>
-                    <a:ln>
-                      <a:noFill/>
-                    </a:ln>
-                  </pic:spPr>
-                </pic:pic>
-              </a:graphicData>
-            </a:graphic>
-          </wp:inline>
-        </w:drawing>
-      </w:r>
-    </w:p>
-    <w:p>
-      <w:pPr>
-        <w:rPr>
-          <w:color w:val="000000"/>
-          <w:lang w:val="de-DE"/>
-        </w:rPr>
-      </w:pPr>
-    </w:p>
-    <w:p>
-      <w:pPr>
-        <w:rPr>
-          <w:color w:val="000000"/>
-          <w:lang w:val="de-DE"/>
-        </w:rPr>
-      </w:pPr>
-    </w:p>
-    <w:p>
-      <w:pPr>
-        <w:rPr>
-          <w:color w:val="000000"/>
-          <w:lang w:val="de-DE"/>
-        </w:rPr>
-      </w:pPr>
-      <w:r>
-        <w:rPr>
-          <w:color w:val="000000"/>
-          <w:lang w:val="de-DE"/>
-        </w:rPr>
-        <w:lastRenderedPageBreak/>
         <w:t>M4 Aufgabe 2</w:t>
       </w:r>
     </w:p>
@@ -12023,7 +12246,7 @@
                     <pic:cNvPicPr/>
                   </pic:nvPicPr>
                   <pic:blipFill>
-                    <a:blip r:embed="rId30"/>
+                    <a:blip r:embed="rId29"/>
                     <a:stretch>
                       <a:fillRect/>
                     </a:stretch>
@@ -12080,7 +12303,7 @@
                     <pic:cNvPicPr/>
                   </pic:nvPicPr>
                   <pic:blipFill>
-                    <a:blip r:embed="rId31">
+                    <a:blip r:embed="rId30">
                       <a:extLst>
                         <a:ext uri="{28A0092B-C50C-407E-A947-70E740481C1C}">
                           <a14:useLocalDpi xmlns:a14="http://schemas.microsoft.com/office/drawing/2010/main" val="0"/>
@@ -12236,7 +12459,7 @@
                     <pic:cNvPicPr/>
                   </pic:nvPicPr>
                   <pic:blipFill>
-                    <a:blip r:embed="rId32"/>
+                    <a:blip r:embed="rId31"/>
                     <a:stretch>
                       <a:fillRect/>
                     </a:stretch>
@@ -12308,7 +12531,7 @@
                     <pic:cNvPicPr/>
                   </pic:nvPicPr>
                   <pic:blipFill>
-                    <a:blip r:embed="rId33">
+                    <a:blip r:embed="rId32">
                       <a:extLst>
                         <a:ext uri="{28A0092B-C50C-407E-A947-70E740481C1C}">
                           <a14:useLocalDpi xmlns:a14="http://schemas.microsoft.com/office/drawing/2010/main" val="0"/>
@@ -12395,11 +12618,6 @@
       </w:r>
     </w:p>
     <w:p>
-      <w:pPr>
-        <w:rPr>
-          <w:lang w:val="de-CH"/>
-        </w:rPr>
-      </w:pPr>
       <w:r>
         <w:rPr>
           <w:color w:val="000000"/>
@@ -12408,33 +12626,22 @@
         <w:t>1.</w:t>
       </w:r>
       <w:r>
-        <w:rPr>
-          <w:lang w:val="de-CH"/>
-        </w:rPr>
         <w:t xml:space="preserve"> </w:t>
       </w:r>
       <w:r>
-        <w:rPr>
-          <w:lang w:val="de-CH"/>
-        </w:rPr>
         <w:t>ALTER TABLE `gericht_hat_allergen`</w:t>
       </w:r>
     </w:p>
     <w:p>
       <w:r>
-        <w:rPr>
-          <w:lang w:val="de-CH"/>
-        </w:rPr>
-        <w:t xml:space="preserve">    </w:t>
-      </w:r>
-      <w:r>
-        <w:t>ADD CONSTRAINT Uniq UNIQUE(gericht_id,code);</w:t>
+        <w:t xml:space="preserve">    ADD CONSTRAINT Uniq UNIQUE(gericht_id,code);</w:t>
       </w:r>
     </w:p>
     <w:p>
       <w:pPr>
         <w:rPr>
           <w:color w:val="000000"/>
+          <w:lang w:val="de-DE"/>
         </w:rPr>
       </w:pPr>
     </w:p>
@@ -12442,6 +12649,7 @@
       <w:pPr>
         <w:rPr>
           <w:color w:val="000000"/>
+          <w:lang w:val="de-DE"/>
         </w:rPr>
       </w:pPr>
     </w:p>
@@ -12491,11 +12699,6 @@
       </w:pPr>
     </w:p>
     <w:p>
-      <w:pPr>
-        <w:rPr>
-          <w:lang w:val="de-CH"/>
-        </w:rPr>
-      </w:pPr>
       <w:r>
         <w:rPr>
           <w:color w:val="000000"/>
@@ -12504,93 +12707,37 @@
         <w:t>3.</w:t>
       </w:r>
       <w:r>
-        <w:rPr>
-          <w:lang w:val="de-CH"/>
-        </w:rPr>
         <w:t xml:space="preserve"> </w:t>
       </w:r>
       <w:r>
-        <w:rPr>
-          <w:lang w:val="de-CH"/>
-        </w:rPr>
         <w:t>ALTER TABLE gericht_hat_allergen</w:t>
       </w:r>
     </w:p>
     <w:p>
-      <w:pPr>
-        <w:rPr>
-          <w:lang w:val="de-CH"/>
-        </w:rPr>
-      </w:pPr>
-      <w:r>
-        <w:rPr>
-          <w:lang w:val="de-CH"/>
-        </w:rPr>
+      <w:r>
         <w:t xml:space="preserve">    drop CONSTRAINT FK_allergen_gericht;</w:t>
       </w:r>
     </w:p>
-    <w:p>
-      <w:pPr>
-        <w:rPr>
-          <w:lang w:val="de-CH"/>
-        </w:rPr>
-      </w:pPr>
-    </w:p>
-    <w:p>
-      <w:pPr>
-        <w:rPr>
-          <w:lang w:val="de-CH"/>
-        </w:rPr>
-      </w:pPr>
-      <w:r>
-        <w:rPr>
-          <w:lang w:val="de-CH"/>
-        </w:rPr>
+    <w:p/>
+    <w:p>
+      <w:r>
         <w:t>ALTER TABLE gericht_hat_kategorie</w:t>
       </w:r>
     </w:p>
     <w:p>
-      <w:pPr>
-        <w:rPr>
-          <w:lang w:val="de-CH"/>
-        </w:rPr>
-      </w:pPr>
-      <w:r>
-        <w:rPr>
-          <w:lang w:val="de-CH"/>
-        </w:rPr>
+      <w:r>
         <w:t xml:space="preserve">    drop CONSTRAINT FK_kategorie;</w:t>
       </w:r>
     </w:p>
-    <w:p>
-      <w:pPr>
-        <w:rPr>
-          <w:lang w:val="de-CH"/>
-        </w:rPr>
-      </w:pPr>
-    </w:p>
-    <w:p>
-      <w:pPr>
-        <w:rPr>
-          <w:lang w:val="de-CH"/>
-        </w:rPr>
-      </w:pPr>
-      <w:r>
-        <w:rPr>
-          <w:lang w:val="de-CH"/>
-        </w:rPr>
+    <w:p/>
+    <w:p>
+      <w:r>
         <w:t>ALTER TABLE gericht_hat_allergen</w:t>
       </w:r>
     </w:p>
     <w:p>
       <w:r>
-        <w:rPr>
-          <w:lang w:val="de-CH"/>
-        </w:rPr>
-        <w:t xml:space="preserve">    </w:t>
-      </w:r>
-      <w:r>
-        <w:t>ADD CONSTRAINT FK_allergen_gericht</w:t>
+        <w:t xml:space="preserve">    ADD CONSTRAINT FK_allergen_gericht</w:t>
       </w:r>
     </w:p>
     <w:p>
@@ -12615,40 +12762,18 @@
     </w:p>
     <w:p/>
     <w:p>
-      <w:pPr>
-        <w:rPr>
-          <w:lang w:val="de-CH"/>
-        </w:rPr>
-      </w:pPr>
-      <w:r>
-        <w:rPr>
-          <w:lang w:val="de-CH"/>
-        </w:rPr>
+      <w:r>
         <w:t>ALTER TABLE gericht_hat_kategorie</w:t>
       </w:r>
     </w:p>
     <w:p>
-      <w:pPr>
-        <w:rPr>
-          <w:lang w:val="de-CH"/>
-        </w:rPr>
-      </w:pPr>
-      <w:r>
-        <w:rPr>
-          <w:lang w:val="de-CH"/>
-        </w:rPr>
+      <w:r>
         <w:t xml:space="preserve">    ADD CONSTRAINT FK_kategorie_gericht</w:t>
       </w:r>
     </w:p>
     <w:p>
       <w:r>
-        <w:rPr>
-          <w:lang w:val="de-CH"/>
-        </w:rPr>
-        <w:t xml:space="preserve">        </w:t>
-      </w:r>
-      <w:r>
-        <w:t>FOREIGN KEY (gericht_id)</w:t>
+        <w:t xml:space="preserve">        FOREIGN KEY (gericht_id)</w:t>
       </w:r>
     </w:p>
     <w:p>
@@ -12665,6 +12790,7 @@
       <w:pPr>
         <w:rPr>
           <w:color w:val="000000"/>
+          <w:lang w:val="de-DE"/>
         </w:rPr>
       </w:pPr>
       <w:r>
@@ -12675,6 +12801,7 @@
       <w:pPr>
         <w:rPr>
           <w:color w:val="000000"/>
+          <w:lang w:val="de-DE"/>
         </w:rPr>
       </w:pPr>
     </w:p>
@@ -12682,12 +12809,31 @@
       <w:pPr>
         <w:rPr>
           <w:color w:val="000000"/>
-        </w:rPr>
-      </w:pPr>
-      <w:r>
+          <w:lang w:val="de-DE"/>
+        </w:rPr>
+      </w:pPr>
+    </w:p>
+    <w:p>
+      <w:pPr>
         <w:rPr>
           <w:color w:val="000000"/>
-        </w:rPr>
+          <w:lang w:val="de-DE"/>
+        </w:rPr>
+      </w:pPr>
+    </w:p>
+    <w:p>
+      <w:pPr>
+        <w:rPr>
+          <w:color w:val="000000"/>
+          <w:lang w:val="de-DE"/>
+        </w:rPr>
+      </w:pPr>
+      <w:r>
+        <w:rPr>
+          <w:color w:val="000000"/>
+          <w:lang w:val="de-DE"/>
+        </w:rPr>
+        <w:lastRenderedPageBreak/>
         <w:t>4.</w:t>
       </w:r>
     </w:p>
@@ -12695,25 +12841,61 @@
       <w:pPr>
         <w:rPr>
           <w:color w:val="000000"/>
-        </w:rPr>
-      </w:pPr>
-    </w:p>
-    <w:p>
-      <w:pPr>
+          <w:lang w:val="de-DE"/>
+        </w:rPr>
+      </w:pPr>
+      <w:r>
         <w:rPr>
           <w:color w:val="000000"/>
-        </w:rPr>
-      </w:pPr>
+          <w:lang w:val="de-DE"/>
+        </w:rPr>
+        <w:t xml:space="preserve">ALTER TABLE kategorie ADD CONSTRAINT gl_kategorie FOREIGN KEY (eltern__id) REFERENCES kategorie(id) ON DELETE RESTRICT; </w:t>
+      </w:r>
     </w:p>
     <w:p>
       <w:pPr>
         <w:rPr>
           <w:color w:val="000000"/>
-        </w:rPr>
-      </w:pPr>
+          <w:lang w:val="de-DE"/>
+        </w:rPr>
+      </w:pPr>
+      <w:bookmarkStart w:id="0" w:name="_GoBack"/>
       <w:r>
         <w:rPr>
           <w:color w:val="000000"/>
+          <w:lang w:val="de-DE"/>
+        </w:rPr>
+        <w:t>ALTER TABLE gericht_hat_kategorie ADD CONSTRAINT gl_kategorie2 FOREIGN KEY (kategorie_id) REFERENCES kategorie(id) ON DELETE RESTRICT;</w:t>
+      </w:r>
+      <w:bookmarkEnd w:id="0"/>
+    </w:p>
+    <w:p>
+      <w:pPr>
+        <w:rPr>
+          <w:color w:val="000000"/>
+          <w:lang w:val="de-DE"/>
+        </w:rPr>
+      </w:pPr>
+    </w:p>
+    <w:p>
+      <w:pPr>
+        <w:rPr>
+          <w:color w:val="000000"/>
+          <w:lang w:val="de-DE"/>
+        </w:rPr>
+      </w:pPr>
+    </w:p>
+    <w:p>
+      <w:pPr>
+        <w:rPr>
+          <w:color w:val="000000"/>
+          <w:lang w:val="de-DE"/>
+        </w:rPr>
+      </w:pPr>
+      <w:r>
+        <w:rPr>
+          <w:color w:val="000000"/>
+          <w:lang w:val="de-DE"/>
         </w:rPr>
         <w:t>5.</w:t>
       </w:r>
@@ -12722,11 +12904,13 @@
       <w:pPr>
         <w:rPr>
           <w:color w:val="000000"/>
+          <w:lang w:val="de-DE"/>
         </w:rPr>
       </w:pPr>
       <w:r>
         <w:rPr>
           <w:color w:val="000000"/>
+          <w:lang w:val="de-DE"/>
         </w:rPr>
         <w:t>ALTER TABLE gericht_hat_allergen</w:t>
       </w:r>
@@ -12735,11 +12919,13 @@
       <w:pPr>
         <w:rPr>
           <w:color w:val="000000"/>
+          <w:lang w:val="de-DE"/>
         </w:rPr>
       </w:pPr>
       <w:r>
         <w:rPr>
           <w:color w:val="000000"/>
+          <w:lang w:val="de-DE"/>
         </w:rPr>
         <w:t xml:space="preserve">    ADD CONSTRAINT FK_allergen_update</w:t>
       </w:r>
@@ -12748,11 +12934,13 @@
       <w:pPr>
         <w:rPr>
           <w:color w:val="000000"/>
+          <w:lang w:val="de-DE"/>
         </w:rPr>
       </w:pPr>
       <w:r>
         <w:rPr>
           <w:color w:val="000000"/>
+          <w:lang w:val="de-DE"/>
         </w:rPr>
         <w:t xml:space="preserve">        FOREIGN KEY (code)</w:t>
       </w:r>
@@ -12761,11 +12949,13 @@
       <w:pPr>
         <w:rPr>
           <w:color w:val="000000"/>
+          <w:lang w:val="de-DE"/>
         </w:rPr>
       </w:pPr>
       <w:r>
         <w:rPr>
           <w:color w:val="000000"/>
+          <w:lang w:val="de-DE"/>
         </w:rPr>
         <w:t xml:space="preserve">            REFERENCES allergen</w:t>
       </w:r>
@@ -12774,11 +12964,13 @@
       <w:pPr>
         <w:rPr>
           <w:color w:val="000000"/>
+          <w:lang w:val="de-DE"/>
         </w:rPr>
       </w:pPr>
       <w:r>
         <w:rPr>
           <w:color w:val="000000"/>
+          <w:lang w:val="de-DE"/>
         </w:rPr>
         <w:t xml:space="preserve">                (code)</w:t>
       </w:r>
@@ -12787,11 +12979,13 @@
       <w:pPr>
         <w:rPr>
           <w:color w:val="000000"/>
+          <w:lang w:val="de-DE"/>
         </w:rPr>
       </w:pPr>
       <w:r>
         <w:rPr>
           <w:color w:val="000000"/>
+          <w:lang w:val="de-DE"/>
         </w:rPr>
         <w:t xml:space="preserve">            ON DELETE CASCADE ON UPDATE NO ACTION;</w:t>
       </w:r>
@@ -12800,6 +12994,7 @@
       <w:pPr>
         <w:rPr>
           <w:color w:val="000000"/>
+          <w:lang w:val="de-DE"/>
         </w:rPr>
       </w:pPr>
     </w:p>
@@ -12807,11 +13002,13 @@
       <w:pPr>
         <w:rPr>
           <w:color w:val="000000"/>
+          <w:lang w:val="de-DE"/>
         </w:rPr>
       </w:pPr>
       <w:r>
         <w:rPr>
           <w:color w:val="000000"/>
+          <w:lang w:val="de-DE"/>
         </w:rPr>
         <w:t>6.</w:t>
       </w:r>
@@ -12820,11 +13017,13 @@
       <w:pPr>
         <w:rPr>
           <w:color w:val="000000"/>
+          <w:lang w:val="de-DE"/>
         </w:rPr>
       </w:pPr>
       <w:r>
         <w:rPr>
           <w:color w:val="000000"/>
+          <w:lang w:val="de-DE"/>
         </w:rPr>
         <w:t>ALTER TABLE gericht_hat_kategorie</w:t>
       </w:r>
@@ -12833,18 +13032,20 @@
       <w:pPr>
         <w:rPr>
           <w:color w:val="000000"/>
+          <w:lang w:val="de-DE"/>
         </w:rPr>
       </w:pPr>
       <w:r>
         <w:rPr>
           <w:color w:val="000000"/>
+          <w:lang w:val="de-DE"/>
         </w:rPr>
         <w:t xml:space="preserve">    ADD CONSTRAINT PK_PrimaryKeys PRIMARY KEY (gericht_id,kategorie_id);</w:t>
       </w:r>
     </w:p>
     <w:sectPr>
-      <w:headerReference w:type="default" r:id="rId34"/>
-      <w:footerReference w:type="default" r:id="rId35"/>
+      <w:headerReference w:type="default" r:id="rId33"/>
+      <w:footerReference w:type="default" r:id="rId34"/>
       <w:pgSz w:w="11906" w:h="16838"/>
       <w:pgMar w:top="1417" w:right="1417" w:bottom="1417" w:left="1417" w:header="708" w:footer="708" w:gutter="0"/>
       <w:cols w:space="708"/>
@@ -12855,7 +13056,7 @@
 </file>
 
 <file path=word/endnotes.xml><?xml version="1.0" encoding="utf-8"?>
-<w:endnotes xmlns:wpc="http://schemas.microsoft.com/office/word/2010/wordprocessingCanvas" xmlns:cx="http://schemas.microsoft.com/office/drawing/2014/chartex" xmlns:cx1="http://schemas.microsoft.com/office/drawing/2015/9/8/chartex" xmlns:cx2="http://schemas.microsoft.com/office/drawing/2015/10/21/chartex" xmlns:cx3="http://schemas.microsoft.com/office/drawing/2016/5/9/chartex" xmlns:cx4="http://schemas.microsoft.com/office/drawing/2016/5/10/chartex" xmlns:cx5="http://schemas.microsoft.com/office/drawing/2016/5/11/chartex" xmlns:cx6="http://schemas.microsoft.com/office/drawing/2016/5/12/chartex" xmlns:cx7="http://schemas.microsoft.com/office/drawing/2016/5/13/chartex" xmlns:cx8="http://schemas.microsoft.com/office/drawing/2016/5/14/chartex" xmlns:mc="http://schemas.openxmlformats.org/markup-compatibility/2006" xmlns:aink="http://schemas.microsoft.com/office/drawing/2016/ink" xmlns:am3d="http://schemas.microsoft.com/office/drawing/2017/model3d" xmlns:o="urn:schemas-microsoft-com:office:office" xmlns:r="http://schemas.openxmlformats.org/officeDocument/2006/relationships" xmlns:m="http://schemas.openxmlformats.org/officeDocument/2006/math" xmlns:v="urn:schemas-microsoft-com:vml" xmlns:wp14="http://schemas.microsoft.com/office/word/2010/wordprocessingDrawing" xmlns:wp="http://schemas.openxmlformats.org/drawingml/2006/wordprocessingDrawing" xmlns:w10="urn:schemas-microsoft-com:office:word" xmlns:w="http://schemas.openxmlformats.org/wordprocessingml/2006/main" xmlns:w14="http://schemas.microsoft.com/office/word/2010/wordml" xmlns:w15="http://schemas.microsoft.com/office/word/2012/wordml" xmlns:w16cex="http://schemas.microsoft.com/office/word/2018/wordml/cex" xmlns:w16cid="http://schemas.microsoft.com/office/word/2016/wordml/cid" xmlns:w16="http://schemas.microsoft.com/office/word/2018/wordml" xmlns:w16se="http://schemas.microsoft.com/office/word/2015/wordml/symex" xmlns:wpg="http://schemas.microsoft.com/office/word/2010/wordprocessingGroup" xmlns:wpi="http://schemas.microsoft.com/office/word/2010/wordprocessingInk" xmlns:wne="http://schemas.microsoft.com/office/word/2006/wordml" xmlns:wps="http://schemas.microsoft.com/office/word/2010/wordprocessingShape" mc:Ignorable="w14 w15 w16se w16cid w16 w16cex wp14">
+<w:endnotes xmlns:wpc="http://schemas.microsoft.com/office/word/2010/wordprocessingCanvas" xmlns:cx="http://schemas.microsoft.com/office/drawing/2014/chartex" xmlns:cx1="http://schemas.microsoft.com/office/drawing/2015/9/8/chartex" xmlns:cx2="http://schemas.microsoft.com/office/drawing/2015/10/21/chartex" xmlns:cx3="http://schemas.microsoft.com/office/drawing/2016/5/9/chartex" xmlns:cx4="http://schemas.microsoft.com/office/drawing/2016/5/10/chartex" xmlns:cx5="http://schemas.microsoft.com/office/drawing/2016/5/11/chartex" xmlns:cx6="http://schemas.microsoft.com/office/drawing/2016/5/12/chartex" xmlns:cx7="http://schemas.microsoft.com/office/drawing/2016/5/13/chartex" xmlns:cx8="http://schemas.microsoft.com/office/drawing/2016/5/14/chartex" xmlns:mc="http://schemas.openxmlformats.org/markup-compatibility/2006" xmlns:aink="http://schemas.microsoft.com/office/drawing/2016/ink" xmlns:am3d="http://schemas.microsoft.com/office/drawing/2017/model3d" xmlns:o="urn:schemas-microsoft-com:office:office" xmlns:r="http://schemas.openxmlformats.org/officeDocument/2006/relationships" xmlns:m="http://schemas.openxmlformats.org/officeDocument/2006/math" xmlns:v="urn:schemas-microsoft-com:vml" xmlns:wp14="http://schemas.microsoft.com/office/word/2010/wordprocessingDrawing" xmlns:wp="http://schemas.openxmlformats.org/drawingml/2006/wordprocessingDrawing" xmlns:w10="urn:schemas-microsoft-com:office:word" xmlns:w="http://schemas.openxmlformats.org/wordprocessingml/2006/main" xmlns:w14="http://schemas.microsoft.com/office/word/2010/wordml" xmlns:w15="http://schemas.microsoft.com/office/word/2012/wordml" xmlns:w16cid="http://schemas.microsoft.com/office/word/2016/wordml/cid" xmlns:w16se="http://schemas.microsoft.com/office/word/2015/wordml/symex" xmlns:wpg="http://schemas.microsoft.com/office/word/2010/wordprocessingGroup" xmlns:wpi="http://schemas.microsoft.com/office/word/2010/wordprocessingInk" xmlns:wne="http://schemas.microsoft.com/office/word/2006/wordml" xmlns:wps="http://schemas.microsoft.com/office/word/2010/wordprocessingShape" mc:Ignorable="w14 w15 w16se w16cid wp14">
   <w:endnote w:type="separator" w:id="-1">
     <w:p>
       <w:pPr>
@@ -12880,7 +13081,7 @@
 </file>
 
 <file path=word/footer1.xml><?xml version="1.0" encoding="utf-8"?>
-<w:ftr xmlns:wpc="http://schemas.microsoft.com/office/word/2010/wordprocessingCanvas" xmlns:cx="http://schemas.microsoft.com/office/drawing/2014/chartex" xmlns:cx1="http://schemas.microsoft.com/office/drawing/2015/9/8/chartex" xmlns:cx2="http://schemas.microsoft.com/office/drawing/2015/10/21/chartex" xmlns:cx3="http://schemas.microsoft.com/office/drawing/2016/5/9/chartex" xmlns:cx4="http://schemas.microsoft.com/office/drawing/2016/5/10/chartex" xmlns:cx5="http://schemas.microsoft.com/office/drawing/2016/5/11/chartex" xmlns:cx6="http://schemas.microsoft.com/office/drawing/2016/5/12/chartex" xmlns:cx7="http://schemas.microsoft.com/office/drawing/2016/5/13/chartex" xmlns:cx8="http://schemas.microsoft.com/office/drawing/2016/5/14/chartex" xmlns:mc="http://schemas.openxmlformats.org/markup-compatibility/2006" xmlns:aink="http://schemas.microsoft.com/office/drawing/2016/ink" xmlns:am3d="http://schemas.microsoft.com/office/drawing/2017/model3d" xmlns:o="urn:schemas-microsoft-com:office:office" xmlns:r="http://schemas.openxmlformats.org/officeDocument/2006/relationships" xmlns:m="http://schemas.openxmlformats.org/officeDocument/2006/math" xmlns:v="urn:schemas-microsoft-com:vml" xmlns:wp14="http://schemas.microsoft.com/office/word/2010/wordprocessingDrawing" xmlns:wp="http://schemas.openxmlformats.org/drawingml/2006/wordprocessingDrawing" xmlns:w10="urn:schemas-microsoft-com:office:word" xmlns:w="http://schemas.openxmlformats.org/wordprocessingml/2006/main" xmlns:w14="http://schemas.microsoft.com/office/word/2010/wordml" xmlns:w15="http://schemas.microsoft.com/office/word/2012/wordml" xmlns:w16cex="http://schemas.microsoft.com/office/word/2018/wordml/cex" xmlns:w16cid="http://schemas.microsoft.com/office/word/2016/wordml/cid" xmlns:w16="http://schemas.microsoft.com/office/word/2018/wordml" xmlns:w16se="http://schemas.microsoft.com/office/word/2015/wordml/symex" xmlns:wpg="http://schemas.microsoft.com/office/word/2010/wordprocessingGroup" xmlns:wpi="http://schemas.microsoft.com/office/word/2010/wordprocessingInk" xmlns:wne="http://schemas.microsoft.com/office/word/2006/wordml" xmlns:wps="http://schemas.microsoft.com/office/word/2010/wordprocessingShape" mc:Ignorable="w14 w15 w16se w16cid w16 w16cex wp14">
+<w:ftr xmlns:wpc="http://schemas.microsoft.com/office/word/2010/wordprocessingCanvas" xmlns:cx="http://schemas.microsoft.com/office/drawing/2014/chartex" xmlns:cx1="http://schemas.microsoft.com/office/drawing/2015/9/8/chartex" xmlns:cx2="http://schemas.microsoft.com/office/drawing/2015/10/21/chartex" xmlns:cx3="http://schemas.microsoft.com/office/drawing/2016/5/9/chartex" xmlns:cx4="http://schemas.microsoft.com/office/drawing/2016/5/10/chartex" xmlns:cx5="http://schemas.microsoft.com/office/drawing/2016/5/11/chartex" xmlns:cx6="http://schemas.microsoft.com/office/drawing/2016/5/12/chartex" xmlns:cx7="http://schemas.microsoft.com/office/drawing/2016/5/13/chartex" xmlns:cx8="http://schemas.microsoft.com/office/drawing/2016/5/14/chartex" xmlns:mc="http://schemas.openxmlformats.org/markup-compatibility/2006" xmlns:aink="http://schemas.microsoft.com/office/drawing/2016/ink" xmlns:am3d="http://schemas.microsoft.com/office/drawing/2017/model3d" xmlns:o="urn:schemas-microsoft-com:office:office" xmlns:r="http://schemas.openxmlformats.org/officeDocument/2006/relationships" xmlns:m="http://schemas.openxmlformats.org/officeDocument/2006/math" xmlns:v="urn:schemas-microsoft-com:vml" xmlns:wp14="http://schemas.microsoft.com/office/word/2010/wordprocessingDrawing" xmlns:wp="http://schemas.openxmlformats.org/drawingml/2006/wordprocessingDrawing" xmlns:w10="urn:schemas-microsoft-com:office:word" xmlns:w="http://schemas.openxmlformats.org/wordprocessingml/2006/main" xmlns:w14="http://schemas.microsoft.com/office/word/2010/wordml" xmlns:w15="http://schemas.microsoft.com/office/word/2012/wordml" xmlns:w16cid="http://schemas.microsoft.com/office/word/2016/wordml/cid" xmlns:w16se="http://schemas.microsoft.com/office/word/2015/wordml/symex" xmlns:wpg="http://schemas.microsoft.com/office/word/2010/wordprocessingGroup" xmlns:wpi="http://schemas.microsoft.com/office/word/2010/wordprocessingInk" xmlns:wne="http://schemas.microsoft.com/office/word/2006/wordml" xmlns:wps="http://schemas.microsoft.com/office/word/2010/wordprocessingShape" mc:Ignorable="w14 w15 w16se w16cid wp14">
   <w:sdt>
     <w:sdtPr>
       <w:id w:val="-211430689"/>
@@ -12893,7 +13094,7 @@
     <w:sdtContent>
       <w:p>
         <w:pPr>
-          <w:pStyle w:val="Fuzeile"/>
+          <w:pStyle w:val="Pieddepage"/>
           <w:jc w:val="center"/>
         </w:pPr>
         <w:r>
@@ -12919,14 +13120,14 @@
   </w:sdt>
   <w:p>
     <w:pPr>
-      <w:pStyle w:val="Fuzeile"/>
+      <w:pStyle w:val="Pieddepage"/>
     </w:pPr>
   </w:p>
 </w:ftr>
 </file>
 
 <file path=word/footnotes.xml><?xml version="1.0" encoding="utf-8"?>
-<w:footnotes xmlns:wpc="http://schemas.microsoft.com/office/word/2010/wordprocessingCanvas" xmlns:cx="http://schemas.microsoft.com/office/drawing/2014/chartex" xmlns:cx1="http://schemas.microsoft.com/office/drawing/2015/9/8/chartex" xmlns:cx2="http://schemas.microsoft.com/office/drawing/2015/10/21/chartex" xmlns:cx3="http://schemas.microsoft.com/office/drawing/2016/5/9/chartex" xmlns:cx4="http://schemas.microsoft.com/office/drawing/2016/5/10/chartex" xmlns:cx5="http://schemas.microsoft.com/office/drawing/2016/5/11/chartex" xmlns:cx6="http://schemas.microsoft.com/office/drawing/2016/5/12/chartex" xmlns:cx7="http://schemas.microsoft.com/office/drawing/2016/5/13/chartex" xmlns:cx8="http://schemas.microsoft.com/office/drawing/2016/5/14/chartex" xmlns:mc="http://schemas.openxmlformats.org/markup-compatibility/2006" xmlns:aink="http://schemas.microsoft.com/office/drawing/2016/ink" xmlns:am3d="http://schemas.microsoft.com/office/drawing/2017/model3d" xmlns:o="urn:schemas-microsoft-com:office:office" xmlns:r="http://schemas.openxmlformats.org/officeDocument/2006/relationships" xmlns:m="http://schemas.openxmlformats.org/officeDocument/2006/math" xmlns:v="urn:schemas-microsoft-com:vml" xmlns:wp14="http://schemas.microsoft.com/office/word/2010/wordprocessingDrawing" xmlns:wp="http://schemas.openxmlformats.org/drawingml/2006/wordprocessingDrawing" xmlns:w10="urn:schemas-microsoft-com:office:word" xmlns:w="http://schemas.openxmlformats.org/wordprocessingml/2006/main" xmlns:w14="http://schemas.microsoft.com/office/word/2010/wordml" xmlns:w15="http://schemas.microsoft.com/office/word/2012/wordml" xmlns:w16cex="http://schemas.microsoft.com/office/word/2018/wordml/cex" xmlns:w16cid="http://schemas.microsoft.com/office/word/2016/wordml/cid" xmlns:w16="http://schemas.microsoft.com/office/word/2018/wordml" xmlns:w16se="http://schemas.microsoft.com/office/word/2015/wordml/symex" xmlns:wpg="http://schemas.microsoft.com/office/word/2010/wordprocessingGroup" xmlns:wpi="http://schemas.microsoft.com/office/word/2010/wordprocessingInk" xmlns:wne="http://schemas.microsoft.com/office/word/2006/wordml" xmlns:wps="http://schemas.microsoft.com/office/word/2010/wordprocessingShape" mc:Ignorable="w14 w15 w16se w16cid w16 w16cex wp14">
+<w:footnotes xmlns:wpc="http://schemas.microsoft.com/office/word/2010/wordprocessingCanvas" xmlns:cx="http://schemas.microsoft.com/office/drawing/2014/chartex" xmlns:cx1="http://schemas.microsoft.com/office/drawing/2015/9/8/chartex" xmlns:cx2="http://schemas.microsoft.com/office/drawing/2015/10/21/chartex" xmlns:cx3="http://schemas.microsoft.com/office/drawing/2016/5/9/chartex" xmlns:cx4="http://schemas.microsoft.com/office/drawing/2016/5/10/chartex" xmlns:cx5="http://schemas.microsoft.com/office/drawing/2016/5/11/chartex" xmlns:cx6="http://schemas.microsoft.com/office/drawing/2016/5/12/chartex" xmlns:cx7="http://schemas.microsoft.com/office/drawing/2016/5/13/chartex" xmlns:cx8="http://schemas.microsoft.com/office/drawing/2016/5/14/chartex" xmlns:mc="http://schemas.openxmlformats.org/markup-compatibility/2006" xmlns:aink="http://schemas.microsoft.com/office/drawing/2016/ink" xmlns:am3d="http://schemas.microsoft.com/office/drawing/2017/model3d" xmlns:o="urn:schemas-microsoft-com:office:office" xmlns:r="http://schemas.openxmlformats.org/officeDocument/2006/relationships" xmlns:m="http://schemas.openxmlformats.org/officeDocument/2006/math" xmlns:v="urn:schemas-microsoft-com:vml" xmlns:wp14="http://schemas.microsoft.com/office/word/2010/wordprocessingDrawing" xmlns:wp="http://schemas.openxmlformats.org/drawingml/2006/wordprocessingDrawing" xmlns:w10="urn:schemas-microsoft-com:office:word" xmlns:w="http://schemas.openxmlformats.org/wordprocessingml/2006/main" xmlns:w14="http://schemas.microsoft.com/office/word/2010/wordml" xmlns:w15="http://schemas.microsoft.com/office/word/2012/wordml" xmlns:w16cid="http://schemas.microsoft.com/office/word/2016/wordml/cid" xmlns:w16se="http://schemas.microsoft.com/office/word/2015/wordml/symex" xmlns:wpg="http://schemas.microsoft.com/office/word/2010/wordprocessingGroup" xmlns:wpi="http://schemas.microsoft.com/office/word/2010/wordprocessingInk" xmlns:wne="http://schemas.microsoft.com/office/word/2006/wordml" xmlns:wps="http://schemas.microsoft.com/office/word/2010/wordprocessingShape" mc:Ignorable="w14 w15 w16se w16cid wp14">
   <w:footnote w:type="separator" w:id="-1">
     <w:p>
       <w:pPr>
@@ -12951,10 +13152,10 @@
 </file>
 
 <file path=word/header1.xml><?xml version="1.0" encoding="utf-8"?>
-<w:hdr xmlns:wpc="http://schemas.microsoft.com/office/word/2010/wordprocessingCanvas" xmlns:cx="http://schemas.microsoft.com/office/drawing/2014/chartex" xmlns:cx1="http://schemas.microsoft.com/office/drawing/2015/9/8/chartex" xmlns:cx2="http://schemas.microsoft.com/office/drawing/2015/10/21/chartex" xmlns:cx3="http://schemas.microsoft.com/office/drawing/2016/5/9/chartex" xmlns:cx4="http://schemas.microsoft.com/office/drawing/2016/5/10/chartex" xmlns:cx5="http://schemas.microsoft.com/office/drawing/2016/5/11/chartex" xmlns:cx6="http://schemas.microsoft.com/office/drawing/2016/5/12/chartex" xmlns:cx7="http://schemas.microsoft.com/office/drawing/2016/5/13/chartex" xmlns:cx8="http://schemas.microsoft.com/office/drawing/2016/5/14/chartex" xmlns:mc="http://schemas.openxmlformats.org/markup-compatibility/2006" xmlns:aink="http://schemas.microsoft.com/office/drawing/2016/ink" xmlns:am3d="http://schemas.microsoft.com/office/drawing/2017/model3d" xmlns:o="urn:schemas-microsoft-com:office:office" xmlns:r="http://schemas.openxmlformats.org/officeDocument/2006/relationships" xmlns:m="http://schemas.openxmlformats.org/officeDocument/2006/math" xmlns:v="urn:schemas-microsoft-com:vml" xmlns:wp14="http://schemas.microsoft.com/office/word/2010/wordprocessingDrawing" xmlns:wp="http://schemas.openxmlformats.org/drawingml/2006/wordprocessingDrawing" xmlns:w10="urn:schemas-microsoft-com:office:word" xmlns:w="http://schemas.openxmlformats.org/wordprocessingml/2006/main" xmlns:w14="http://schemas.microsoft.com/office/word/2010/wordml" xmlns:w15="http://schemas.microsoft.com/office/word/2012/wordml" xmlns:w16cex="http://schemas.microsoft.com/office/word/2018/wordml/cex" xmlns:w16cid="http://schemas.microsoft.com/office/word/2016/wordml/cid" xmlns:w16="http://schemas.microsoft.com/office/word/2018/wordml" xmlns:w16se="http://schemas.microsoft.com/office/word/2015/wordml/symex" xmlns:wpg="http://schemas.microsoft.com/office/word/2010/wordprocessingGroup" xmlns:wpi="http://schemas.microsoft.com/office/word/2010/wordprocessingInk" xmlns:wne="http://schemas.microsoft.com/office/word/2006/wordml" xmlns:wps="http://schemas.microsoft.com/office/word/2010/wordprocessingShape" mc:Ignorable="w14 w15 w16se w16cid w16 w16cex wp14">
+<w:hdr xmlns:wpc="http://schemas.microsoft.com/office/word/2010/wordprocessingCanvas" xmlns:cx="http://schemas.microsoft.com/office/drawing/2014/chartex" xmlns:cx1="http://schemas.microsoft.com/office/drawing/2015/9/8/chartex" xmlns:cx2="http://schemas.microsoft.com/office/drawing/2015/10/21/chartex" xmlns:cx3="http://schemas.microsoft.com/office/drawing/2016/5/9/chartex" xmlns:cx4="http://schemas.microsoft.com/office/drawing/2016/5/10/chartex" xmlns:cx5="http://schemas.microsoft.com/office/drawing/2016/5/11/chartex" xmlns:cx6="http://schemas.microsoft.com/office/drawing/2016/5/12/chartex" xmlns:cx7="http://schemas.microsoft.com/office/drawing/2016/5/13/chartex" xmlns:cx8="http://schemas.microsoft.com/office/drawing/2016/5/14/chartex" xmlns:mc="http://schemas.openxmlformats.org/markup-compatibility/2006" xmlns:aink="http://schemas.microsoft.com/office/drawing/2016/ink" xmlns:am3d="http://schemas.microsoft.com/office/drawing/2017/model3d" xmlns:o="urn:schemas-microsoft-com:office:office" xmlns:r="http://schemas.openxmlformats.org/officeDocument/2006/relationships" xmlns:m="http://schemas.openxmlformats.org/officeDocument/2006/math" xmlns:v="urn:schemas-microsoft-com:vml" xmlns:wp14="http://schemas.microsoft.com/office/word/2010/wordprocessingDrawing" xmlns:wp="http://schemas.openxmlformats.org/drawingml/2006/wordprocessingDrawing" xmlns:w10="urn:schemas-microsoft-com:office:word" xmlns:w="http://schemas.openxmlformats.org/wordprocessingml/2006/main" xmlns:w14="http://schemas.microsoft.com/office/word/2010/wordml" xmlns:w15="http://schemas.microsoft.com/office/word/2012/wordml" xmlns:w16cid="http://schemas.microsoft.com/office/word/2016/wordml/cid" xmlns:w16se="http://schemas.microsoft.com/office/word/2015/wordml/symex" xmlns:wpg="http://schemas.microsoft.com/office/word/2010/wordprocessingGroup" xmlns:wpi="http://schemas.microsoft.com/office/word/2010/wordprocessingInk" xmlns:wne="http://schemas.microsoft.com/office/word/2006/wordml" xmlns:wps="http://schemas.microsoft.com/office/word/2010/wordprocessingShape" mc:Ignorable="w14 w15 w16se w16cid wp14">
   <w:p>
     <w:pPr>
-      <w:pStyle w:val="Kopfzeile"/>
+      <w:pStyle w:val="En-tte"/>
       <w:rPr>
         <w:lang w:val="fr-CH"/>
       </w:rPr>
@@ -12970,7 +13171,7 @@
 </file>
 
 <file path=word/numbering.xml><?xml version="1.0" encoding="utf-8"?>
-<w:numbering xmlns:wpc="http://schemas.microsoft.com/office/word/2010/wordprocessingCanvas" xmlns:cx="http://schemas.microsoft.com/office/drawing/2014/chartex" xmlns:cx1="http://schemas.microsoft.com/office/drawing/2015/9/8/chartex" xmlns:cx2="http://schemas.microsoft.com/office/drawing/2015/10/21/chartex" xmlns:cx3="http://schemas.microsoft.com/office/drawing/2016/5/9/chartex" xmlns:cx4="http://schemas.microsoft.com/office/drawing/2016/5/10/chartex" xmlns:cx5="http://schemas.microsoft.com/office/drawing/2016/5/11/chartex" xmlns:cx6="http://schemas.microsoft.com/office/drawing/2016/5/12/chartex" xmlns:cx7="http://schemas.microsoft.com/office/drawing/2016/5/13/chartex" xmlns:cx8="http://schemas.microsoft.com/office/drawing/2016/5/14/chartex" xmlns:mc="http://schemas.openxmlformats.org/markup-compatibility/2006" xmlns:aink="http://schemas.microsoft.com/office/drawing/2016/ink" xmlns:am3d="http://schemas.microsoft.com/office/drawing/2017/model3d" xmlns:o="urn:schemas-microsoft-com:office:office" xmlns:r="http://schemas.openxmlformats.org/officeDocument/2006/relationships" xmlns:m="http://schemas.openxmlformats.org/officeDocument/2006/math" xmlns:v="urn:schemas-microsoft-com:vml" xmlns:wp14="http://schemas.microsoft.com/office/word/2010/wordprocessingDrawing" xmlns:wp="http://schemas.openxmlformats.org/drawingml/2006/wordprocessingDrawing" xmlns:w10="urn:schemas-microsoft-com:office:word" xmlns:w="http://schemas.openxmlformats.org/wordprocessingml/2006/main" xmlns:w14="http://schemas.microsoft.com/office/word/2010/wordml" xmlns:w15="http://schemas.microsoft.com/office/word/2012/wordml" xmlns:w16cex="http://schemas.microsoft.com/office/word/2018/wordml/cex" xmlns:w16cid="http://schemas.microsoft.com/office/word/2016/wordml/cid" xmlns:w16="http://schemas.microsoft.com/office/word/2018/wordml" xmlns:w16se="http://schemas.microsoft.com/office/word/2015/wordml/symex" xmlns:wpg="http://schemas.microsoft.com/office/word/2010/wordprocessingGroup" xmlns:wpi="http://schemas.microsoft.com/office/word/2010/wordprocessingInk" xmlns:wne="http://schemas.microsoft.com/office/word/2006/wordml" xmlns:wps="http://schemas.microsoft.com/office/word/2010/wordprocessingShape" mc:Ignorable="w14 w15 w16se w16cid w16 w16cex wp14">
+<w:numbering xmlns:wpc="http://schemas.microsoft.com/office/word/2010/wordprocessingCanvas" xmlns:cx="http://schemas.microsoft.com/office/drawing/2014/chartex" xmlns:cx1="http://schemas.microsoft.com/office/drawing/2015/9/8/chartex" xmlns:cx2="http://schemas.microsoft.com/office/drawing/2015/10/21/chartex" xmlns:cx3="http://schemas.microsoft.com/office/drawing/2016/5/9/chartex" xmlns:cx4="http://schemas.microsoft.com/office/drawing/2016/5/10/chartex" xmlns:cx5="http://schemas.microsoft.com/office/drawing/2016/5/11/chartex" xmlns:cx6="http://schemas.microsoft.com/office/drawing/2016/5/12/chartex" xmlns:cx7="http://schemas.microsoft.com/office/drawing/2016/5/13/chartex" xmlns:cx8="http://schemas.microsoft.com/office/drawing/2016/5/14/chartex" xmlns:mc="http://schemas.openxmlformats.org/markup-compatibility/2006" xmlns:aink="http://schemas.microsoft.com/office/drawing/2016/ink" xmlns:am3d="http://schemas.microsoft.com/office/drawing/2017/model3d" xmlns:o="urn:schemas-microsoft-com:office:office" xmlns:r="http://schemas.openxmlformats.org/officeDocument/2006/relationships" xmlns:m="http://schemas.openxmlformats.org/officeDocument/2006/math" xmlns:v="urn:schemas-microsoft-com:vml" xmlns:wp14="http://schemas.microsoft.com/office/word/2010/wordprocessingDrawing" xmlns:wp="http://schemas.openxmlformats.org/drawingml/2006/wordprocessingDrawing" xmlns:w10="urn:schemas-microsoft-com:office:word" xmlns:w="http://schemas.openxmlformats.org/wordprocessingml/2006/main" xmlns:w14="http://schemas.microsoft.com/office/word/2010/wordml" xmlns:w15="http://schemas.microsoft.com/office/word/2012/wordml" xmlns:w16cid="http://schemas.microsoft.com/office/word/2016/wordml/cid" xmlns:w16se="http://schemas.microsoft.com/office/word/2015/wordml/symex" xmlns:wpg="http://schemas.microsoft.com/office/word/2010/wordprocessingGroup" xmlns:wpi="http://schemas.microsoft.com/office/word/2010/wordprocessingInk" xmlns:wne="http://schemas.microsoft.com/office/word/2006/wordml" xmlns:wps="http://schemas.microsoft.com/office/word/2010/wordprocessingShape" mc:Ignorable="w14 w15 w16se w16cid wp14">
   <w:abstractNum w:abstractNumId="0" w15:restartNumberingAfterBreak="0">
     <w:nsid w:val="5C3E79D0"/>
     <w:multiLevelType w:val="hybridMultilevel"/>
@@ -13329,7 +13530,7 @@
 </file>
 
 <file path=word/styles.xml><?xml version="1.0" encoding="utf-8"?>
-<w:styles xmlns:mc="http://schemas.openxmlformats.org/markup-compatibility/2006" xmlns:r="http://schemas.openxmlformats.org/officeDocument/2006/relationships" xmlns:w="http://schemas.openxmlformats.org/wordprocessingml/2006/main" xmlns:w14="http://schemas.microsoft.com/office/word/2010/wordml" xmlns:w15="http://schemas.microsoft.com/office/word/2012/wordml" xmlns:w16cex="http://schemas.microsoft.com/office/word/2018/wordml/cex" xmlns:w16cid="http://schemas.microsoft.com/office/word/2016/wordml/cid" xmlns:w16="http://schemas.microsoft.com/office/word/2018/wordml" xmlns:w16se="http://schemas.microsoft.com/office/word/2015/wordml/symex" mc:Ignorable="w14 w15 w16se w16cid w16 w16cex">
+<w:styles xmlns:mc="http://schemas.openxmlformats.org/markup-compatibility/2006" xmlns:r="http://schemas.openxmlformats.org/officeDocument/2006/relationships" xmlns:w="http://schemas.openxmlformats.org/wordprocessingml/2006/main" xmlns:w14="http://schemas.microsoft.com/office/word/2010/wordml" xmlns:w15="http://schemas.microsoft.com/office/word/2012/wordml" xmlns:w16cid="http://schemas.microsoft.com/office/word/2016/wordml/cid" xmlns:w16se="http://schemas.microsoft.com/office/word/2015/wordml/symex" mc:Ignorable="w14 w15 w16se w16cid">
   <w:docDefaults>
     <w:rPrDefault>
       <w:rPr>
@@ -13723,17 +13924,17 @@
     <w:lsdException w:name="Unresolved Mention" w:semiHidden="1" w:unhideWhenUsed="1"/>
     <w:lsdException w:name="Smart Link" w:semiHidden="1" w:unhideWhenUsed="1"/>
   </w:latentStyles>
-  <w:style w:type="paragraph" w:default="1" w:styleId="Standard">
+  <w:style w:type="paragraph" w:default="1" w:styleId="Normal">
     <w:name w:val="Normal"/>
     <w:qFormat/>
   </w:style>
-  <w:style w:type="character" w:default="1" w:styleId="Absatz-Standardschriftart">
+  <w:style w:type="character" w:default="1" w:styleId="Policepardfaut">
     <w:name w:val="Default Paragraph Font"/>
     <w:uiPriority w:val="1"/>
     <w:semiHidden/>
     <w:unhideWhenUsed/>
   </w:style>
-  <w:style w:type="table" w:default="1" w:styleId="NormaleTabelle">
+  <w:style w:type="table" w:default="1" w:styleId="TableauNormal">
     <w:name w:val="Normal Table"/>
     <w:uiPriority w:val="99"/>
     <w:semiHidden/>
@@ -13748,15 +13949,15 @@
       </w:tblCellMar>
     </w:tblPr>
   </w:style>
-  <w:style w:type="numbering" w:default="1" w:styleId="KeineListe">
+  <w:style w:type="numbering" w:default="1" w:styleId="Aucuneliste">
     <w:name w:val="No List"/>
     <w:uiPriority w:val="99"/>
     <w:semiHidden/>
     <w:unhideWhenUsed/>
   </w:style>
-  <w:style w:type="table" w:styleId="Tabellenraster">
+  <w:style w:type="table" w:styleId="Grilledutableau">
     <w:name w:val="Table Grid"/>
-    <w:basedOn w:val="NormaleTabelle"/>
+    <w:basedOn w:val="TableauNormal"/>
     <w:uiPriority w:val="39"/>
     <w:rsid w:val="004040F6"/>
     <w:pPr>
@@ -13773,10 +13974,10 @@
       </w:tblBorders>
     </w:tblPr>
   </w:style>
-  <w:style w:type="paragraph" w:styleId="Kopfzeile">
+  <w:style w:type="paragraph" w:styleId="En-tte">
     <w:name w:val="header"/>
-    <w:basedOn w:val="Standard"/>
-    <w:link w:val="KopfzeileZchn"/>
+    <w:basedOn w:val="Normal"/>
+    <w:link w:val="En-tteCar"/>
     <w:uiPriority w:val="99"/>
     <w:unhideWhenUsed/>
     <w:rsid w:val="00F34891"/>
@@ -13788,17 +13989,17 @@
       <w:spacing w:after="0" w:line="240" w:lineRule="auto"/>
     </w:pPr>
   </w:style>
-  <w:style w:type="character" w:customStyle="1" w:styleId="KopfzeileZchn">
-    <w:name w:val="Kopfzeile Zchn"/>
-    <w:basedOn w:val="Absatz-Standardschriftart"/>
-    <w:link w:val="Kopfzeile"/>
+  <w:style w:type="character" w:customStyle="1" w:styleId="En-tteCar">
+    <w:name w:val="En-tête Car"/>
+    <w:basedOn w:val="Policepardfaut"/>
+    <w:link w:val="En-tte"/>
     <w:uiPriority w:val="99"/>
     <w:rsid w:val="00F34891"/>
   </w:style>
-  <w:style w:type="paragraph" w:styleId="Fuzeile">
+  <w:style w:type="paragraph" w:styleId="Pieddepage">
     <w:name w:val="footer"/>
-    <w:basedOn w:val="Standard"/>
-    <w:link w:val="FuzeileZchn"/>
+    <w:basedOn w:val="Normal"/>
+    <w:link w:val="PieddepageCar"/>
     <w:uiPriority w:val="99"/>
     <w:unhideWhenUsed/>
     <w:rsid w:val="00F34891"/>
@@ -13810,16 +14011,16 @@
       <w:spacing w:after="0" w:line="240" w:lineRule="auto"/>
     </w:pPr>
   </w:style>
-  <w:style w:type="character" w:customStyle="1" w:styleId="FuzeileZchn">
-    <w:name w:val="Fußzeile Zchn"/>
-    <w:basedOn w:val="Absatz-Standardschriftart"/>
-    <w:link w:val="Fuzeile"/>
+  <w:style w:type="character" w:customStyle="1" w:styleId="PieddepageCar">
+    <w:name w:val="Pied de page Car"/>
+    <w:basedOn w:val="Policepardfaut"/>
+    <w:link w:val="Pieddepage"/>
     <w:uiPriority w:val="99"/>
     <w:rsid w:val="00F34891"/>
   </w:style>
-  <w:style w:type="paragraph" w:styleId="Listenabsatz">
+  <w:style w:type="paragraph" w:styleId="Paragraphedeliste">
     <w:name w:val="List Paragraph"/>
-    <w:basedOn w:val="Standard"/>
+    <w:basedOn w:val="Normal"/>
     <w:uiPriority w:val="34"/>
     <w:qFormat/>
     <w:rsid w:val="00E57E42"/>
@@ -13828,10 +14029,10 @@
       <w:contextualSpacing/>
     </w:pPr>
   </w:style>
-  <w:style w:type="paragraph" w:styleId="HTMLVorformatiert">
+  <w:style w:type="paragraph" w:styleId="PrformatHTML">
     <w:name w:val="HTML Preformatted"/>
-    <w:basedOn w:val="Standard"/>
-    <w:link w:val="HTMLVorformatiertZchn"/>
+    <w:basedOn w:val="Normal"/>
+    <w:link w:val="PrformatHTMLCar"/>
     <w:uiPriority w:val="99"/>
     <w:unhideWhenUsed/>
     <w:rsid w:val="00E57E42"/>
@@ -13863,10 +14064,10 @@
       <w:lang w:eastAsia="en-GB"/>
     </w:rPr>
   </w:style>
-  <w:style w:type="character" w:customStyle="1" w:styleId="HTMLVorformatiertZchn">
-    <w:name w:val="HTML Vorformatiert Zchn"/>
-    <w:basedOn w:val="Absatz-Standardschriftart"/>
-    <w:link w:val="HTMLVorformatiert"/>
+  <w:style w:type="character" w:customStyle="1" w:styleId="PrformatHTMLCar">
+    <w:name w:val="Préformaté HTML Car"/>
+    <w:basedOn w:val="Policepardfaut"/>
+    <w:link w:val="PrformatHTML"/>
     <w:uiPriority w:val="99"/>
     <w:rsid w:val="00E57E42"/>
     <w:rPr>
@@ -13876,9 +14077,9 @@
       <w:lang w:eastAsia="en-GB"/>
     </w:rPr>
   </w:style>
-  <w:style w:type="character" w:styleId="Hyperlink">
+  <w:style w:type="character" w:styleId="Lienhypertexte">
     <w:name w:val="Hyperlink"/>
-    <w:basedOn w:val="Absatz-Standardschriftart"/>
+    <w:basedOn w:val="Policepardfaut"/>
     <w:uiPriority w:val="99"/>
     <w:unhideWhenUsed/>
     <w:rsid w:val="00F7385A"/>
@@ -13887,9 +14088,9 @@
       <w:u w:val="single"/>
     </w:rPr>
   </w:style>
-  <w:style w:type="character" w:styleId="NichtaufgelsteErwhnung">
+  <w:style w:type="character" w:styleId="Mentionnonrsolue">
     <w:name w:val="Unresolved Mention"/>
-    <w:basedOn w:val="Absatz-Standardschriftart"/>
+    <w:basedOn w:val="Policepardfaut"/>
     <w:uiPriority w:val="99"/>
     <w:semiHidden/>
     <w:unhideWhenUsed/>
@@ -14202,7 +14403,7 @@
 </file>
 
 <file path=customXml/itemProps1.xml><?xml version="1.0" encoding="utf-8"?>
-<ds:datastoreItem xmlns:ds="http://schemas.openxmlformats.org/officeDocument/2006/customXml" ds:itemID="{C099E72B-241D-4389-9983-7DECDA538865}">
+<ds:datastoreItem xmlns:ds="http://schemas.openxmlformats.org/officeDocument/2006/customXml" ds:itemID="{958AB7E8-4B3B-475B-99F6-C824FFC886ED}">
   <ds:schemaRefs>
     <ds:schemaRef ds:uri="http://schemas.openxmlformats.org/officeDocument/2006/bibliography"/>
   </ds:schemaRefs>

</xml_diff>

<commit_message>
M5 A3 BLADE UPDATE, MONOLOG
</commit_message>
<xml_diff>
--- a/Gruppennummer_dossier.docx
+++ b/Gruppennummer_dossier.docx
@@ -821,21 +821,7 @@
               <w:rPr>
                 <w:lang w:val="de-DE"/>
               </w:rPr>
-              <w:t xml:space="preserve">Detailarbeit wie </w:t>
-            </w:r>
-            <w:proofErr w:type="spellStart"/>
-            <w:r>
-              <w:rPr>
-                <w:lang w:val="de-DE"/>
-              </w:rPr>
-              <w:t>zB</w:t>
-            </w:r>
-            <w:proofErr w:type="spellEnd"/>
-            <w:r>
-              <w:rPr>
-                <w:lang w:val="de-DE"/>
-              </w:rPr>
-              <w:t xml:space="preserve"> passende Schriftart ändern</w:t>
+              <w:t>Detailarbeit wie zB passende Schriftart ändern</w:t>
             </w:r>
           </w:p>
         </w:tc>
@@ -1021,19 +1007,11 @@
                 <w:lang w:val="de-DE"/>
               </w:rPr>
             </w:pPr>
-            <w:proofErr w:type="spellStart"/>
-            <w:r>
-              <w:rPr>
-                <w:lang w:val="de-DE"/>
-              </w:rPr>
-              <w:t>Colouring</w:t>
-            </w:r>
-            <w:proofErr w:type="spellEnd"/>
-            <w:r>
-              <w:rPr>
-                <w:lang w:val="de-DE"/>
-              </w:rPr>
-              <w:t>, Seiten Layout, Detailarbeit</w:t>
+            <w:r>
+              <w:rPr>
+                <w:lang w:val="de-DE"/>
+              </w:rPr>
+              <w:t>Colouring, Seiten Layout, Detailarbeit</w:t>
             </w:r>
           </w:p>
         </w:tc>
@@ -1048,23 +1026,7 @@
           </w:p>
           <w:p>
             <w:r>
-              <w:t>canva.com/</w:t>
-            </w:r>
-            <w:proofErr w:type="spellStart"/>
-            <w:r>
-              <w:t>colors</w:t>
-            </w:r>
-            <w:proofErr w:type="spellEnd"/>
-            <w:r>
-              <w:t>/</w:t>
-            </w:r>
-            <w:proofErr w:type="spellStart"/>
-            <w:r>
-              <w:t>color</w:t>
-            </w:r>
-            <w:proofErr w:type="spellEnd"/>
-            <w:r>
-              <w:t>-wheel</w:t>
+              <w:t>canva.com/colors/color-wheel</w:t>
             </w:r>
           </w:p>
           <w:p>
@@ -2038,115 +2000,7 @@
           <w:shd w:val="clear" w:color="auto" w:fill="232525"/>
           <w:lang w:val="de-DE"/>
         </w:rPr>
-        <w:t xml:space="preserve">Parse </w:t>
-      </w:r>
-      <w:proofErr w:type="spellStart"/>
-      <w:r>
-        <w:rPr>
-          <w:color w:val="808080"/>
-          <w:shd w:val="clear" w:color="auto" w:fill="232525"/>
-          <w:lang w:val="de-DE"/>
-        </w:rPr>
-        <w:t>error</w:t>
-      </w:r>
-      <w:proofErr w:type="spellEnd"/>
-      <w:r>
-        <w:rPr>
-          <w:color w:val="808080"/>
-          <w:shd w:val="clear" w:color="auto" w:fill="232525"/>
-          <w:lang w:val="de-DE"/>
-        </w:rPr>
-        <w:t xml:space="preserve">: </w:t>
-      </w:r>
-      <w:proofErr w:type="spellStart"/>
-      <w:r>
-        <w:rPr>
-          <w:color w:val="808080"/>
-          <w:shd w:val="clear" w:color="auto" w:fill="232525"/>
-          <w:lang w:val="de-DE"/>
-        </w:rPr>
-        <w:t>syntax</w:t>
-      </w:r>
-      <w:proofErr w:type="spellEnd"/>
-      <w:r>
-        <w:rPr>
-          <w:color w:val="808080"/>
-          <w:shd w:val="clear" w:color="auto" w:fill="232525"/>
-          <w:lang w:val="de-DE"/>
-        </w:rPr>
-        <w:t xml:space="preserve"> </w:t>
-      </w:r>
-      <w:proofErr w:type="spellStart"/>
-      <w:r>
-        <w:rPr>
-          <w:color w:val="808080"/>
-          <w:shd w:val="clear" w:color="auto" w:fill="232525"/>
-          <w:lang w:val="de-DE"/>
-        </w:rPr>
-        <w:t>error</w:t>
-      </w:r>
-      <w:proofErr w:type="spellEnd"/>
-      <w:r>
-        <w:rPr>
-          <w:color w:val="808080"/>
-          <w:shd w:val="clear" w:color="auto" w:fill="232525"/>
-          <w:lang w:val="de-DE"/>
-        </w:rPr>
-        <w:t xml:space="preserve">, </w:t>
-      </w:r>
-      <w:proofErr w:type="spellStart"/>
-      <w:r>
-        <w:rPr>
-          <w:color w:val="808080"/>
-          <w:shd w:val="clear" w:color="auto" w:fill="232525"/>
-          <w:lang w:val="de-DE"/>
-        </w:rPr>
-        <w:t>unexpected</w:t>
-      </w:r>
-      <w:proofErr w:type="spellEnd"/>
-      <w:r>
-        <w:rPr>
-          <w:color w:val="808080"/>
-          <w:shd w:val="clear" w:color="auto" w:fill="232525"/>
-          <w:lang w:val="de-DE"/>
-        </w:rPr>
-        <w:t xml:space="preserve"> ';', </w:t>
-      </w:r>
-      <w:proofErr w:type="spellStart"/>
-      <w:r>
-        <w:rPr>
-          <w:color w:val="808080"/>
-          <w:shd w:val="clear" w:color="auto" w:fill="232525"/>
-          <w:lang w:val="de-DE"/>
-        </w:rPr>
-        <w:t>expecting</w:t>
-      </w:r>
-      <w:proofErr w:type="spellEnd"/>
-      <w:r>
-        <w:rPr>
-          <w:color w:val="808080"/>
-          <w:shd w:val="clear" w:color="auto" w:fill="232525"/>
-          <w:lang w:val="de-DE"/>
-        </w:rPr>
-        <w:t xml:space="preserve"> ')' in C:\Users\benlo\PhpstormProjects\E-Mensa_Werbeseite\beispiele\meal.php on </w:t>
-      </w:r>
-      <w:proofErr w:type="spellStart"/>
-      <w:r>
-        <w:rPr>
-          <w:color w:val="808080"/>
-          <w:shd w:val="clear" w:color="auto" w:fill="232525"/>
-          <w:lang w:val="de-DE"/>
-        </w:rPr>
-        <w:t>line</w:t>
-      </w:r>
-      <w:proofErr w:type="spellEnd"/>
-      <w:r>
-        <w:rPr>
-          <w:color w:val="808080"/>
-          <w:shd w:val="clear" w:color="auto" w:fill="232525"/>
-          <w:lang w:val="de-DE"/>
-        </w:rPr>
-        <w:t xml:space="preserve"> 14</w:t>
+        <w:t>Parse error: syntax error, unexpected ';', expecting ')' in C:\Users\benlo\PhpstormProjects\E-Mensa_Werbeseite\beispiele\meal.php on line 14</w:t>
       </w:r>
     </w:p>
     <w:p>
@@ -2173,49 +2027,7 @@
         <w:rPr>
           <w:lang w:val="de-DE"/>
         </w:rPr>
-        <w:t>Zeile 62: Schreibfehler „</w:t>
-      </w:r>
-      <w:proofErr w:type="spellStart"/>
-      <w:r>
-        <w:rPr>
-          <w:lang w:val="de-DE"/>
-        </w:rPr>
-        <w:t>el</w:t>
-      </w:r>
-      <w:proofErr w:type="spellEnd"/>
-      <w:r>
-        <w:rPr>
-          <w:lang w:val="de-DE"/>
-        </w:rPr>
-        <w:t xml:space="preserve"> </w:t>
-      </w:r>
-      <w:proofErr w:type="spellStart"/>
-      <w:r>
-        <w:rPr>
-          <w:lang w:val="de-DE"/>
-        </w:rPr>
-        <w:t>if</w:t>
-      </w:r>
-      <w:proofErr w:type="spellEnd"/>
-      <w:r>
-        <w:rPr>
-          <w:lang w:val="de-DE"/>
-        </w:rPr>
-        <w:t>“ verbessert zu „</w:t>
-      </w:r>
-      <w:proofErr w:type="spellStart"/>
-      <w:r>
-        <w:rPr>
-          <w:lang w:val="de-DE"/>
-        </w:rPr>
-        <w:t>elseif</w:t>
-      </w:r>
-      <w:proofErr w:type="spellEnd"/>
-      <w:r>
-        <w:rPr>
-          <w:lang w:val="de-DE"/>
-        </w:rPr>
-        <w:t>“</w:t>
+        <w:t>Zeile 62: Schreibfehler „el if“ verbessert zu „elseif“</w:t>
       </w:r>
     </w:p>
     <w:p>
@@ -2239,115 +2051,7 @@
           <w:shd w:val="clear" w:color="auto" w:fill="232525"/>
           <w:lang w:val="de-DE"/>
         </w:rPr>
-        <w:t xml:space="preserve">Parse </w:t>
-      </w:r>
-      <w:proofErr w:type="spellStart"/>
-      <w:r>
-        <w:rPr>
-          <w:color w:val="808080"/>
-          <w:shd w:val="clear" w:color="auto" w:fill="232525"/>
-          <w:lang w:val="de-DE"/>
-        </w:rPr>
-        <w:t>error</w:t>
-      </w:r>
-      <w:proofErr w:type="spellEnd"/>
-      <w:r>
-        <w:rPr>
-          <w:color w:val="808080"/>
-          <w:shd w:val="clear" w:color="auto" w:fill="232525"/>
-          <w:lang w:val="de-DE"/>
-        </w:rPr>
-        <w:t xml:space="preserve">: </w:t>
-      </w:r>
-      <w:proofErr w:type="spellStart"/>
-      <w:r>
-        <w:rPr>
-          <w:color w:val="808080"/>
-          <w:shd w:val="clear" w:color="auto" w:fill="232525"/>
-          <w:lang w:val="de-DE"/>
-        </w:rPr>
-        <w:t>syntax</w:t>
-      </w:r>
-      <w:proofErr w:type="spellEnd"/>
-      <w:r>
-        <w:rPr>
-          <w:color w:val="808080"/>
-          <w:shd w:val="clear" w:color="auto" w:fill="232525"/>
-          <w:lang w:val="de-DE"/>
-        </w:rPr>
-        <w:t xml:space="preserve"> </w:t>
-      </w:r>
-      <w:proofErr w:type="spellStart"/>
-      <w:r>
-        <w:rPr>
-          <w:color w:val="808080"/>
-          <w:shd w:val="clear" w:color="auto" w:fill="232525"/>
-          <w:lang w:val="de-DE"/>
-        </w:rPr>
-        <w:t>error</w:t>
-      </w:r>
-      <w:proofErr w:type="spellEnd"/>
-      <w:r>
-        <w:rPr>
-          <w:color w:val="808080"/>
-          <w:shd w:val="clear" w:color="auto" w:fill="232525"/>
-          <w:lang w:val="de-DE"/>
-        </w:rPr>
-        <w:t xml:space="preserve">, </w:t>
-      </w:r>
-      <w:proofErr w:type="spellStart"/>
-      <w:r>
-        <w:rPr>
-          <w:color w:val="808080"/>
-          <w:shd w:val="clear" w:color="auto" w:fill="232525"/>
-          <w:lang w:val="de-DE"/>
-        </w:rPr>
-        <w:t>unexpected</w:t>
-      </w:r>
-      <w:proofErr w:type="spellEnd"/>
-      <w:r>
-        <w:rPr>
-          <w:color w:val="808080"/>
-          <w:shd w:val="clear" w:color="auto" w:fill="232525"/>
-          <w:lang w:val="de-DE"/>
-        </w:rPr>
-        <w:t xml:space="preserve"> '</w:t>
-      </w:r>
-      <w:proofErr w:type="spellStart"/>
-      <w:r>
-        <w:rPr>
-          <w:color w:val="808080"/>
-          <w:shd w:val="clear" w:color="auto" w:fill="232525"/>
-          <w:lang w:val="de-DE"/>
-        </w:rPr>
-        <w:t>if</w:t>
-      </w:r>
-      <w:proofErr w:type="spellEnd"/>
-      <w:r>
-        <w:rPr>
-          <w:color w:val="808080"/>
-          <w:shd w:val="clear" w:color="auto" w:fill="232525"/>
-          <w:lang w:val="de-DE"/>
-        </w:rPr>
-        <w:t xml:space="preserve">' (T_IF) in C:\Users\benlo\PhpstormProjects\E-Mensa_Werbeseite\beispiele\meal.php on </w:t>
-      </w:r>
-      <w:proofErr w:type="spellStart"/>
-      <w:r>
-        <w:rPr>
-          <w:color w:val="808080"/>
-          <w:shd w:val="clear" w:color="auto" w:fill="232525"/>
-          <w:lang w:val="de-DE"/>
-        </w:rPr>
-        <w:t>line</w:t>
-      </w:r>
-      <w:proofErr w:type="spellEnd"/>
-      <w:r>
-        <w:rPr>
-          <w:color w:val="808080"/>
-          <w:shd w:val="clear" w:color="auto" w:fill="232525"/>
-          <w:lang w:val="de-DE"/>
-        </w:rPr>
-        <w:t xml:space="preserve"> 51</w:t>
+        <w:t>Parse error: syntax error, unexpected 'if' (T_IF) in C:\Users\benlo\PhpstormProjects\E-Mensa_Werbeseite\beispiele\meal.php on line 51</w:t>
       </w:r>
     </w:p>
     <w:p>
@@ -2374,35 +2078,7 @@
         <w:rPr>
           <w:lang w:val="de-DE"/>
         </w:rPr>
-        <w:t>Zeile 85: Schreibfehler „</w:t>
-      </w:r>
-      <w:proofErr w:type="spellStart"/>
-      <w:r>
-        <w:rPr>
-          <w:lang w:val="de-DE"/>
-        </w:rPr>
-        <w:t>foreah</w:t>
-      </w:r>
-      <w:proofErr w:type="spellEnd"/>
-      <w:r>
-        <w:rPr>
-          <w:lang w:val="de-DE"/>
-        </w:rPr>
-        <w:t>“ verbessert zu „</w:t>
-      </w:r>
-      <w:proofErr w:type="spellStart"/>
-      <w:r>
-        <w:rPr>
-          <w:lang w:val="de-DE"/>
-        </w:rPr>
-        <w:t>foreach</w:t>
-      </w:r>
-      <w:proofErr w:type="spellEnd"/>
-      <w:r>
-        <w:rPr>
-          <w:lang w:val="de-DE"/>
-        </w:rPr>
-        <w:t>“</w:t>
+        <w:t>Zeile 85: Schreibfehler „foreah“ verbessert zu „foreach“</w:t>
       </w:r>
     </w:p>
     <w:p>
@@ -2426,133 +2102,7 @@
           <w:shd w:val="clear" w:color="auto" w:fill="232525"/>
           <w:lang w:val="de-DE"/>
         </w:rPr>
-        <w:t xml:space="preserve">Parse </w:t>
-      </w:r>
-      <w:proofErr w:type="spellStart"/>
-      <w:r>
-        <w:rPr>
-          <w:color w:val="808080"/>
-          <w:shd w:val="clear" w:color="auto" w:fill="232525"/>
-          <w:lang w:val="de-DE"/>
-        </w:rPr>
-        <w:t>error</w:t>
-      </w:r>
-      <w:proofErr w:type="spellEnd"/>
-      <w:r>
-        <w:rPr>
-          <w:color w:val="808080"/>
-          <w:shd w:val="clear" w:color="auto" w:fill="232525"/>
-          <w:lang w:val="de-DE"/>
-        </w:rPr>
-        <w:t xml:space="preserve">: </w:t>
-      </w:r>
-      <w:proofErr w:type="spellStart"/>
-      <w:r>
-        <w:rPr>
-          <w:color w:val="808080"/>
-          <w:shd w:val="clear" w:color="auto" w:fill="232525"/>
-          <w:lang w:val="de-DE"/>
-        </w:rPr>
-        <w:t>syntax</w:t>
-      </w:r>
-      <w:proofErr w:type="spellEnd"/>
-      <w:r>
-        <w:rPr>
-          <w:color w:val="808080"/>
-          <w:shd w:val="clear" w:color="auto" w:fill="232525"/>
-          <w:lang w:val="de-DE"/>
-        </w:rPr>
-        <w:t xml:space="preserve"> </w:t>
-      </w:r>
-      <w:proofErr w:type="spellStart"/>
-      <w:r>
-        <w:rPr>
-          <w:color w:val="808080"/>
-          <w:shd w:val="clear" w:color="auto" w:fill="232525"/>
-          <w:lang w:val="de-DE"/>
-        </w:rPr>
-        <w:t>error</w:t>
-      </w:r>
-      <w:proofErr w:type="spellEnd"/>
-      <w:r>
-        <w:rPr>
-          <w:color w:val="808080"/>
-          <w:shd w:val="clear" w:color="auto" w:fill="232525"/>
-          <w:lang w:val="de-DE"/>
-        </w:rPr>
-        <w:t xml:space="preserve">, </w:t>
-      </w:r>
-      <w:proofErr w:type="spellStart"/>
-      <w:r>
-        <w:rPr>
-          <w:color w:val="808080"/>
-          <w:shd w:val="clear" w:color="auto" w:fill="232525"/>
-          <w:lang w:val="de-DE"/>
-        </w:rPr>
-        <w:t>unexpected</w:t>
-      </w:r>
-      <w:proofErr w:type="spellEnd"/>
-      <w:r>
-        <w:rPr>
-          <w:color w:val="808080"/>
-          <w:shd w:val="clear" w:color="auto" w:fill="232525"/>
-          <w:lang w:val="de-DE"/>
-        </w:rPr>
-        <w:t xml:space="preserve"> '</w:t>
-      </w:r>
-      <w:proofErr w:type="spellStart"/>
-      <w:r>
-        <w:rPr>
-          <w:color w:val="808080"/>
-          <w:shd w:val="clear" w:color="auto" w:fill="232525"/>
-          <w:lang w:val="de-DE"/>
-        </w:rPr>
-        <w:t>as</w:t>
-      </w:r>
-      <w:proofErr w:type="spellEnd"/>
-      <w:r>
-        <w:rPr>
-          <w:color w:val="808080"/>
-          <w:shd w:val="clear" w:color="auto" w:fill="232525"/>
-          <w:lang w:val="de-DE"/>
-        </w:rPr>
-        <w:t xml:space="preserve">' (T_AS), </w:t>
-      </w:r>
-      <w:proofErr w:type="spellStart"/>
-      <w:r>
-        <w:rPr>
-          <w:color w:val="808080"/>
-          <w:shd w:val="clear" w:color="auto" w:fill="232525"/>
-          <w:lang w:val="de-DE"/>
-        </w:rPr>
-        <w:t>expecting</w:t>
-      </w:r>
-      <w:proofErr w:type="spellEnd"/>
-      <w:r>
-        <w:rPr>
-          <w:color w:val="808080"/>
-          <w:shd w:val="clear" w:color="auto" w:fill="232525"/>
-          <w:lang w:val="de-DE"/>
-        </w:rPr>
-        <w:t xml:space="preserve"> ')' in C:\Users\benlo\PhpstormProjects\E-Mensa_Werbeseite\beispiele\meal.php on </w:t>
-      </w:r>
-      <w:proofErr w:type="spellStart"/>
-      <w:r>
-        <w:rPr>
-          <w:color w:val="808080"/>
-          <w:shd w:val="clear" w:color="auto" w:fill="232525"/>
-          <w:lang w:val="de-DE"/>
-        </w:rPr>
-        <w:t>line</w:t>
-      </w:r>
-      <w:proofErr w:type="spellEnd"/>
-      <w:r>
-        <w:rPr>
-          <w:color w:val="808080"/>
-          <w:shd w:val="clear" w:color="auto" w:fill="232525"/>
-          <w:lang w:val="de-DE"/>
-        </w:rPr>
-        <w:t xml:space="preserve"> 70</w:t>
+        <w:t>Parse error: syntax error, unexpected 'as' (T_AS), expecting ')' in C:\Users\benlo\PhpstormProjects\E-Mensa_Werbeseite\beispiele\meal.php on line 70</w:t>
       </w:r>
     </w:p>
     <w:p>
@@ -2583,35 +2133,7 @@
         <w:rPr>
           <w:lang w:val="de-DE"/>
         </w:rPr>
-        <w:t xml:space="preserve">In </w:t>
-      </w:r>
-      <w:proofErr w:type="spellStart"/>
-      <w:r>
-        <w:rPr>
-          <w:lang w:val="de-DE"/>
-        </w:rPr>
-        <w:t>meal.php</w:t>
-      </w:r>
-      <w:proofErr w:type="spellEnd"/>
-      <w:r>
-        <w:rPr>
-          <w:lang w:val="de-DE"/>
-        </w:rPr>
-        <w:t xml:space="preserve"> wird dem Benutzer zur Verfügung gestellt nach bestimmten Begriffen in den Bewertungen zu suchen über das Eingabefeld, und über die URL mit dem Parameter „</w:t>
-      </w:r>
-      <w:proofErr w:type="spellStart"/>
-      <w:r>
-        <w:rPr>
-          <w:lang w:val="de-DE"/>
-        </w:rPr>
-        <w:t>search_min_stars</w:t>
-      </w:r>
-      <w:proofErr w:type="spellEnd"/>
-      <w:r>
-        <w:rPr>
-          <w:lang w:val="de-DE"/>
-        </w:rPr>
-        <w:t>“ kann man nach minimaler Sternebewertung filtern.</w:t>
+        <w:t>In meal.php wird dem Benutzer zur Verfügung gestellt nach bestimmten Begriffen in den Bewertungen zu suchen über das Eingabefeld, und über die URL mit dem Parameter „search_min_stars“ kann man nach minimaler Sternebewertung filtern.</w:t>
       </w:r>
     </w:p>
     <w:p>
@@ -2935,35 +2457,7 @@
               <w:rPr>
                 <w:lang w:val="de-DE"/>
               </w:rPr>
-              <w:t xml:space="preserve">Optionale Aufgabe versucht und </w:t>
-            </w:r>
-            <w:proofErr w:type="spellStart"/>
-            <w:r>
-              <w:rPr>
-                <w:lang w:val="de-DE"/>
-              </w:rPr>
-              <w:t>Funtionen</w:t>
-            </w:r>
-            <w:proofErr w:type="spellEnd"/>
-            <w:r>
-              <w:rPr>
-                <w:lang w:val="de-DE"/>
-              </w:rPr>
-              <w:t xml:space="preserve"> geschrieben die </w:t>
-            </w:r>
-            <w:proofErr w:type="spellStart"/>
-            <w:r>
-              <w:rPr>
-                <w:lang w:val="de-DE"/>
-              </w:rPr>
-              <w:t>rendundanten</w:t>
-            </w:r>
-            <w:proofErr w:type="spellEnd"/>
-            <w:r>
-              <w:rPr>
-                <w:lang w:val="de-DE"/>
-              </w:rPr>
-              <w:t xml:space="preserve"> Code reduziert haben</w:t>
+              <w:t>Optionale Aufgabe versucht und Funtionen geschrieben die rendundanten Code reduziert haben</w:t>
             </w:r>
           </w:p>
         </w:tc>
@@ -3167,16 +2661,8 @@
               <w:rPr>
                 <w:lang w:val="de-DE"/>
               </w:rPr>
-              <w:t xml:space="preserve">Fehlerfindung- und </w:t>
-            </w:r>
-            <w:proofErr w:type="spellStart"/>
-            <w:r>
-              <w:rPr>
-                <w:lang w:val="de-DE"/>
-              </w:rPr>
-              <w:t>behebung</w:t>
-            </w:r>
-            <w:proofErr w:type="spellEnd"/>
+              <w:t>Fehlerfindung- und behebung</w:t>
+            </w:r>
           </w:p>
         </w:tc>
         <w:tc>
@@ -3267,21 +2753,7 @@
               <w:rPr>
                 <w:lang w:val="de-DE"/>
               </w:rPr>
-              <w:t xml:space="preserve">Paar Probleme </w:t>
-            </w:r>
-            <w:proofErr w:type="spellStart"/>
-            <w:r>
-              <w:rPr>
-                <w:lang w:val="de-DE"/>
-              </w:rPr>
-              <w:t>Join</w:t>
-            </w:r>
-            <w:proofErr w:type="spellEnd"/>
-            <w:r>
-              <w:rPr>
-                <w:lang w:val="de-DE"/>
-              </w:rPr>
-              <w:t xml:space="preserve"> zu verstehen und umzusetzen</w:t>
+              <w:t>Paar Probleme Join zu verstehen und umzusetzen</w:t>
             </w:r>
           </w:p>
         </w:tc>
@@ -3385,21 +2857,7 @@
               <w:rPr>
                 <w:color w:val="000000"/>
               </w:rPr>
-              <w:t xml:space="preserve">: Uncaught Error: Call to undefined function </w:t>
-            </w:r>
-            <w:proofErr w:type="spellStart"/>
-            <w:r>
-              <w:rPr>
-                <w:color w:val="000000"/>
-              </w:rPr>
-              <w:t>mysqli_connect</w:t>
-            </w:r>
-            <w:proofErr w:type="spellEnd"/>
-            <w:r>
-              <w:rPr>
-                <w:color w:val="000000"/>
-              </w:rPr>
-              <w:t>()</w:t>
+              <w:t>: Uncaught Error: Call to undefined function mysqli_connect()</w:t>
             </w:r>
           </w:p>
         </w:tc>
@@ -3417,16 +2875,8 @@
               <w:rPr>
                 <w:lang w:val="de-DE"/>
               </w:rPr>
-              <w:t xml:space="preserve">Gefühlt </w:t>
-            </w:r>
-            <w:proofErr w:type="spellStart"/>
-            <w:r>
-              <w:rPr>
-                <w:lang w:val="de-DE"/>
-              </w:rPr>
-              <w:t>alles mögliche</w:t>
-            </w:r>
-            <w:proofErr w:type="spellEnd"/>
+              <w:t>Gefühlt alles mögliche</w:t>
+            </w:r>
             <w:r>
               <w:rPr>
                 <w:lang w:val="de-DE"/>
@@ -3984,29 +3434,7 @@
           <w:lang w:val="de-DE"/>
         </w:rPr>
         <w:tab/>
-        <w:t>`</w:t>
-      </w:r>
-      <w:proofErr w:type="spellStart"/>
-      <w:r>
-        <w:rPr>
-          <w:rFonts w:ascii="Courier New" w:hAnsi="Courier New" w:cs="Courier New"/>
-          <w:color w:val="808080" w:themeColor="background1" w:themeShade="80"/>
-          <w:sz w:val="20"/>
-          <w:szCs w:val="20"/>
-          <w:lang w:val="de-DE"/>
-        </w:rPr>
-        <w:t>name</w:t>
-      </w:r>
-      <w:proofErr w:type="spellEnd"/>
-      <w:r>
-        <w:rPr>
-          <w:rFonts w:ascii="Courier New" w:hAnsi="Courier New" w:cs="Courier New"/>
-          <w:color w:val="808080" w:themeColor="background1" w:themeShade="80"/>
-          <w:sz w:val="20"/>
-          <w:szCs w:val="20"/>
-          <w:lang w:val="de-DE"/>
-        </w:rPr>
-        <w:t xml:space="preserve">` </w:t>
+        <w:t xml:space="preserve">`name` </w:t>
       </w:r>
       <w:r>
         <w:rPr>
@@ -4466,7 +3894,6 @@
         </w:rPr>
         <w:t>=</w:t>
       </w:r>
-      <w:proofErr w:type="spellStart"/>
       <w:r>
         <w:rPr>
           <w:rFonts w:ascii="Courier New" w:hAnsi="Courier New" w:cs="Courier New"/>
@@ -4478,7 +3905,6 @@
         </w:rPr>
         <w:t>InnoDB</w:t>
       </w:r>
-      <w:proofErr w:type="spellEnd"/>
     </w:p>
     <w:p>
       <w:pPr>
@@ -4657,13 +4083,8 @@
           <w:szCs w:val="20"/>
         </w:rPr>
       </w:pPr>
-      <w:proofErr w:type="spellStart"/>
-      <w:r>
-        <w:t>Gericht</w:t>
-      </w:r>
-      <w:proofErr w:type="spellEnd"/>
-      <w:r>
-        <w:t xml:space="preserve">: </w:t>
+      <w:r>
+        <w:t xml:space="preserve">Gericht: </w:t>
       </w:r>
       <w:r>
         <w:rPr>
@@ -4703,27 +4124,7 @@
           <w:sz w:val="20"/>
           <w:szCs w:val="20"/>
         </w:rPr>
-        <w:t xml:space="preserve"> `</w:t>
-      </w:r>
-      <w:proofErr w:type="spellStart"/>
-      <w:r>
-        <w:rPr>
-          <w:rFonts w:ascii="Courier New" w:hAnsi="Courier New" w:cs="Courier New"/>
-          <w:color w:val="808080" w:themeColor="background1" w:themeShade="80"/>
-          <w:sz w:val="20"/>
-          <w:szCs w:val="20"/>
-        </w:rPr>
-        <w:t>gericht</w:t>
-      </w:r>
-      <w:proofErr w:type="spellEnd"/>
-      <w:r>
-        <w:rPr>
-          <w:rFonts w:ascii="Courier New" w:hAnsi="Courier New" w:cs="Courier New"/>
-          <w:color w:val="808080" w:themeColor="background1" w:themeShade="80"/>
-          <w:sz w:val="20"/>
-          <w:szCs w:val="20"/>
-        </w:rPr>
-        <w:t>` (</w:t>
+        <w:t xml:space="preserve"> `gericht` (</w:t>
       </w:r>
     </w:p>
     <w:p>
@@ -4847,27 +4248,7 @@
           <w:sz w:val="20"/>
           <w:szCs w:val="20"/>
         </w:rPr>
-        <w:t xml:space="preserve"> '</w:t>
-      </w:r>
-      <w:proofErr w:type="spellStart"/>
-      <w:r>
-        <w:rPr>
-          <w:rFonts w:ascii="Courier New" w:hAnsi="Courier New" w:cs="Courier New"/>
-          <w:color w:val="808080" w:themeColor="background1" w:themeShade="80"/>
-          <w:sz w:val="20"/>
-          <w:szCs w:val="20"/>
-        </w:rPr>
-        <w:t>Primärschluüssel</w:t>
-      </w:r>
-      <w:proofErr w:type="spellEnd"/>
-      <w:r>
-        <w:rPr>
-          <w:rFonts w:ascii="Courier New" w:hAnsi="Courier New" w:cs="Courier New"/>
-          <w:color w:val="808080" w:themeColor="background1" w:themeShade="80"/>
-          <w:sz w:val="20"/>
-          <w:szCs w:val="20"/>
-        </w:rPr>
-        <w:t>',</w:t>
+        <w:t xml:space="preserve"> 'Primärschluüssel',</w:t>
       </w:r>
     </w:p>
     <w:p>
@@ -4972,27 +4353,7 @@
           <w:sz w:val="20"/>
           <w:szCs w:val="20"/>
         </w:rPr>
-        <w:t xml:space="preserve"> 'Name des </w:t>
-      </w:r>
-      <w:proofErr w:type="spellStart"/>
-      <w:r>
-        <w:rPr>
-          <w:rFonts w:ascii="Courier New" w:hAnsi="Courier New" w:cs="Courier New"/>
-          <w:color w:val="808080" w:themeColor="background1" w:themeShade="80"/>
-          <w:sz w:val="20"/>
-          <w:szCs w:val="20"/>
-        </w:rPr>
-        <w:t>Gerichts</w:t>
-      </w:r>
-      <w:proofErr w:type="spellEnd"/>
-      <w:r>
-        <w:rPr>
-          <w:rFonts w:ascii="Courier New" w:hAnsi="Courier New" w:cs="Courier New"/>
-          <w:color w:val="808080" w:themeColor="background1" w:themeShade="80"/>
-          <w:sz w:val="20"/>
-          <w:szCs w:val="20"/>
-        </w:rPr>
-        <w:t xml:space="preserve">. </w:t>
+        <w:t xml:space="preserve"> 'Name des Gerichts. </w:t>
       </w:r>
       <w:r>
         <w:rPr>
@@ -5050,29 +4411,7 @@
           <w:lang w:val="de-DE"/>
         </w:rPr>
         <w:tab/>
-        <w:t>`</w:t>
-      </w:r>
-      <w:proofErr w:type="spellStart"/>
-      <w:r>
-        <w:rPr>
-          <w:rFonts w:ascii="Courier New" w:hAnsi="Courier New" w:cs="Courier New"/>
-          <w:color w:val="808080" w:themeColor="background1" w:themeShade="80"/>
-          <w:sz w:val="20"/>
-          <w:szCs w:val="20"/>
-          <w:lang w:val="de-DE"/>
-        </w:rPr>
-        <w:t>beschreibung</w:t>
-      </w:r>
-      <w:proofErr w:type="spellEnd"/>
-      <w:r>
-        <w:rPr>
-          <w:rFonts w:ascii="Courier New" w:hAnsi="Courier New" w:cs="Courier New"/>
-          <w:color w:val="808080" w:themeColor="background1" w:themeShade="80"/>
-          <w:sz w:val="20"/>
-          <w:szCs w:val="20"/>
-          <w:lang w:val="de-DE"/>
-        </w:rPr>
-        <w:t xml:space="preserve">` </w:t>
+        <w:t xml:space="preserve">`beschreibung` </w:t>
       </w:r>
       <w:r>
         <w:rPr>
@@ -5208,29 +4547,7 @@
           <w:lang w:val="de-DE"/>
         </w:rPr>
         <w:tab/>
-        <w:t>`</w:t>
-      </w:r>
-      <w:proofErr w:type="spellStart"/>
-      <w:r>
-        <w:rPr>
-          <w:rFonts w:ascii="Courier New" w:hAnsi="Courier New" w:cs="Courier New"/>
-          <w:color w:val="808080" w:themeColor="background1" w:themeShade="80"/>
-          <w:sz w:val="20"/>
-          <w:szCs w:val="20"/>
-          <w:lang w:val="de-DE"/>
-        </w:rPr>
-        <w:t>erfasst_am</w:t>
-      </w:r>
-      <w:proofErr w:type="spellEnd"/>
-      <w:r>
-        <w:rPr>
-          <w:rFonts w:ascii="Courier New" w:hAnsi="Courier New" w:cs="Courier New"/>
-          <w:color w:val="808080" w:themeColor="background1" w:themeShade="80"/>
-          <w:sz w:val="20"/>
-          <w:szCs w:val="20"/>
-          <w:lang w:val="de-DE"/>
-        </w:rPr>
-        <w:t xml:space="preserve">` </w:t>
+        <w:t xml:space="preserve">`erfasst_am` </w:t>
       </w:r>
       <w:r>
         <w:rPr>
@@ -5638,29 +4955,7 @@
           <w:lang w:val="de-DE"/>
         </w:rPr>
         <w:tab/>
-        <w:t>`</w:t>
-      </w:r>
-      <w:proofErr w:type="spellStart"/>
-      <w:r>
-        <w:rPr>
-          <w:rFonts w:ascii="Courier New" w:hAnsi="Courier New" w:cs="Courier New"/>
-          <w:color w:val="808080" w:themeColor="background1" w:themeShade="80"/>
-          <w:sz w:val="20"/>
-          <w:szCs w:val="20"/>
-          <w:lang w:val="de-DE"/>
-        </w:rPr>
-        <w:t>preis_intern</w:t>
-      </w:r>
-      <w:proofErr w:type="spellEnd"/>
-      <w:r>
-        <w:rPr>
-          <w:rFonts w:ascii="Courier New" w:hAnsi="Courier New" w:cs="Courier New"/>
-          <w:color w:val="808080" w:themeColor="background1" w:themeShade="80"/>
-          <w:sz w:val="20"/>
-          <w:szCs w:val="20"/>
-          <w:lang w:val="de-DE"/>
-        </w:rPr>
-        <w:t xml:space="preserve">` </w:t>
+        <w:t xml:space="preserve">`preis_intern` </w:t>
       </w:r>
       <w:r>
         <w:rPr>
@@ -5770,29 +5065,7 @@
           <w:szCs w:val="20"/>
           <w:lang w:val="de-DE"/>
         </w:rPr>
-        <w:t xml:space="preserve"> 'Preis für interne Personen (wie Studierende). Es gilt immer </w:t>
-      </w:r>
-      <w:proofErr w:type="spellStart"/>
-      <w:r>
-        <w:rPr>
-          <w:rFonts w:ascii="Courier New" w:hAnsi="Courier New" w:cs="Courier New"/>
-          <w:color w:val="808080" w:themeColor="background1" w:themeShade="80"/>
-          <w:sz w:val="20"/>
-          <w:szCs w:val="20"/>
-          <w:lang w:val="de-DE"/>
-        </w:rPr>
-        <w:t>preis_intern</w:t>
-      </w:r>
-      <w:proofErr w:type="spellEnd"/>
-      <w:r>
-        <w:rPr>
-          <w:rFonts w:ascii="Courier New" w:hAnsi="Courier New" w:cs="Courier New"/>
-          <w:color w:val="808080" w:themeColor="background1" w:themeShade="80"/>
-          <w:sz w:val="20"/>
-          <w:szCs w:val="20"/>
-          <w:lang w:val="de-DE"/>
-        </w:rPr>
-        <w:t xml:space="preserve"> &gt; 0.',</w:t>
+        <w:t xml:space="preserve"> 'Preis für interne Personen (wie Studierende). Es gilt immer preis_intern &gt; 0.',</w:t>
       </w:r>
     </w:p>
     <w:p>
@@ -5818,29 +5091,7 @@
           <w:lang w:val="de-DE"/>
         </w:rPr>
         <w:tab/>
-        <w:t>`</w:t>
-      </w:r>
-      <w:proofErr w:type="spellStart"/>
-      <w:r>
-        <w:rPr>
-          <w:rFonts w:ascii="Courier New" w:hAnsi="Courier New" w:cs="Courier New"/>
-          <w:color w:val="808080" w:themeColor="background1" w:themeShade="80"/>
-          <w:sz w:val="20"/>
-          <w:szCs w:val="20"/>
-          <w:lang w:val="de-DE"/>
-        </w:rPr>
-        <w:t>preis_extern</w:t>
-      </w:r>
-      <w:proofErr w:type="spellEnd"/>
-      <w:r>
-        <w:rPr>
-          <w:rFonts w:ascii="Courier New" w:hAnsi="Courier New" w:cs="Courier New"/>
-          <w:color w:val="808080" w:themeColor="background1" w:themeShade="80"/>
-          <w:sz w:val="20"/>
-          <w:szCs w:val="20"/>
-          <w:lang w:val="de-DE"/>
-        </w:rPr>
-        <w:t xml:space="preserve">` </w:t>
+        <w:t xml:space="preserve">`preis_extern` </w:t>
       </w:r>
       <w:r>
         <w:rPr>
@@ -6245,7 +5496,6 @@
         </w:rPr>
         <w:t>=</w:t>
       </w:r>
-      <w:proofErr w:type="spellStart"/>
       <w:r>
         <w:rPr>
           <w:rFonts w:ascii="Courier New" w:hAnsi="Courier New" w:cs="Courier New"/>
@@ -6257,7 +5507,6 @@
         </w:rPr>
         <w:t>InnoDB</w:t>
       </w:r>
-      <w:proofErr w:type="spellEnd"/>
     </w:p>
     <w:p>
       <w:pPr>
@@ -6299,19 +5548,11 @@
           <w:lang w:val="de-DE"/>
         </w:rPr>
       </w:pPr>
-      <w:proofErr w:type="spellStart"/>
-      <w:r>
-        <w:rPr>
-          <w:lang w:val="de-DE"/>
-        </w:rPr>
-        <w:t>Gericht_hat_allergen</w:t>
-      </w:r>
-      <w:proofErr w:type="spellEnd"/>
-      <w:r>
-        <w:rPr>
-          <w:lang w:val="de-DE"/>
-        </w:rPr>
-        <w:t xml:space="preserve">: </w:t>
+      <w:r>
+        <w:rPr>
+          <w:lang w:val="de-DE"/>
+        </w:rPr>
+        <w:t xml:space="preserve">Gericht_hat_allergen: </w:t>
       </w:r>
       <w:r>
         <w:rPr>
@@ -6355,29 +5596,7 @@
           <w:szCs w:val="20"/>
           <w:lang w:val="de-DE"/>
         </w:rPr>
-        <w:t xml:space="preserve"> `</w:t>
-      </w:r>
-      <w:proofErr w:type="spellStart"/>
-      <w:r>
-        <w:rPr>
-          <w:rFonts w:ascii="Courier New" w:hAnsi="Courier New" w:cs="Courier New"/>
-          <w:color w:val="808080" w:themeColor="background1" w:themeShade="80"/>
-          <w:sz w:val="20"/>
-          <w:szCs w:val="20"/>
-          <w:lang w:val="de-DE"/>
-        </w:rPr>
-        <w:t>gericht_hat_allergen</w:t>
-      </w:r>
-      <w:proofErr w:type="spellEnd"/>
-      <w:r>
-        <w:rPr>
-          <w:rFonts w:ascii="Courier New" w:hAnsi="Courier New" w:cs="Courier New"/>
-          <w:color w:val="808080" w:themeColor="background1" w:themeShade="80"/>
-          <w:sz w:val="20"/>
-          <w:szCs w:val="20"/>
-          <w:lang w:val="de-DE"/>
-        </w:rPr>
-        <w:t>` (</w:t>
+        <w:t xml:space="preserve"> `gericht_hat_allergen` (</w:t>
       </w:r>
     </w:p>
     <w:p>
@@ -6561,29 +5780,7 @@
           <w:lang w:val="de-DE"/>
         </w:rPr>
         <w:tab/>
-        <w:t>`</w:t>
-      </w:r>
-      <w:proofErr w:type="spellStart"/>
-      <w:r>
-        <w:rPr>
-          <w:rFonts w:ascii="Courier New" w:hAnsi="Courier New" w:cs="Courier New"/>
-          <w:color w:val="808080" w:themeColor="background1" w:themeShade="80"/>
-          <w:sz w:val="20"/>
-          <w:szCs w:val="20"/>
-          <w:lang w:val="de-DE"/>
-        </w:rPr>
-        <w:t>gericht_id</w:t>
-      </w:r>
-      <w:proofErr w:type="spellEnd"/>
-      <w:r>
-        <w:rPr>
-          <w:rFonts w:ascii="Courier New" w:hAnsi="Courier New" w:cs="Courier New"/>
-          <w:color w:val="808080" w:themeColor="background1" w:themeShade="80"/>
-          <w:sz w:val="20"/>
-          <w:szCs w:val="20"/>
-          <w:lang w:val="de-DE"/>
-        </w:rPr>
-        <w:t xml:space="preserve">` </w:t>
+        <w:t xml:space="preserve">`gericht_id` </w:t>
       </w:r>
       <w:r>
         <w:rPr>
@@ -6718,51 +5915,7 @@
           <w:szCs w:val="20"/>
           <w:lang w:val="de-DE"/>
         </w:rPr>
-        <w:t xml:space="preserve"> `</w:t>
-      </w:r>
-      <w:proofErr w:type="spellStart"/>
-      <w:r>
-        <w:rPr>
-          <w:rFonts w:ascii="Courier New" w:hAnsi="Courier New" w:cs="Courier New"/>
-          <w:color w:val="808080" w:themeColor="background1" w:themeShade="80"/>
-          <w:sz w:val="20"/>
-          <w:szCs w:val="20"/>
-          <w:lang w:val="de-DE"/>
-        </w:rPr>
-        <w:t>FK_allergen_gericht</w:t>
-      </w:r>
-      <w:proofErr w:type="spellEnd"/>
-      <w:r>
-        <w:rPr>
-          <w:rFonts w:ascii="Courier New" w:hAnsi="Courier New" w:cs="Courier New"/>
-          <w:color w:val="808080" w:themeColor="background1" w:themeShade="80"/>
-          <w:sz w:val="20"/>
-          <w:szCs w:val="20"/>
-          <w:lang w:val="de-DE"/>
-        </w:rPr>
-        <w:t>` (`</w:t>
-      </w:r>
-      <w:proofErr w:type="spellStart"/>
-      <w:r>
-        <w:rPr>
-          <w:rFonts w:ascii="Courier New" w:hAnsi="Courier New" w:cs="Courier New"/>
-          <w:color w:val="808080" w:themeColor="background1" w:themeShade="80"/>
-          <w:sz w:val="20"/>
-          <w:szCs w:val="20"/>
-          <w:lang w:val="de-DE"/>
-        </w:rPr>
-        <w:t>gericht_id</w:t>
-      </w:r>
-      <w:proofErr w:type="spellEnd"/>
-      <w:r>
-        <w:rPr>
-          <w:rFonts w:ascii="Courier New" w:hAnsi="Courier New" w:cs="Courier New"/>
-          <w:color w:val="808080" w:themeColor="background1" w:themeShade="80"/>
-          <w:sz w:val="20"/>
-          <w:szCs w:val="20"/>
-          <w:lang w:val="de-DE"/>
-        </w:rPr>
-        <w:t xml:space="preserve">`) </w:t>
+        <w:t xml:space="preserve"> `FK_allergen_gericht` (`gericht_id`) </w:t>
       </w:r>
       <w:r>
         <w:rPr>
@@ -6850,27 +6003,7 @@
           <w:sz w:val="20"/>
           <w:szCs w:val="20"/>
         </w:rPr>
-        <w:t xml:space="preserve"> `</w:t>
-      </w:r>
-      <w:proofErr w:type="spellStart"/>
-      <w:r>
-        <w:rPr>
-          <w:rFonts w:ascii="Courier New" w:hAnsi="Courier New" w:cs="Courier New"/>
-          <w:color w:val="808080" w:themeColor="background1" w:themeShade="80"/>
-          <w:sz w:val="20"/>
-          <w:szCs w:val="20"/>
-        </w:rPr>
-        <w:t>FK_code_allergen</w:t>
-      </w:r>
-      <w:proofErr w:type="spellEnd"/>
-      <w:r>
-        <w:rPr>
-          <w:rFonts w:ascii="Courier New" w:hAnsi="Courier New" w:cs="Courier New"/>
-          <w:color w:val="808080" w:themeColor="background1" w:themeShade="80"/>
-          <w:sz w:val="20"/>
-          <w:szCs w:val="20"/>
-        </w:rPr>
-        <w:t xml:space="preserve">` (`code`) </w:t>
+        <w:t xml:space="preserve"> `FK_code_allergen` (`code`) </w:t>
       </w:r>
       <w:r>
         <w:rPr>
@@ -6953,27 +6086,7 @@
           <w:sz w:val="20"/>
           <w:szCs w:val="20"/>
         </w:rPr>
-        <w:t xml:space="preserve"> `</w:t>
-      </w:r>
-      <w:proofErr w:type="spellStart"/>
-      <w:r>
-        <w:rPr>
-          <w:rFonts w:ascii="Courier New" w:hAnsi="Courier New" w:cs="Courier New"/>
-          <w:color w:val="808080" w:themeColor="background1" w:themeShade="80"/>
-          <w:sz w:val="20"/>
-          <w:szCs w:val="20"/>
-        </w:rPr>
-        <w:t>FK_allergen_gericht</w:t>
-      </w:r>
-      <w:proofErr w:type="spellEnd"/>
-      <w:r>
-        <w:rPr>
-          <w:rFonts w:ascii="Courier New" w:hAnsi="Courier New" w:cs="Courier New"/>
-          <w:color w:val="808080" w:themeColor="background1" w:themeShade="80"/>
-          <w:sz w:val="20"/>
-          <w:szCs w:val="20"/>
-        </w:rPr>
-        <w:t xml:space="preserve">` </w:t>
+        <w:t xml:space="preserve"> `FK_allergen_gericht` </w:t>
       </w:r>
       <w:r>
         <w:rPr>
@@ -7013,27 +6126,7 @@
           <w:sz w:val="20"/>
           <w:szCs w:val="20"/>
         </w:rPr>
-        <w:t xml:space="preserve"> (`</w:t>
-      </w:r>
-      <w:proofErr w:type="spellStart"/>
-      <w:r>
-        <w:rPr>
-          <w:rFonts w:ascii="Courier New" w:hAnsi="Courier New" w:cs="Courier New"/>
-          <w:color w:val="808080" w:themeColor="background1" w:themeShade="80"/>
-          <w:sz w:val="20"/>
-          <w:szCs w:val="20"/>
-        </w:rPr>
-        <w:t>gericht_id</w:t>
-      </w:r>
-      <w:proofErr w:type="spellEnd"/>
-      <w:r>
-        <w:rPr>
-          <w:rFonts w:ascii="Courier New" w:hAnsi="Courier New" w:cs="Courier New"/>
-          <w:color w:val="808080" w:themeColor="background1" w:themeShade="80"/>
-          <w:sz w:val="20"/>
-          <w:szCs w:val="20"/>
-        </w:rPr>
-        <w:t xml:space="preserve">`) </w:t>
+        <w:t xml:space="preserve"> (`gericht_id`) </w:t>
       </w:r>
       <w:r>
         <w:rPr>
@@ -7053,47 +6146,7 @@
           <w:sz w:val="20"/>
           <w:szCs w:val="20"/>
         </w:rPr>
-        <w:t xml:space="preserve"> `</w:t>
-      </w:r>
-      <w:proofErr w:type="spellStart"/>
-      <w:r>
-        <w:rPr>
-          <w:rFonts w:ascii="Courier New" w:hAnsi="Courier New" w:cs="Courier New"/>
-          <w:color w:val="808080" w:themeColor="background1" w:themeShade="80"/>
-          <w:sz w:val="20"/>
-          <w:szCs w:val="20"/>
-        </w:rPr>
-        <w:t>emensawerbeseite</w:t>
-      </w:r>
-      <w:proofErr w:type="spellEnd"/>
-      <w:r>
-        <w:rPr>
-          <w:rFonts w:ascii="Courier New" w:hAnsi="Courier New" w:cs="Courier New"/>
-          <w:color w:val="808080" w:themeColor="background1" w:themeShade="80"/>
-          <w:sz w:val="20"/>
-          <w:szCs w:val="20"/>
-        </w:rPr>
-        <w:t>`.`</w:t>
-      </w:r>
-      <w:proofErr w:type="spellStart"/>
-      <w:r>
-        <w:rPr>
-          <w:rFonts w:ascii="Courier New" w:hAnsi="Courier New" w:cs="Courier New"/>
-          <w:color w:val="808080" w:themeColor="background1" w:themeShade="80"/>
-          <w:sz w:val="20"/>
-          <w:szCs w:val="20"/>
-        </w:rPr>
-        <w:t>gericht</w:t>
-      </w:r>
-      <w:proofErr w:type="spellEnd"/>
-      <w:r>
-        <w:rPr>
-          <w:rFonts w:ascii="Courier New" w:hAnsi="Courier New" w:cs="Courier New"/>
-          <w:color w:val="808080" w:themeColor="background1" w:themeShade="80"/>
-          <w:sz w:val="20"/>
-          <w:szCs w:val="20"/>
-        </w:rPr>
-        <w:t xml:space="preserve">` (`id`) </w:t>
+        <w:t xml:space="preserve"> `emensawerbeseite`.`gericht` (`id`) </w:t>
       </w:r>
       <w:r>
         <w:rPr>
@@ -7258,27 +6311,7 @@
           <w:sz w:val="20"/>
           <w:szCs w:val="20"/>
         </w:rPr>
-        <w:t xml:space="preserve"> `</w:t>
-      </w:r>
-      <w:proofErr w:type="spellStart"/>
-      <w:r>
-        <w:rPr>
-          <w:rFonts w:ascii="Courier New" w:hAnsi="Courier New" w:cs="Courier New"/>
-          <w:color w:val="808080" w:themeColor="background1" w:themeShade="80"/>
-          <w:sz w:val="20"/>
-          <w:szCs w:val="20"/>
-        </w:rPr>
-        <w:t>FK_code_allergen</w:t>
-      </w:r>
-      <w:proofErr w:type="spellEnd"/>
-      <w:r>
-        <w:rPr>
-          <w:rFonts w:ascii="Courier New" w:hAnsi="Courier New" w:cs="Courier New"/>
-          <w:color w:val="808080" w:themeColor="background1" w:themeShade="80"/>
-          <w:sz w:val="20"/>
-          <w:szCs w:val="20"/>
-        </w:rPr>
-        <w:t xml:space="preserve">` </w:t>
+        <w:t xml:space="preserve"> `FK_code_allergen` </w:t>
       </w:r>
       <w:r>
         <w:rPr>
@@ -7338,27 +6371,7 @@
           <w:sz w:val="20"/>
           <w:szCs w:val="20"/>
         </w:rPr>
-        <w:t xml:space="preserve"> `</w:t>
-      </w:r>
-      <w:proofErr w:type="spellStart"/>
-      <w:r>
-        <w:rPr>
-          <w:rFonts w:ascii="Courier New" w:hAnsi="Courier New" w:cs="Courier New"/>
-          <w:color w:val="808080" w:themeColor="background1" w:themeShade="80"/>
-          <w:sz w:val="20"/>
-          <w:szCs w:val="20"/>
-        </w:rPr>
-        <w:t>emensawerbeseite</w:t>
-      </w:r>
-      <w:proofErr w:type="spellEnd"/>
-      <w:r>
-        <w:rPr>
-          <w:rFonts w:ascii="Courier New" w:hAnsi="Courier New" w:cs="Courier New"/>
-          <w:color w:val="808080" w:themeColor="background1" w:themeShade="80"/>
-          <w:sz w:val="20"/>
-          <w:szCs w:val="20"/>
-        </w:rPr>
-        <w:t xml:space="preserve">`.`allergen` (`code`) </w:t>
+        <w:t xml:space="preserve"> `emensawerbeseite`.`allergen` (`code`) </w:t>
       </w:r>
       <w:r>
         <w:rPr>
@@ -7564,7 +6577,6 @@
         </w:rPr>
         <w:t>=</w:t>
       </w:r>
-      <w:proofErr w:type="spellStart"/>
       <w:r>
         <w:rPr>
           <w:rFonts w:ascii="Courier New" w:hAnsi="Courier New" w:cs="Courier New"/>
@@ -7576,7 +6588,6 @@
         </w:rPr>
         <w:t>InnoDB</w:t>
       </w:r>
-      <w:proofErr w:type="spellEnd"/>
     </w:p>
     <w:p>
       <w:pPr>
@@ -7622,20 +6633,7 @@
           <w:lang w:val="de-DE"/>
         </w:rPr>
         <w:tab/>
-      </w:r>
-      <w:proofErr w:type="spellStart"/>
-      <w:r>
-        <w:rPr>
-          <w:lang w:val="de-DE"/>
-        </w:rPr>
-        <w:t>Gericht_hat_kategorie</w:t>
-      </w:r>
-      <w:proofErr w:type="spellEnd"/>
-      <w:r>
-        <w:rPr>
-          <w:lang w:val="de-DE"/>
-        </w:rPr>
-        <w:t xml:space="preserve">: </w:t>
+        <w:t xml:space="preserve">Gericht_hat_kategorie: </w:t>
       </w:r>
       <w:r>
         <w:rPr>
@@ -7679,29 +6677,7 @@
           <w:szCs w:val="20"/>
           <w:lang w:val="de-DE"/>
         </w:rPr>
-        <w:t xml:space="preserve"> `</w:t>
-      </w:r>
-      <w:proofErr w:type="spellStart"/>
-      <w:r>
-        <w:rPr>
-          <w:rFonts w:ascii="Courier New" w:hAnsi="Courier New" w:cs="Courier New"/>
-          <w:color w:val="808080" w:themeColor="background1" w:themeShade="80"/>
-          <w:sz w:val="20"/>
-          <w:szCs w:val="20"/>
-          <w:lang w:val="de-DE"/>
-        </w:rPr>
-        <w:t>gericht_hat_kategorie</w:t>
-      </w:r>
-      <w:proofErr w:type="spellEnd"/>
-      <w:r>
-        <w:rPr>
-          <w:rFonts w:ascii="Courier New" w:hAnsi="Courier New" w:cs="Courier New"/>
-          <w:color w:val="808080" w:themeColor="background1" w:themeShade="80"/>
-          <w:sz w:val="20"/>
-          <w:szCs w:val="20"/>
-          <w:lang w:val="de-DE"/>
-        </w:rPr>
-        <w:t>` (</w:t>
+        <w:t xml:space="preserve"> `gericht_hat_kategorie` (</w:t>
       </w:r>
     </w:p>
     <w:p>
@@ -7727,29 +6703,7 @@
           <w:lang w:val="de-DE"/>
         </w:rPr>
         <w:tab/>
-        <w:t>`</w:t>
-      </w:r>
-      <w:proofErr w:type="spellStart"/>
-      <w:r>
-        <w:rPr>
-          <w:rFonts w:ascii="Courier New" w:hAnsi="Courier New" w:cs="Courier New"/>
-          <w:color w:val="808080" w:themeColor="background1" w:themeShade="80"/>
-          <w:sz w:val="20"/>
-          <w:szCs w:val="20"/>
-          <w:lang w:val="de-DE"/>
-        </w:rPr>
-        <w:t>gericht_id</w:t>
-      </w:r>
-      <w:proofErr w:type="spellEnd"/>
-      <w:r>
-        <w:rPr>
-          <w:rFonts w:ascii="Courier New" w:hAnsi="Courier New" w:cs="Courier New"/>
-          <w:color w:val="808080" w:themeColor="background1" w:themeShade="80"/>
-          <w:sz w:val="20"/>
-          <w:szCs w:val="20"/>
-          <w:lang w:val="de-DE"/>
-        </w:rPr>
-        <w:t xml:space="preserve">` </w:t>
+        <w:t xml:space="preserve">`gericht_id` </w:t>
       </w:r>
       <w:r>
         <w:rPr>
@@ -7863,29 +6817,7 @@
           <w:lang w:val="de-DE"/>
         </w:rPr>
         <w:tab/>
-        <w:t>`</w:t>
-      </w:r>
-      <w:proofErr w:type="spellStart"/>
-      <w:r>
-        <w:rPr>
-          <w:rFonts w:ascii="Courier New" w:hAnsi="Courier New" w:cs="Courier New"/>
-          <w:color w:val="808080" w:themeColor="background1" w:themeShade="80"/>
-          <w:sz w:val="20"/>
-          <w:szCs w:val="20"/>
-          <w:lang w:val="de-DE"/>
-        </w:rPr>
-        <w:t>kategorie_id</w:t>
-      </w:r>
-      <w:proofErr w:type="spellEnd"/>
-      <w:r>
-        <w:rPr>
-          <w:rFonts w:ascii="Courier New" w:hAnsi="Courier New" w:cs="Courier New"/>
-          <w:color w:val="808080" w:themeColor="background1" w:themeShade="80"/>
-          <w:sz w:val="20"/>
-          <w:szCs w:val="20"/>
-          <w:lang w:val="de-DE"/>
-        </w:rPr>
-        <w:t xml:space="preserve">` </w:t>
+        <w:t xml:space="preserve">`kategorie_id` </w:t>
       </w:r>
       <w:r>
         <w:rPr>
@@ -8020,51 +6952,7 @@
           <w:szCs w:val="20"/>
           <w:lang w:val="de-DE"/>
         </w:rPr>
-        <w:t xml:space="preserve"> `</w:t>
-      </w:r>
-      <w:proofErr w:type="spellStart"/>
-      <w:r>
-        <w:rPr>
-          <w:rFonts w:ascii="Courier New" w:hAnsi="Courier New" w:cs="Courier New"/>
-          <w:color w:val="808080" w:themeColor="background1" w:themeShade="80"/>
-          <w:sz w:val="20"/>
-          <w:szCs w:val="20"/>
-          <w:lang w:val="de-DE"/>
-        </w:rPr>
-        <w:t>FK_kategorie_gericht</w:t>
-      </w:r>
-      <w:proofErr w:type="spellEnd"/>
-      <w:r>
-        <w:rPr>
-          <w:rFonts w:ascii="Courier New" w:hAnsi="Courier New" w:cs="Courier New"/>
-          <w:color w:val="808080" w:themeColor="background1" w:themeShade="80"/>
-          <w:sz w:val="20"/>
-          <w:szCs w:val="20"/>
-          <w:lang w:val="de-DE"/>
-        </w:rPr>
-        <w:t>` (`</w:t>
-      </w:r>
-      <w:proofErr w:type="spellStart"/>
-      <w:r>
-        <w:rPr>
-          <w:rFonts w:ascii="Courier New" w:hAnsi="Courier New" w:cs="Courier New"/>
-          <w:color w:val="808080" w:themeColor="background1" w:themeShade="80"/>
-          <w:sz w:val="20"/>
-          <w:szCs w:val="20"/>
-          <w:lang w:val="de-DE"/>
-        </w:rPr>
-        <w:t>gericht_id</w:t>
-      </w:r>
-      <w:proofErr w:type="spellEnd"/>
-      <w:r>
-        <w:rPr>
-          <w:rFonts w:ascii="Courier New" w:hAnsi="Courier New" w:cs="Courier New"/>
-          <w:color w:val="808080" w:themeColor="background1" w:themeShade="80"/>
-          <w:sz w:val="20"/>
-          <w:szCs w:val="20"/>
-          <w:lang w:val="de-DE"/>
-        </w:rPr>
-        <w:t xml:space="preserve">`) </w:t>
+        <w:t xml:space="preserve"> `FK_kategorie_gericht` (`gericht_id`) </w:t>
       </w:r>
       <w:r>
         <w:rPr>
@@ -8152,47 +7040,7 @@
           <w:sz w:val="20"/>
           <w:szCs w:val="20"/>
         </w:rPr>
-        <w:t xml:space="preserve"> `</w:t>
-      </w:r>
-      <w:proofErr w:type="spellStart"/>
-      <w:r>
-        <w:rPr>
-          <w:rFonts w:ascii="Courier New" w:hAnsi="Courier New" w:cs="Courier New"/>
-          <w:color w:val="808080" w:themeColor="background1" w:themeShade="80"/>
-          <w:sz w:val="20"/>
-          <w:szCs w:val="20"/>
-        </w:rPr>
-        <w:t>FK_kategorie</w:t>
-      </w:r>
-      <w:proofErr w:type="spellEnd"/>
-      <w:r>
-        <w:rPr>
-          <w:rFonts w:ascii="Courier New" w:hAnsi="Courier New" w:cs="Courier New"/>
-          <w:color w:val="808080" w:themeColor="background1" w:themeShade="80"/>
-          <w:sz w:val="20"/>
-          <w:szCs w:val="20"/>
-        </w:rPr>
-        <w:t>` (`</w:t>
-      </w:r>
-      <w:proofErr w:type="spellStart"/>
-      <w:r>
-        <w:rPr>
-          <w:rFonts w:ascii="Courier New" w:hAnsi="Courier New" w:cs="Courier New"/>
-          <w:color w:val="808080" w:themeColor="background1" w:themeShade="80"/>
-          <w:sz w:val="20"/>
-          <w:szCs w:val="20"/>
-        </w:rPr>
-        <w:t>kategorie_id</w:t>
-      </w:r>
-      <w:proofErr w:type="spellEnd"/>
-      <w:r>
-        <w:rPr>
-          <w:rFonts w:ascii="Courier New" w:hAnsi="Courier New" w:cs="Courier New"/>
-          <w:color w:val="808080" w:themeColor="background1" w:themeShade="80"/>
-          <w:sz w:val="20"/>
-          <w:szCs w:val="20"/>
-        </w:rPr>
-        <w:t xml:space="preserve">`) </w:t>
+        <w:t xml:space="preserve"> `FK_kategorie` (`kategorie_id`) </w:t>
       </w:r>
       <w:r>
         <w:rPr>
@@ -8275,27 +7123,7 @@
           <w:sz w:val="20"/>
           <w:szCs w:val="20"/>
         </w:rPr>
-        <w:t xml:space="preserve"> `</w:t>
-      </w:r>
-      <w:proofErr w:type="spellStart"/>
-      <w:r>
-        <w:rPr>
-          <w:rFonts w:ascii="Courier New" w:hAnsi="Courier New" w:cs="Courier New"/>
-          <w:color w:val="808080" w:themeColor="background1" w:themeShade="80"/>
-          <w:sz w:val="20"/>
-          <w:szCs w:val="20"/>
-        </w:rPr>
-        <w:t>FK_kategorie</w:t>
-      </w:r>
-      <w:proofErr w:type="spellEnd"/>
-      <w:r>
-        <w:rPr>
-          <w:rFonts w:ascii="Courier New" w:hAnsi="Courier New" w:cs="Courier New"/>
-          <w:color w:val="808080" w:themeColor="background1" w:themeShade="80"/>
-          <w:sz w:val="20"/>
-          <w:szCs w:val="20"/>
-        </w:rPr>
-        <w:t xml:space="preserve">` </w:t>
+        <w:t xml:space="preserve"> `FK_kategorie` </w:t>
       </w:r>
       <w:r>
         <w:rPr>
@@ -8335,27 +7163,7 @@
           <w:sz w:val="20"/>
           <w:szCs w:val="20"/>
         </w:rPr>
-        <w:t xml:space="preserve"> (`</w:t>
-      </w:r>
-      <w:proofErr w:type="spellStart"/>
-      <w:r>
-        <w:rPr>
-          <w:rFonts w:ascii="Courier New" w:hAnsi="Courier New" w:cs="Courier New"/>
-          <w:color w:val="808080" w:themeColor="background1" w:themeShade="80"/>
-          <w:sz w:val="20"/>
-          <w:szCs w:val="20"/>
-        </w:rPr>
-        <w:t>kategorie_id</w:t>
-      </w:r>
-      <w:proofErr w:type="spellEnd"/>
-      <w:r>
-        <w:rPr>
-          <w:rFonts w:ascii="Courier New" w:hAnsi="Courier New" w:cs="Courier New"/>
-          <w:color w:val="808080" w:themeColor="background1" w:themeShade="80"/>
-          <w:sz w:val="20"/>
-          <w:szCs w:val="20"/>
-        </w:rPr>
-        <w:t xml:space="preserve">`) </w:t>
+        <w:t xml:space="preserve"> (`kategorie_id`) </w:t>
       </w:r>
       <w:r>
         <w:rPr>
@@ -8375,47 +7183,7 @@
           <w:sz w:val="20"/>
           <w:szCs w:val="20"/>
         </w:rPr>
-        <w:t xml:space="preserve"> `</w:t>
-      </w:r>
-      <w:proofErr w:type="spellStart"/>
-      <w:r>
-        <w:rPr>
-          <w:rFonts w:ascii="Courier New" w:hAnsi="Courier New" w:cs="Courier New"/>
-          <w:color w:val="808080" w:themeColor="background1" w:themeShade="80"/>
-          <w:sz w:val="20"/>
-          <w:szCs w:val="20"/>
-        </w:rPr>
-        <w:t>emensawerbeseite</w:t>
-      </w:r>
-      <w:proofErr w:type="spellEnd"/>
-      <w:r>
-        <w:rPr>
-          <w:rFonts w:ascii="Courier New" w:hAnsi="Courier New" w:cs="Courier New"/>
-          <w:color w:val="808080" w:themeColor="background1" w:themeShade="80"/>
-          <w:sz w:val="20"/>
-          <w:szCs w:val="20"/>
-        </w:rPr>
-        <w:t>`.`</w:t>
-      </w:r>
-      <w:proofErr w:type="spellStart"/>
-      <w:r>
-        <w:rPr>
-          <w:rFonts w:ascii="Courier New" w:hAnsi="Courier New" w:cs="Courier New"/>
-          <w:color w:val="808080" w:themeColor="background1" w:themeShade="80"/>
-          <w:sz w:val="20"/>
-          <w:szCs w:val="20"/>
-        </w:rPr>
-        <w:t>kategorie</w:t>
-      </w:r>
-      <w:proofErr w:type="spellEnd"/>
-      <w:r>
-        <w:rPr>
-          <w:rFonts w:ascii="Courier New" w:hAnsi="Courier New" w:cs="Courier New"/>
-          <w:color w:val="808080" w:themeColor="background1" w:themeShade="80"/>
-          <w:sz w:val="20"/>
-          <w:szCs w:val="20"/>
-        </w:rPr>
-        <w:t xml:space="preserve">` (`id`) </w:t>
+        <w:t xml:space="preserve"> `emensawerbeseite`.`kategorie` (`id`) </w:t>
       </w:r>
       <w:r>
         <w:rPr>
@@ -8580,27 +7348,7 @@
           <w:sz w:val="20"/>
           <w:szCs w:val="20"/>
         </w:rPr>
-        <w:t xml:space="preserve"> `</w:t>
-      </w:r>
-      <w:proofErr w:type="spellStart"/>
-      <w:r>
-        <w:rPr>
-          <w:rFonts w:ascii="Courier New" w:hAnsi="Courier New" w:cs="Courier New"/>
-          <w:color w:val="808080" w:themeColor="background1" w:themeShade="80"/>
-          <w:sz w:val="20"/>
-          <w:szCs w:val="20"/>
-        </w:rPr>
-        <w:t>FK_kategorie_gericht</w:t>
-      </w:r>
-      <w:proofErr w:type="spellEnd"/>
-      <w:r>
-        <w:rPr>
-          <w:rFonts w:ascii="Courier New" w:hAnsi="Courier New" w:cs="Courier New"/>
-          <w:color w:val="808080" w:themeColor="background1" w:themeShade="80"/>
-          <w:sz w:val="20"/>
-          <w:szCs w:val="20"/>
-        </w:rPr>
-        <w:t xml:space="preserve">` </w:t>
+        <w:t xml:space="preserve"> `FK_kategorie_gericht` </w:t>
       </w:r>
       <w:r>
         <w:rPr>
@@ -8640,27 +7388,7 @@
           <w:sz w:val="20"/>
           <w:szCs w:val="20"/>
         </w:rPr>
-        <w:t xml:space="preserve"> (`</w:t>
-      </w:r>
-      <w:proofErr w:type="spellStart"/>
-      <w:r>
-        <w:rPr>
-          <w:rFonts w:ascii="Courier New" w:hAnsi="Courier New" w:cs="Courier New"/>
-          <w:color w:val="808080" w:themeColor="background1" w:themeShade="80"/>
-          <w:sz w:val="20"/>
-          <w:szCs w:val="20"/>
-        </w:rPr>
-        <w:t>gericht_id</w:t>
-      </w:r>
-      <w:proofErr w:type="spellEnd"/>
-      <w:r>
-        <w:rPr>
-          <w:rFonts w:ascii="Courier New" w:hAnsi="Courier New" w:cs="Courier New"/>
-          <w:color w:val="808080" w:themeColor="background1" w:themeShade="80"/>
-          <w:sz w:val="20"/>
-          <w:szCs w:val="20"/>
-        </w:rPr>
-        <w:t xml:space="preserve">`) </w:t>
+        <w:t xml:space="preserve"> (`gericht_id`) </w:t>
       </w:r>
       <w:r>
         <w:rPr>
@@ -8680,47 +7408,7 @@
           <w:sz w:val="20"/>
           <w:szCs w:val="20"/>
         </w:rPr>
-        <w:t xml:space="preserve"> `</w:t>
-      </w:r>
-      <w:proofErr w:type="spellStart"/>
-      <w:r>
-        <w:rPr>
-          <w:rFonts w:ascii="Courier New" w:hAnsi="Courier New" w:cs="Courier New"/>
-          <w:color w:val="808080" w:themeColor="background1" w:themeShade="80"/>
-          <w:sz w:val="20"/>
-          <w:szCs w:val="20"/>
-        </w:rPr>
-        <w:t>emensawerbeseite</w:t>
-      </w:r>
-      <w:proofErr w:type="spellEnd"/>
-      <w:r>
-        <w:rPr>
-          <w:rFonts w:ascii="Courier New" w:hAnsi="Courier New" w:cs="Courier New"/>
-          <w:color w:val="808080" w:themeColor="background1" w:themeShade="80"/>
-          <w:sz w:val="20"/>
-          <w:szCs w:val="20"/>
-        </w:rPr>
-        <w:t>`.`</w:t>
-      </w:r>
-      <w:proofErr w:type="spellStart"/>
-      <w:r>
-        <w:rPr>
-          <w:rFonts w:ascii="Courier New" w:hAnsi="Courier New" w:cs="Courier New"/>
-          <w:color w:val="808080" w:themeColor="background1" w:themeShade="80"/>
-          <w:sz w:val="20"/>
-          <w:szCs w:val="20"/>
-        </w:rPr>
-        <w:t>gericht</w:t>
-      </w:r>
-      <w:proofErr w:type="spellEnd"/>
-      <w:r>
-        <w:rPr>
-          <w:rFonts w:ascii="Courier New" w:hAnsi="Courier New" w:cs="Courier New"/>
-          <w:color w:val="808080" w:themeColor="background1" w:themeShade="80"/>
-          <w:sz w:val="20"/>
-          <w:szCs w:val="20"/>
-        </w:rPr>
-        <w:t xml:space="preserve">` (`id`) </w:t>
+        <w:t xml:space="preserve"> `emensawerbeseite`.`gericht` (`id`) </w:t>
       </w:r>
       <w:r>
         <w:rPr>
@@ -8926,7 +7614,6 @@
         </w:rPr>
         <w:t>=</w:t>
       </w:r>
-      <w:proofErr w:type="spellStart"/>
       <w:r>
         <w:rPr>
           <w:rFonts w:ascii="Courier New" w:hAnsi="Courier New" w:cs="Courier New"/>
@@ -8938,7 +7625,6 @@
         </w:rPr>
         <w:t>InnoDB</w:t>
       </w:r>
-      <w:proofErr w:type="spellEnd"/>
     </w:p>
     <w:p>
       <w:pPr>
@@ -9148,29 +7834,7 @@
           <w:szCs w:val="20"/>
           <w:lang w:val="de-DE"/>
         </w:rPr>
-        <w:t xml:space="preserve"> `</w:t>
-      </w:r>
-      <w:proofErr w:type="spellStart"/>
-      <w:r>
-        <w:rPr>
-          <w:rFonts w:ascii="Courier New" w:hAnsi="Courier New" w:cs="Courier New"/>
-          <w:color w:val="808080" w:themeColor="background1" w:themeShade="80"/>
-          <w:sz w:val="20"/>
-          <w:szCs w:val="20"/>
-          <w:lang w:val="de-DE"/>
-        </w:rPr>
-        <w:t>kategorie</w:t>
-      </w:r>
-      <w:proofErr w:type="spellEnd"/>
-      <w:r>
-        <w:rPr>
-          <w:rFonts w:ascii="Courier New" w:hAnsi="Courier New" w:cs="Courier New"/>
-          <w:color w:val="808080" w:themeColor="background1" w:themeShade="80"/>
-          <w:sz w:val="20"/>
-          <w:szCs w:val="20"/>
-          <w:lang w:val="de-DE"/>
-        </w:rPr>
-        <w:t>` (</w:t>
+        <w:t xml:space="preserve"> `kategorie` (</w:t>
       </w:r>
     </w:p>
     <w:p>
@@ -9196,29 +7860,7 @@
           <w:lang w:val="de-DE"/>
         </w:rPr>
         <w:tab/>
-        <w:t>`</w:t>
-      </w:r>
-      <w:proofErr w:type="spellStart"/>
-      <w:r>
-        <w:rPr>
-          <w:rFonts w:ascii="Courier New" w:hAnsi="Courier New" w:cs="Courier New"/>
-          <w:color w:val="808080" w:themeColor="background1" w:themeShade="80"/>
-          <w:sz w:val="20"/>
-          <w:szCs w:val="20"/>
-          <w:lang w:val="de-DE"/>
-        </w:rPr>
-        <w:t>id</w:t>
-      </w:r>
-      <w:proofErr w:type="spellEnd"/>
-      <w:r>
-        <w:rPr>
-          <w:rFonts w:ascii="Courier New" w:hAnsi="Courier New" w:cs="Courier New"/>
-          <w:color w:val="808080" w:themeColor="background1" w:themeShade="80"/>
-          <w:sz w:val="20"/>
-          <w:szCs w:val="20"/>
-          <w:lang w:val="de-DE"/>
-        </w:rPr>
-        <w:t xml:space="preserve">` </w:t>
+        <w:t xml:space="preserve">`id` </w:t>
       </w:r>
       <w:r>
         <w:rPr>
@@ -9354,29 +7996,7 @@
           <w:lang w:val="de-DE"/>
         </w:rPr>
         <w:tab/>
-        <w:t>`</w:t>
-      </w:r>
-      <w:proofErr w:type="spellStart"/>
-      <w:r>
-        <w:rPr>
-          <w:rFonts w:ascii="Courier New" w:hAnsi="Courier New" w:cs="Courier New"/>
-          <w:color w:val="808080" w:themeColor="background1" w:themeShade="80"/>
-          <w:sz w:val="20"/>
-          <w:szCs w:val="20"/>
-          <w:lang w:val="de-DE"/>
-        </w:rPr>
-        <w:t>name</w:t>
-      </w:r>
-      <w:proofErr w:type="spellEnd"/>
-      <w:r>
-        <w:rPr>
-          <w:rFonts w:ascii="Courier New" w:hAnsi="Courier New" w:cs="Courier New"/>
-          <w:color w:val="808080" w:themeColor="background1" w:themeShade="80"/>
-          <w:sz w:val="20"/>
-          <w:szCs w:val="20"/>
-          <w:lang w:val="de-DE"/>
-        </w:rPr>
-        <w:t xml:space="preserve">` </w:t>
+        <w:t xml:space="preserve">`name` </w:t>
       </w:r>
       <w:r>
         <w:rPr>
@@ -9512,29 +8132,7 @@
           <w:lang w:val="de-DE"/>
         </w:rPr>
         <w:tab/>
-        <w:t>`</w:t>
-      </w:r>
-      <w:proofErr w:type="spellStart"/>
-      <w:r>
-        <w:rPr>
-          <w:rFonts w:ascii="Courier New" w:hAnsi="Courier New" w:cs="Courier New"/>
-          <w:color w:val="808080" w:themeColor="background1" w:themeShade="80"/>
-          <w:sz w:val="20"/>
-          <w:szCs w:val="20"/>
-          <w:lang w:val="de-DE"/>
-        </w:rPr>
-        <w:t>eltern_id</w:t>
-      </w:r>
-      <w:proofErr w:type="spellEnd"/>
-      <w:r>
-        <w:rPr>
-          <w:rFonts w:ascii="Courier New" w:hAnsi="Courier New" w:cs="Courier New"/>
-          <w:color w:val="808080" w:themeColor="background1" w:themeShade="80"/>
-          <w:sz w:val="20"/>
-          <w:szCs w:val="20"/>
-          <w:lang w:val="de-DE"/>
-        </w:rPr>
-        <w:t xml:space="preserve">` </w:t>
+        <w:t xml:space="preserve">`eltern_id` </w:t>
       </w:r>
       <w:r>
         <w:rPr>
@@ -9669,29 +8267,7 @@
           <w:lang w:val="de-DE"/>
         </w:rPr>
         <w:tab/>
-        <w:t>`</w:t>
-      </w:r>
-      <w:proofErr w:type="spellStart"/>
-      <w:r>
-        <w:rPr>
-          <w:rFonts w:ascii="Courier New" w:hAnsi="Courier New" w:cs="Courier New"/>
-          <w:color w:val="808080" w:themeColor="background1" w:themeShade="80"/>
-          <w:sz w:val="20"/>
-          <w:szCs w:val="20"/>
-          <w:lang w:val="de-DE"/>
-        </w:rPr>
-        <w:t>bildname</w:t>
-      </w:r>
-      <w:proofErr w:type="spellEnd"/>
-      <w:r>
-        <w:rPr>
-          <w:rFonts w:ascii="Courier New" w:hAnsi="Courier New" w:cs="Courier New"/>
-          <w:color w:val="808080" w:themeColor="background1" w:themeShade="80"/>
-          <w:sz w:val="20"/>
-          <w:szCs w:val="20"/>
-          <w:lang w:val="de-DE"/>
-        </w:rPr>
-        <w:t xml:space="preserve">` </w:t>
+        <w:t xml:space="preserve">`bildname` </w:t>
       </w:r>
       <w:r>
         <w:rPr>
@@ -10015,7 +8591,6 @@
         </w:rPr>
         <w:t>=</w:t>
       </w:r>
-      <w:proofErr w:type="spellStart"/>
       <w:r>
         <w:rPr>
           <w:rFonts w:ascii="Courier New" w:hAnsi="Courier New" w:cs="Courier New"/>
@@ -10028,7 +8603,6 @@
         </w:rPr>
         <w:t>InnoDB</w:t>
       </w:r>
-      <w:proofErr w:type="spellEnd"/>
     </w:p>
     <w:p>
       <w:pPr>
@@ -10078,21 +8652,7 @@
         <w:rPr>
           <w:lang w:val="de-DE"/>
         </w:rPr>
-        <w:t xml:space="preserve">Zum Testen, ob alle Daten vorhanden sind benutze ich „SELECT * FROM </w:t>
-      </w:r>
-      <w:proofErr w:type="spellStart"/>
-      <w:r>
-        <w:rPr>
-          <w:lang w:val="de-DE"/>
-        </w:rPr>
-        <w:t>gerichte</w:t>
-      </w:r>
-      <w:proofErr w:type="spellEnd"/>
-      <w:r>
-        <w:rPr>
-          <w:lang w:val="de-DE"/>
-        </w:rPr>
-        <w:t>“, um z.B. zu kontrollieren, ob alle Gerichte vorhanden sind.</w:t>
+        <w:t>Zum Testen, ob alle Daten vorhanden sind benutze ich „SELECT * FROM gerichte“, um z.B. zu kontrollieren, ob alle Gerichte vorhanden sind.</w:t>
       </w:r>
     </w:p>
     <w:p>
@@ -11703,27 +10263,7 @@
           <w:sz w:val="24"/>
           <w:szCs w:val="24"/>
         </w:rPr>
-        <w:t>"</w:t>
-      </w:r>
-      <w:proofErr w:type="spellStart"/>
-      <w:r>
-        <w:rPr>
-          <w:rFonts w:ascii="Courier New" w:hAnsi="Courier New" w:cs="Courier New"/>
-          <w:color w:val="808000"/>
-          <w:sz w:val="24"/>
-          <w:szCs w:val="24"/>
-        </w:rPr>
-        <w:t>Kamut</w:t>
-      </w:r>
-      <w:proofErr w:type="spellEnd"/>
-      <w:r>
-        <w:rPr>
-          <w:rFonts w:ascii="Courier New" w:hAnsi="Courier New" w:cs="Courier New"/>
-          <w:color w:val="808000"/>
-          <w:sz w:val="24"/>
-          <w:szCs w:val="24"/>
-        </w:rPr>
-        <w:t>"</w:t>
+        <w:t>"Kamut"</w:t>
       </w:r>
       <w:r>
         <w:rPr>
@@ -11863,7 +10403,6 @@
         </w:rPr>
         <w:t xml:space="preserve"> </w:t>
       </w:r>
-      <w:proofErr w:type="spellStart"/>
       <w:r>
         <w:rPr>
           <w:rFonts w:ascii="Courier New" w:hAnsi="Courier New" w:cs="Courier New"/>
@@ -11873,7 +10412,6 @@
         </w:rPr>
         <w:t>gericht</w:t>
       </w:r>
-      <w:proofErr w:type="spellEnd"/>
       <w:r>
         <w:rPr>
           <w:rFonts w:ascii="Courier New" w:hAnsi="Courier New" w:cs="Courier New"/>
@@ -11883,7 +10421,6 @@
         </w:rPr>
         <w:t>(</w:t>
       </w:r>
-      <w:proofErr w:type="spellStart"/>
       <w:r>
         <w:rPr>
           <w:rFonts w:ascii="Courier New" w:hAnsi="Courier New" w:cs="Courier New"/>
@@ -11913,7 +10450,6 @@
         </w:rPr>
         <w:t>name</w:t>
       </w:r>
-      <w:proofErr w:type="spellEnd"/>
       <w:r>
         <w:rPr>
           <w:rFonts w:ascii="Courier New" w:hAnsi="Courier New" w:cs="Courier New"/>
@@ -11991,27 +10527,7 @@
           <w:sz w:val="24"/>
           <w:szCs w:val="24"/>
         </w:rPr>
-        <w:t xml:space="preserve">"Currywurst </w:t>
-      </w:r>
-      <w:proofErr w:type="spellStart"/>
-      <w:r>
-        <w:rPr>
-          <w:rFonts w:ascii="Courier New" w:hAnsi="Courier New" w:cs="Courier New"/>
-          <w:color w:val="808000"/>
-          <w:sz w:val="24"/>
-          <w:szCs w:val="24"/>
-        </w:rPr>
-        <w:t>mit</w:t>
-      </w:r>
-      <w:proofErr w:type="spellEnd"/>
-      <w:r>
-        <w:rPr>
-          <w:rFonts w:ascii="Courier New" w:hAnsi="Courier New" w:cs="Courier New"/>
-          <w:color w:val="808000"/>
-          <w:sz w:val="24"/>
-          <w:szCs w:val="24"/>
-        </w:rPr>
-        <w:t xml:space="preserve"> Pommes"</w:t>
+        <w:t>"Currywurst mit Pommes"</w:t>
       </w:r>
       <w:r>
         <w:rPr>
@@ -12081,7 +10597,6 @@
         </w:rPr>
         <w:t xml:space="preserve"> </w:t>
       </w:r>
-      <w:proofErr w:type="spellStart"/>
       <w:r>
         <w:rPr>
           <w:rFonts w:ascii="Courier New" w:hAnsi="Courier New" w:cs="Courier New"/>
@@ -12092,7 +10607,6 @@
         </w:rPr>
         <w:t>gericht_hat_kategorie</w:t>
       </w:r>
-      <w:proofErr w:type="spellEnd"/>
       <w:r>
         <w:rPr>
           <w:rFonts w:ascii="Courier New" w:hAnsi="Courier New" w:cs="Courier New"/>
@@ -12103,7 +10617,6 @@
         </w:rPr>
         <w:t>(</w:t>
       </w:r>
-      <w:proofErr w:type="spellStart"/>
       <w:r>
         <w:rPr>
           <w:rFonts w:ascii="Courier New" w:hAnsi="Courier New" w:cs="Courier New"/>
@@ -12134,7 +10647,6 @@
         </w:rPr>
         <w:t>kategorie_id</w:t>
       </w:r>
-      <w:proofErr w:type="spellEnd"/>
       <w:r>
         <w:rPr>
           <w:rFonts w:ascii="Courier New" w:hAnsi="Courier New" w:cs="Courier New"/>
@@ -12278,21 +10790,22 @@
         <w:rPr>
           <w:color w:val="000000"/>
         </w:rPr>
-        <w:t xml:space="preserve">: Uncaught Error: Call to undefined function </w:t>
-      </w:r>
-      <w:proofErr w:type="spellStart"/>
-      <w:r>
+        <w:t>: Uncaught Error: Call to undefined function mysqli_connect()</w:t>
+      </w:r>
+    </w:p>
+    <w:p>
+      <w:pPr>
         <w:rPr>
           <w:color w:val="000000"/>
-        </w:rPr>
-        <w:t>mysqli_connect</w:t>
-      </w:r>
-      <w:proofErr w:type="spellEnd"/>
+          <w:lang w:val="de-DE"/>
+        </w:rPr>
+      </w:pPr>
       <w:r>
         <w:rPr>
           <w:color w:val="000000"/>
-        </w:rPr>
-        <w:t>()</w:t>
+          <w:lang w:val="de-DE"/>
+        </w:rPr>
+        <w:t>Der Compiler erkennt keine der mysqli_* Funktionen. Ich habe versucht, auf Google auf Lösungen zu kommen, aber keine hat etwas gebracht/ oder es war schon richtig bei mir.</w:t>
       </w:r>
     </w:p>
     <w:p>
@@ -12307,47 +10820,7 @@
           <w:color w:val="000000"/>
           <w:lang w:val="de-DE"/>
         </w:rPr>
-        <w:t xml:space="preserve">Der Compiler erkennt keine der </w:t>
-      </w:r>
-      <w:proofErr w:type="spellStart"/>
-      <w:r>
-        <w:rPr>
-          <w:color w:val="000000"/>
-          <w:lang w:val="de-DE"/>
-        </w:rPr>
-        <w:t>mysqli</w:t>
-      </w:r>
-      <w:proofErr w:type="spellEnd"/>
-      <w:r>
-        <w:rPr>
-          <w:color w:val="000000"/>
-          <w:lang w:val="de-DE"/>
-        </w:rPr>
-        <w:t>_* Funktionen. Ich habe versucht, auf Google auf Lösungen zu kommen, aber keine hat etwas gebracht/ oder es war schon richtig bei mir.</w:t>
-      </w:r>
-    </w:p>
-    <w:p>
-      <w:pPr>
-        <w:rPr>
-          <w:color w:val="000000"/>
-          <w:lang w:val="de-DE"/>
-        </w:rPr>
-      </w:pPr>
-      <w:proofErr w:type="spellStart"/>
-      <w:r>
-        <w:rPr>
-          <w:color w:val="000000"/>
-          <w:lang w:val="de-DE"/>
-        </w:rPr>
-        <w:t>Gefixed</w:t>
-      </w:r>
-      <w:proofErr w:type="spellEnd"/>
-      <w:r>
-        <w:rPr>
-          <w:color w:val="000000"/>
-          <w:lang w:val="de-DE"/>
-        </w:rPr>
-        <w:t>, funktioniert jetzt.</w:t>
+        <w:t>Gefixed, funktioniert jetzt.</w:t>
       </w:r>
     </w:p>
     <w:p>
@@ -13011,21 +11484,7 @@
               <w:rPr>
                 <w:lang w:val="de-DE"/>
               </w:rPr>
-              <w:t xml:space="preserve">Problem bei </w:t>
-            </w:r>
-            <w:proofErr w:type="spellStart"/>
-            <w:r>
-              <w:rPr>
-                <w:lang w:val="de-DE"/>
-              </w:rPr>
-              <w:t>Built</w:t>
-            </w:r>
-            <w:proofErr w:type="spellEnd"/>
-            <w:r>
-              <w:rPr>
-                <w:lang w:val="de-DE"/>
-              </w:rPr>
-              <w:t>-in Server</w:t>
+              <w:t>Problem bei Built-in Server</w:t>
             </w:r>
           </w:p>
         </w:tc>
@@ -13040,13 +11499,8 @@
               </w:rPr>
             </w:pPr>
             <w:r>
-              <w:t xml:space="preserve">Forum, </w:t>
-            </w:r>
-            <w:proofErr w:type="spellStart"/>
-            <w:r>
-              <w:t>Supporttermin</w:t>
-            </w:r>
-            <w:proofErr w:type="spellEnd"/>
+              <w:t>Forum, Supporttermin</w:t>
+            </w:r>
           </w:p>
         </w:tc>
       </w:tr>
@@ -13443,23 +11897,7 @@
           <w:color w:val="000000"/>
           <w:lang w:val="de-DE"/>
         </w:rPr>
-        <w:t xml:space="preserve">Information </w:t>
-      </w:r>
-      <w:proofErr w:type="spellStart"/>
-      <w:r>
-        <w:rPr>
-          <w:color w:val="000000"/>
-          <w:lang w:val="de-DE"/>
-        </w:rPr>
-        <w:t>Hiding</w:t>
-      </w:r>
-      <w:proofErr w:type="spellEnd"/>
-      <w:r>
-        <w:rPr>
-          <w:color w:val="000000"/>
-          <w:lang w:val="de-DE"/>
-        </w:rPr>
-        <w:t>:</w:t>
+        <w:t>Information Hiding:</w:t>
       </w:r>
     </w:p>
     <w:p>
@@ -13638,7 +12076,6 @@
         </w:rPr>
         <w:t>„</w:t>
       </w:r>
-      <w:proofErr w:type="spellStart"/>
       <w:r>
         <w:rPr>
           <w:color w:val="000000"/>
@@ -13646,68 +12083,35 @@
         </w:rPr>
         <w:t>Selector</w:t>
       </w:r>
-      <w:proofErr w:type="spellEnd"/>
       <w:r>
         <w:rPr>
           <w:color w:val="000000"/>
           <w:lang w:val="de-DE"/>
         </w:rPr>
-        <w:t xml:space="preserve">“ erstellt der nur </w:t>
-      </w:r>
-      <w:proofErr w:type="spellStart"/>
-      <w:r>
+        <w:t>“ erstellt der nur select Statements ausführen kann</w:t>
+      </w:r>
+    </w:p>
+    <w:p>
+      <w:pPr>
         <w:rPr>
           <w:color w:val="000000"/>
           <w:lang w:val="de-DE"/>
         </w:rPr>
-        <w:t>select</w:t>
-      </w:r>
-      <w:proofErr w:type="spellEnd"/>
-      <w:r>
+      </w:pPr>
+    </w:p>
+    <w:p>
+      <w:pPr>
         <w:rPr>
           <w:color w:val="000000"/>
           <w:lang w:val="de-DE"/>
         </w:rPr>
-        <w:t xml:space="preserve"> Statements ausführen kann</w:t>
-      </w:r>
-    </w:p>
-    <w:p>
-      <w:pPr>
+      </w:pPr>
+      <w:r>
         <w:rPr>
           <w:color w:val="000000"/>
           <w:lang w:val="de-DE"/>
         </w:rPr>
-      </w:pPr>
-    </w:p>
-    <w:p>
-      <w:pPr>
-        <w:rPr>
-          <w:color w:val="000000"/>
-          <w:lang w:val="de-DE"/>
-        </w:rPr>
-      </w:pPr>
-      <w:r>
-        <w:rPr>
-          <w:color w:val="000000"/>
-          <w:lang w:val="de-DE"/>
-        </w:rPr>
-        <w:t xml:space="preserve">HTML </w:t>
-      </w:r>
-      <w:proofErr w:type="spellStart"/>
-      <w:r>
-        <w:rPr>
-          <w:color w:val="000000"/>
-          <w:lang w:val="de-DE"/>
-        </w:rPr>
-        <w:t>Specialchars</w:t>
-      </w:r>
-      <w:proofErr w:type="spellEnd"/>
-      <w:r>
-        <w:rPr>
-          <w:color w:val="000000"/>
-          <w:lang w:val="de-DE"/>
-        </w:rPr>
-        <w:t xml:space="preserve"> benutzt gegen XSS</w:t>
+        <w:t>HTML Specialchars benutzt gegen XSS</w:t>
       </w:r>
     </w:p>
     <w:p>
@@ -13918,150 +12322,203 @@
         <w:rPr>
           <w:lang w:val="de-CH"/>
         </w:rPr>
-        <w:t>ALTER TABLE `</w:t>
-      </w:r>
-      <w:proofErr w:type="spellStart"/>
+        <w:t>ALTER TABLE `gericht_hat_allergen`</w:t>
+      </w:r>
+    </w:p>
+    <w:p>
       <w:r>
         <w:rPr>
           <w:lang w:val="de-CH"/>
         </w:rPr>
-        <w:t>gericht_hat_allergen</w:t>
-      </w:r>
-      <w:proofErr w:type="spellEnd"/>
-      <w:r>
+        <w:t xml:space="preserve">    </w:t>
+      </w:r>
+      <w:r>
+        <w:t>ADD CONSTRAINT Uniq UNIQUE(gericht_id,code);</w:t>
+      </w:r>
+    </w:p>
+    <w:p>
+      <w:pPr>
+        <w:rPr>
+          <w:color w:val="000000"/>
+        </w:rPr>
+      </w:pPr>
+    </w:p>
+    <w:p>
+      <w:pPr>
+        <w:rPr>
+          <w:color w:val="000000"/>
+        </w:rPr>
+      </w:pPr>
+    </w:p>
+    <w:p>
+      <w:pPr>
+        <w:rPr>
+          <w:color w:val="000000"/>
+          <w:lang w:val="de-DE"/>
+        </w:rPr>
+      </w:pPr>
+      <w:r>
+        <w:rPr>
+          <w:color w:val="000000"/>
+          <w:lang w:val="de-DE"/>
+        </w:rPr>
+        <w:t xml:space="preserve">2. </w:t>
+      </w:r>
+      <w:r>
+        <w:rPr>
+          <w:color w:val="000000"/>
+          <w:lang w:val="de-DE"/>
+        </w:rPr>
+        <w:t>CREATE INDEX idx_gerichtname</w:t>
+      </w:r>
+    </w:p>
+    <w:p>
+      <w:pPr>
+        <w:rPr>
+          <w:color w:val="000000"/>
+          <w:lang w:val="de-DE"/>
+        </w:rPr>
+      </w:pPr>
+      <w:r>
+        <w:rPr>
+          <w:color w:val="000000"/>
+          <w:lang w:val="de-DE"/>
+        </w:rPr>
+        <w:t xml:space="preserve">    ON gericht (name);</w:t>
+      </w:r>
+    </w:p>
+    <w:p>
+      <w:pPr>
+        <w:rPr>
+          <w:color w:val="000000"/>
+          <w:lang w:val="de-DE"/>
+        </w:rPr>
+      </w:pPr>
+    </w:p>
+    <w:p>
+      <w:pPr>
         <w:rPr>
           <w:lang w:val="de-CH"/>
         </w:rPr>
-        <w:t>`</w:t>
-      </w:r>
-    </w:p>
-    <w:p>
+      </w:pPr>
+      <w:r>
+        <w:rPr>
+          <w:color w:val="000000"/>
+          <w:lang w:val="de-DE"/>
+        </w:rPr>
+        <w:t>3.</w:t>
+      </w:r>
       <w:r>
         <w:rPr>
           <w:lang w:val="de-CH"/>
         </w:rPr>
+        <w:t xml:space="preserve"> </w:t>
+      </w:r>
+      <w:r>
+        <w:rPr>
+          <w:lang w:val="de-CH"/>
+        </w:rPr>
+        <w:t>ALTER TABLE gericht_hat_allergen</w:t>
+      </w:r>
+    </w:p>
+    <w:p>
+      <w:pPr>
+        <w:rPr>
+          <w:lang w:val="de-CH"/>
+        </w:rPr>
+      </w:pPr>
+      <w:r>
+        <w:rPr>
+          <w:lang w:val="de-CH"/>
+        </w:rPr>
+        <w:t xml:space="preserve">    drop CONSTRAINT FK_allergen_gericht;</w:t>
+      </w:r>
+    </w:p>
+    <w:p>
+      <w:pPr>
+        <w:rPr>
+          <w:lang w:val="de-CH"/>
+        </w:rPr>
+      </w:pPr>
+    </w:p>
+    <w:p>
+      <w:pPr>
+        <w:rPr>
+          <w:lang w:val="de-CH"/>
+        </w:rPr>
+      </w:pPr>
+      <w:r>
+        <w:rPr>
+          <w:lang w:val="de-CH"/>
+        </w:rPr>
+        <w:t>ALTER TABLE gericht_hat_kategorie</w:t>
+      </w:r>
+    </w:p>
+    <w:p>
+      <w:pPr>
+        <w:rPr>
+          <w:lang w:val="de-CH"/>
+        </w:rPr>
+      </w:pPr>
+      <w:r>
+        <w:rPr>
+          <w:lang w:val="de-CH"/>
+        </w:rPr>
+        <w:t xml:space="preserve">    drop CONSTRAINT FK_kategorie;</w:t>
+      </w:r>
+    </w:p>
+    <w:p>
+      <w:pPr>
+        <w:rPr>
+          <w:lang w:val="de-CH"/>
+        </w:rPr>
+      </w:pPr>
+    </w:p>
+    <w:p>
+      <w:pPr>
+        <w:rPr>
+          <w:lang w:val="de-CH"/>
+        </w:rPr>
+      </w:pPr>
+      <w:r>
+        <w:rPr>
+          <w:lang w:val="de-CH"/>
+        </w:rPr>
+        <w:t>ALTER TABLE gericht_hat_allergen</w:t>
+      </w:r>
+    </w:p>
+    <w:p>
+      <w:r>
+        <w:rPr>
+          <w:lang w:val="de-CH"/>
+        </w:rPr>
         <w:t xml:space="preserve">    </w:t>
       </w:r>
       <w:r>
-        <w:t xml:space="preserve">ADD CONSTRAINT </w:t>
-      </w:r>
-      <w:proofErr w:type="spellStart"/>
-      <w:r>
-        <w:t>Uniq</w:t>
-      </w:r>
-      <w:proofErr w:type="spellEnd"/>
-      <w:r>
-        <w:t xml:space="preserve"> UNIQUE(</w:t>
-      </w:r>
-      <w:proofErr w:type="spellStart"/>
-      <w:r>
-        <w:t>gericht_id,code</w:t>
-      </w:r>
-      <w:proofErr w:type="spellEnd"/>
-      <w:r>
-        <w:t>);</w:t>
-      </w:r>
-    </w:p>
-    <w:p>
-      <w:pPr>
-        <w:rPr>
-          <w:color w:val="000000"/>
-        </w:rPr>
-      </w:pPr>
-    </w:p>
-    <w:p>
-      <w:pPr>
-        <w:rPr>
-          <w:color w:val="000000"/>
-        </w:rPr>
-      </w:pPr>
-    </w:p>
-    <w:p>
-      <w:pPr>
-        <w:rPr>
-          <w:color w:val="000000"/>
-          <w:lang w:val="de-DE"/>
-        </w:rPr>
-      </w:pPr>
-      <w:r>
-        <w:rPr>
-          <w:color w:val="000000"/>
-          <w:lang w:val="de-DE"/>
-        </w:rPr>
-        <w:t xml:space="preserve">2. </w:t>
-      </w:r>
-      <w:r>
-        <w:rPr>
-          <w:color w:val="000000"/>
-          <w:lang w:val="de-DE"/>
-        </w:rPr>
-        <w:t xml:space="preserve">CREATE INDEX </w:t>
-      </w:r>
-      <w:proofErr w:type="spellStart"/>
-      <w:r>
-        <w:rPr>
-          <w:color w:val="000000"/>
-          <w:lang w:val="de-DE"/>
-        </w:rPr>
-        <w:t>idx_gerichtname</w:t>
-      </w:r>
-      <w:proofErr w:type="spellEnd"/>
-    </w:p>
-    <w:p>
-      <w:pPr>
-        <w:rPr>
-          <w:color w:val="000000"/>
-          <w:lang w:val="de-DE"/>
-        </w:rPr>
-      </w:pPr>
-      <w:r>
-        <w:rPr>
-          <w:color w:val="000000"/>
-          <w:lang w:val="de-DE"/>
-        </w:rPr>
-        <w:t xml:space="preserve">    ON </w:t>
-      </w:r>
-      <w:proofErr w:type="spellStart"/>
-      <w:r>
-        <w:rPr>
-          <w:color w:val="000000"/>
-          <w:lang w:val="de-DE"/>
-        </w:rPr>
-        <w:t>gericht</w:t>
-      </w:r>
-      <w:proofErr w:type="spellEnd"/>
-      <w:r>
-        <w:rPr>
-          <w:color w:val="000000"/>
-          <w:lang w:val="de-DE"/>
-        </w:rPr>
-        <w:t xml:space="preserve"> (</w:t>
-      </w:r>
-      <w:proofErr w:type="spellStart"/>
-      <w:r>
-        <w:rPr>
-          <w:color w:val="000000"/>
-          <w:lang w:val="de-DE"/>
-        </w:rPr>
-        <w:t>name</w:t>
-      </w:r>
-      <w:proofErr w:type="spellEnd"/>
-      <w:r>
-        <w:rPr>
-          <w:color w:val="000000"/>
-          <w:lang w:val="de-DE"/>
-        </w:rPr>
-        <w:t>);</w:t>
-      </w:r>
-    </w:p>
-    <w:p>
-      <w:pPr>
-        <w:rPr>
-          <w:color w:val="000000"/>
-          <w:lang w:val="de-DE"/>
-        </w:rPr>
-      </w:pPr>
-    </w:p>
+        <w:t>ADD CONSTRAINT FK_allergen_gericht</w:t>
+      </w:r>
+    </w:p>
+    <w:p>
+      <w:r>
+        <w:t xml:space="preserve">        FOREIGN KEY (gericht_id)</w:t>
+      </w:r>
+    </w:p>
+    <w:p>
+      <w:r>
+        <w:t xml:space="preserve">            REFERENCES gericht</w:t>
+      </w:r>
+    </w:p>
+    <w:p>
+      <w:r>
+        <w:t xml:space="preserve">                (id)</w:t>
+      </w:r>
+    </w:p>
+    <w:p>
+      <w:r>
+        <w:t xml:space="preserve">            ON DELETE CASCADE ON UPDATE NO ACTION;</w:t>
+      </w:r>
+    </w:p>
+    <w:p/>
     <w:p>
       <w:pPr>
         <w:rPr>
@@ -14070,290 +12527,39 @@
       </w:pPr>
       <w:r>
         <w:rPr>
-          <w:color w:val="000000"/>
-          <w:lang w:val="de-DE"/>
-        </w:rPr>
-        <w:t>3.</w:t>
-      </w:r>
-      <w:r>
-        <w:rPr>
           <w:lang w:val="de-CH"/>
         </w:rPr>
-        <w:t xml:space="preserve"> </w:t>
-      </w:r>
-      <w:r>
+        <w:t>ALTER TABLE gericht_hat_kategorie</w:t>
+      </w:r>
+    </w:p>
+    <w:p>
+      <w:pPr>
         <w:rPr>
           <w:lang w:val="de-CH"/>
         </w:rPr>
-        <w:t xml:space="preserve">ALTER TABLE </w:t>
-      </w:r>
-      <w:proofErr w:type="spellStart"/>
+      </w:pPr>
       <w:r>
         <w:rPr>
           <w:lang w:val="de-CH"/>
         </w:rPr>
-        <w:t>gericht_hat_allergen</w:t>
-      </w:r>
-      <w:proofErr w:type="spellEnd"/>
-    </w:p>
-    <w:p>
-      <w:pPr>
+        <w:t xml:space="preserve">    ADD CONSTRAINT FK_kategorie_gericht</w:t>
+      </w:r>
+    </w:p>
+    <w:p>
+      <w:r>
         <w:rPr>
           <w:lang w:val="de-CH"/>
         </w:rPr>
-      </w:pPr>
-      <w:r>
-        <w:rPr>
-          <w:lang w:val="de-CH"/>
-        </w:rPr>
-        <w:t xml:space="preserve">    </w:t>
-      </w:r>
-      <w:proofErr w:type="spellStart"/>
-      <w:r>
-        <w:rPr>
-          <w:lang w:val="de-CH"/>
-        </w:rPr>
-        <w:t>drop</w:t>
-      </w:r>
-      <w:proofErr w:type="spellEnd"/>
-      <w:r>
-        <w:rPr>
-          <w:lang w:val="de-CH"/>
-        </w:rPr>
-        <w:t xml:space="preserve"> CONSTRAINT </w:t>
-      </w:r>
-      <w:proofErr w:type="spellStart"/>
-      <w:r>
-        <w:rPr>
-          <w:lang w:val="de-CH"/>
-        </w:rPr>
-        <w:t>FK_allergen_gericht</w:t>
-      </w:r>
-      <w:proofErr w:type="spellEnd"/>
-      <w:r>
-        <w:rPr>
-          <w:lang w:val="de-CH"/>
-        </w:rPr>
-        <w:t>;</w:t>
-      </w:r>
-    </w:p>
-    <w:p>
-      <w:pPr>
-        <w:rPr>
-          <w:lang w:val="de-CH"/>
-        </w:rPr>
-      </w:pPr>
-    </w:p>
-    <w:p>
-      <w:pPr>
-        <w:rPr>
-          <w:lang w:val="de-CH"/>
-        </w:rPr>
-      </w:pPr>
-      <w:r>
-        <w:rPr>
-          <w:lang w:val="de-CH"/>
-        </w:rPr>
-        <w:t xml:space="preserve">ALTER TABLE </w:t>
-      </w:r>
-      <w:proofErr w:type="spellStart"/>
-      <w:r>
-        <w:rPr>
-          <w:lang w:val="de-CH"/>
-        </w:rPr>
-        <w:t>gericht_hat_kategorie</w:t>
-      </w:r>
-      <w:proofErr w:type="spellEnd"/>
-    </w:p>
-    <w:p>
-      <w:pPr>
-        <w:rPr>
-          <w:lang w:val="de-CH"/>
-        </w:rPr>
-      </w:pPr>
-      <w:r>
-        <w:rPr>
-          <w:lang w:val="de-CH"/>
-        </w:rPr>
-        <w:t xml:space="preserve">    </w:t>
-      </w:r>
-      <w:proofErr w:type="spellStart"/>
-      <w:r>
-        <w:rPr>
-          <w:lang w:val="de-CH"/>
-        </w:rPr>
-        <w:t>drop</w:t>
-      </w:r>
-      <w:proofErr w:type="spellEnd"/>
-      <w:r>
-        <w:rPr>
-          <w:lang w:val="de-CH"/>
-        </w:rPr>
-        <w:t xml:space="preserve"> CONSTRAINT </w:t>
-      </w:r>
-      <w:proofErr w:type="spellStart"/>
-      <w:r>
-        <w:rPr>
-          <w:lang w:val="de-CH"/>
-        </w:rPr>
-        <w:t>FK_kategorie</w:t>
-      </w:r>
-      <w:proofErr w:type="spellEnd"/>
-      <w:r>
-        <w:rPr>
-          <w:lang w:val="de-CH"/>
-        </w:rPr>
-        <w:t>;</w:t>
-      </w:r>
-    </w:p>
-    <w:p>
-      <w:pPr>
-        <w:rPr>
-          <w:lang w:val="de-CH"/>
-        </w:rPr>
-      </w:pPr>
-    </w:p>
-    <w:p>
-      <w:pPr>
-        <w:rPr>
-          <w:lang w:val="de-CH"/>
-        </w:rPr>
-      </w:pPr>
-      <w:r>
-        <w:rPr>
-          <w:lang w:val="de-CH"/>
-        </w:rPr>
-        <w:t xml:space="preserve">ALTER TABLE </w:t>
-      </w:r>
-      <w:proofErr w:type="spellStart"/>
-      <w:r>
-        <w:rPr>
-          <w:lang w:val="de-CH"/>
-        </w:rPr>
-        <w:t>gericht_hat_allergen</w:t>
-      </w:r>
-      <w:proofErr w:type="spellEnd"/>
-    </w:p>
-    <w:p>
-      <w:r>
-        <w:rPr>
-          <w:lang w:val="de-CH"/>
-        </w:rPr>
-        <w:t xml:space="preserve">    </w:t>
-      </w:r>
-      <w:r>
-        <w:t xml:space="preserve">ADD CONSTRAINT </w:t>
-      </w:r>
-      <w:proofErr w:type="spellStart"/>
-      <w:r>
-        <w:t>FK_allergen_gericht</w:t>
-      </w:r>
-      <w:proofErr w:type="spellEnd"/>
-    </w:p>
-    <w:p>
-      <w:r>
-        <w:t xml:space="preserve">        FOREIGN KEY (</w:t>
-      </w:r>
-      <w:proofErr w:type="spellStart"/>
-      <w:r>
-        <w:t>gericht_id</w:t>
-      </w:r>
-      <w:proofErr w:type="spellEnd"/>
-      <w:r>
-        <w:t>)</w:t>
-      </w:r>
-    </w:p>
-    <w:p>
-      <w:r>
-        <w:t xml:space="preserve">            REFERENCES </w:t>
-      </w:r>
-      <w:proofErr w:type="spellStart"/>
-      <w:r>
-        <w:t>gericht</w:t>
-      </w:r>
-      <w:proofErr w:type="spellEnd"/>
-    </w:p>
-    <w:p>
-      <w:r>
-        <w:t xml:space="preserve">                (id)</w:t>
-      </w:r>
-    </w:p>
-    <w:p>
-      <w:r>
-        <w:t xml:space="preserve">            ON DELETE CASCADE ON UPDATE NO ACTION;</w:t>
-      </w:r>
-    </w:p>
-    <w:p/>
-    <w:p>
-      <w:pPr>
-        <w:rPr>
-          <w:lang w:val="de-CH"/>
-        </w:rPr>
-      </w:pPr>
-      <w:r>
-        <w:rPr>
-          <w:lang w:val="de-CH"/>
-        </w:rPr>
-        <w:t xml:space="preserve">ALTER TABLE </w:t>
-      </w:r>
-      <w:proofErr w:type="spellStart"/>
-      <w:r>
-        <w:rPr>
-          <w:lang w:val="de-CH"/>
-        </w:rPr>
-        <w:t>gericht_hat_kategorie</w:t>
-      </w:r>
-      <w:proofErr w:type="spellEnd"/>
-    </w:p>
-    <w:p>
-      <w:pPr>
-        <w:rPr>
-          <w:lang w:val="de-CH"/>
-        </w:rPr>
-      </w:pPr>
-      <w:r>
-        <w:rPr>
-          <w:lang w:val="de-CH"/>
-        </w:rPr>
-        <w:t xml:space="preserve">    ADD CONSTRAINT </w:t>
-      </w:r>
-      <w:proofErr w:type="spellStart"/>
-      <w:r>
-        <w:rPr>
-          <w:lang w:val="de-CH"/>
-        </w:rPr>
-        <w:t>FK_kategorie_gericht</w:t>
-      </w:r>
-      <w:proofErr w:type="spellEnd"/>
-    </w:p>
-    <w:p>
-      <w:r>
-        <w:rPr>
-          <w:lang w:val="de-CH"/>
-        </w:rPr>
         <w:t xml:space="preserve">        </w:t>
       </w:r>
       <w:r>
-        <w:t>FOREIGN KEY (</w:t>
-      </w:r>
-      <w:proofErr w:type="spellStart"/>
-      <w:r>
-        <w:t>gericht_id</w:t>
-      </w:r>
-      <w:proofErr w:type="spellEnd"/>
-      <w:r>
-        <w:t>)</w:t>
-      </w:r>
-    </w:p>
-    <w:p>
-      <w:r>
-        <w:t xml:space="preserve">            REFERENCES </w:t>
-      </w:r>
-      <w:proofErr w:type="spellStart"/>
-      <w:r>
-        <w:t>gericht</w:t>
-      </w:r>
-      <w:proofErr w:type="spellEnd"/>
+        <w:t>FOREIGN KEY (gericht_id)</w:t>
+      </w:r>
+    </w:p>
+    <w:p>
+      <w:r>
+        <w:t xml:space="preserve">            REFERENCES gericht</w:t>
+      </w:r>
     </w:p>
     <w:p>
       <w:r>
@@ -14415,63 +12621,60 @@
         <w:rPr>
           <w:color w:val="000000"/>
         </w:rPr>
-        <w:t xml:space="preserve">ALTER TABLE </w:t>
-      </w:r>
-      <w:proofErr w:type="spellStart"/>
-      <w:r>
+        <w:t xml:space="preserve">ALTER TABLE kategorie ADD CONSTRAINT gl_kategorie FOREIGN KEY (eltern__id) REFERENCES kategorie(id) ON DELETE RESTRICT; </w:t>
+      </w:r>
+    </w:p>
+    <w:p>
+      <w:pPr>
         <w:rPr>
           <w:color w:val="000000"/>
         </w:rPr>
-        <w:t>kategorie</w:t>
-      </w:r>
-      <w:proofErr w:type="spellEnd"/>
+      </w:pPr>
       <w:r>
         <w:rPr>
           <w:color w:val="000000"/>
         </w:rPr>
-        <w:t xml:space="preserve"> ADD CONSTRAINT </w:t>
-      </w:r>
-      <w:proofErr w:type="spellStart"/>
-      <w:r>
+        <w:t>ALTER TABLE gericht_hat_kategorie ADD CONSTRAINT gl_kategorie2 FOREIGN KEY (kategorie_id) REFERENCES kategorie(id) ON DELETE RESTRICT;</w:t>
+      </w:r>
+    </w:p>
+    <w:p>
+      <w:pPr>
         <w:rPr>
           <w:color w:val="000000"/>
         </w:rPr>
-        <w:t>gl_kategorie</w:t>
-      </w:r>
-      <w:proofErr w:type="spellEnd"/>
-      <w:r>
+      </w:pPr>
+    </w:p>
+    <w:p>
+      <w:pPr>
         <w:rPr>
           <w:color w:val="000000"/>
         </w:rPr>
-        <w:t xml:space="preserve"> FOREIGN KEY (</w:t>
-      </w:r>
-      <w:proofErr w:type="spellStart"/>
-      <w:r>
+      </w:pPr>
+    </w:p>
+    <w:p>
+      <w:pPr>
         <w:rPr>
           <w:color w:val="000000"/>
         </w:rPr>
-        <w:t>eltern</w:t>
-      </w:r>
-      <w:proofErr w:type="spellEnd"/>
+      </w:pPr>
       <w:r>
         <w:rPr>
           <w:color w:val="000000"/>
         </w:rPr>
-        <w:t xml:space="preserve">__id) REFERENCES </w:t>
-      </w:r>
-      <w:proofErr w:type="spellStart"/>
-      <w:r>
+        <w:t>5.</w:t>
+      </w:r>
+    </w:p>
+    <w:p>
+      <w:pPr>
         <w:rPr>
           <w:color w:val="000000"/>
         </w:rPr>
-        <w:t>kategorie</w:t>
-      </w:r>
-      <w:proofErr w:type="spellEnd"/>
+      </w:pPr>
       <w:r>
         <w:rPr>
           <w:color w:val="000000"/>
         </w:rPr>
-        <w:t xml:space="preserve">(id) ON DELETE RESTRICT; </w:t>
+        <w:t>ALTER TABLE gericht_hat_allergen</w:t>
       </w:r>
     </w:p>
     <w:p>
@@ -14484,49 +12687,46 @@
         <w:rPr>
           <w:color w:val="000000"/>
         </w:rPr>
-        <w:t xml:space="preserve">ALTER TABLE </w:t>
-      </w:r>
-      <w:proofErr w:type="spellStart"/>
-      <w:r>
+        <w:t xml:space="preserve">    ADD CONSTRAINT FK_allergen_update</w:t>
+      </w:r>
+    </w:p>
+    <w:p>
+      <w:pPr>
         <w:rPr>
           <w:color w:val="000000"/>
         </w:rPr>
-        <w:t>gericht_hat_kategorie</w:t>
-      </w:r>
-      <w:proofErr w:type="spellEnd"/>
+      </w:pPr>
       <w:r>
         <w:rPr>
           <w:color w:val="000000"/>
         </w:rPr>
-        <w:t xml:space="preserve"> ADD CONSTRAINT gl_kategorie2 FOREIGN KEY (</w:t>
-      </w:r>
-      <w:proofErr w:type="spellStart"/>
-      <w:r>
+        <w:t xml:space="preserve">        FOREIGN KEY (code)</w:t>
+      </w:r>
+    </w:p>
+    <w:p>
+      <w:pPr>
         <w:rPr>
           <w:color w:val="000000"/>
         </w:rPr>
-        <w:t>kategorie_id</w:t>
-      </w:r>
-      <w:proofErr w:type="spellEnd"/>
+      </w:pPr>
       <w:r>
         <w:rPr>
           <w:color w:val="000000"/>
         </w:rPr>
-        <w:t xml:space="preserve">) REFERENCES </w:t>
-      </w:r>
-      <w:proofErr w:type="spellStart"/>
-      <w:r>
+        <w:t xml:space="preserve">            REFERENCES allergen</w:t>
+      </w:r>
+    </w:p>
+    <w:p>
+      <w:pPr>
         <w:rPr>
           <w:color w:val="000000"/>
         </w:rPr>
-        <w:t>kategorie</w:t>
-      </w:r>
-      <w:proofErr w:type="spellEnd"/>
+      </w:pPr>
       <w:r>
         <w:rPr>
           <w:color w:val="000000"/>
         </w:rPr>
-        <w:t>(id) ON DELETE RESTRICT;</w:t>
+        <w:t xml:space="preserve">                (code)</w:t>
       </w:r>
     </w:p>
     <w:p>
@@ -14535,13 +12735,12 @@
           <w:color w:val="000000"/>
         </w:rPr>
       </w:pPr>
-    </w:p>
-    <w:p>
-      <w:pPr>
+      <w:r>
         <w:rPr>
           <w:color w:val="000000"/>
         </w:rPr>
-      </w:pPr>
+        <w:t xml:space="preserve">            ON DELETE CASCADE ON UPDATE NO ACTION;</w:t>
+      </w:r>
     </w:p>
     <w:p>
       <w:pPr>
@@ -14549,33 +12748,32 @@
           <w:color w:val="000000"/>
         </w:rPr>
       </w:pPr>
-      <w:r>
+    </w:p>
+    <w:p>
+      <w:pPr>
         <w:rPr>
           <w:color w:val="000000"/>
         </w:rPr>
-        <w:t>5.</w:t>
-      </w:r>
-    </w:p>
-    <w:p>
-      <w:pPr>
+      </w:pPr>
+      <w:r>
         <w:rPr>
           <w:color w:val="000000"/>
         </w:rPr>
-      </w:pPr>
-      <w:r>
+        <w:t>6.</w:t>
+      </w:r>
+    </w:p>
+    <w:p>
+      <w:pPr>
         <w:rPr>
           <w:color w:val="000000"/>
         </w:rPr>
-        <w:t xml:space="preserve">ALTER TABLE </w:t>
-      </w:r>
-      <w:proofErr w:type="spellStart"/>
+      </w:pPr>
       <w:r>
         <w:rPr>
           <w:color w:val="000000"/>
         </w:rPr>
-        <w:t>gericht_hat_allergen</w:t>
-      </w:r>
-      <w:proofErr w:type="spellEnd"/>
+        <w:t>ALTER TABLE gericht_hat_kategorie</w:t>
+      </w:r>
     </w:p>
     <w:p>
       <w:pPr>
@@ -14587,149 +12785,7 @@
         <w:rPr>
           <w:color w:val="000000"/>
         </w:rPr>
-        <w:t xml:space="preserve">    ADD CONSTRAINT </w:t>
-      </w:r>
-      <w:proofErr w:type="spellStart"/>
-      <w:r>
-        <w:rPr>
-          <w:color w:val="000000"/>
-        </w:rPr>
-        <w:t>FK_allergen_update</w:t>
-      </w:r>
-      <w:proofErr w:type="spellEnd"/>
-    </w:p>
-    <w:p>
-      <w:pPr>
-        <w:rPr>
-          <w:color w:val="000000"/>
-        </w:rPr>
-      </w:pPr>
-      <w:r>
-        <w:rPr>
-          <w:color w:val="000000"/>
-        </w:rPr>
-        <w:t xml:space="preserve">        FOREIGN KEY (code)</w:t>
-      </w:r>
-    </w:p>
-    <w:p>
-      <w:pPr>
-        <w:rPr>
-          <w:color w:val="000000"/>
-        </w:rPr>
-      </w:pPr>
-      <w:r>
-        <w:rPr>
-          <w:color w:val="000000"/>
-        </w:rPr>
-        <w:t xml:space="preserve">            REFERENCES allergen</w:t>
-      </w:r>
-    </w:p>
-    <w:p>
-      <w:pPr>
-        <w:rPr>
-          <w:color w:val="000000"/>
-        </w:rPr>
-      </w:pPr>
-      <w:r>
-        <w:rPr>
-          <w:color w:val="000000"/>
-        </w:rPr>
-        <w:t xml:space="preserve">                (code)</w:t>
-      </w:r>
-    </w:p>
-    <w:p>
-      <w:pPr>
-        <w:rPr>
-          <w:color w:val="000000"/>
-        </w:rPr>
-      </w:pPr>
-      <w:r>
-        <w:rPr>
-          <w:color w:val="000000"/>
-        </w:rPr>
-        <w:t xml:space="preserve">            ON DELETE CASCADE ON UPDATE NO ACTION;</w:t>
-      </w:r>
-    </w:p>
-    <w:p>
-      <w:pPr>
-        <w:rPr>
-          <w:color w:val="000000"/>
-        </w:rPr>
-      </w:pPr>
-    </w:p>
-    <w:p>
-      <w:pPr>
-        <w:rPr>
-          <w:color w:val="000000"/>
-        </w:rPr>
-      </w:pPr>
-      <w:r>
-        <w:rPr>
-          <w:color w:val="000000"/>
-        </w:rPr>
-        <w:t>6.</w:t>
-      </w:r>
-    </w:p>
-    <w:p>
-      <w:pPr>
-        <w:rPr>
-          <w:color w:val="000000"/>
-        </w:rPr>
-      </w:pPr>
-      <w:r>
-        <w:rPr>
-          <w:color w:val="000000"/>
-        </w:rPr>
-        <w:t xml:space="preserve">ALTER TABLE </w:t>
-      </w:r>
-      <w:proofErr w:type="spellStart"/>
-      <w:r>
-        <w:rPr>
-          <w:color w:val="000000"/>
-        </w:rPr>
-        <w:t>gericht_hat_kategorie</w:t>
-      </w:r>
-      <w:proofErr w:type="spellEnd"/>
-    </w:p>
-    <w:p>
-      <w:pPr>
-        <w:rPr>
-          <w:color w:val="000000"/>
-        </w:rPr>
-      </w:pPr>
-      <w:r>
-        <w:rPr>
-          <w:color w:val="000000"/>
-        </w:rPr>
-        <w:t xml:space="preserve">    ADD CONSTRAINT </w:t>
-      </w:r>
-      <w:proofErr w:type="spellStart"/>
-      <w:r>
-        <w:rPr>
-          <w:color w:val="000000"/>
-        </w:rPr>
-        <w:t>PK_PrimaryKeys</w:t>
-      </w:r>
-      <w:proofErr w:type="spellEnd"/>
-      <w:r>
-        <w:rPr>
-          <w:color w:val="000000"/>
-        </w:rPr>
-        <w:t xml:space="preserve"> PRIMARY KEY (</w:t>
-      </w:r>
-      <w:proofErr w:type="spellStart"/>
-      <w:r>
-        <w:rPr>
-          <w:color w:val="000000"/>
-        </w:rPr>
-        <w:t>gericht_id,kategorie_id</w:t>
-      </w:r>
-      <w:proofErr w:type="spellEnd"/>
-      <w:r>
-        <w:rPr>
-          <w:color w:val="000000"/>
-        </w:rPr>
-        <w:t>);</w:t>
+        <w:t xml:space="preserve">    ADD CONSTRAINT PK_PrimaryKeys PRIMARY KEY (gericht_id,kategorie_id);</w:t>
       </w:r>
     </w:p>
     <w:p>
@@ -14950,13 +13006,8 @@
           </w:tcPr>
           <w:p>
             <w:r>
-              <w:t xml:space="preserve">4 </w:t>
-            </w:r>
-            <w:proofErr w:type="spellStart"/>
-            <w:r>
-              <w:t>Stunden</w:t>
-            </w:r>
-            <w:proofErr w:type="spellEnd"/>
+              <w:t>4 Stunden</w:t>
+            </w:r>
           </w:p>
         </w:tc>
         <w:tc>
@@ -14965,13 +13016,8 @@
           </w:tcPr>
           <w:p>
             <w:r>
-              <w:t xml:space="preserve">4.5 </w:t>
-            </w:r>
-            <w:proofErr w:type="spellStart"/>
-            <w:r>
-              <w:t>Stunden</w:t>
-            </w:r>
-            <w:proofErr w:type="spellEnd"/>
+              <w:t>4.5 Stunden</w:t>
+            </w:r>
           </w:p>
         </w:tc>
         <w:tc>
@@ -14988,21 +13034,7 @@
               <w:rPr>
                 <w:lang w:val="de-CH"/>
               </w:rPr>
-              <w:t xml:space="preserve">Problem mit </w:t>
-            </w:r>
-            <w:proofErr w:type="spellStart"/>
-            <w:r>
-              <w:rPr>
-                <w:lang w:val="de-CH"/>
-              </w:rPr>
-              <w:t>Github</w:t>
-            </w:r>
-            <w:proofErr w:type="spellEnd"/>
-            <w:r>
-              <w:rPr>
-                <w:lang w:val="de-CH"/>
-              </w:rPr>
-              <w:t>, musste einen Teil nochmal machen</w:t>
+              <w:t>Problem mit Github, musste einen Teil nochmal machen</w:t>
             </w:r>
           </w:p>
         </w:tc>
@@ -15012,15 +13044,7 @@
           </w:tcPr>
           <w:p>
             <w:r>
-              <w:t>php.net(</w:t>
-            </w:r>
-            <w:proofErr w:type="spellStart"/>
-            <w:r>
-              <w:t>transaktionen</w:t>
-            </w:r>
-            <w:proofErr w:type="spellEnd"/>
-            <w:r>
-              <w:t>)</w:t>
+              <w:t>php.net(transaktionen)</w:t>
             </w:r>
           </w:p>
         </w:tc>
@@ -15066,13 +13090,21 @@
           <w:tcPr>
             <w:tcW w:w="1701" w:type="dxa"/>
           </w:tcPr>
-          <w:p/>
+          <w:p>
+            <w:r>
+              <w:t>1 Stunde</w:t>
+            </w:r>
+          </w:p>
         </w:tc>
         <w:tc>
           <w:tcPr>
             <w:tcW w:w="1417" w:type="dxa"/>
           </w:tcPr>
-          <w:p/>
+          <w:p>
+            <w:r>
+              <w:t>1 Stunde</w:t>
+            </w:r>
+          </w:p>
         </w:tc>
         <w:tc>
           <w:tcPr>
@@ -15248,13 +13280,8 @@
           </w:tcPr>
           <w:p>
             <w:r>
-              <w:t xml:space="preserve">10 </w:t>
-            </w:r>
-            <w:proofErr w:type="spellStart"/>
-            <w:r>
-              <w:t>Minuten</w:t>
-            </w:r>
-            <w:proofErr w:type="spellEnd"/>
+              <w:t>10 Minuten</w:t>
+            </w:r>
           </w:p>
         </w:tc>
         <w:tc>
@@ -15263,13 +13290,8 @@
           </w:tcPr>
           <w:p>
             <w:r>
-              <w:t xml:space="preserve">30 </w:t>
-            </w:r>
-            <w:proofErr w:type="spellStart"/>
-            <w:r>
-              <w:t>Minuten</w:t>
-            </w:r>
-            <w:proofErr w:type="spellEnd"/>
+              <w:t>30 Minuten</w:t>
+            </w:r>
           </w:p>
         </w:tc>
         <w:tc>
@@ -15286,35 +13308,7 @@
               <w:rPr>
                 <w:lang w:val="de-CH"/>
               </w:rPr>
-              <w:t xml:space="preserve">Problem mit </w:t>
-            </w:r>
-            <w:proofErr w:type="spellStart"/>
-            <w:r>
-              <w:rPr>
-                <w:lang w:val="de-CH"/>
-              </w:rPr>
-              <w:t>HeidiSql</w:t>
-            </w:r>
-            <w:proofErr w:type="spellEnd"/>
-            <w:r>
-              <w:rPr>
-                <w:lang w:val="de-CH"/>
-              </w:rPr>
-              <w:t xml:space="preserve">, </w:t>
-            </w:r>
-            <w:proofErr w:type="spellStart"/>
-            <w:r>
-              <w:rPr>
-                <w:lang w:val="de-CH"/>
-              </w:rPr>
-              <w:t>habs</w:t>
-            </w:r>
-            <w:proofErr w:type="spellEnd"/>
-            <w:r>
-              <w:rPr>
-                <w:lang w:val="de-CH"/>
-              </w:rPr>
-              <w:t xml:space="preserve"> danach in Maria DB gemacht und dann ging es</w:t>
+              <w:t>Problem mit HeidiSql, habs danach in Maria DB gemacht und dann ging es</w:t>
             </w:r>
           </w:p>
         </w:tc>
@@ -15323,11 +13317,9 @@
             <w:tcW w:w="1696" w:type="dxa"/>
           </w:tcPr>
           <w:p>
-            <w:proofErr w:type="spellStart"/>
             <w:r>
               <w:t>Vorlesung</w:t>
             </w:r>
-            <w:proofErr w:type="spellEnd"/>
           </w:p>
         </w:tc>
       </w:tr>
@@ -15414,7 +13406,6 @@
         <w:br/>
         <w:t xml:space="preserve">    procedure </w:t>
       </w:r>
-      <w:proofErr w:type="spellStart"/>
       <w:r>
         <w:rPr>
           <w:rFonts w:ascii="Courier New" w:eastAsia="Times New Roman" w:hAnsi="Courier New" w:cs="Courier New"/>
@@ -15427,7 +13418,6 @@
         </w:rPr>
         <w:t>anmeldungIncrement</w:t>
       </w:r>
-      <w:proofErr w:type="spellEnd"/>
       <w:r>
         <w:rPr>
           <w:rFonts w:ascii="Courier New" w:eastAsia="Times New Roman" w:hAnsi="Courier New" w:cs="Courier New"/>
@@ -15509,7 +13499,6 @@
         <w:br/>
         <w:t xml:space="preserve">    UPDATE </w:t>
       </w:r>
-      <w:proofErr w:type="spellStart"/>
       <w:r>
         <w:rPr>
           <w:rFonts w:ascii="Courier New" w:eastAsia="Times New Roman" w:hAnsi="Courier New" w:cs="Courier New"/>
@@ -15518,9 +13507,8 @@
           <w:szCs w:val="21"/>
           <w:lang w:eastAsia="en-GB"/>
         </w:rPr>
-        <w:t>benutzer</w:t>
-      </w:r>
-      <w:proofErr w:type="spellEnd"/>
+        <w:t>benutzer b</w:t>
+      </w:r>
       <w:r>
         <w:rPr>
           <w:rFonts w:ascii="Courier New" w:eastAsia="Times New Roman" w:hAnsi="Courier New" w:cs="Courier New"/>
@@ -15529,7 +13517,28 @@
           <w:szCs w:val="21"/>
           <w:lang w:eastAsia="en-GB"/>
         </w:rPr>
-        <w:t xml:space="preserve"> b</w:t>
+        <w:br/>
+        <w:t xml:space="preserve">    </w:t>
+      </w:r>
+      <w:r>
+        <w:rPr>
+          <w:rFonts w:ascii="Courier New" w:eastAsia="Times New Roman" w:hAnsi="Courier New" w:cs="Courier New"/>
+          <w:color w:val="CC7832"/>
+          <w:sz w:val="21"/>
+          <w:szCs w:val="21"/>
+          <w:lang w:eastAsia="en-GB"/>
+        </w:rPr>
+        <w:t xml:space="preserve">SET </w:t>
+      </w:r>
+      <w:r>
+        <w:rPr>
+          <w:rFonts w:ascii="Courier New" w:eastAsia="Times New Roman" w:hAnsi="Courier New" w:cs="Courier New"/>
+          <w:color w:val="9876AA"/>
+          <w:sz w:val="21"/>
+          <w:szCs w:val="21"/>
+          <w:lang w:eastAsia="en-GB"/>
+        </w:rPr>
+        <w:t xml:space="preserve">anzahlanmeldungen </w:t>
       </w:r>
       <w:r>
         <w:rPr>
@@ -15539,6 +13548,46 @@
           <w:szCs w:val="21"/>
           <w:lang w:eastAsia="en-GB"/>
         </w:rPr>
+        <w:t xml:space="preserve">= </w:t>
+      </w:r>
+      <w:r>
+        <w:rPr>
+          <w:rFonts w:ascii="Courier New" w:eastAsia="Times New Roman" w:hAnsi="Courier New" w:cs="Courier New"/>
+          <w:color w:val="9876AA"/>
+          <w:sz w:val="21"/>
+          <w:szCs w:val="21"/>
+          <w:lang w:eastAsia="en-GB"/>
+        </w:rPr>
+        <w:t xml:space="preserve">anzahlanmeldungen </w:t>
+      </w:r>
+      <w:r>
+        <w:rPr>
+          <w:rFonts w:ascii="Courier New" w:eastAsia="Times New Roman" w:hAnsi="Courier New" w:cs="Courier New"/>
+          <w:color w:val="A9B7C6"/>
+          <w:sz w:val="21"/>
+          <w:szCs w:val="21"/>
+          <w:lang w:eastAsia="en-GB"/>
+        </w:rPr>
+        <w:t>+</w:t>
+      </w:r>
+      <w:r>
+        <w:rPr>
+          <w:rFonts w:ascii="Courier New" w:eastAsia="Times New Roman" w:hAnsi="Courier New" w:cs="Courier New"/>
+          <w:color w:val="6897BB"/>
+          <w:sz w:val="21"/>
+          <w:szCs w:val="21"/>
+          <w:lang w:eastAsia="en-GB"/>
+        </w:rPr>
+        <w:t>1</w:t>
+      </w:r>
+      <w:r>
+        <w:rPr>
+          <w:rFonts w:ascii="Courier New" w:eastAsia="Times New Roman" w:hAnsi="Courier New" w:cs="Courier New"/>
+          <w:color w:val="6897BB"/>
+          <w:sz w:val="21"/>
+          <w:szCs w:val="21"/>
+          <w:lang w:eastAsia="en-GB"/>
+        </w:rPr>
         <w:br/>
         <w:t xml:space="preserve">    </w:t>
       </w:r>
@@ -15550,9 +13599,18 @@
           <w:szCs w:val="21"/>
           <w:lang w:eastAsia="en-GB"/>
         </w:rPr>
-        <w:t xml:space="preserve">SET </w:t>
-      </w:r>
-      <w:proofErr w:type="spellStart"/>
+        <w:t xml:space="preserve">WHERE </w:t>
+      </w:r>
+      <w:r>
+        <w:rPr>
+          <w:rFonts w:ascii="Courier New" w:eastAsia="Times New Roman" w:hAnsi="Courier New" w:cs="Courier New"/>
+          <w:color w:val="A9B7C6"/>
+          <w:sz w:val="21"/>
+          <w:szCs w:val="21"/>
+          <w:lang w:eastAsia="en-GB"/>
+        </w:rPr>
+        <w:t>b.</w:t>
+      </w:r>
       <w:r>
         <w:rPr>
           <w:rFonts w:ascii="Courier New" w:eastAsia="Times New Roman" w:hAnsi="Courier New" w:cs="Courier New"/>
@@ -15561,9 +13619,18 @@
           <w:szCs w:val="21"/>
           <w:lang w:eastAsia="en-GB"/>
         </w:rPr>
-        <w:t>anzahlanmeldungen</w:t>
-      </w:r>
-      <w:proofErr w:type="spellEnd"/>
+        <w:t xml:space="preserve">id </w:t>
+      </w:r>
+      <w:r>
+        <w:rPr>
+          <w:rFonts w:ascii="Courier New" w:eastAsia="Times New Roman" w:hAnsi="Courier New" w:cs="Courier New"/>
+          <w:color w:val="A9B7C6"/>
+          <w:sz w:val="21"/>
+          <w:szCs w:val="21"/>
+          <w:lang w:eastAsia="en-GB"/>
+        </w:rPr>
+        <w:t xml:space="preserve">= </w:t>
+      </w:r>
       <w:r>
         <w:rPr>
           <w:rFonts w:ascii="Courier New" w:eastAsia="Times New Roman" w:hAnsi="Courier New" w:cs="Courier New"/>
@@ -15572,70 +13639,7 @@
           <w:szCs w:val="21"/>
           <w:lang w:eastAsia="en-GB"/>
         </w:rPr>
-        <w:t xml:space="preserve"> </w:t>
-      </w:r>
-      <w:r>
-        <w:rPr>
-          <w:rFonts w:ascii="Courier New" w:eastAsia="Times New Roman" w:hAnsi="Courier New" w:cs="Courier New"/>
-          <w:color w:val="A9B7C6"/>
-          <w:sz w:val="21"/>
-          <w:szCs w:val="21"/>
-          <w:lang w:eastAsia="en-GB"/>
-        </w:rPr>
-        <w:t xml:space="preserve">= </w:t>
-      </w:r>
-      <w:proofErr w:type="spellStart"/>
-      <w:r>
-        <w:rPr>
-          <w:rFonts w:ascii="Courier New" w:eastAsia="Times New Roman" w:hAnsi="Courier New" w:cs="Courier New"/>
-          <w:color w:val="9876AA"/>
-          <w:sz w:val="21"/>
-          <w:szCs w:val="21"/>
-          <w:lang w:eastAsia="en-GB"/>
-        </w:rPr>
-        <w:t>anzahlanmeldungen</w:t>
-      </w:r>
-      <w:proofErr w:type="spellEnd"/>
-      <w:r>
-        <w:rPr>
-          <w:rFonts w:ascii="Courier New" w:eastAsia="Times New Roman" w:hAnsi="Courier New" w:cs="Courier New"/>
-          <w:color w:val="9876AA"/>
-          <w:sz w:val="21"/>
-          <w:szCs w:val="21"/>
-          <w:lang w:eastAsia="en-GB"/>
-        </w:rPr>
-        <w:t xml:space="preserve"> </w:t>
-      </w:r>
-      <w:r>
-        <w:rPr>
-          <w:rFonts w:ascii="Courier New" w:eastAsia="Times New Roman" w:hAnsi="Courier New" w:cs="Courier New"/>
-          <w:color w:val="A9B7C6"/>
-          <w:sz w:val="21"/>
-          <w:szCs w:val="21"/>
-          <w:lang w:eastAsia="en-GB"/>
-        </w:rPr>
-        <w:t>+</w:t>
-      </w:r>
-      <w:r>
-        <w:rPr>
-          <w:rFonts w:ascii="Courier New" w:eastAsia="Times New Roman" w:hAnsi="Courier New" w:cs="Courier New"/>
-          <w:color w:val="6897BB"/>
-          <w:sz w:val="21"/>
-          <w:szCs w:val="21"/>
-          <w:lang w:eastAsia="en-GB"/>
-        </w:rPr>
-        <w:t>1</w:t>
-      </w:r>
-      <w:r>
-        <w:rPr>
-          <w:rFonts w:ascii="Courier New" w:eastAsia="Times New Roman" w:hAnsi="Courier New" w:cs="Courier New"/>
-          <w:color w:val="6897BB"/>
-          <w:sz w:val="21"/>
-          <w:szCs w:val="21"/>
-          <w:lang w:eastAsia="en-GB"/>
-        </w:rPr>
-        <w:br/>
-        <w:t xml:space="preserve">    </w:t>
+        <w:t>id</w:t>
       </w:r>
       <w:r>
         <w:rPr>
@@ -15645,47 +13649,7 @@
           <w:szCs w:val="21"/>
           <w:lang w:eastAsia="en-GB"/>
         </w:rPr>
-        <w:t xml:space="preserve">WHERE </w:t>
-      </w:r>
-      <w:r>
-        <w:rPr>
-          <w:rFonts w:ascii="Courier New" w:eastAsia="Times New Roman" w:hAnsi="Courier New" w:cs="Courier New"/>
-          <w:color w:val="A9B7C6"/>
-          <w:sz w:val="21"/>
-          <w:szCs w:val="21"/>
-          <w:lang w:eastAsia="en-GB"/>
-        </w:rPr>
-        <w:t>b.</w:t>
-      </w:r>
-      <w:r>
-        <w:rPr>
-          <w:rFonts w:ascii="Courier New" w:eastAsia="Times New Roman" w:hAnsi="Courier New" w:cs="Courier New"/>
-          <w:color w:val="9876AA"/>
-          <w:sz w:val="21"/>
-          <w:szCs w:val="21"/>
-          <w:lang w:eastAsia="en-GB"/>
-        </w:rPr>
-        <w:t xml:space="preserve">id </w:t>
-      </w:r>
-      <w:r>
-        <w:rPr>
-          <w:rFonts w:ascii="Courier New" w:eastAsia="Times New Roman" w:hAnsi="Courier New" w:cs="Courier New"/>
-          <w:color w:val="A9B7C6"/>
-          <w:sz w:val="21"/>
-          <w:szCs w:val="21"/>
-          <w:lang w:eastAsia="en-GB"/>
-        </w:rPr>
-        <w:t xml:space="preserve">= </w:t>
-      </w:r>
-      <w:r>
-        <w:rPr>
-          <w:rFonts w:ascii="Courier New" w:eastAsia="Times New Roman" w:hAnsi="Courier New" w:cs="Courier New"/>
-          <w:color w:val="9876AA"/>
-          <w:sz w:val="21"/>
-          <w:szCs w:val="21"/>
-          <w:lang w:eastAsia="en-GB"/>
-        </w:rPr>
-        <w:t>id</w:t>
+        <w:t>;</w:t>
       </w:r>
       <w:r>
         <w:rPr>
@@ -15695,16 +13659,6 @@
           <w:szCs w:val="21"/>
           <w:lang w:eastAsia="en-GB"/>
         </w:rPr>
-        <w:t>;</w:t>
-      </w:r>
-      <w:r>
-        <w:rPr>
-          <w:rFonts w:ascii="Courier New" w:eastAsia="Times New Roman" w:hAnsi="Courier New" w:cs="Courier New"/>
-          <w:color w:val="CC7832"/>
-          <w:sz w:val="21"/>
-          <w:szCs w:val="21"/>
-          <w:lang w:eastAsia="en-GB"/>
-        </w:rPr>
         <w:br/>
         <w:t>END;</w:t>
       </w:r>
@@ -15740,35 +13694,13 @@
         <w:rPr>
           <w:color w:val="000000"/>
         </w:rPr>
-        <w:t xml:space="preserve">ALTER TABLE </w:t>
-      </w:r>
-      <w:proofErr w:type="spellStart"/>
-      <w:r>
-        <w:rPr>
-          <w:color w:val="000000"/>
-        </w:rPr>
-        <w:t>gericht</w:t>
-      </w:r>
-      <w:proofErr w:type="spellEnd"/>
-      <w:r>
-        <w:rPr>
-          <w:color w:val="000000"/>
-        </w:rPr>
-        <w:t xml:space="preserve"> ADD COLUMN </w:t>
-      </w:r>
-      <w:proofErr w:type="spellStart"/>
+        <w:t xml:space="preserve">ALTER TABLE gericht ADD COLUMN </w:t>
+      </w:r>
       <w:r>
         <w:rPr>
           <w:rFonts w:cstheme="minorHAnsi"/>
         </w:rPr>
-        <w:t>bildname</w:t>
-      </w:r>
-      <w:proofErr w:type="spellEnd"/>
-      <w:r>
-        <w:rPr>
-          <w:rFonts w:cstheme="minorHAnsi"/>
-        </w:rPr>
-        <w:t xml:space="preserve"> </w:t>
+        <w:t xml:space="preserve">bildname </w:t>
       </w:r>
       <w:r>
         <w:rPr>

</xml_diff>